<commit_message>
use cases were updated.
</commit_message>
<xml_diff>
--- a/Docs/V0_UseCases.docx
+++ b/Docs/V0_UseCases.docx
@@ -541,6 +541,37 @@
       </w:pPr>
       <w:r>
         <w:rPr>
+          <w:rFonts w:asciiTheme="majorHAnsi" w:hAnsiTheme="majorHAnsi" w:cstheme="majorHAnsi"/>
+          <w:noProof/>
+        </w:rPr>
+        <w:t>purchase</w:t>
+      </w:r>
+      <w:r>
+        <w:rPr>
+          <w:noProof/>
+        </w:rPr>
+        <w:t xml:space="preserve"> policy changing (II.4.2.1)</w:t>
+      </w:r>
+      <w:r>
+        <w:rPr>
+          <w:noProof/>
+        </w:rPr>
+        <w:tab/>
+        <w:t>13</w:t>
+      </w:r>
+    </w:p>
+    <w:p>
+      <w:pPr>
+        <w:pStyle w:val="Index1"/>
+        <w:tabs>
+          <w:tab w:val="right" w:leader="underscore" w:pos="9016"/>
+        </w:tabs>
+        <w:rPr>
+          <w:noProof/>
+        </w:rPr>
+      </w:pPr>
+      <w:r>
+        <w:rPr>
           <w:noProof/>
         </w:rPr>
         <w:t>Purchase policy verifying (II.2.5.1)</w:t>
@@ -742,7 +773,7 @@
           <w:noProof/>
         </w:rPr>
         <w:tab/>
-        <w:t>14</w:t>
+        <w:t>15</w:t>
       </w:r>
     </w:p>
     <w:p>
@@ -855,30 +886,6 @@
         <w:rPr>
           <w:noProof/>
         </w:rPr>
-        <w:t>Shopping policy changing (II.4.2.1)</w:t>
-      </w:r>
-      <w:r>
-        <w:rPr>
-          <w:noProof/>
-        </w:rPr>
-        <w:tab/>
-        <w:t>13</w:t>
-      </w:r>
-    </w:p>
-    <w:p>
-      <w:pPr>
-        <w:pStyle w:val="Index1"/>
-        <w:tabs>
-          <w:tab w:val="right" w:leader="underscore" w:pos="9016"/>
-        </w:tabs>
-        <w:rPr>
-          <w:noProof/>
-        </w:rPr>
-      </w:pPr>
-      <w:r>
-        <w:rPr>
-          <w:noProof/>
-        </w:rPr>
         <w:t>Trading system quitting as a guest (II.2)</w:t>
       </w:r>
       <w:r>
@@ -910,7 +917,7 @@
           <w:noProof/>
         </w:rPr>
         <w:tab/>
-        <w:t>10</w:t>
+        <w:t>11</w:t>
       </w:r>
     </w:p>
     <w:p>
@@ -1511,6 +1518,37 @@
                 <w:rFonts w:ascii="Arial" w:hAnsi="Arial" w:cs="Arial"/>
               </w:rPr>
               <w:t>ystem.</w:t>
+            </w:r>
+          </w:p>
+          <w:p>
+            <w:pPr>
+              <w:pStyle w:val="ListParagraph"/>
+              <w:numPr>
+                <w:ilvl w:val="0"/>
+                <w:numId w:val="13"/>
+              </w:numPr>
+              <w:bidi w:val="0"/>
+              <w:rPr>
+                <w:rFonts w:ascii="Arial" w:hAnsi="Arial" w:cs="Arial"/>
+              </w:rPr>
+            </w:pPr>
+            <w:r>
+              <w:rPr>
+                <w:rFonts w:ascii="Arial" w:hAnsi="Arial" w:cs="Arial"/>
+              </w:rPr>
+              <w:t xml:space="preserve">System </w:t>
+            </w:r>
+            <w:r>
+              <w:rPr>
+                <w:rFonts w:ascii="Arial" w:hAnsi="Arial" w:cs="Arial"/>
+              </w:rPr>
+              <w:t>gets</w:t>
+            </w:r>
+            <w:r>
+              <w:rPr>
+                <w:rFonts w:ascii="Arial" w:hAnsi="Arial" w:cs="Arial"/>
+              </w:rPr>
+              <w:t xml:space="preserve"> up and be available.</w:t>
             </w:r>
           </w:p>
         </w:tc>
@@ -5871,21 +5909,7 @@
               <w:rPr>
                 <w:rFonts w:ascii="Arial" w:hAnsi="Arial" w:cs="Arial"/>
               </w:rPr>
-              <w:t xml:space="preserve">The guest must log in </w:t>
-            </w:r>
-            <w:proofErr w:type="gramStart"/>
-            <w:r>
-              <w:rPr>
-                <w:rFonts w:ascii="Arial" w:hAnsi="Arial" w:cs="Arial"/>
-              </w:rPr>
-              <w:t>in order to</w:t>
-            </w:r>
-            <w:proofErr w:type="gramEnd"/>
-            <w:r>
-              <w:rPr>
-                <w:rFonts w:ascii="Arial" w:hAnsi="Arial" w:cs="Arial"/>
-              </w:rPr>
-              <w:t xml:space="preserve"> trade as a member.</w:t>
+              <w:t>The guest must log in in order to trade as a member.</w:t>
             </w:r>
           </w:p>
         </w:tc>
@@ -6452,13 +6476,7 @@
               <w:rPr>
                 <w:rFonts w:ascii="Arial" w:hAnsi="Arial" w:cs="Arial"/>
               </w:rPr>
-              <w:t xml:space="preserve"> </w:t>
-            </w:r>
-            <w:r>
-              <w:rPr>
-                <w:rFonts w:ascii="Arial" w:hAnsi="Arial" w:cs="Arial"/>
-              </w:rPr>
-              <w:t>and asking him to re-enter correct credentials or register to the market.</w:t>
+              <w:t xml:space="preserve"> and asking him to re-enter correct credentials or register to the market.</w:t>
             </w:r>
           </w:p>
         </w:tc>
@@ -6608,19 +6626,7 @@
               <w:rPr>
                 <w:rFonts w:ascii="Arial" w:hAnsi="Arial" w:cs="Arial"/>
               </w:rPr>
-              <w:t xml:space="preserve">The system asks the user to enter </w:t>
-            </w:r>
-            <w:r>
-              <w:rPr>
-                <w:rFonts w:ascii="Arial" w:hAnsi="Arial" w:cs="Arial"/>
-              </w:rPr>
-              <w:t>credentials</w:t>
-            </w:r>
-            <w:r>
-              <w:rPr>
-                <w:rFonts w:ascii="Arial" w:hAnsi="Arial" w:cs="Arial"/>
-              </w:rPr>
-              <w:t>.</w:t>
+              <w:t>The system asks the user to enter credentials.</w:t>
             </w:r>
           </w:p>
           <w:p>
@@ -6658,19 +6664,26 @@
               <w:rPr>
                 <w:rFonts w:ascii="Arial" w:hAnsi="Arial" w:cs="Arial"/>
               </w:rPr>
-              <w:t xml:space="preserve">If the entered </w:t>
-            </w:r>
-            <w:r>
-              <w:rPr>
-                <w:rFonts w:ascii="Arial" w:hAnsi="Arial" w:cs="Arial"/>
-              </w:rPr>
-              <w:t>credentials</w:t>
-            </w:r>
-            <w:r>
-              <w:rPr>
-                <w:rFonts w:ascii="Arial" w:hAnsi="Arial" w:cs="Arial"/>
-              </w:rPr>
-              <w:t xml:space="preserve"> are correct, then the system recognizes the user as a member.</w:t>
+              <w:t>System forward credentials to Authenticator and Authenticator returns result to system.</w:t>
+            </w:r>
+          </w:p>
+          <w:p>
+            <w:pPr>
+              <w:pStyle w:val="ListParagraph"/>
+              <w:numPr>
+                <w:ilvl w:val="0"/>
+                <w:numId w:val="9"/>
+              </w:numPr>
+              <w:bidi w:val="0"/>
+              <w:rPr>
+                <w:rFonts w:ascii="Arial" w:hAnsi="Arial" w:cs="Arial"/>
+              </w:rPr>
+            </w:pPr>
+            <w:r>
+              <w:rPr>
+                <w:rFonts w:ascii="Arial" w:hAnsi="Arial" w:cs="Arial"/>
+              </w:rPr>
+              <w:t>If the entered credentials are correct, then the system recognizes the user as a member.</w:t>
             </w:r>
           </w:p>
           <w:p>
@@ -7409,16 +7422,7 @@
               <w:instrText xml:space="preserve"> XE "</w:instrText>
             </w:r>
             <w:r>
-              <w:instrText xml:space="preserve">General items searching </w:instrText>
-            </w:r>
-            <w:r>
-              <w:instrText>(II.2.</w:instrText>
-            </w:r>
-            <w:r>
-              <w:instrText>2</w:instrText>
-            </w:r>
-            <w:r>
-              <w:instrText>)</w:instrText>
+              <w:instrText>General items searching (II.2.2)</w:instrText>
             </w:r>
             <w:r>
               <w:instrText xml:space="preserve">" </w:instrText>
@@ -7430,16 +7434,7 @@
               <w:t>General items searching</w:t>
             </w:r>
             <w:r>
-              <w:t xml:space="preserve"> </w:t>
-            </w:r>
-            <w:r>
-              <w:t>(II.2.</w:t>
-            </w:r>
-            <w:r>
-              <w:t>2</w:t>
-            </w:r>
-            <w:r>
-              <w:t>)</w:t>
+              <w:t xml:space="preserve"> (II.2.2)</w:t>
             </w:r>
           </w:p>
         </w:tc>
@@ -7814,6 +7809,7 @@
                 <w:b/>
                 <w:bCs/>
               </w:rPr>
+              <w:lastRenderedPageBreak/>
               <w:t>Expected result:</w:t>
             </w:r>
           </w:p>
@@ -7877,7 +7873,6 @@
                 <w:b/>
                 <w:bCs/>
               </w:rPr>
-              <w:lastRenderedPageBreak/>
               <w:t>Actions:</w:t>
             </w:r>
           </w:p>
@@ -7965,21 +7960,7 @@
               <w:rPr>
                 <w:rFonts w:ascii="Arial" w:hAnsi="Arial" w:cs="Arial"/>
               </w:rPr>
-              <w:t xml:space="preserve">The user </w:t>
-            </w:r>
-            <w:proofErr w:type="gramStart"/>
-            <w:r>
-              <w:rPr>
-                <w:rFonts w:ascii="Arial" w:hAnsi="Arial" w:cs="Arial"/>
-              </w:rPr>
-              <w:t>is able to</w:t>
-            </w:r>
-            <w:proofErr w:type="gramEnd"/>
-            <w:r>
-              <w:rPr>
-                <w:rFonts w:ascii="Arial" w:hAnsi="Arial" w:cs="Arial"/>
-              </w:rPr>
-              <w:t xml:space="preserve"> filter the result by price range, item rank, category or shop rank.</w:t>
+              <w:t>The user is able to filter the result by price range, item rank, category or shop rank.</w:t>
             </w:r>
           </w:p>
         </w:tc>
@@ -8072,16 +8053,7 @@
               <w:instrText xml:space="preserve"> XE "</w:instrText>
             </w:r>
             <w:r>
-              <w:instrText xml:space="preserve">Items saving in the shopping bag </w:instrText>
-            </w:r>
-            <w:r>
-              <w:instrText>(II.2.</w:instrText>
-            </w:r>
-            <w:r>
-              <w:instrText>3</w:instrText>
-            </w:r>
-            <w:r>
-              <w:instrText>)</w:instrText>
+              <w:instrText>Items saving in the shopping bag (II.2.3)</w:instrText>
             </w:r>
             <w:r>
               <w:instrText xml:space="preserve">" </w:instrText>
@@ -8096,16 +8068,7 @@
               <w:t>bag</w:t>
             </w:r>
             <w:r>
-              <w:t xml:space="preserve"> </w:t>
-            </w:r>
-            <w:r>
-              <w:t>(II.2.</w:t>
-            </w:r>
-            <w:r>
-              <w:t>3</w:t>
-            </w:r>
-            <w:r>
-              <w:t>)</w:t>
+              <w:t xml:space="preserve"> (II.2.3)</w:t>
             </w:r>
           </w:p>
         </w:tc>
@@ -8630,16 +8593,7 @@
               <w:instrText xml:space="preserve"> XE "</w:instrText>
             </w:r>
             <w:r>
-              <w:instrText xml:space="preserve">Shopping carts content checking and editing </w:instrText>
-            </w:r>
-            <w:r>
-              <w:instrText>(II.2.</w:instrText>
-            </w:r>
-            <w:r>
-              <w:instrText>4</w:instrText>
-            </w:r>
-            <w:r>
-              <w:instrText>)</w:instrText>
+              <w:instrText>Shopping carts content checking and editing (II.2.4)</w:instrText>
             </w:r>
             <w:r>
               <w:instrText xml:space="preserve">" </w:instrText>
@@ -8660,16 +8614,7 @@
               <w:t xml:space="preserve"> checking and editing</w:t>
             </w:r>
             <w:r>
-              <w:t xml:space="preserve"> </w:t>
-            </w:r>
-            <w:r>
-              <w:t>(II.2.</w:t>
-            </w:r>
-            <w:r>
-              <w:t>4</w:t>
-            </w:r>
-            <w:r>
-              <w:t>)</w:t>
+              <w:t xml:space="preserve"> (II.2.4)</w:t>
             </w:r>
           </w:p>
         </w:tc>
@@ -9095,21 +9040,7 @@
               <w:rPr>
                 <w:rFonts w:ascii="Arial" w:hAnsi="Arial" w:cs="Arial"/>
               </w:rPr>
-              <w:t xml:space="preserve">The user </w:t>
-            </w:r>
-            <w:proofErr w:type="gramStart"/>
-            <w:r>
-              <w:rPr>
-                <w:rFonts w:ascii="Arial" w:hAnsi="Arial" w:cs="Arial"/>
-              </w:rPr>
-              <w:t>is able to</w:t>
-            </w:r>
-            <w:proofErr w:type="gramEnd"/>
-            <w:r>
-              <w:rPr>
-                <w:rFonts w:ascii="Arial" w:hAnsi="Arial" w:cs="Arial"/>
-              </w:rPr>
-              <w:t xml:space="preserve"> see minimized info about his items, as well user can make changes on those items.</w:t>
+              <w:t>The user is able to see minimized info about his items, as well user can make changes on those items.</w:t>
             </w:r>
           </w:p>
         </w:tc>
@@ -9197,19 +9128,7 @@
               <w:instrText xml:space="preserve"> XE "</w:instrText>
             </w:r>
             <w:r>
-              <w:instrText>Shopping cart purchase</w:instrText>
-            </w:r>
-            <w:r>
-              <w:instrText xml:space="preserve"> for guest </w:instrText>
-            </w:r>
-            <w:r>
-              <w:instrText>(II.2.</w:instrText>
-            </w:r>
-            <w:r>
-              <w:instrText>5</w:instrText>
-            </w:r>
-            <w:r>
-              <w:instrText>)</w:instrText>
+              <w:instrText>Shopping cart purchase for guest (II.2.5)</w:instrText>
             </w:r>
             <w:r>
               <w:instrText xml:space="preserve">" </w:instrText>
@@ -9224,16 +9143,7 @@
               <w:t xml:space="preserve"> for guest</w:t>
             </w:r>
             <w:r>
-              <w:t xml:space="preserve"> </w:t>
-            </w:r>
-            <w:r>
-              <w:t>(II.2.</w:t>
-            </w:r>
-            <w:r>
-              <w:t>5</w:t>
-            </w:r>
-            <w:r>
-              <w:t>)</w:t>
+              <w:t xml:space="preserve"> (II.2.5)</w:t>
             </w:r>
           </w:p>
         </w:tc>
@@ -9269,6 +9179,7 @@
                 <w:b/>
                 <w:bCs/>
               </w:rPr>
+              <w:lastRenderedPageBreak/>
               <w:t>Actors:</w:t>
             </w:r>
           </w:p>
@@ -9295,13 +9206,7 @@
               <w:rPr>
                 <w:rFonts w:ascii="Arial" w:hAnsi="Arial" w:cs="Arial"/>
               </w:rPr>
-              <w:t>Guest</w:t>
-            </w:r>
-            <w:r>
-              <w:rPr>
-                <w:rFonts w:ascii="Arial" w:hAnsi="Arial" w:cs="Arial"/>
-              </w:rPr>
-              <w:t>.</w:t>
+              <w:t>Guest.</w:t>
             </w:r>
           </w:p>
         </w:tc>
@@ -9338,7 +9243,6 @@
                 <w:b/>
                 <w:bCs/>
               </w:rPr>
-              <w:lastRenderedPageBreak/>
               <w:t>Preconditions:</w:t>
             </w:r>
           </w:p>
@@ -9642,13 +9546,7 @@
               <w:rPr>
                 <w:rFonts w:ascii="Arial" w:hAnsi="Arial" w:cs="Arial"/>
               </w:rPr>
-              <w:t>Guest</w:t>
-            </w:r>
-            <w:r>
-              <w:rPr>
-                <w:rFonts w:ascii="Arial" w:hAnsi="Arial" w:cs="Arial"/>
-              </w:rPr>
-              <w:t xml:space="preserve"> asks to complete his purchase.</w:t>
+              <w:t>Guest asks to complete his purchase.</w:t>
             </w:r>
           </w:p>
           <w:p>
@@ -9717,19 +9615,7 @@
               <w:rPr>
                 <w:rFonts w:ascii="Arial" w:hAnsi="Arial" w:cs="Arial"/>
               </w:rPr>
-              <w:t xml:space="preserve"> (II.2.5.2.</w:t>
-            </w:r>
-            <w:r>
-              <w:rPr>
-                <w:rFonts w:ascii="Arial" w:hAnsi="Arial" w:cs="Arial"/>
-              </w:rPr>
-              <w:t>2</w:t>
-            </w:r>
-            <w:r>
-              <w:rPr>
-                <w:rFonts w:ascii="Arial" w:hAnsi="Arial" w:cs="Arial"/>
-              </w:rPr>
-              <w:t>)</w:t>
+              <w:t xml:space="preserve"> (II.2.5.2.2)</w:t>
             </w:r>
           </w:p>
           <w:p>
@@ -9860,16 +9746,7 @@
               <w:instrText xml:space="preserve"> XE "</w:instrText>
             </w:r>
             <w:r>
-              <w:instrText xml:space="preserve">Shopping cart purchase for Member </w:instrText>
-            </w:r>
-            <w:r>
-              <w:instrText>(II.2.5</w:instrText>
-            </w:r>
-            <w:r>
-              <w:instrText xml:space="preserve"> *</w:instrText>
-            </w:r>
-            <w:r>
-              <w:instrText>)</w:instrText>
+              <w:instrText>Shopping cart purchase for Member (II.2.5 *)</w:instrText>
             </w:r>
             <w:r>
               <w:instrText xml:space="preserve">" </w:instrText>
@@ -9888,13 +9765,7 @@
             </w:r>
             <w:commentRangeStart w:id="0"/>
             <w:r>
-              <w:t>(II.2.5</w:t>
-            </w:r>
-            <w:r>
-              <w:t xml:space="preserve"> *</w:t>
-            </w:r>
-            <w:r>
-              <w:t>)</w:t>
+              <w:t>(II.2.5 *)</w:t>
             </w:r>
             <w:commentRangeEnd w:id="0"/>
             <w:r>
@@ -10481,7 +10352,6 @@
                 <w:b/>
                 <w:bCs/>
               </w:rPr>
-              <w:lastRenderedPageBreak/>
               <w:t>Title:</w:t>
             </w:r>
           </w:p>
@@ -10510,13 +10380,7 @@
               <w:instrText xml:space="preserve"> XE "</w:instrText>
             </w:r>
             <w:r>
-              <w:instrText>Purchase policy verifying (II.2.5.</w:instrText>
-            </w:r>
-            <w:r>
-              <w:instrText>1</w:instrText>
-            </w:r>
-            <w:r>
-              <w:instrText>)</w:instrText>
+              <w:instrText>Purchase policy verifying (II.2.5.1)</w:instrText>
             </w:r>
             <w:r>
               <w:instrText xml:space="preserve">" </w:instrText>
@@ -10525,13 +10389,7 @@
               <w:fldChar w:fldCharType="end"/>
             </w:r>
             <w:r>
-              <w:t>Purchase policy verifying (II.2.5.</w:t>
-            </w:r>
-            <w:r>
-              <w:t>1</w:t>
-            </w:r>
-            <w:r>
-              <w:t>)</w:t>
+              <w:t>Purchase policy verifying (II.2.5.1)</w:t>
             </w:r>
           </w:p>
         </w:tc>
@@ -10997,7 +10855,19 @@
               <w:rPr>
                 <w:rFonts w:ascii="Arial" w:hAnsi="Arial" w:cs="Arial"/>
               </w:rPr>
-              <w:t>If the shopping policy satisfies the purchase policy of the shop, the shop should approve the purchase.</w:t>
+              <w:t xml:space="preserve">If the </w:t>
+            </w:r>
+            <w:r>
+              <w:rPr>
+                <w:rFonts w:ascii="Arial" w:hAnsi="Arial" w:cs="Arial"/>
+              </w:rPr>
+              <w:t>purchase</w:t>
+            </w:r>
+            <w:r>
+              <w:rPr>
+                <w:rFonts w:ascii="Arial" w:hAnsi="Arial" w:cs="Arial"/>
+              </w:rPr>
+              <w:t xml:space="preserve"> policy satisfies the purchase policy of the shop, the shop should approve the purchase.</w:t>
             </w:r>
           </w:p>
           <w:p>
@@ -11100,16 +10970,7 @@
               <w:instrText xml:space="preserve"> XE "</w:instrText>
             </w:r>
             <w:r>
-              <w:instrText xml:space="preserve">Discount policy applying for member </w:instrText>
-            </w:r>
-            <w:r>
-              <w:instrText>(II.2.5.</w:instrText>
-            </w:r>
-            <w:r>
-              <w:instrText>2.1</w:instrText>
-            </w:r>
-            <w:r>
-              <w:instrText>)</w:instrText>
+              <w:instrText>Discount policy applying for member (II.2.5.2.1)</w:instrText>
             </w:r>
             <w:r>
               <w:instrText xml:space="preserve">" </w:instrText>
@@ -11805,19 +11666,7 @@
               <w:instrText xml:space="preserve"> XE "</w:instrText>
             </w:r>
             <w:r>
-              <w:instrText xml:space="preserve">Discount policy applying for </w:instrText>
-            </w:r>
-            <w:r>
-              <w:instrText>guest</w:instrText>
-            </w:r>
-            <w:r>
-              <w:instrText xml:space="preserve"> (II.2.5.</w:instrText>
-            </w:r>
-            <w:r>
-              <w:instrText>2.2</w:instrText>
-            </w:r>
-            <w:r>
-              <w:instrText>)</w:instrText>
+              <w:instrText>Discount policy applying for guest (II.2.5.2.2)</w:instrText>
             </w:r>
             <w:r>
               <w:instrText xml:space="preserve">" </w:instrText>
@@ -11838,10 +11687,7 @@
               <w:t>2</w:t>
             </w:r>
             <w:r>
-              <w:t>.2</w:t>
-            </w:r>
-            <w:r>
-              <w:t>)</w:t>
+              <w:t>.2)</w:t>
             </w:r>
           </w:p>
         </w:tc>
@@ -12305,19 +12151,7 @@
               <w:rPr>
                 <w:rFonts w:ascii="Arial" w:hAnsi="Arial" w:cs="Arial"/>
               </w:rPr>
-              <w:t>The shop checks for</w:t>
-            </w:r>
-            <w:r>
-              <w:rPr>
-                <w:rFonts w:ascii="Arial" w:hAnsi="Arial" w:cs="Arial"/>
-              </w:rPr>
-              <w:t xml:space="preserve"> guests</w:t>
-            </w:r>
-            <w:r>
-              <w:rPr>
-                <w:rFonts w:ascii="Arial" w:hAnsi="Arial" w:cs="Arial"/>
-              </w:rPr>
-              <w:t>’ discounts in the discount policy.</w:t>
+              <w:t>The shop checks for guests’ discounts in the discount policy.</w:t>
             </w:r>
           </w:p>
           <w:p>
@@ -12422,7 +12256,6 @@
               <w:pStyle w:val="Heading2"/>
               <w:bidi w:val="0"/>
               <w:rPr>
-                <w:rFonts w:hint="cs"/>
                 <w:rtl/>
               </w:rPr>
             </w:pPr>
@@ -12942,6 +12775,7 @@
                 <w:b/>
                 <w:bCs/>
               </w:rPr>
+              <w:lastRenderedPageBreak/>
               <w:t>Title:</w:t>
             </w:r>
           </w:p>
@@ -13032,7 +12866,6 @@
                 <w:b/>
                 <w:bCs/>
               </w:rPr>
-              <w:lastRenderedPageBreak/>
               <w:t>Actors:</w:t>
             </w:r>
           </w:p>
@@ -13539,13 +13372,7 @@
               <w:instrText xml:space="preserve">Logout </w:instrText>
             </w:r>
             <w:r>
-              <w:instrText>(II.</w:instrText>
-            </w:r>
-            <w:r>
-              <w:instrText>3</w:instrText>
-            </w:r>
-            <w:r>
-              <w:instrText>.1)</w:instrText>
+              <w:instrText>(II.3.1)</w:instrText>
             </w:r>
             <w:r>
               <w:instrText xml:space="preserve">" </w:instrText>
@@ -13575,13 +13402,7 @@
               <w:t xml:space="preserve"> </w:t>
             </w:r>
             <w:r>
-              <w:t>(II.</w:t>
-            </w:r>
-            <w:r>
-              <w:t>3</w:t>
-            </w:r>
-            <w:r>
-              <w:t>.1)</w:t>
+              <w:t>(II.3.1)</w:t>
             </w:r>
           </w:p>
         </w:tc>
@@ -14092,16 +13913,7 @@
               <w:instrText xml:space="preserve"> XE "</w:instrText>
             </w:r>
             <w:r>
-              <w:instrText xml:space="preserve">Shop opining </w:instrText>
-            </w:r>
-            <w:r>
-              <w:instrText>(II.3.</w:instrText>
-            </w:r>
-            <w:r>
-              <w:instrText>2</w:instrText>
-            </w:r>
-            <w:r>
-              <w:instrText>)</w:instrText>
+              <w:instrText>Shop opining (II.3.2)</w:instrText>
             </w:r>
             <w:r>
               <w:instrText xml:space="preserve">" </w:instrText>
@@ -14113,13 +13925,7 @@
               <w:t xml:space="preserve">Shop opining </w:t>
             </w:r>
             <w:r>
-              <w:t>(II.3.</w:t>
-            </w:r>
-            <w:r>
-              <w:t>2</w:t>
-            </w:r>
-            <w:r>
-              <w:t>)</w:t>
+              <w:t>(II.3.2)</w:t>
             </w:r>
           </w:p>
         </w:tc>
@@ -14395,6 +14201,7 @@
               <w:rPr>
                 <w:rFonts w:ascii="Arial" w:hAnsi="Arial" w:cs="Arial"/>
               </w:rPr>
+              <w:lastRenderedPageBreak/>
               <w:t>Other members can reach the new shop in the market.</w:t>
             </w:r>
           </w:p>
@@ -14723,22 +14530,7 @@
               <w:instrText xml:space="preserve"> XE "</w:instrText>
             </w:r>
             <w:r>
-              <w:instrText xml:space="preserve">Adding item to the shop’s stock </w:instrText>
-            </w:r>
-            <w:r>
-              <w:instrText>(II.</w:instrText>
-            </w:r>
-            <w:r>
-              <w:instrText>4</w:instrText>
-            </w:r>
-            <w:r>
-              <w:instrText>.1</w:instrText>
-            </w:r>
-            <w:r>
-              <w:instrText>.1</w:instrText>
-            </w:r>
-            <w:r>
-              <w:instrText>)</w:instrText>
+              <w:instrText>Adding item to the shop’s stock (II.4.1.1)</w:instrText>
             </w:r>
             <w:r>
               <w:instrText xml:space="preserve">" </w:instrText>
@@ -14750,22 +14542,7 @@
               <w:t>Adding item to the shop’s stock</w:t>
             </w:r>
             <w:r>
-              <w:t xml:space="preserve"> </w:t>
-            </w:r>
-            <w:r>
-              <w:t>(II.</w:t>
-            </w:r>
-            <w:r>
-              <w:t>4</w:t>
-            </w:r>
-            <w:r>
-              <w:t>.1</w:t>
-            </w:r>
-            <w:r>
-              <w:t>.1</w:t>
-            </w:r>
-            <w:r>
-              <w:t>)</w:t>
+              <w:t xml:space="preserve"> (II.4.1.1)</w:t>
             </w:r>
           </w:p>
         </w:tc>
@@ -15343,16 +15120,7 @@
               <w:instrText xml:space="preserve"> XE "</w:instrText>
             </w:r>
             <w:r>
-              <w:instrText xml:space="preserve">Deleting item from shop’s stock </w:instrText>
-            </w:r>
-            <w:r>
-              <w:instrText>(II.4.1.</w:instrText>
-            </w:r>
-            <w:r>
-              <w:instrText>2</w:instrText>
-            </w:r>
-            <w:r>
-              <w:instrText>)</w:instrText>
+              <w:instrText>Deleting item from shop’s stock (II.4.1.2)</w:instrText>
             </w:r>
             <w:r>
               <w:instrText xml:space="preserve">" </w:instrText>
@@ -15364,16 +15132,7 @@
               <w:t>Deleting item from shop’s stock</w:t>
             </w:r>
             <w:r>
-              <w:t xml:space="preserve"> </w:t>
-            </w:r>
-            <w:r>
-              <w:t>(II.4.1.</w:t>
-            </w:r>
-            <w:r>
-              <w:t>2</w:t>
-            </w:r>
-            <w:r>
-              <w:t>)</w:t>
+              <w:t xml:space="preserve"> (II.4.1.2)</w:t>
             </w:r>
           </w:p>
         </w:tc>
@@ -15624,6 +15383,7 @@
                 <w:b/>
                 <w:bCs/>
               </w:rPr>
+              <w:lastRenderedPageBreak/>
               <w:t>Postconditions:</w:t>
             </w:r>
           </w:p>
@@ -15687,7 +15447,6 @@
                 <w:b/>
                 <w:bCs/>
               </w:rPr>
-              <w:lastRenderedPageBreak/>
               <w:t>Expected result:</w:t>
             </w:r>
           </w:p>
@@ -15976,16 +15735,7 @@
               <w:instrText xml:space="preserve"> XE "</w:instrText>
             </w:r>
             <w:r>
-              <w:instrText xml:space="preserve">Change item’s details in shop’s stock </w:instrText>
-            </w:r>
-            <w:r>
-              <w:instrText>(II.4.1.</w:instrText>
-            </w:r>
-            <w:r>
-              <w:instrText>3</w:instrText>
-            </w:r>
-            <w:r>
-              <w:instrText>)</w:instrText>
+              <w:instrText>Change item’s details in shop’s stock (II.4.1.3)</w:instrText>
             </w:r>
             <w:r>
               <w:instrText xml:space="preserve">" </w:instrText>
@@ -15997,16 +15747,7 @@
               <w:t>Change item’s details in shop’s stock</w:t>
             </w:r>
             <w:r>
-              <w:t xml:space="preserve"> </w:t>
-            </w:r>
-            <w:r>
-              <w:t>(II.4.1.</w:t>
-            </w:r>
-            <w:r>
-              <w:t>3</w:t>
-            </w:r>
-            <w:r>
-              <w:t>)</w:t>
+              <w:t xml:space="preserve"> (II.4.1.3)</w:t>
             </w:r>
           </w:p>
         </w:tc>
@@ -16595,43 +16336,40 @@
               <w:bidi w:val="0"/>
             </w:pPr>
             <w:r>
+              <w:rPr>
+                <w:rFonts w:cstheme="majorHAnsi"/>
+              </w:rPr>
+              <w:t>purchase</w:t>
+            </w:r>
+            <w:r>
+              <w:t xml:space="preserve"> </w:t>
+            </w:r>
+            <w:r>
+              <w:t>policy changing</w:t>
+            </w:r>
+            <w:r>
+              <w:t xml:space="preserve"> (II.4.2.1)</w:t>
+            </w:r>
+            <w:r>
               <w:fldChar w:fldCharType="begin"/>
             </w:r>
             <w:r>
               <w:instrText xml:space="preserve"> XE "</w:instrText>
             </w:r>
             <w:r>
-              <w:instrText xml:space="preserve">Shopping policy changing </w:instrText>
-            </w:r>
-            <w:r>
-              <w:instrText>(II.4.</w:instrText>
-            </w:r>
-            <w:r>
-              <w:instrText>2</w:instrText>
-            </w:r>
-            <w:r>
-              <w:instrText>.1)</w:instrText>
+              <w:rPr>
+                <w:rFonts w:cstheme="majorHAnsi"/>
+              </w:rPr>
+              <w:instrText>purchase</w:instrText>
+            </w:r>
+            <w:r>
+              <w:instrText xml:space="preserve"> policy changing (II.4.2.1)</w:instrText>
             </w:r>
             <w:r>
               <w:instrText xml:space="preserve">" </w:instrText>
             </w:r>
             <w:r>
               <w:fldChar w:fldCharType="end"/>
-            </w:r>
-            <w:r>
-              <w:t>Shopping policy changing</w:t>
-            </w:r>
-            <w:r>
-              <w:t xml:space="preserve"> </w:t>
-            </w:r>
-            <w:r>
-              <w:t>(II.4.</w:t>
-            </w:r>
-            <w:r>
-              <w:t>2</w:t>
-            </w:r>
-            <w:r>
-              <w:t>.1)</w:t>
             </w:r>
           </w:p>
         </w:tc>
@@ -16843,7 +16581,25 @@
               <w:rPr>
                 <w:rFonts w:ascii="Arial" w:hAnsi="Arial" w:cs="Arial"/>
               </w:rPr>
-              <w:t>Shop’s details, updated shopping policy’s details</w:t>
+              <w:t xml:space="preserve">Shop’s details, updated </w:t>
+            </w:r>
+            <w:r>
+              <w:rPr>
+                <w:rFonts w:ascii="Arial" w:hAnsi="Arial" w:cs="Arial"/>
+              </w:rPr>
+              <w:t>purchase</w:t>
+            </w:r>
+            <w:r>
+              <w:rPr>
+                <w:rFonts w:ascii="Arial" w:hAnsi="Arial" w:cs="Arial"/>
+              </w:rPr>
+              <w:t xml:space="preserve"> </w:t>
+            </w:r>
+            <w:r>
+              <w:rPr>
+                <w:rFonts w:ascii="Arial" w:hAnsi="Arial" w:cs="Arial"/>
+              </w:rPr>
+              <w:t>policy’s details</w:t>
             </w:r>
           </w:p>
         </w:tc>
@@ -16880,6 +16636,7 @@
                 <w:b/>
                 <w:bCs/>
               </w:rPr>
+              <w:lastRenderedPageBreak/>
               <w:t>Postconditions:</w:t>
             </w:r>
           </w:p>
@@ -16907,7 +16664,19 @@
               <w:rPr>
                 <w:rFonts w:ascii="Arial" w:hAnsi="Arial" w:cs="Arial"/>
               </w:rPr>
-              <w:t>Shopping policy is updated as requested</w:t>
+              <w:t>purchase</w:t>
+            </w:r>
+            <w:r>
+              <w:rPr>
+                <w:rFonts w:ascii="Arial" w:hAnsi="Arial" w:cs="Arial"/>
+              </w:rPr>
+              <w:t xml:space="preserve"> </w:t>
+            </w:r>
+            <w:r>
+              <w:rPr>
+                <w:rFonts w:ascii="Arial" w:hAnsi="Arial" w:cs="Arial"/>
+              </w:rPr>
+              <w:t>policy is updated as requested</w:t>
             </w:r>
             <w:r>
               <w:rPr>
@@ -16949,7 +16718,6 @@
                 <w:b/>
                 <w:bCs/>
               </w:rPr>
-              <w:lastRenderedPageBreak/>
               <w:t>Expected result:</w:t>
             </w:r>
           </w:p>
@@ -16976,7 +16744,19 @@
               <w:rPr>
                 <w:rFonts w:ascii="Arial" w:hAnsi="Arial" w:cs="Arial"/>
               </w:rPr>
-              <w:t>Shopping policy is updated as requested</w:t>
+              <w:t>purchase</w:t>
+            </w:r>
+            <w:r>
+              <w:rPr>
+                <w:rFonts w:ascii="Arial" w:hAnsi="Arial" w:cs="Arial"/>
+              </w:rPr>
+              <w:t xml:space="preserve"> </w:t>
+            </w:r>
+            <w:r>
+              <w:rPr>
+                <w:rFonts w:ascii="Arial" w:hAnsi="Arial" w:cs="Arial"/>
+              </w:rPr>
+              <w:t>policy is updated as requested</w:t>
             </w:r>
             <w:r>
               <w:rPr>
@@ -17050,7 +16830,25 @@
               <w:rPr>
                 <w:rFonts w:ascii="Arial" w:hAnsi="Arial" w:cs="Arial"/>
               </w:rPr>
-              <w:t>Shop owner accesses his own shop and open the shopping policy.</w:t>
+              <w:t xml:space="preserve">Shop owner accesses his own shop and open the </w:t>
+            </w:r>
+            <w:r>
+              <w:rPr>
+                <w:rFonts w:ascii="Arial" w:hAnsi="Arial" w:cs="Arial"/>
+              </w:rPr>
+              <w:t>purchase</w:t>
+            </w:r>
+            <w:r>
+              <w:rPr>
+                <w:rFonts w:ascii="Arial" w:hAnsi="Arial" w:cs="Arial"/>
+              </w:rPr>
+              <w:t xml:space="preserve"> </w:t>
+            </w:r>
+            <w:r>
+              <w:rPr>
+                <w:rFonts w:ascii="Arial" w:hAnsi="Arial" w:cs="Arial"/>
+              </w:rPr>
+              <w:t>policy.</w:t>
             </w:r>
           </w:p>
           <w:p>
@@ -17069,7 +16867,25 @@
               <w:rPr>
                 <w:rFonts w:ascii="Arial" w:hAnsi="Arial" w:cs="Arial"/>
               </w:rPr>
-              <w:t>The system displays the shopping policy with ability to change it.</w:t>
+              <w:t xml:space="preserve">The system displays the </w:t>
+            </w:r>
+            <w:r>
+              <w:rPr>
+                <w:rFonts w:ascii="Arial" w:hAnsi="Arial" w:cs="Arial"/>
+              </w:rPr>
+              <w:t>purchase</w:t>
+            </w:r>
+            <w:r>
+              <w:rPr>
+                <w:rFonts w:ascii="Arial" w:hAnsi="Arial" w:cs="Arial"/>
+              </w:rPr>
+              <w:t xml:space="preserve"> </w:t>
+            </w:r>
+            <w:r>
+              <w:rPr>
+                <w:rFonts w:ascii="Arial" w:hAnsi="Arial" w:cs="Arial"/>
+              </w:rPr>
+              <w:t>policy with ability to change it.</w:t>
             </w:r>
           </w:p>
           <w:p>
@@ -17088,7 +16904,25 @@
               <w:rPr>
                 <w:rFonts w:ascii="Arial" w:hAnsi="Arial" w:cs="Arial"/>
               </w:rPr>
-              <w:t>Shop owner requests to update the shopping policy.</w:t>
+              <w:t xml:space="preserve">Shop owner requests to update the </w:t>
+            </w:r>
+            <w:r>
+              <w:rPr>
+                <w:rFonts w:ascii="Arial" w:hAnsi="Arial" w:cs="Arial"/>
+              </w:rPr>
+              <w:t>purchase</w:t>
+            </w:r>
+            <w:r>
+              <w:rPr>
+                <w:rFonts w:ascii="Arial" w:hAnsi="Arial" w:cs="Arial"/>
+              </w:rPr>
+              <w:t xml:space="preserve"> </w:t>
+            </w:r>
+            <w:r>
+              <w:rPr>
+                <w:rFonts w:ascii="Arial" w:hAnsi="Arial" w:cs="Arial"/>
+              </w:rPr>
+              <w:t>policy.</w:t>
             </w:r>
           </w:p>
           <w:p>
@@ -17107,7 +16941,25 @@
               <w:rPr>
                 <w:rFonts w:ascii="Arial" w:hAnsi="Arial" w:cs="Arial"/>
               </w:rPr>
-              <w:t>System asks shop owner to enter updated shopping policy’s details.</w:t>
+              <w:t xml:space="preserve">System asks shop owner to enter updated </w:t>
+            </w:r>
+            <w:r>
+              <w:rPr>
+                <w:rFonts w:ascii="Arial" w:hAnsi="Arial" w:cs="Arial"/>
+              </w:rPr>
+              <w:t>purchase</w:t>
+            </w:r>
+            <w:r>
+              <w:rPr>
+                <w:rFonts w:ascii="Arial" w:hAnsi="Arial" w:cs="Arial"/>
+              </w:rPr>
+              <w:t xml:space="preserve"> </w:t>
+            </w:r>
+            <w:r>
+              <w:rPr>
+                <w:rFonts w:ascii="Arial" w:hAnsi="Arial" w:cs="Arial"/>
+              </w:rPr>
+              <w:t>policy’s details.</w:t>
             </w:r>
           </w:p>
           <w:p>
@@ -17126,7 +16978,25 @@
               <w:rPr>
                 <w:rFonts w:ascii="Arial" w:hAnsi="Arial" w:cs="Arial"/>
               </w:rPr>
-              <w:t>Shop owner enters the updated shopping policy’s details.</w:t>
+              <w:t xml:space="preserve">Shop owner enters the updated </w:t>
+            </w:r>
+            <w:r>
+              <w:rPr>
+                <w:rFonts w:ascii="Arial" w:hAnsi="Arial" w:cs="Arial"/>
+              </w:rPr>
+              <w:t>purchase</w:t>
+            </w:r>
+            <w:r>
+              <w:rPr>
+                <w:rFonts w:ascii="Arial" w:hAnsi="Arial" w:cs="Arial"/>
+              </w:rPr>
+              <w:t xml:space="preserve"> </w:t>
+            </w:r>
+            <w:r>
+              <w:rPr>
+                <w:rFonts w:ascii="Arial" w:hAnsi="Arial" w:cs="Arial"/>
+              </w:rPr>
+              <w:t>policy’s details.</w:t>
             </w:r>
           </w:p>
           <w:p>
@@ -17252,22 +17122,7 @@
               <w:instrText xml:space="preserve"> XE "</w:instrText>
             </w:r>
             <w:r>
-              <w:instrText xml:space="preserve">Discount policy changing </w:instrText>
-            </w:r>
-            <w:r>
-              <w:instrText>(II.4.</w:instrText>
-            </w:r>
-            <w:r>
-              <w:instrText>2</w:instrText>
-            </w:r>
-            <w:r>
-              <w:instrText>.</w:instrText>
-            </w:r>
-            <w:r>
-              <w:instrText>2</w:instrText>
-            </w:r>
-            <w:r>
-              <w:instrText>)</w:instrText>
+              <w:instrText>Discount policy changing (II.4.2.2)</w:instrText>
             </w:r>
             <w:r>
               <w:instrText xml:space="preserve">" </w:instrText>
@@ -17279,19 +17134,7 @@
               <w:t xml:space="preserve">Discount policy changing </w:t>
             </w:r>
             <w:r>
-              <w:t>(II.4.</w:t>
-            </w:r>
-            <w:r>
-              <w:t>2</w:t>
-            </w:r>
-            <w:r>
-              <w:t>.</w:t>
-            </w:r>
-            <w:r>
-              <w:t>2</w:t>
-            </w:r>
-            <w:r>
-              <w:t>)</w:t>
+              <w:t>(II.4.2.2)</w:t>
             </w:r>
           </w:p>
         </w:tc>
@@ -17515,21 +17358,7 @@
               <w:rPr>
                 <w:rFonts w:ascii="Arial" w:hAnsi="Arial" w:cs="Arial"/>
               </w:rPr>
-              <w:t xml:space="preserve">Shop’s details, items’ </w:t>
-            </w:r>
-            <w:proofErr w:type="gramStart"/>
-            <w:r>
-              <w:rPr>
-                <w:rFonts w:ascii="Arial" w:hAnsi="Arial" w:cs="Arial"/>
-              </w:rPr>
-              <w:t>details</w:t>
-            </w:r>
-            <w:proofErr w:type="gramEnd"/>
-            <w:r>
-              <w:rPr>
-                <w:rFonts w:ascii="Arial" w:hAnsi="Arial" w:cs="Arial"/>
-              </w:rPr>
-              <w:t xml:space="preserve"> and their updated discount policy. </w:t>
+              <w:t xml:space="preserve">Shop’s details, items’ details and their updated discount policy. </w:t>
             </w:r>
           </w:p>
         </w:tc>
@@ -17959,6 +17788,7 @@
                 <w:b/>
                 <w:bCs/>
               </w:rPr>
+              <w:lastRenderedPageBreak/>
               <w:t>Title:</w:t>
             </w:r>
           </w:p>
@@ -17987,10 +17817,7 @@
               <w:instrText xml:space="preserve"> XE "</w:instrText>
             </w:r>
             <w:r>
-              <w:instrText xml:space="preserve">Shop owner assignment </w:instrText>
-            </w:r>
-            <w:r>
-              <w:instrText>(II.4.4)</w:instrText>
+              <w:instrText>Shop owner assignment (II.4.4)</w:instrText>
             </w:r>
             <w:r>
               <w:instrText xml:space="preserve">" </w:instrText>
@@ -18038,7 +17865,6 @@
                 <w:b/>
                 <w:bCs/>
               </w:rPr>
-              <w:lastRenderedPageBreak/>
               <w:t>Actors:</w:t>
             </w:r>
           </w:p>
@@ -18677,16 +18503,7 @@
               <w:instrText xml:space="preserve"> XE "</w:instrText>
             </w:r>
             <w:r>
-              <w:instrText xml:space="preserve">Shop manager assignment </w:instrText>
-            </w:r>
-            <w:r>
-              <w:instrText>(II.4.</w:instrText>
-            </w:r>
-            <w:r>
-              <w:instrText>6</w:instrText>
-            </w:r>
-            <w:r>
-              <w:instrText>)</w:instrText>
+              <w:instrText>Shop manager assignment (II.4.6)</w:instrText>
             </w:r>
             <w:r>
               <w:instrText xml:space="preserve">" </w:instrText>
@@ -18698,16 +18515,7 @@
               <w:t>Shop manager assignment</w:t>
             </w:r>
             <w:r>
-              <w:t xml:space="preserve"> </w:t>
-            </w:r>
-            <w:r>
-              <w:t>(II.4.</w:t>
-            </w:r>
-            <w:r>
-              <w:t>6</w:t>
-            </w:r>
-            <w:r>
-              <w:t>)</w:t>
+              <w:t xml:space="preserve"> (II.4.6)</w:t>
             </w:r>
           </w:p>
         </w:tc>
@@ -19186,6 +18994,7 @@
                 <w:b/>
                 <w:bCs/>
               </w:rPr>
+              <w:lastRenderedPageBreak/>
               <w:t>Actions:</w:t>
             </w:r>
           </w:p>
@@ -19236,7 +19045,6 @@
               <w:rPr>
                 <w:rFonts w:ascii="Arial" w:hAnsi="Arial" w:cs="Arial"/>
               </w:rPr>
-              <w:lastRenderedPageBreak/>
               <w:t>The system displays the shop with ability to assign a new manager.</w:t>
             </w:r>
           </w:p>
@@ -19486,16 +19294,7 @@
               <w:instrText xml:space="preserve"> XE "</w:instrText>
             </w:r>
             <w:r>
-              <w:instrText xml:space="preserve">Shop manager permissions updating </w:instrText>
-            </w:r>
-            <w:r>
-              <w:instrText>(II.4.</w:instrText>
-            </w:r>
-            <w:r>
-              <w:instrText>7</w:instrText>
-            </w:r>
-            <w:r>
-              <w:instrText>)</w:instrText>
+              <w:instrText>Shop manager permissions updating (II.4.7)</w:instrText>
             </w:r>
             <w:r>
               <w:instrText xml:space="preserve">" </w:instrText>
@@ -19510,16 +19309,7 @@
               <w:t>updating</w:t>
             </w:r>
             <w:r>
-              <w:t xml:space="preserve"> </w:t>
-            </w:r>
-            <w:r>
-              <w:t>(II.4.</w:t>
-            </w:r>
-            <w:r>
-              <w:t>7</w:t>
-            </w:r>
-            <w:r>
-              <w:t>)</w:t>
+              <w:t xml:space="preserve"> (II.4.7)</w:t>
             </w:r>
           </w:p>
         </w:tc>
@@ -19747,16 +19537,8 @@
               <w:rPr>
                 <w:rFonts w:ascii="Arial" w:hAnsi="Arial" w:cs="Arial"/>
               </w:rPr>
-              <w:t xml:space="preserve">manager’s </w:t>
-            </w:r>
-            <w:proofErr w:type="gramStart"/>
-            <w:r>
-              <w:rPr>
-                <w:rFonts w:ascii="Arial" w:hAnsi="Arial" w:cs="Arial"/>
-              </w:rPr>
-              <w:t>details</w:t>
-            </w:r>
-            <w:proofErr w:type="gramEnd"/>
+              <w:t>manager’s details</w:t>
+            </w:r>
             <w:r>
               <w:rPr>
                 <w:rFonts w:ascii="Arial" w:hAnsi="Arial" w:cs="Arial"/>
@@ -20199,16 +19981,7 @@
               <w:instrText xml:space="preserve"> XE "</w:instrText>
             </w:r>
             <w:r>
-              <w:instrText xml:space="preserve">Shop closing </w:instrText>
-            </w:r>
-            <w:r>
-              <w:instrText>(II.4.</w:instrText>
-            </w:r>
-            <w:r>
-              <w:instrText>9</w:instrText>
-            </w:r>
-            <w:r>
-              <w:instrText>)</w:instrText>
+              <w:instrText>Shop closing (II.4.9)</w:instrText>
             </w:r>
             <w:r>
               <w:instrText xml:space="preserve">" </w:instrText>
@@ -20220,16 +19993,7 @@
               <w:t>Shop closing</w:t>
             </w:r>
             <w:r>
-              <w:t xml:space="preserve"> </w:t>
-            </w:r>
-            <w:r>
-              <w:t>(II.4.</w:t>
-            </w:r>
-            <w:r>
-              <w:t>9</w:t>
-            </w:r>
-            <w:r>
-              <w:t>)</w:t>
+              <w:t xml:space="preserve"> (II.4.9)</w:t>
             </w:r>
           </w:p>
         </w:tc>
@@ -20265,6 +20029,7 @@
                 <w:b/>
                 <w:bCs/>
               </w:rPr>
+              <w:lastRenderedPageBreak/>
               <w:t>Actors:</w:t>
             </w:r>
           </w:p>
@@ -20319,7 +20084,6 @@
               <w:rPr>
                 <w:rFonts w:ascii="Arial" w:hAnsi="Arial" w:cs="Arial"/>
               </w:rPr>
-              <w:lastRenderedPageBreak/>
               <w:t>Shop manager (with relevant permission)</w:t>
             </w:r>
           </w:p>
@@ -20357,7 +20121,6 @@
                 <w:b/>
                 <w:bCs/>
               </w:rPr>
-              <w:lastRenderedPageBreak/>
               <w:t>Preconditions:</w:t>
             </w:r>
           </w:p>
@@ -20921,13 +20684,7 @@
               <w:instrText xml:space="preserve"> XE "</w:instrText>
             </w:r>
             <w:r>
-              <w:instrText xml:space="preserve">Shop’s roles info request </w:instrText>
-            </w:r>
-            <w:r>
-              <w:instrText>(II.4.</w:instrText>
-            </w:r>
-            <w:r>
-              <w:instrText>11)</w:instrText>
+              <w:instrText>Shop’s roles info request (II.4.11)</w:instrText>
             </w:r>
             <w:r>
               <w:instrText xml:space="preserve">" </w:instrText>
@@ -20939,13 +20696,7 @@
               <w:t>Shop’s roles info request</w:t>
             </w:r>
             <w:r>
-              <w:t xml:space="preserve"> </w:t>
-            </w:r>
-            <w:r>
-              <w:t>(II.4.</w:t>
-            </w:r>
-            <w:r>
-              <w:t>11)</w:t>
+              <w:t xml:space="preserve"> (II.4.11)</w:t>
             </w:r>
           </w:p>
         </w:tc>
@@ -21501,14 +21252,14 @@
               <w:rPr>
                 <w:rFonts w:ascii="Arial" w:hAnsi="Arial" w:cs="Arial"/>
               </w:rPr>
-              <w:t xml:space="preserve">to a role holder, if this member is a manager system will show information about his permission in addition to details about </w:t>
+              <w:t xml:space="preserve">to a role holder, if this member is a manager system will show </w:t>
             </w:r>
             <w:r>
               <w:rPr>
                 <w:rFonts w:ascii="Arial" w:hAnsi="Arial" w:cs="Arial"/>
               </w:rPr>
               <w:lastRenderedPageBreak/>
-              <w:t>the role, otherwise if he is not a role holder the system shows an error message.</w:t>
+              <w:t>information about his permission in addition to details about the role, otherwise if he is not a role holder the system shows an error message.</w:t>
             </w:r>
           </w:p>
         </w:tc>
@@ -21584,33 +21335,7 @@
               <w:instrText xml:space="preserve"> XE "</w:instrText>
             </w:r>
             <w:r>
-              <w:instrText xml:space="preserve">In-shop purchases history request </w:instrText>
-            </w:r>
-            <w:r>
-              <w:instrText>(II.4.</w:instrText>
-            </w:r>
-            <w:r>
-              <w:instrText>13</w:instrText>
-            </w:r>
-            <w:r>
-              <w:instrText>)</w:instrText>
-            </w:r>
-            <w:proofErr w:type="gramStart"/>
-            <w:r>
-              <w:instrText xml:space="preserve">/( </w:instrText>
-            </w:r>
-            <w:r>
-              <w:instrText>(</w:instrText>
-            </w:r>
-            <w:proofErr w:type="gramEnd"/>
-            <w:r>
-              <w:instrText>II.</w:instrText>
-            </w:r>
-            <w:r>
-              <w:instrText>6</w:instrText>
-            </w:r>
-            <w:r>
-              <w:instrText>.4)</w:instrText>
+              <w:instrText>In-shop purchases history request (II.4.13)/( (II.6.4)</w:instrText>
             </w:r>
             <w:r>
               <w:instrText xml:space="preserve">" </w:instrText>
@@ -21637,31 +21362,13 @@
               <w:t xml:space="preserve"> request</w:t>
             </w:r>
             <w:r>
-              <w:t xml:space="preserve"> </w:t>
-            </w:r>
-            <w:r>
-              <w:t>(II.4.</w:t>
-            </w:r>
-            <w:r>
-              <w:t>13</w:t>
-            </w:r>
-            <w:r>
-              <w:t>)</w:t>
+              <w:t xml:space="preserve"> (II.4.13)</w:t>
             </w:r>
             <w:r>
               <w:t>/</w:t>
             </w:r>
             <w:r>
-              <w:t xml:space="preserve">( </w:t>
-            </w:r>
-            <w:r>
-              <w:t>(II.</w:t>
-            </w:r>
-            <w:r>
-              <w:t>6</w:t>
-            </w:r>
-            <w:r>
-              <w:t>.4)</w:t>
+              <w:t>( (II.6.4)</w:t>
             </w:r>
           </w:p>
         </w:tc>
@@ -21999,23 +21706,7 @@
                 <w:rFonts w:ascii="Arial" w:hAnsi="Arial" w:cs="Arial"/>
                 <w:lang w:bidi="ar-EG"/>
               </w:rPr>
-              <w:t xml:space="preserve"> </w:t>
-            </w:r>
-            <w:proofErr w:type="gramStart"/>
-            <w:r>
-              <w:rPr>
-                <w:rFonts w:ascii="Arial" w:hAnsi="Arial" w:cs="Arial"/>
-                <w:lang w:bidi="ar-EG"/>
-              </w:rPr>
-              <w:t>otherwise</w:t>
-            </w:r>
-            <w:proofErr w:type="gramEnd"/>
-            <w:r>
-              <w:rPr>
-                <w:rFonts w:ascii="Arial" w:hAnsi="Arial" w:cs="Arial"/>
-                <w:lang w:bidi="ar-EG"/>
-              </w:rPr>
-              <w:t xml:space="preserve"> relevant error message is shown.</w:t>
+              <w:t xml:space="preserve"> otherwise relevant error message is shown.</w:t>
             </w:r>
           </w:p>
         </w:tc>

</xml_diff>

<commit_message>
usecases no. have been updated!
</commit_message>
<xml_diff>
--- a/Docs/V0_UseCases.docx
+++ b/Docs/V0_UseCases.docx
@@ -1,10 +1,10 @@
 
 <file path=word/document.xml><?xml version="1.0" encoding="utf-8"?>
-<w:document xmlns:wpc="http://schemas.microsoft.com/office/word/2010/wordprocessingCanvas" xmlns:cx="http://schemas.microsoft.com/office/drawing/2014/chartex" xmlns:cx1="http://schemas.microsoft.com/office/drawing/2015/9/8/chartex" xmlns:cx2="http://schemas.microsoft.com/office/drawing/2015/10/21/chartex" xmlns:cx3="http://schemas.microsoft.com/office/drawing/2016/5/9/chartex" xmlns:cx4="http://schemas.microsoft.com/office/drawing/2016/5/10/chartex" xmlns:cx5="http://schemas.microsoft.com/office/drawing/2016/5/11/chartex" xmlns:cx6="http://schemas.microsoft.com/office/drawing/2016/5/12/chartex" xmlns:cx7="http://schemas.microsoft.com/office/drawing/2016/5/13/chartex" xmlns:cx8="http://schemas.microsoft.com/office/drawing/2016/5/14/chartex" xmlns:mc="http://schemas.openxmlformats.org/markup-compatibility/2006" xmlns:aink="http://schemas.microsoft.com/office/drawing/2016/ink" xmlns:am3d="http://schemas.microsoft.com/office/drawing/2017/model3d" xmlns:o="urn:schemas-microsoft-com:office:office" xmlns:r="http://schemas.openxmlformats.org/officeDocument/2006/relationships" xmlns:m="http://schemas.openxmlformats.org/officeDocument/2006/math" xmlns:v="urn:schemas-microsoft-com:vml" xmlns:wp14="http://schemas.microsoft.com/office/word/2010/wordprocessingDrawing" xmlns:wp="http://schemas.openxmlformats.org/drawingml/2006/wordprocessingDrawing" xmlns:w10="urn:schemas-microsoft-com:office:word" xmlns:w="http://schemas.openxmlformats.org/wordprocessingml/2006/main" xmlns:w14="http://schemas.microsoft.com/office/word/2010/wordml" xmlns:w15="http://schemas.microsoft.com/office/word/2012/wordml" xmlns:w16cex="http://schemas.microsoft.com/office/word/2018/wordml/cex" xmlns:w16cid="http://schemas.microsoft.com/office/word/2016/wordml/cid" xmlns:w16="http://schemas.microsoft.com/office/word/2018/wordml" xmlns:w16sdtdh="http://schemas.microsoft.com/office/word/2020/wordml/sdtdatahash" xmlns:w16se="http://schemas.microsoft.com/office/word/2015/wordml/symex" xmlns:wpg="http://schemas.microsoft.com/office/word/2010/wordprocessingGroup" xmlns:wpi="http://schemas.microsoft.com/office/word/2010/wordprocessingInk" xmlns:wne="http://schemas.microsoft.com/office/word/2006/wordml" xmlns:wps="http://schemas.microsoft.com/office/word/2010/wordprocessingShape" mc:Ignorable="w14 w15 w16se w16cid w16 w16cex w16sdtdh wp14">
+<w:document xmlns:wpc="http://schemas.microsoft.com/office/word/2010/wordprocessingCanvas" xmlns:cx="http://schemas.microsoft.com/office/drawing/2014/chartex" xmlns:cx1="http://schemas.microsoft.com/office/drawing/2015/9/8/chartex" xmlns:cx2="http://schemas.microsoft.com/office/drawing/2015/10/21/chartex" xmlns:cx3="http://schemas.microsoft.com/office/drawing/2016/5/9/chartex" xmlns:cx4="http://schemas.microsoft.com/office/drawing/2016/5/10/chartex" xmlns:cx5="http://schemas.microsoft.com/office/drawing/2016/5/11/chartex" xmlns:cx6="http://schemas.microsoft.com/office/drawing/2016/5/12/chartex" xmlns:cx7="http://schemas.microsoft.com/office/drawing/2016/5/13/chartex" xmlns:cx8="http://schemas.microsoft.com/office/drawing/2016/5/14/chartex" xmlns:mc="http://schemas.openxmlformats.org/markup-compatibility/2006" xmlns:aink="http://schemas.microsoft.com/office/drawing/2016/ink" xmlns:am3d="http://schemas.microsoft.com/office/drawing/2017/model3d" xmlns:o="urn:schemas-microsoft-com:office:office" xmlns:r="http://schemas.openxmlformats.org/officeDocument/2006/relationships" xmlns:m="http://schemas.openxmlformats.org/officeDocument/2006/math" xmlns:v="urn:schemas-microsoft-com:vml" xmlns:wp14="http://schemas.microsoft.com/office/word/2010/wordprocessingDrawing" xmlns:wp="http://schemas.openxmlformats.org/drawingml/2006/wordprocessingDrawing" xmlns:w10="urn:schemas-microsoft-com:office:word" xmlns:w="http://schemas.openxmlformats.org/wordprocessingml/2006/main" xmlns:w14="http://schemas.microsoft.com/office/word/2010/wordml" xmlns:w15="http://schemas.microsoft.com/office/word/2012/wordml" xmlns:w16cid="http://schemas.microsoft.com/office/word/2016/wordml/cid" xmlns:w16se="http://schemas.microsoft.com/office/word/2015/wordml/symex" xmlns:wpg="http://schemas.microsoft.com/office/word/2010/wordprocessingGroup" xmlns:wpi="http://schemas.microsoft.com/office/word/2010/wordprocessingInk" xmlns:wne="http://schemas.microsoft.com/office/word/2006/wordml" xmlns:wps="http://schemas.microsoft.com/office/word/2010/wordprocessingShape" mc:Ignorable="w14 w15 w16se w16cid wp14">
   <w:body>
     <w:p>
       <w:pPr>
-        <w:pStyle w:val="Title"/>
+        <w:pStyle w:val="a4"/>
         <w:bidi w:val="0"/>
         <w:jc w:val="center"/>
       </w:pPr>
@@ -1018,7 +1018,7 @@
     </w:p>
     <w:p>
       <w:pPr>
-        <w:pStyle w:val="Heading1"/>
+        <w:pStyle w:val="1"/>
         <w:bidi w:val="0"/>
       </w:pPr>
       <w:r>
@@ -1098,7 +1098,7 @@
           </w:tcPr>
           <w:p>
             <w:pPr>
-              <w:pStyle w:val="Heading2"/>
+              <w:pStyle w:val="2"/>
               <w:bidi w:val="0"/>
             </w:pPr>
             <w:r>
@@ -1491,7 +1491,7 @@
           </w:tcPr>
           <w:p>
             <w:pPr>
-              <w:pStyle w:val="ListParagraph"/>
+              <w:pStyle w:val="a3"/>
               <w:numPr>
                 <w:ilvl w:val="0"/>
                 <w:numId w:val="13"/>
@@ -1505,7 +1505,21 @@
               <w:rPr>
                 <w:rFonts w:ascii="Arial" w:hAnsi="Arial" w:cs="Arial"/>
               </w:rPr>
-              <w:t xml:space="preserve">The system admin open and initialize the </w:t>
+              <w:t xml:space="preserve">The system admin open and </w:t>
+            </w:r>
+            <w:proofErr w:type="gramStart"/>
+            <w:r>
+              <w:rPr>
+                <w:rFonts w:ascii="Arial" w:hAnsi="Arial" w:cs="Arial"/>
+              </w:rPr>
+              <w:t>initialize</w:t>
+            </w:r>
+            <w:proofErr w:type="gramEnd"/>
+            <w:r>
+              <w:rPr>
+                <w:rFonts w:ascii="Arial" w:hAnsi="Arial" w:cs="Arial"/>
+              </w:rPr>
+              <w:t xml:space="preserve"> the </w:t>
             </w:r>
             <w:r>
               <w:rPr>
@@ -1522,7 +1536,7 @@
           </w:p>
           <w:p>
             <w:pPr>
-              <w:pStyle w:val="ListParagraph"/>
+              <w:pStyle w:val="a3"/>
               <w:numPr>
                 <w:ilvl w:val="0"/>
                 <w:numId w:val="13"/>
@@ -1626,7 +1640,7 @@
           </w:tcPr>
           <w:p>
             <w:pPr>
-              <w:pStyle w:val="Heading2"/>
+              <w:pStyle w:val="2"/>
               <w:bidi w:val="0"/>
             </w:pPr>
             <w:r>
@@ -2034,7 +2048,7 @@
           </w:tcPr>
           <w:p>
             <w:pPr>
-              <w:pStyle w:val="ListParagraph"/>
+              <w:pStyle w:val="a3"/>
               <w:numPr>
                 <w:ilvl w:val="0"/>
                 <w:numId w:val="14"/>
@@ -2065,7 +2079,7 @@
           </w:p>
           <w:p>
             <w:pPr>
-              <w:pStyle w:val="ListParagraph"/>
+              <w:pStyle w:val="a3"/>
               <w:numPr>
                 <w:ilvl w:val="0"/>
                 <w:numId w:val="14"/>
@@ -2205,7 +2219,7 @@
           </w:tcPr>
           <w:p>
             <w:pPr>
-              <w:pStyle w:val="Heading2"/>
+              <w:pStyle w:val="2"/>
               <w:bidi w:val="0"/>
             </w:pPr>
             <w:r>
@@ -2602,7 +2616,7 @@
           </w:tcPr>
           <w:p>
             <w:pPr>
-              <w:pStyle w:val="ListParagraph"/>
+              <w:pStyle w:val="a3"/>
               <w:numPr>
                 <w:ilvl w:val="0"/>
                 <w:numId w:val="15"/>
@@ -2621,7 +2635,7 @@
           </w:p>
           <w:p>
             <w:pPr>
-              <w:pStyle w:val="ListParagraph"/>
+              <w:pStyle w:val="a3"/>
               <w:numPr>
                 <w:ilvl w:val="0"/>
                 <w:numId w:val="15"/>
@@ -2640,7 +2654,7 @@
           </w:p>
           <w:p>
             <w:pPr>
-              <w:pStyle w:val="ListParagraph"/>
+              <w:pStyle w:val="a3"/>
               <w:numPr>
                 <w:ilvl w:val="0"/>
                 <w:numId w:val="15"/>
@@ -2749,7 +2763,7 @@
           </w:tcPr>
           <w:p>
             <w:pPr>
-              <w:pStyle w:val="Heading2"/>
+              <w:pStyle w:val="2"/>
               <w:bidi w:val="0"/>
             </w:pPr>
             <w:r>
@@ -2827,7 +2841,7 @@
           </w:tcPr>
           <w:p>
             <w:pPr>
-              <w:pStyle w:val="ListParagraph"/>
+              <w:pStyle w:val="a3"/>
               <w:numPr>
                 <w:ilvl w:val="0"/>
                 <w:numId w:val="16"/>
@@ -2852,7 +2866,7 @@
           </w:p>
           <w:p>
             <w:pPr>
-              <w:pStyle w:val="ListParagraph"/>
+              <w:pStyle w:val="a3"/>
               <w:numPr>
                 <w:ilvl w:val="0"/>
                 <w:numId w:val="16"/>
@@ -2921,7 +2935,7 @@
           </w:tcPr>
           <w:p>
             <w:pPr>
-              <w:pStyle w:val="ListParagraph"/>
+              <w:pStyle w:val="a3"/>
               <w:numPr>
                 <w:ilvl w:val="0"/>
                 <w:numId w:val="18"/>
@@ -2946,7 +2960,7 @@
           </w:p>
           <w:p>
             <w:pPr>
-              <w:pStyle w:val="ListParagraph"/>
+              <w:pStyle w:val="a3"/>
               <w:numPr>
                 <w:ilvl w:val="0"/>
                 <w:numId w:val="18"/>
@@ -3021,7 +3035,7 @@
           </w:tcPr>
           <w:p>
             <w:pPr>
-              <w:pStyle w:val="ListParagraph"/>
+              <w:pStyle w:val="a3"/>
               <w:numPr>
                 <w:ilvl w:val="0"/>
                 <w:numId w:val="17"/>
@@ -3040,7 +3054,7 @@
           </w:p>
           <w:p>
             <w:pPr>
-              <w:pStyle w:val="ListParagraph"/>
+              <w:pStyle w:val="a3"/>
               <w:numPr>
                 <w:ilvl w:val="0"/>
                 <w:numId w:val="17"/>
@@ -3254,7 +3268,7 @@
           </w:tcPr>
           <w:p>
             <w:pPr>
-              <w:pStyle w:val="ListParagraph"/>
+              <w:pStyle w:val="a3"/>
               <w:numPr>
                 <w:ilvl w:val="0"/>
                 <w:numId w:val="19"/>
@@ -3285,7 +3299,7 @@
           </w:p>
           <w:p>
             <w:pPr>
-              <w:pStyle w:val="ListParagraph"/>
+              <w:pStyle w:val="a3"/>
               <w:numPr>
                 <w:ilvl w:val="0"/>
                 <w:numId w:val="19"/>
@@ -3340,7 +3354,7 @@
           </w:p>
           <w:p>
             <w:pPr>
-              <w:pStyle w:val="ListParagraph"/>
+              <w:pStyle w:val="a3"/>
               <w:numPr>
                 <w:ilvl w:val="0"/>
                 <w:numId w:val="19"/>
@@ -3462,7 +3476,7 @@
           </w:tcPr>
           <w:p>
             <w:pPr>
-              <w:pStyle w:val="Heading2"/>
+              <w:pStyle w:val="2"/>
               <w:bidi w:val="0"/>
             </w:pPr>
             <w:r>
@@ -3852,7 +3866,7 @@
           </w:tcPr>
           <w:p>
             <w:pPr>
-              <w:pStyle w:val="ListParagraph"/>
+              <w:pStyle w:val="a3"/>
               <w:numPr>
                 <w:ilvl w:val="0"/>
                 <w:numId w:val="20"/>
@@ -3871,7 +3885,7 @@
           </w:p>
           <w:p>
             <w:pPr>
-              <w:pStyle w:val="ListParagraph"/>
+              <w:pStyle w:val="a3"/>
               <w:numPr>
                 <w:ilvl w:val="0"/>
                 <w:numId w:val="20"/>
@@ -3964,7 +3978,7 @@
           </w:tcPr>
           <w:p>
             <w:pPr>
-              <w:pStyle w:val="Heading2"/>
+              <w:pStyle w:val="2"/>
               <w:bidi w:val="0"/>
             </w:pPr>
             <w:r>
@@ -4360,7 +4374,7 @@
           </w:tcPr>
           <w:p>
             <w:pPr>
-              <w:pStyle w:val="ListParagraph"/>
+              <w:pStyle w:val="a3"/>
               <w:numPr>
                 <w:ilvl w:val="0"/>
                 <w:numId w:val="21"/>
@@ -4379,7 +4393,7 @@
           </w:p>
           <w:p>
             <w:pPr>
-              <w:pStyle w:val="ListParagraph"/>
+              <w:pStyle w:val="a3"/>
               <w:numPr>
                 <w:ilvl w:val="0"/>
                 <w:numId w:val="21"/>
@@ -4398,7 +4412,7 @@
           </w:p>
           <w:p>
             <w:pPr>
-              <w:pStyle w:val="ListParagraph"/>
+              <w:pStyle w:val="a3"/>
               <w:numPr>
                 <w:ilvl w:val="0"/>
                 <w:numId w:val="21"/>
@@ -4417,7 +4431,7 @@
           </w:p>
           <w:p>
             <w:pPr>
-              <w:pStyle w:val="ListParagraph"/>
+              <w:pStyle w:val="a3"/>
               <w:numPr>
                 <w:ilvl w:val="0"/>
                 <w:numId w:val="21"/>
@@ -4449,7 +4463,7 @@
     </w:p>
     <w:p>
       <w:pPr>
-        <w:pStyle w:val="Heading1"/>
+        <w:pStyle w:val="1"/>
         <w:bidi w:val="0"/>
       </w:pPr>
       <w:r>
@@ -4511,7 +4525,7 @@
           </w:tcPr>
           <w:p>
             <w:pPr>
-              <w:pStyle w:val="Heading2"/>
+              <w:pStyle w:val="2"/>
               <w:bidi w:val="0"/>
             </w:pPr>
             <w:r>
@@ -4521,7 +4535,16 @@
               <w:instrText xml:space="preserve"> XE "</w:instrText>
             </w:r>
             <w:r>
-              <w:instrText>Get into the Trading system as a guest (II.1)</w:instrText>
+              <w:instrText>Get into the Trading system as a guest (II.1</w:instrText>
+            </w:r>
+            <w:r>
+              <w:rPr>
+                <w:lang w:val="en-IL"/>
+              </w:rPr>
+              <w:instrText>.1</w:instrText>
+            </w:r>
+            <w:r>
+              <w:instrText>)</w:instrText>
             </w:r>
             <w:r>
               <w:instrText xml:space="preserve">" </w:instrText>
@@ -4545,7 +4568,16 @@
               <w:t>guest</w:t>
             </w:r>
             <w:r>
-              <w:t xml:space="preserve"> (II.1)</w:t>
+              <w:t xml:space="preserve"> (II.1</w:t>
+            </w:r>
+            <w:r>
+              <w:rPr>
+                <w:lang w:val="en-IL"/>
+              </w:rPr>
+              <w:t>.1</w:t>
+            </w:r>
+            <w:r>
+              <w:t>)</w:t>
             </w:r>
           </w:p>
         </w:tc>
@@ -4760,7 +4792,7 @@
           </w:tcPr>
           <w:p>
             <w:pPr>
-              <w:pStyle w:val="ListParagraph"/>
+              <w:pStyle w:val="a3"/>
               <w:numPr>
                 <w:ilvl w:val="0"/>
                 <w:numId w:val="2"/>
@@ -4824,7 +4856,7 @@
           </w:tcPr>
           <w:p>
             <w:pPr>
-              <w:pStyle w:val="ListParagraph"/>
+              <w:pStyle w:val="a3"/>
               <w:numPr>
                 <w:ilvl w:val="0"/>
                 <w:numId w:val="1"/>
@@ -4855,7 +4887,7 @@
           </w:p>
           <w:p>
             <w:pPr>
-              <w:pStyle w:val="ListParagraph"/>
+              <w:pStyle w:val="a3"/>
               <w:numPr>
                 <w:ilvl w:val="0"/>
                 <w:numId w:val="1"/>
@@ -4926,7 +4958,7 @@
           </w:tcPr>
           <w:p>
             <w:pPr>
-              <w:pStyle w:val="ListParagraph"/>
+              <w:pStyle w:val="a3"/>
               <w:numPr>
                 <w:ilvl w:val="0"/>
                 <w:numId w:val="3"/>
@@ -4981,7 +5013,7 @@
           </w:p>
           <w:p>
             <w:pPr>
-              <w:pStyle w:val="ListParagraph"/>
+              <w:pStyle w:val="a3"/>
               <w:numPr>
                 <w:ilvl w:val="0"/>
                 <w:numId w:val="3"/>
@@ -5095,7 +5127,7 @@
           </w:tcPr>
           <w:p>
             <w:pPr>
-              <w:pStyle w:val="Heading2"/>
+              <w:pStyle w:val="2"/>
               <w:bidi w:val="0"/>
             </w:pPr>
             <w:r>
@@ -5105,7 +5137,16 @@
               <w:instrText xml:space="preserve"> XE "</w:instrText>
             </w:r>
             <w:r>
-              <w:instrText>Trading system quitting as a guest (II.2)</w:instrText>
+              <w:instrText>Trading system quitting as a guest (II</w:instrText>
+            </w:r>
+            <w:r>
+              <w:rPr>
+                <w:lang w:val="en-IL"/>
+              </w:rPr>
+              <w:instrText>.1</w:instrText>
+            </w:r>
+            <w:r>
+              <w:instrText>.2)</w:instrText>
             </w:r>
             <w:r>
               <w:instrText xml:space="preserve">" </w:instrText>
@@ -5120,7 +5161,16 @@
               <w:t xml:space="preserve"> as a guest</w:t>
             </w:r>
             <w:r>
-              <w:t xml:space="preserve"> (II.2)</w:t>
+              <w:t xml:space="preserve"> (II</w:t>
+            </w:r>
+            <w:r>
+              <w:rPr>
+                <w:lang w:val="en-IL"/>
+              </w:rPr>
+              <w:t>.1</w:t>
+            </w:r>
+            <w:r>
+              <w:t>.2)</w:t>
             </w:r>
           </w:p>
         </w:tc>
@@ -5238,7 +5288,7 @@
           </w:tcPr>
           <w:p>
             <w:pPr>
-              <w:pStyle w:val="ListParagraph"/>
+              <w:pStyle w:val="a3"/>
               <w:numPr>
                 <w:ilvl w:val="0"/>
                 <w:numId w:val="5"/>
@@ -5494,7 +5544,7 @@
           </w:tcPr>
           <w:p>
             <w:pPr>
-              <w:pStyle w:val="ListParagraph"/>
+              <w:pStyle w:val="a3"/>
               <w:numPr>
                 <w:ilvl w:val="0"/>
                 <w:numId w:val="4"/>
@@ -5513,7 +5563,7 @@
           </w:p>
           <w:p>
             <w:pPr>
-              <w:pStyle w:val="ListParagraph"/>
+              <w:pStyle w:val="a3"/>
               <w:numPr>
                 <w:ilvl w:val="0"/>
                 <w:numId w:val="4"/>
@@ -5538,7 +5588,7 @@
           </w:p>
           <w:p>
             <w:pPr>
-              <w:pStyle w:val="ListParagraph"/>
+              <w:pStyle w:val="a3"/>
               <w:numPr>
                 <w:ilvl w:val="0"/>
                 <w:numId w:val="4"/>
@@ -5630,7 +5680,7 @@
           </w:tcPr>
           <w:p>
             <w:pPr>
-              <w:pStyle w:val="Heading2"/>
+              <w:pStyle w:val="2"/>
               <w:bidi w:val="0"/>
             </w:pPr>
             <w:r>
@@ -5640,7 +5690,16 @@
               <w:instrText xml:space="preserve"> XE "</w:instrText>
             </w:r>
             <w:r>
-              <w:instrText>Registration for the trading system (II.3)</w:instrText>
+              <w:instrText>Registration for the trading system (II</w:instrText>
+            </w:r>
+            <w:r>
+              <w:rPr>
+                <w:lang w:val="en-IL"/>
+              </w:rPr>
+              <w:instrText>.1</w:instrText>
+            </w:r>
+            <w:r>
+              <w:instrText>.3)</w:instrText>
             </w:r>
             <w:r>
               <w:instrText xml:space="preserve">" </w:instrText>
@@ -5652,7 +5711,16 @@
               <w:t>Registration for the trading system</w:t>
             </w:r>
             <w:r>
-              <w:t xml:space="preserve"> (II.3)</w:t>
+              <w:t xml:space="preserve"> (II</w:t>
+            </w:r>
+            <w:r>
+              <w:rPr>
+                <w:lang w:val="en-IL"/>
+              </w:rPr>
+              <w:t>.1</w:t>
+            </w:r>
+            <w:r>
+              <w:t>.3)</w:t>
             </w:r>
           </w:p>
         </w:tc>
@@ -5895,7 +5963,7 @@
           </w:tcPr>
           <w:p>
             <w:pPr>
-              <w:pStyle w:val="ListParagraph"/>
+              <w:pStyle w:val="a3"/>
               <w:numPr>
                 <w:ilvl w:val="0"/>
                 <w:numId w:val="6"/>
@@ -5962,7 +6030,7 @@
           </w:tcPr>
           <w:p>
             <w:pPr>
-              <w:pStyle w:val="ListParagraph"/>
+              <w:pStyle w:val="a3"/>
               <w:numPr>
                 <w:ilvl w:val="0"/>
                 <w:numId w:val="7"/>
@@ -6030,7 +6098,7 @@
           </w:tcPr>
           <w:p>
             <w:pPr>
-              <w:pStyle w:val="ListParagraph"/>
+              <w:pStyle w:val="a3"/>
               <w:numPr>
                 <w:ilvl w:val="0"/>
                 <w:numId w:val="8"/>
@@ -6049,7 +6117,7 @@
           </w:p>
           <w:p>
             <w:pPr>
-              <w:pStyle w:val="ListParagraph"/>
+              <w:pStyle w:val="a3"/>
               <w:numPr>
                 <w:ilvl w:val="0"/>
                 <w:numId w:val="8"/>
@@ -6068,7 +6136,7 @@
           </w:p>
           <w:p>
             <w:pPr>
-              <w:pStyle w:val="ListParagraph"/>
+              <w:pStyle w:val="a3"/>
               <w:numPr>
                 <w:ilvl w:val="0"/>
                 <w:numId w:val="8"/>
@@ -6087,7 +6155,7 @@
           </w:p>
           <w:p>
             <w:pPr>
-              <w:pStyle w:val="ListParagraph"/>
+              <w:pStyle w:val="a3"/>
               <w:numPr>
                 <w:ilvl w:val="0"/>
                 <w:numId w:val="8"/>
@@ -6179,7 +6247,7 @@
           </w:tcPr>
           <w:p>
             <w:pPr>
-              <w:pStyle w:val="Heading2"/>
+              <w:pStyle w:val="2"/>
               <w:bidi w:val="0"/>
             </w:pPr>
             <w:r>
@@ -6189,7 +6257,16 @@
               <w:instrText xml:space="preserve"> XE "</w:instrText>
             </w:r>
             <w:r>
-              <w:instrText>Login to the trading system (II.4)</w:instrText>
+              <w:instrText>Login to the trading system (II</w:instrText>
+            </w:r>
+            <w:r>
+              <w:rPr>
+                <w:lang w:val="en-IL"/>
+              </w:rPr>
+              <w:instrText>.1</w:instrText>
+            </w:r>
+            <w:r>
+              <w:instrText>.4)</w:instrText>
             </w:r>
             <w:r>
               <w:instrText xml:space="preserve">" </w:instrText>
@@ -6201,7 +6278,18 @@
               <w:t>Login to the trading system</w:t>
             </w:r>
             <w:r>
-              <w:t xml:space="preserve"> (II.4)</w:t>
+              <w:t xml:space="preserve"> (II</w:t>
+            </w:r>
+            <w:r>
+              <w:rPr>
+                <w:lang w:val="en-IL"/>
+              </w:rPr>
+              <w:t>.1</w:t>
+            </w:r>
+            <w:bookmarkStart w:id="0" w:name="_GoBack"/>
+            <w:bookmarkEnd w:id="0"/>
+            <w:r>
+              <w:t>.4)</w:t>
             </w:r>
           </w:p>
         </w:tc>
@@ -6593,7 +6681,7 @@
           </w:tcPr>
           <w:p>
             <w:pPr>
-              <w:pStyle w:val="ListParagraph"/>
+              <w:pStyle w:val="a3"/>
               <w:numPr>
                 <w:ilvl w:val="0"/>
                 <w:numId w:val="9"/>
@@ -6612,7 +6700,7 @@
           </w:p>
           <w:p>
             <w:pPr>
-              <w:pStyle w:val="ListParagraph"/>
+              <w:pStyle w:val="a3"/>
               <w:numPr>
                 <w:ilvl w:val="0"/>
                 <w:numId w:val="9"/>
@@ -6631,7 +6719,7 @@
           </w:p>
           <w:p>
             <w:pPr>
-              <w:pStyle w:val="ListParagraph"/>
+              <w:pStyle w:val="a3"/>
               <w:numPr>
                 <w:ilvl w:val="0"/>
                 <w:numId w:val="9"/>
@@ -6650,7 +6738,7 @@
           </w:p>
           <w:p>
             <w:pPr>
-              <w:pStyle w:val="ListParagraph"/>
+              <w:pStyle w:val="a3"/>
               <w:numPr>
                 <w:ilvl w:val="0"/>
                 <w:numId w:val="9"/>
@@ -6669,7 +6757,7 @@
           </w:p>
           <w:p>
             <w:pPr>
-              <w:pStyle w:val="ListParagraph"/>
+              <w:pStyle w:val="a3"/>
               <w:numPr>
                 <w:ilvl w:val="0"/>
                 <w:numId w:val="9"/>
@@ -6688,7 +6776,7 @@
           </w:p>
           <w:p>
             <w:pPr>
-              <w:pStyle w:val="ListParagraph"/>
+              <w:pStyle w:val="a3"/>
               <w:numPr>
                 <w:ilvl w:val="0"/>
                 <w:numId w:val="9"/>
@@ -6786,7 +6874,7 @@
           </w:tcPr>
           <w:p>
             <w:pPr>
-              <w:pStyle w:val="Heading2"/>
+              <w:pStyle w:val="2"/>
               <w:bidi w:val="0"/>
             </w:pPr>
             <w:r>
@@ -6996,7 +7084,7 @@
           </w:tcPr>
           <w:p>
             <w:pPr>
-              <w:pStyle w:val="ListParagraph"/>
+              <w:pStyle w:val="a3"/>
               <w:numPr>
                 <w:ilvl w:val="0"/>
                 <w:numId w:val="10"/>
@@ -7015,7 +7103,7 @@
           </w:p>
           <w:p>
             <w:pPr>
-              <w:pStyle w:val="ListParagraph"/>
+              <w:pStyle w:val="a3"/>
               <w:numPr>
                 <w:ilvl w:val="0"/>
                 <w:numId w:val="10"/>
@@ -7221,7 +7309,7 @@
           </w:tcPr>
           <w:p>
             <w:pPr>
-              <w:pStyle w:val="ListParagraph"/>
+              <w:pStyle w:val="a3"/>
               <w:numPr>
                 <w:ilvl w:val="0"/>
                 <w:numId w:val="11"/>
@@ -7258,7 +7346,7 @@
           </w:p>
           <w:p>
             <w:pPr>
-              <w:pStyle w:val="ListParagraph"/>
+              <w:pStyle w:val="a3"/>
               <w:numPr>
                 <w:ilvl w:val="0"/>
                 <w:numId w:val="11"/>
@@ -7289,7 +7377,7 @@
           </w:p>
           <w:p>
             <w:pPr>
-              <w:pStyle w:val="ListParagraph"/>
+              <w:pStyle w:val="a3"/>
               <w:numPr>
                 <w:ilvl w:val="0"/>
                 <w:numId w:val="11"/>
@@ -7320,7 +7408,7 @@
           </w:p>
           <w:p>
             <w:pPr>
-              <w:pStyle w:val="ListParagraph"/>
+              <w:pStyle w:val="a3"/>
               <w:numPr>
                 <w:ilvl w:val="0"/>
                 <w:numId w:val="11"/>
@@ -7412,7 +7500,7 @@
           </w:tcPr>
           <w:p>
             <w:pPr>
-              <w:pStyle w:val="Heading2"/>
+              <w:pStyle w:val="2"/>
               <w:bidi w:val="0"/>
             </w:pPr>
             <w:r>
@@ -7645,7 +7733,7 @@
           </w:p>
           <w:p>
             <w:pPr>
-              <w:pStyle w:val="ListParagraph"/>
+              <w:pStyle w:val="a3"/>
               <w:numPr>
                 <w:ilvl w:val="0"/>
                 <w:numId w:val="12"/>
@@ -7664,7 +7752,7 @@
           </w:p>
           <w:p>
             <w:pPr>
-              <w:pStyle w:val="ListParagraph"/>
+              <w:pStyle w:val="a3"/>
               <w:numPr>
                 <w:ilvl w:val="0"/>
                 <w:numId w:val="12"/>
@@ -7683,7 +7771,7 @@
           </w:p>
           <w:p>
             <w:pPr>
-              <w:pStyle w:val="ListParagraph"/>
+              <w:pStyle w:val="a3"/>
               <w:numPr>
                 <w:ilvl w:val="0"/>
                 <w:numId w:val="12"/>
@@ -7890,7 +7978,7 @@
           </w:tcPr>
           <w:p>
             <w:pPr>
-              <w:pStyle w:val="ListParagraph"/>
+              <w:pStyle w:val="a3"/>
               <w:numPr>
                 <w:ilvl w:val="0"/>
                 <w:numId w:val="22"/>
@@ -7927,7 +8015,7 @@
           </w:p>
           <w:p>
             <w:pPr>
-              <w:pStyle w:val="ListParagraph"/>
+              <w:pStyle w:val="a3"/>
               <w:numPr>
                 <w:ilvl w:val="0"/>
                 <w:numId w:val="22"/>
@@ -7946,7 +8034,7 @@
           </w:p>
           <w:p>
             <w:pPr>
-              <w:pStyle w:val="ListParagraph"/>
+              <w:pStyle w:val="a3"/>
               <w:numPr>
                 <w:ilvl w:val="0"/>
                 <w:numId w:val="22"/>
@@ -8043,7 +8131,7 @@
           </w:tcPr>
           <w:p>
             <w:pPr>
-              <w:pStyle w:val="Heading2"/>
+              <w:pStyle w:val="2"/>
               <w:bidi w:val="0"/>
             </w:pPr>
             <w:r>
@@ -8472,7 +8560,7 @@
           </w:tcPr>
           <w:p>
             <w:pPr>
-              <w:pStyle w:val="ListParagraph"/>
+              <w:pStyle w:val="a3"/>
               <w:numPr>
                 <w:ilvl w:val="0"/>
                 <w:numId w:val="23"/>
@@ -8491,7 +8579,7 @@
           </w:p>
           <w:p>
             <w:pPr>
-              <w:pStyle w:val="ListParagraph"/>
+              <w:pStyle w:val="a3"/>
               <w:numPr>
                 <w:ilvl w:val="0"/>
                 <w:numId w:val="23"/>
@@ -8583,7 +8671,7 @@
           </w:tcPr>
           <w:p>
             <w:pPr>
-              <w:pStyle w:val="Heading2"/>
+              <w:pStyle w:val="2"/>
               <w:bidi w:val="0"/>
             </w:pPr>
             <w:r>
@@ -8988,7 +9076,7 @@
           </w:tcPr>
           <w:p>
             <w:pPr>
-              <w:pStyle w:val="ListParagraph"/>
+              <w:pStyle w:val="a3"/>
               <w:numPr>
                 <w:ilvl w:val="0"/>
                 <w:numId w:val="25"/>
@@ -9007,7 +9095,7 @@
           </w:p>
           <w:p>
             <w:pPr>
-              <w:pStyle w:val="ListParagraph"/>
+              <w:pStyle w:val="a3"/>
               <w:numPr>
                 <w:ilvl w:val="0"/>
                 <w:numId w:val="25"/>
@@ -9026,7 +9114,7 @@
           </w:p>
           <w:p>
             <w:pPr>
-              <w:pStyle w:val="ListParagraph"/>
+              <w:pStyle w:val="a3"/>
               <w:numPr>
                 <w:ilvl w:val="0"/>
                 <w:numId w:val="25"/>
@@ -9118,7 +9206,7 @@
           </w:tcPr>
           <w:p>
             <w:pPr>
-              <w:pStyle w:val="Heading2"/>
+              <w:pStyle w:val="2"/>
               <w:bidi w:val="0"/>
             </w:pPr>
             <w:r>
@@ -9532,7 +9620,7 @@
           </w:tcPr>
           <w:p>
             <w:pPr>
-              <w:pStyle w:val="ListParagraph"/>
+              <w:pStyle w:val="a3"/>
               <w:numPr>
                 <w:ilvl w:val="0"/>
                 <w:numId w:val="24"/>
@@ -9551,7 +9639,7 @@
           </w:p>
           <w:p>
             <w:pPr>
-              <w:pStyle w:val="ListParagraph"/>
+              <w:pStyle w:val="a3"/>
               <w:numPr>
                 <w:ilvl w:val="0"/>
                 <w:numId w:val="24"/>
@@ -9570,7 +9658,7 @@
           </w:p>
           <w:p>
             <w:pPr>
-              <w:pStyle w:val="ListParagraph"/>
+              <w:pStyle w:val="a3"/>
               <w:numPr>
                 <w:ilvl w:val="1"/>
                 <w:numId w:val="24"/>
@@ -9589,7 +9677,7 @@
           </w:p>
           <w:p>
             <w:pPr>
-              <w:pStyle w:val="ListParagraph"/>
+              <w:pStyle w:val="a3"/>
               <w:numPr>
                 <w:ilvl w:val="1"/>
                 <w:numId w:val="24"/>
@@ -9620,7 +9708,7 @@
           </w:p>
           <w:p>
             <w:pPr>
-              <w:pStyle w:val="ListParagraph"/>
+              <w:pStyle w:val="a3"/>
               <w:numPr>
                 <w:ilvl w:val="1"/>
                 <w:numId w:val="24"/>
@@ -9639,7 +9727,7 @@
           </w:p>
           <w:p>
             <w:pPr>
-              <w:pStyle w:val="ListParagraph"/>
+              <w:pStyle w:val="a3"/>
               <w:numPr>
                 <w:ilvl w:val="1"/>
                 <w:numId w:val="24"/>
@@ -9736,7 +9824,7 @@
           </w:tcPr>
           <w:p>
             <w:pPr>
-              <w:pStyle w:val="Heading2"/>
+              <w:pStyle w:val="2"/>
               <w:bidi w:val="0"/>
             </w:pPr>
             <w:r>
@@ -9763,16 +9851,16 @@
             <w:r>
               <w:t xml:space="preserve"> </w:t>
             </w:r>
-            <w:commentRangeStart w:id="0"/>
+            <w:commentRangeStart w:id="1"/>
             <w:r>
               <w:t>(II.2.5 *)</w:t>
             </w:r>
-            <w:commentRangeEnd w:id="0"/>
-            <w:r>
-              <w:rPr>
-                <w:rStyle w:val="CommentReference"/>
-              </w:rPr>
-              <w:commentReference w:id="0"/>
+            <w:commentRangeEnd w:id="1"/>
+            <w:r>
+              <w:rPr>
+                <w:rStyle w:val="a6"/>
+              </w:rPr>
+              <w:commentReference w:id="1"/>
             </w:r>
           </w:p>
         </w:tc>
@@ -10178,7 +10266,7 @@
           </w:tcPr>
           <w:p>
             <w:pPr>
-              <w:pStyle w:val="ListParagraph"/>
+              <w:pStyle w:val="a3"/>
               <w:numPr>
                 <w:ilvl w:val="0"/>
                 <w:numId w:val="63"/>
@@ -10197,7 +10285,7 @@
           </w:p>
           <w:p>
             <w:pPr>
-              <w:pStyle w:val="ListParagraph"/>
+              <w:pStyle w:val="a3"/>
               <w:numPr>
                 <w:ilvl w:val="0"/>
                 <w:numId w:val="63"/>
@@ -10216,7 +10304,7 @@
           </w:p>
           <w:p>
             <w:pPr>
-              <w:pStyle w:val="ListParagraph"/>
+              <w:pStyle w:val="a3"/>
               <w:numPr>
                 <w:ilvl w:val="1"/>
                 <w:numId w:val="63"/>
@@ -10235,7 +10323,7 @@
           </w:p>
           <w:p>
             <w:pPr>
-              <w:pStyle w:val="ListParagraph"/>
+              <w:pStyle w:val="a3"/>
               <w:numPr>
                 <w:ilvl w:val="1"/>
                 <w:numId w:val="63"/>
@@ -10254,7 +10342,7 @@
           </w:p>
           <w:p>
             <w:pPr>
-              <w:pStyle w:val="ListParagraph"/>
+              <w:pStyle w:val="a3"/>
               <w:numPr>
                 <w:ilvl w:val="1"/>
                 <w:numId w:val="63"/>
@@ -10273,7 +10361,7 @@
           </w:p>
           <w:p>
             <w:pPr>
-              <w:pStyle w:val="ListParagraph"/>
+              <w:pStyle w:val="a3"/>
               <w:numPr>
                 <w:ilvl w:val="1"/>
                 <w:numId w:val="63"/>
@@ -10370,7 +10458,7 @@
           </w:tcPr>
           <w:p>
             <w:pPr>
-              <w:pStyle w:val="Heading2"/>
+              <w:pStyle w:val="2"/>
               <w:bidi w:val="0"/>
             </w:pPr>
             <w:r>
@@ -10568,7 +10656,7 @@
           </w:tcPr>
           <w:p>
             <w:pPr>
-              <w:pStyle w:val="ListParagraph"/>
+              <w:pStyle w:val="a3"/>
               <w:numPr>
                 <w:ilvl w:val="0"/>
                 <w:numId w:val="57"/>
@@ -10587,7 +10675,7 @@
           </w:p>
           <w:p>
             <w:pPr>
-              <w:pStyle w:val="ListParagraph"/>
+              <w:pStyle w:val="a3"/>
               <w:numPr>
                 <w:ilvl w:val="0"/>
                 <w:numId w:val="57"/>
@@ -10803,7 +10891,7 @@
           </w:tcPr>
           <w:p>
             <w:pPr>
-              <w:pStyle w:val="ListParagraph"/>
+              <w:pStyle w:val="a3"/>
               <w:numPr>
                 <w:ilvl w:val="0"/>
                 <w:numId w:val="59"/>
@@ -10822,7 +10910,7 @@
           </w:p>
           <w:p>
             <w:pPr>
-              <w:pStyle w:val="ListParagraph"/>
+              <w:pStyle w:val="a3"/>
               <w:numPr>
                 <w:ilvl w:val="0"/>
                 <w:numId w:val="59"/>
@@ -10841,7 +10929,7 @@
           </w:p>
           <w:p>
             <w:pPr>
-              <w:pStyle w:val="ListParagraph"/>
+              <w:pStyle w:val="a3"/>
               <w:numPr>
                 <w:ilvl w:val="0"/>
                 <w:numId w:val="59"/>
@@ -10872,7 +10960,7 @@
           </w:p>
           <w:p>
             <w:pPr>
-              <w:pStyle w:val="ListParagraph"/>
+              <w:pStyle w:val="a3"/>
               <w:bidi w:val="0"/>
               <w:rPr>
                 <w:rFonts w:ascii="Arial" w:hAnsi="Arial" w:cs="Arial"/>
@@ -10960,7 +11048,7 @@
           </w:tcPr>
           <w:p>
             <w:pPr>
-              <w:pStyle w:val="Heading2"/>
+              <w:pStyle w:val="2"/>
               <w:bidi w:val="0"/>
             </w:pPr>
             <w:r>
@@ -11182,7 +11270,7 @@
           </w:tcPr>
           <w:p>
             <w:pPr>
-              <w:pStyle w:val="ListParagraph"/>
+              <w:pStyle w:val="a3"/>
               <w:numPr>
                 <w:ilvl w:val="0"/>
                 <w:numId w:val="58"/>
@@ -11201,7 +11289,7 @@
           </w:p>
           <w:p>
             <w:pPr>
-              <w:pStyle w:val="ListParagraph"/>
+              <w:pStyle w:val="a3"/>
               <w:numPr>
                 <w:ilvl w:val="0"/>
                 <w:numId w:val="58"/>
@@ -11427,7 +11515,7 @@
           </w:tcPr>
           <w:p>
             <w:pPr>
-              <w:pStyle w:val="ListParagraph"/>
+              <w:pStyle w:val="a3"/>
               <w:numPr>
                 <w:ilvl w:val="0"/>
                 <w:numId w:val="61"/>
@@ -11446,7 +11534,7 @@
           </w:p>
           <w:p>
             <w:pPr>
-              <w:pStyle w:val="ListParagraph"/>
+              <w:pStyle w:val="a3"/>
               <w:numPr>
                 <w:ilvl w:val="0"/>
                 <w:numId w:val="61"/>
@@ -11477,7 +11565,7 @@
           </w:p>
           <w:p>
             <w:pPr>
-              <w:pStyle w:val="ListParagraph"/>
+              <w:pStyle w:val="a3"/>
               <w:numPr>
                 <w:ilvl w:val="0"/>
                 <w:numId w:val="61"/>
@@ -11520,7 +11608,7 @@
           </w:p>
           <w:p>
             <w:pPr>
-              <w:pStyle w:val="ListParagraph"/>
+              <w:pStyle w:val="a3"/>
               <w:numPr>
                 <w:ilvl w:val="0"/>
                 <w:numId w:val="61"/>
@@ -11539,7 +11627,7 @@
           </w:p>
           <w:p>
             <w:pPr>
-              <w:pStyle w:val="ListParagraph"/>
+              <w:pStyle w:val="a3"/>
               <w:bidi w:val="0"/>
               <w:rPr>
                 <w:rFonts w:ascii="Arial" w:hAnsi="Arial" w:cs="Arial"/>
@@ -11656,7 +11744,7 @@
           </w:tcPr>
           <w:p>
             <w:pPr>
-              <w:pStyle w:val="Heading2"/>
+              <w:pStyle w:val="2"/>
               <w:bidi w:val="0"/>
             </w:pPr>
             <w:r>
@@ -11866,7 +11954,7 @@
           </w:tcPr>
           <w:p>
             <w:pPr>
-              <w:pStyle w:val="ListParagraph"/>
+              <w:pStyle w:val="a3"/>
               <w:numPr>
                 <w:ilvl w:val="0"/>
                 <w:numId w:val="58"/>
@@ -11885,7 +11973,7 @@
           </w:p>
           <w:p>
             <w:pPr>
-              <w:pStyle w:val="ListParagraph"/>
+              <w:pStyle w:val="a3"/>
               <w:numPr>
                 <w:ilvl w:val="0"/>
                 <w:numId w:val="58"/>
@@ -12099,7 +12187,7 @@
           </w:tcPr>
           <w:p>
             <w:pPr>
-              <w:pStyle w:val="ListParagraph"/>
+              <w:pStyle w:val="a3"/>
               <w:numPr>
                 <w:ilvl w:val="0"/>
                 <w:numId w:val="62"/>
@@ -12118,7 +12206,7 @@
           </w:p>
           <w:p>
             <w:pPr>
-              <w:pStyle w:val="ListParagraph"/>
+              <w:pStyle w:val="a3"/>
               <w:numPr>
                 <w:ilvl w:val="0"/>
                 <w:numId w:val="62"/>
@@ -12137,7 +12225,7 @@
           </w:p>
           <w:p>
             <w:pPr>
-              <w:pStyle w:val="ListParagraph"/>
+              <w:pStyle w:val="a3"/>
               <w:numPr>
                 <w:ilvl w:val="0"/>
                 <w:numId w:val="62"/>
@@ -12156,7 +12244,7 @@
           </w:p>
           <w:p>
             <w:pPr>
-              <w:pStyle w:val="ListParagraph"/>
+              <w:pStyle w:val="a3"/>
               <w:numPr>
                 <w:ilvl w:val="0"/>
                 <w:numId w:val="62"/>
@@ -12253,7 +12341,7 @@
           </w:tcPr>
           <w:p>
             <w:pPr>
-              <w:pStyle w:val="Heading2"/>
+              <w:pStyle w:val="2"/>
               <w:bidi w:val="0"/>
               <w:rPr>
                 <w:rtl/>
@@ -12658,7 +12746,7 @@
           </w:tcPr>
           <w:p>
             <w:pPr>
-              <w:pStyle w:val="ListParagraph"/>
+              <w:pStyle w:val="a3"/>
               <w:numPr>
                 <w:ilvl w:val="0"/>
                 <w:numId w:val="60"/>
@@ -12677,7 +12765,7 @@
           </w:p>
           <w:p>
             <w:pPr>
-              <w:pStyle w:val="ListParagraph"/>
+              <w:pStyle w:val="a3"/>
               <w:numPr>
                 <w:ilvl w:val="0"/>
                 <w:numId w:val="60"/>
@@ -12696,7 +12784,7 @@
           </w:p>
           <w:p>
             <w:pPr>
-              <w:pStyle w:val="ListParagraph"/>
+              <w:pStyle w:val="a3"/>
               <w:numPr>
                 <w:ilvl w:val="0"/>
                 <w:numId w:val="60"/>
@@ -12794,7 +12882,7 @@
           </w:tcPr>
           <w:p>
             <w:pPr>
-              <w:pStyle w:val="Heading2"/>
+              <w:pStyle w:val="2"/>
               <w:bidi w:val="0"/>
             </w:pPr>
             <w:r>
@@ -12812,7 +12900,7 @@
             <w:r>
               <w:fldChar w:fldCharType="end"/>
             </w:r>
-            <w:commentRangeStart w:id="1"/>
+            <w:commentRangeStart w:id="2"/>
             <w:r>
               <w:t>Trading system quitting as a member</w:t>
             </w:r>
@@ -12825,12 +12913,12 @@
             <w:r>
               <w:t xml:space="preserve">) </w:t>
             </w:r>
-            <w:commentRangeEnd w:id="1"/>
-            <w:r>
-              <w:rPr>
-                <w:rStyle w:val="CommentReference"/>
-              </w:rPr>
-              <w:commentReference w:id="1"/>
+            <w:commentRangeEnd w:id="2"/>
+            <w:r>
+              <w:rPr>
+                <w:rStyle w:val="a6"/>
+              </w:rPr>
+              <w:commentReference w:id="2"/>
             </w:r>
           </w:p>
         </w:tc>
@@ -12947,7 +13035,7 @@
           </w:tcPr>
           <w:p>
             <w:pPr>
-              <w:pStyle w:val="ListParagraph"/>
+              <w:pStyle w:val="a3"/>
               <w:numPr>
                 <w:ilvl w:val="0"/>
                 <w:numId w:val="26"/>
@@ -13084,7 +13172,7 @@
           </w:tcPr>
           <w:p>
             <w:pPr>
-              <w:pStyle w:val="ListParagraph"/>
+              <w:pStyle w:val="a3"/>
               <w:numPr>
                 <w:ilvl w:val="0"/>
                 <w:numId w:val="28"/>
@@ -13151,7 +13239,7 @@
           </w:tcPr>
           <w:p>
             <w:pPr>
-              <w:pStyle w:val="ListParagraph"/>
+              <w:pStyle w:val="a3"/>
               <w:numPr>
                 <w:ilvl w:val="0"/>
                 <w:numId w:val="27"/>
@@ -13170,7 +13258,7 @@
           </w:p>
           <w:p>
             <w:pPr>
-              <w:pStyle w:val="ListParagraph"/>
+              <w:pStyle w:val="a3"/>
               <w:numPr>
                 <w:ilvl w:val="0"/>
                 <w:numId w:val="27"/>
@@ -13238,7 +13326,7 @@
           </w:tcPr>
           <w:p>
             <w:pPr>
-              <w:pStyle w:val="ListParagraph"/>
+              <w:pStyle w:val="a3"/>
               <w:numPr>
                 <w:ilvl w:val="0"/>
                 <w:numId w:val="4"/>
@@ -13257,7 +13345,7 @@
           </w:p>
           <w:p>
             <w:pPr>
-              <w:pStyle w:val="ListParagraph"/>
+              <w:pStyle w:val="a3"/>
               <w:numPr>
                 <w:ilvl w:val="0"/>
                 <w:numId w:val="4"/>
@@ -13349,7 +13437,7 @@
           </w:tcPr>
           <w:p>
             <w:pPr>
-              <w:pStyle w:val="Heading2"/>
+              <w:pStyle w:val="2"/>
               <w:bidi w:val="0"/>
               <w:rPr>
                 <w:rtl/>
@@ -13770,7 +13858,7 @@
           </w:tcPr>
           <w:p>
             <w:pPr>
-              <w:pStyle w:val="ListParagraph"/>
+              <w:pStyle w:val="a3"/>
               <w:numPr>
                 <w:ilvl w:val="0"/>
                 <w:numId w:val="29"/>
@@ -13789,7 +13877,7 @@
           </w:p>
           <w:p>
             <w:pPr>
-              <w:pStyle w:val="ListParagraph"/>
+              <w:pStyle w:val="a3"/>
               <w:numPr>
                 <w:ilvl w:val="0"/>
                 <w:numId w:val="29"/>
@@ -13903,7 +13991,7 @@
           </w:tcPr>
           <w:p>
             <w:pPr>
-              <w:pStyle w:val="Heading2"/>
+              <w:pStyle w:val="2"/>
               <w:bidi w:val="0"/>
             </w:pPr>
             <w:r>
@@ -14168,7 +14256,7 @@
           </w:tcPr>
           <w:p>
             <w:pPr>
-              <w:pStyle w:val="ListParagraph"/>
+              <w:pStyle w:val="a3"/>
               <w:numPr>
                 <w:ilvl w:val="0"/>
                 <w:numId w:val="31"/>
@@ -14187,7 +14275,7 @@
           </w:p>
           <w:p>
             <w:pPr>
-              <w:pStyle w:val="ListParagraph"/>
+              <w:pStyle w:val="a3"/>
               <w:numPr>
                 <w:ilvl w:val="0"/>
                 <w:numId w:val="31"/>
@@ -14331,7 +14419,7 @@
           </w:tcPr>
           <w:p>
             <w:pPr>
-              <w:pStyle w:val="ListParagraph"/>
+              <w:pStyle w:val="a3"/>
               <w:numPr>
                 <w:ilvl w:val="0"/>
                 <w:numId w:val="30"/>
@@ -14350,7 +14438,7 @@
           </w:p>
           <w:p>
             <w:pPr>
-              <w:pStyle w:val="ListParagraph"/>
+              <w:pStyle w:val="a3"/>
               <w:numPr>
                 <w:ilvl w:val="0"/>
                 <w:numId w:val="30"/>
@@ -14369,7 +14457,7 @@
           </w:p>
           <w:p>
             <w:pPr>
-              <w:pStyle w:val="ListParagraph"/>
+              <w:pStyle w:val="a3"/>
               <w:numPr>
                 <w:ilvl w:val="0"/>
                 <w:numId w:val="30"/>
@@ -14388,7 +14476,7 @@
           </w:p>
           <w:p>
             <w:pPr>
-              <w:pStyle w:val="ListParagraph"/>
+              <w:pStyle w:val="a3"/>
               <w:numPr>
                 <w:ilvl w:val="0"/>
                 <w:numId w:val="30"/>
@@ -14413,7 +14501,7 @@
           </w:p>
           <w:p>
             <w:pPr>
-              <w:pStyle w:val="ListParagraph"/>
+              <w:pStyle w:val="a3"/>
               <w:numPr>
                 <w:ilvl w:val="0"/>
                 <w:numId w:val="30"/>
@@ -14446,7 +14534,7 @@
     </w:p>
     <w:p>
       <w:pPr>
-        <w:pStyle w:val="Heading1"/>
+        <w:pStyle w:val="1"/>
         <w:bidi w:val="0"/>
       </w:pPr>
       <w:r>
@@ -14520,7 +14608,7 @@
           </w:tcPr>
           <w:p>
             <w:pPr>
-              <w:pStyle w:val="Heading2"/>
+              <w:pStyle w:val="2"/>
               <w:bidi w:val="0"/>
             </w:pPr>
             <w:r>
@@ -14595,7 +14683,7 @@
           </w:tcPr>
           <w:p>
             <w:pPr>
-              <w:pStyle w:val="ListParagraph"/>
+              <w:pStyle w:val="a3"/>
               <w:numPr>
                 <w:ilvl w:val="0"/>
                 <w:numId w:val="44"/>
@@ -14614,7 +14702,7 @@
           </w:p>
           <w:p>
             <w:pPr>
-              <w:pStyle w:val="ListParagraph"/>
+              <w:pStyle w:val="a3"/>
               <w:numPr>
                 <w:ilvl w:val="0"/>
                 <w:numId w:val="44"/>
@@ -14936,7 +15024,7 @@
           </w:tcPr>
           <w:p>
             <w:pPr>
-              <w:pStyle w:val="ListParagraph"/>
+              <w:pStyle w:val="a3"/>
               <w:numPr>
                 <w:ilvl w:val="0"/>
                 <w:numId w:val="32"/>
@@ -14955,7 +15043,7 @@
           </w:p>
           <w:p>
             <w:pPr>
-              <w:pStyle w:val="ListParagraph"/>
+              <w:pStyle w:val="a3"/>
               <w:numPr>
                 <w:ilvl w:val="0"/>
                 <w:numId w:val="32"/>
@@ -14974,7 +15062,7 @@
           </w:p>
           <w:p>
             <w:pPr>
-              <w:pStyle w:val="ListParagraph"/>
+              <w:pStyle w:val="a3"/>
               <w:numPr>
                 <w:ilvl w:val="0"/>
                 <w:numId w:val="32"/>
@@ -14993,7 +15081,7 @@
           </w:p>
           <w:p>
             <w:pPr>
-              <w:pStyle w:val="ListParagraph"/>
+              <w:pStyle w:val="a3"/>
               <w:numPr>
                 <w:ilvl w:val="0"/>
                 <w:numId w:val="32"/>
@@ -15012,7 +15100,7 @@
           </w:p>
           <w:p>
             <w:pPr>
-              <w:pStyle w:val="ListParagraph"/>
+              <w:pStyle w:val="a3"/>
               <w:numPr>
                 <w:ilvl w:val="0"/>
                 <w:numId w:val="32"/>
@@ -15110,7 +15198,7 @@
           </w:tcPr>
           <w:p>
             <w:pPr>
-              <w:pStyle w:val="Heading2"/>
+              <w:pStyle w:val="2"/>
               <w:bidi w:val="0"/>
             </w:pPr>
             <w:r>
@@ -15185,7 +15273,7 @@
           </w:tcPr>
           <w:p>
             <w:pPr>
-              <w:pStyle w:val="ListParagraph"/>
+              <w:pStyle w:val="a3"/>
               <w:numPr>
                 <w:ilvl w:val="0"/>
                 <w:numId w:val="45"/>
@@ -15204,7 +15292,7 @@
           </w:p>
           <w:p>
             <w:pPr>
-              <w:pStyle w:val="ListParagraph"/>
+              <w:pStyle w:val="a3"/>
               <w:numPr>
                 <w:ilvl w:val="0"/>
                 <w:numId w:val="45"/>
@@ -15527,7 +15615,7 @@
           </w:tcPr>
           <w:p>
             <w:pPr>
-              <w:pStyle w:val="ListParagraph"/>
+              <w:pStyle w:val="a3"/>
               <w:numPr>
                 <w:ilvl w:val="0"/>
                 <w:numId w:val="33"/>
@@ -15546,7 +15634,7 @@
           </w:p>
           <w:p>
             <w:pPr>
-              <w:pStyle w:val="ListParagraph"/>
+              <w:pStyle w:val="a3"/>
               <w:numPr>
                 <w:ilvl w:val="0"/>
                 <w:numId w:val="33"/>
@@ -15565,7 +15653,7 @@
           </w:p>
           <w:p>
             <w:pPr>
-              <w:pStyle w:val="ListParagraph"/>
+              <w:pStyle w:val="a3"/>
               <w:numPr>
                 <w:ilvl w:val="0"/>
                 <w:numId w:val="33"/>
@@ -15584,7 +15672,7 @@
           </w:p>
           <w:p>
             <w:pPr>
-              <w:pStyle w:val="ListParagraph"/>
+              <w:pStyle w:val="a3"/>
               <w:numPr>
                 <w:ilvl w:val="0"/>
                 <w:numId w:val="33"/>
@@ -15603,7 +15691,7 @@
           </w:p>
           <w:p>
             <w:pPr>
-              <w:pStyle w:val="ListParagraph"/>
+              <w:pStyle w:val="a3"/>
               <w:numPr>
                 <w:ilvl w:val="0"/>
                 <w:numId w:val="33"/>
@@ -15725,7 +15813,7 @@
           </w:tcPr>
           <w:p>
             <w:pPr>
-              <w:pStyle w:val="Heading2"/>
+              <w:pStyle w:val="2"/>
               <w:bidi w:val="0"/>
             </w:pPr>
             <w:r>
@@ -15800,7 +15888,7 @@
           </w:tcPr>
           <w:p>
             <w:pPr>
-              <w:pStyle w:val="ListParagraph"/>
+              <w:pStyle w:val="a3"/>
               <w:numPr>
                 <w:ilvl w:val="0"/>
                 <w:numId w:val="46"/>
@@ -15819,7 +15907,7 @@
           </w:p>
           <w:p>
             <w:pPr>
-              <w:pStyle w:val="ListParagraph"/>
+              <w:pStyle w:val="a3"/>
               <w:numPr>
                 <w:ilvl w:val="0"/>
                 <w:numId w:val="46"/>
@@ -16140,7 +16228,7 @@
           </w:tcPr>
           <w:p>
             <w:pPr>
-              <w:pStyle w:val="ListParagraph"/>
+              <w:pStyle w:val="a3"/>
               <w:numPr>
                 <w:ilvl w:val="0"/>
                 <w:numId w:val="34"/>
@@ -16159,7 +16247,7 @@
           </w:p>
           <w:p>
             <w:pPr>
-              <w:pStyle w:val="ListParagraph"/>
+              <w:pStyle w:val="a3"/>
               <w:numPr>
                 <w:ilvl w:val="0"/>
                 <w:numId w:val="34"/>
@@ -16178,7 +16266,7 @@
           </w:p>
           <w:p>
             <w:pPr>
-              <w:pStyle w:val="ListParagraph"/>
+              <w:pStyle w:val="a3"/>
               <w:numPr>
                 <w:ilvl w:val="0"/>
                 <w:numId w:val="34"/>
@@ -16197,7 +16285,7 @@
           </w:p>
           <w:p>
             <w:pPr>
-              <w:pStyle w:val="ListParagraph"/>
+              <w:pStyle w:val="a3"/>
               <w:numPr>
                 <w:ilvl w:val="0"/>
                 <w:numId w:val="34"/>
@@ -16216,7 +16304,7 @@
           </w:p>
           <w:p>
             <w:pPr>
-              <w:pStyle w:val="ListParagraph"/>
+              <w:pStyle w:val="a3"/>
               <w:numPr>
                 <w:ilvl w:val="0"/>
                 <w:numId w:val="34"/>
@@ -16332,7 +16420,7 @@
           </w:tcPr>
           <w:p>
             <w:pPr>
-              <w:pStyle w:val="Heading2"/>
+              <w:pStyle w:val="2"/>
               <w:bidi w:val="0"/>
             </w:pPr>
             <w:r>
@@ -16422,7 +16510,7 @@
           </w:tcPr>
           <w:p>
             <w:pPr>
-              <w:pStyle w:val="ListParagraph"/>
+              <w:pStyle w:val="a3"/>
               <w:numPr>
                 <w:ilvl w:val="0"/>
                 <w:numId w:val="47"/>
@@ -16441,7 +16529,7 @@
           </w:p>
           <w:p>
             <w:pPr>
-              <w:pStyle w:val="ListParagraph"/>
+              <w:pStyle w:val="a3"/>
               <w:numPr>
                 <w:ilvl w:val="0"/>
                 <w:numId w:val="47"/>
@@ -16587,13 +16675,7 @@
               <w:rPr>
                 <w:rFonts w:ascii="Arial" w:hAnsi="Arial" w:cs="Arial"/>
               </w:rPr>
-              <w:t>purchase</w:t>
-            </w:r>
-            <w:r>
-              <w:rPr>
-                <w:rFonts w:ascii="Arial" w:hAnsi="Arial" w:cs="Arial"/>
-              </w:rPr>
-              <w:t xml:space="preserve"> </w:t>
+              <w:t xml:space="preserve">purchase </w:t>
             </w:r>
             <w:r>
               <w:rPr>
@@ -16664,13 +16746,7 @@
               <w:rPr>
                 <w:rFonts w:ascii="Arial" w:hAnsi="Arial" w:cs="Arial"/>
               </w:rPr>
-              <w:t>purchase</w:t>
-            </w:r>
-            <w:r>
-              <w:rPr>
-                <w:rFonts w:ascii="Arial" w:hAnsi="Arial" w:cs="Arial"/>
-              </w:rPr>
-              <w:t xml:space="preserve"> </w:t>
+              <w:t xml:space="preserve">purchase </w:t>
             </w:r>
             <w:r>
               <w:rPr>
@@ -16744,13 +16820,7 @@
               <w:rPr>
                 <w:rFonts w:ascii="Arial" w:hAnsi="Arial" w:cs="Arial"/>
               </w:rPr>
-              <w:t>purchase</w:t>
-            </w:r>
-            <w:r>
-              <w:rPr>
-                <w:rFonts w:ascii="Arial" w:hAnsi="Arial" w:cs="Arial"/>
-              </w:rPr>
-              <w:t xml:space="preserve"> </w:t>
+              <w:t xml:space="preserve">purchase </w:t>
             </w:r>
             <w:r>
               <w:rPr>
@@ -16816,7 +16886,7 @@
           </w:tcPr>
           <w:p>
             <w:pPr>
-              <w:pStyle w:val="ListParagraph"/>
+              <w:pStyle w:val="a3"/>
               <w:numPr>
                 <w:ilvl w:val="0"/>
                 <w:numId w:val="35"/>
@@ -16836,13 +16906,7 @@
               <w:rPr>
                 <w:rFonts w:ascii="Arial" w:hAnsi="Arial" w:cs="Arial"/>
               </w:rPr>
-              <w:t>purchase</w:t>
-            </w:r>
-            <w:r>
-              <w:rPr>
-                <w:rFonts w:ascii="Arial" w:hAnsi="Arial" w:cs="Arial"/>
-              </w:rPr>
-              <w:t xml:space="preserve"> </w:t>
+              <w:t xml:space="preserve">purchase </w:t>
             </w:r>
             <w:r>
               <w:rPr>
@@ -16853,7 +16917,7 @@
           </w:p>
           <w:p>
             <w:pPr>
-              <w:pStyle w:val="ListParagraph"/>
+              <w:pStyle w:val="a3"/>
               <w:numPr>
                 <w:ilvl w:val="0"/>
                 <w:numId w:val="35"/>
@@ -16873,13 +16937,7 @@
               <w:rPr>
                 <w:rFonts w:ascii="Arial" w:hAnsi="Arial" w:cs="Arial"/>
               </w:rPr>
-              <w:t>purchase</w:t>
-            </w:r>
-            <w:r>
-              <w:rPr>
-                <w:rFonts w:ascii="Arial" w:hAnsi="Arial" w:cs="Arial"/>
-              </w:rPr>
-              <w:t xml:space="preserve"> </w:t>
+              <w:t xml:space="preserve">purchase </w:t>
             </w:r>
             <w:r>
               <w:rPr>
@@ -16890,7 +16948,7 @@
           </w:p>
           <w:p>
             <w:pPr>
-              <w:pStyle w:val="ListParagraph"/>
+              <w:pStyle w:val="a3"/>
               <w:numPr>
                 <w:ilvl w:val="0"/>
                 <w:numId w:val="35"/>
@@ -16910,13 +16968,7 @@
               <w:rPr>
                 <w:rFonts w:ascii="Arial" w:hAnsi="Arial" w:cs="Arial"/>
               </w:rPr>
-              <w:t>purchase</w:t>
-            </w:r>
-            <w:r>
-              <w:rPr>
-                <w:rFonts w:ascii="Arial" w:hAnsi="Arial" w:cs="Arial"/>
-              </w:rPr>
-              <w:t xml:space="preserve"> </w:t>
+              <w:t xml:space="preserve">purchase </w:t>
             </w:r>
             <w:r>
               <w:rPr>
@@ -16927,7 +16979,7 @@
           </w:p>
           <w:p>
             <w:pPr>
-              <w:pStyle w:val="ListParagraph"/>
+              <w:pStyle w:val="a3"/>
               <w:numPr>
                 <w:ilvl w:val="0"/>
                 <w:numId w:val="35"/>
@@ -16947,13 +16999,7 @@
               <w:rPr>
                 <w:rFonts w:ascii="Arial" w:hAnsi="Arial" w:cs="Arial"/>
               </w:rPr>
-              <w:t>purchase</w:t>
-            </w:r>
-            <w:r>
-              <w:rPr>
-                <w:rFonts w:ascii="Arial" w:hAnsi="Arial" w:cs="Arial"/>
-              </w:rPr>
-              <w:t xml:space="preserve"> </w:t>
+              <w:t xml:space="preserve">purchase </w:t>
             </w:r>
             <w:r>
               <w:rPr>
@@ -16964,7 +17010,7 @@
           </w:p>
           <w:p>
             <w:pPr>
-              <w:pStyle w:val="ListParagraph"/>
+              <w:pStyle w:val="a3"/>
               <w:numPr>
                 <w:ilvl w:val="0"/>
                 <w:numId w:val="35"/>
@@ -16984,13 +17030,7 @@
               <w:rPr>
                 <w:rFonts w:ascii="Arial" w:hAnsi="Arial" w:cs="Arial"/>
               </w:rPr>
-              <w:t>purchase</w:t>
-            </w:r>
-            <w:r>
-              <w:rPr>
-                <w:rFonts w:ascii="Arial" w:hAnsi="Arial" w:cs="Arial"/>
-              </w:rPr>
-              <w:t xml:space="preserve"> </w:t>
+              <w:t xml:space="preserve">purchase </w:t>
             </w:r>
             <w:r>
               <w:rPr>
@@ -17001,7 +17041,7 @@
           </w:p>
           <w:p>
             <w:pPr>
-              <w:pStyle w:val="ListParagraph"/>
+              <w:pStyle w:val="a3"/>
               <w:numPr>
                 <w:ilvl w:val="0"/>
                 <w:numId w:val="35"/>
@@ -17020,7 +17060,7 @@
           </w:p>
           <w:p>
             <w:pPr>
-              <w:pStyle w:val="ListParagraph"/>
+              <w:pStyle w:val="a3"/>
               <w:numPr>
                 <w:ilvl w:val="0"/>
                 <w:numId w:val="35"/>
@@ -17112,7 +17152,7 @@
           </w:tcPr>
           <w:p>
             <w:pPr>
-              <w:pStyle w:val="Heading2"/>
+              <w:pStyle w:val="2"/>
               <w:bidi w:val="0"/>
             </w:pPr>
             <w:r>
@@ -17187,7 +17227,7 @@
           </w:tcPr>
           <w:p>
             <w:pPr>
-              <w:pStyle w:val="ListParagraph"/>
+              <w:pStyle w:val="a3"/>
               <w:numPr>
                 <w:ilvl w:val="0"/>
                 <w:numId w:val="48"/>
@@ -17206,7 +17246,7 @@
           </w:p>
           <w:p>
             <w:pPr>
-              <w:pStyle w:val="ListParagraph"/>
+              <w:pStyle w:val="a3"/>
               <w:numPr>
                 <w:ilvl w:val="0"/>
                 <w:numId w:val="48"/>
@@ -17540,7 +17580,7 @@
           </w:tcPr>
           <w:p>
             <w:pPr>
-              <w:pStyle w:val="ListParagraph"/>
+              <w:pStyle w:val="a3"/>
               <w:numPr>
                 <w:ilvl w:val="0"/>
                 <w:numId w:val="36"/>
@@ -17559,7 +17599,7 @@
           </w:p>
           <w:p>
             <w:pPr>
-              <w:pStyle w:val="ListParagraph"/>
+              <w:pStyle w:val="a3"/>
               <w:numPr>
                 <w:ilvl w:val="0"/>
                 <w:numId w:val="36"/>
@@ -17590,7 +17630,7 @@
           </w:p>
           <w:p>
             <w:pPr>
-              <w:pStyle w:val="ListParagraph"/>
+              <w:pStyle w:val="a3"/>
               <w:numPr>
                 <w:ilvl w:val="0"/>
                 <w:numId w:val="36"/>
@@ -17621,7 +17661,7 @@
           </w:p>
           <w:p>
             <w:pPr>
-              <w:pStyle w:val="ListParagraph"/>
+              <w:pStyle w:val="a3"/>
               <w:numPr>
                 <w:ilvl w:val="0"/>
                 <w:numId w:val="36"/>
@@ -17652,7 +17692,7 @@
           </w:p>
           <w:p>
             <w:pPr>
-              <w:pStyle w:val="ListParagraph"/>
+              <w:pStyle w:val="a3"/>
               <w:numPr>
                 <w:ilvl w:val="0"/>
                 <w:numId w:val="36"/>
@@ -17695,7 +17735,7 @@
           </w:p>
           <w:p>
             <w:pPr>
-              <w:pStyle w:val="ListParagraph"/>
+              <w:pStyle w:val="a3"/>
               <w:numPr>
                 <w:ilvl w:val="0"/>
                 <w:numId w:val="36"/>
@@ -17714,7 +17754,7 @@
           </w:p>
           <w:p>
             <w:pPr>
-              <w:pStyle w:val="ListParagraph"/>
+              <w:pStyle w:val="a3"/>
               <w:numPr>
                 <w:ilvl w:val="0"/>
                 <w:numId w:val="36"/>
@@ -17807,7 +17847,7 @@
           </w:tcPr>
           <w:p>
             <w:pPr>
-              <w:pStyle w:val="Heading2"/>
+              <w:pStyle w:val="2"/>
               <w:bidi w:val="0"/>
             </w:pPr>
             <w:r>
@@ -17882,7 +17922,7 @@
           </w:tcPr>
           <w:p>
             <w:pPr>
-              <w:pStyle w:val="ListParagraph"/>
+              <w:pStyle w:val="a3"/>
               <w:numPr>
                 <w:ilvl w:val="0"/>
                 <w:numId w:val="49"/>
@@ -17901,7 +17941,7 @@
           </w:p>
           <w:p>
             <w:pPr>
-              <w:pStyle w:val="ListParagraph"/>
+              <w:pStyle w:val="a3"/>
               <w:numPr>
                 <w:ilvl w:val="0"/>
                 <w:numId w:val="49"/>
@@ -18276,7 +18316,7 @@
           </w:tcPr>
           <w:p>
             <w:pPr>
-              <w:pStyle w:val="ListParagraph"/>
+              <w:pStyle w:val="a3"/>
               <w:numPr>
                 <w:ilvl w:val="0"/>
                 <w:numId w:val="37"/>
@@ -18295,7 +18335,7 @@
           </w:p>
           <w:p>
             <w:pPr>
-              <w:pStyle w:val="ListParagraph"/>
+              <w:pStyle w:val="a3"/>
               <w:numPr>
                 <w:ilvl w:val="0"/>
                 <w:numId w:val="37"/>
@@ -18314,7 +18354,7 @@
           </w:p>
           <w:p>
             <w:pPr>
-              <w:pStyle w:val="ListParagraph"/>
+              <w:pStyle w:val="a3"/>
               <w:numPr>
                 <w:ilvl w:val="0"/>
                 <w:numId w:val="37"/>
@@ -18333,7 +18373,7 @@
           </w:p>
           <w:p>
             <w:pPr>
-              <w:pStyle w:val="ListParagraph"/>
+              <w:pStyle w:val="a3"/>
               <w:numPr>
                 <w:ilvl w:val="0"/>
                 <w:numId w:val="37"/>
@@ -18352,7 +18392,7 @@
           </w:p>
           <w:p>
             <w:pPr>
-              <w:pStyle w:val="ListParagraph"/>
+              <w:pStyle w:val="a3"/>
               <w:numPr>
                 <w:ilvl w:val="0"/>
                 <w:numId w:val="37"/>
@@ -18371,7 +18411,7 @@
           </w:p>
           <w:p>
             <w:pPr>
-              <w:pStyle w:val="ListParagraph"/>
+              <w:pStyle w:val="a3"/>
               <w:numPr>
                 <w:ilvl w:val="0"/>
                 <w:numId w:val="37"/>
@@ -18493,7 +18533,7 @@
           </w:tcPr>
           <w:p>
             <w:pPr>
-              <w:pStyle w:val="Heading2"/>
+              <w:pStyle w:val="2"/>
               <w:bidi w:val="0"/>
             </w:pPr>
             <w:r>
@@ -18568,7 +18608,7 @@
           </w:tcPr>
           <w:p>
             <w:pPr>
-              <w:pStyle w:val="ListParagraph"/>
+              <w:pStyle w:val="a3"/>
               <w:numPr>
                 <w:ilvl w:val="0"/>
                 <w:numId w:val="50"/>
@@ -18587,7 +18627,7 @@
           </w:p>
           <w:p>
             <w:pPr>
-              <w:pStyle w:val="ListParagraph"/>
+              <w:pStyle w:val="a3"/>
               <w:numPr>
                 <w:ilvl w:val="0"/>
                 <w:numId w:val="50"/>
@@ -18814,7 +18854,7 @@
           </w:p>
           <w:p>
             <w:pPr>
-              <w:pStyle w:val="ListParagraph"/>
+              <w:pStyle w:val="a3"/>
               <w:numPr>
                 <w:ilvl w:val="0"/>
                 <w:numId w:val="39"/>
@@ -18833,7 +18873,7 @@
           </w:p>
           <w:p>
             <w:pPr>
-              <w:pStyle w:val="ListParagraph"/>
+              <w:pStyle w:val="a3"/>
               <w:numPr>
                 <w:ilvl w:val="0"/>
                 <w:numId w:val="39"/>
@@ -19012,7 +19052,7 @@
           </w:tcPr>
           <w:p>
             <w:pPr>
-              <w:pStyle w:val="ListParagraph"/>
+              <w:pStyle w:val="a3"/>
               <w:numPr>
                 <w:ilvl w:val="0"/>
                 <w:numId w:val="40"/>
@@ -19031,7 +19071,7 @@
           </w:p>
           <w:p>
             <w:pPr>
-              <w:pStyle w:val="ListParagraph"/>
+              <w:pStyle w:val="a3"/>
               <w:numPr>
                 <w:ilvl w:val="0"/>
                 <w:numId w:val="40"/>
@@ -19050,7 +19090,7 @@
           </w:p>
           <w:p>
             <w:pPr>
-              <w:pStyle w:val="ListParagraph"/>
+              <w:pStyle w:val="a3"/>
               <w:numPr>
                 <w:ilvl w:val="0"/>
                 <w:numId w:val="40"/>
@@ -19081,7 +19121,7 @@
           </w:p>
           <w:p>
             <w:pPr>
-              <w:pStyle w:val="ListParagraph"/>
+              <w:pStyle w:val="a3"/>
               <w:numPr>
                 <w:ilvl w:val="0"/>
                 <w:numId w:val="40"/>
@@ -19112,7 +19152,7 @@
           </w:p>
           <w:p>
             <w:pPr>
-              <w:pStyle w:val="ListParagraph"/>
+              <w:pStyle w:val="a3"/>
               <w:numPr>
                 <w:ilvl w:val="0"/>
                 <w:numId w:val="40"/>
@@ -19131,7 +19171,7 @@
           </w:p>
           <w:p>
             <w:pPr>
-              <w:pStyle w:val="ListParagraph"/>
+              <w:pStyle w:val="a3"/>
               <w:numPr>
                 <w:ilvl w:val="0"/>
                 <w:numId w:val="40"/>
@@ -19180,7 +19220,7 @@
           </w:p>
           <w:p>
             <w:pPr>
-              <w:pStyle w:val="ListParagraph"/>
+              <w:pStyle w:val="a3"/>
               <w:numPr>
                 <w:ilvl w:val="0"/>
                 <w:numId w:val="40"/>
@@ -19284,7 +19324,7 @@
           </w:tcPr>
           <w:p>
             <w:pPr>
-              <w:pStyle w:val="Heading2"/>
+              <w:pStyle w:val="2"/>
               <w:bidi w:val="0"/>
             </w:pPr>
             <w:r>
@@ -19362,7 +19402,7 @@
           </w:tcPr>
           <w:p>
             <w:pPr>
-              <w:pStyle w:val="ListParagraph"/>
+              <w:pStyle w:val="a3"/>
               <w:numPr>
                 <w:ilvl w:val="0"/>
                 <w:numId w:val="51"/>
@@ -19383,7 +19423,7 @@
           </w:p>
           <w:p>
             <w:pPr>
-              <w:pStyle w:val="ListParagraph"/>
+              <w:pStyle w:val="a3"/>
               <w:numPr>
                 <w:ilvl w:val="0"/>
                 <w:numId w:val="51"/>
@@ -19723,7 +19763,7 @@
           </w:tcPr>
           <w:p>
             <w:pPr>
-              <w:pStyle w:val="ListParagraph"/>
+              <w:pStyle w:val="a3"/>
               <w:numPr>
                 <w:ilvl w:val="0"/>
                 <w:numId w:val="41"/>
@@ -19742,7 +19782,7 @@
           </w:p>
           <w:p>
             <w:pPr>
-              <w:pStyle w:val="ListParagraph"/>
+              <w:pStyle w:val="a3"/>
               <w:numPr>
                 <w:ilvl w:val="0"/>
                 <w:numId w:val="41"/>
@@ -19761,7 +19801,7 @@
           </w:p>
           <w:p>
             <w:pPr>
-              <w:pStyle w:val="ListParagraph"/>
+              <w:pStyle w:val="a3"/>
               <w:numPr>
                 <w:ilvl w:val="0"/>
                 <w:numId w:val="41"/>
@@ -19786,7 +19826,7 @@
           </w:p>
           <w:p>
             <w:pPr>
-              <w:pStyle w:val="ListParagraph"/>
+              <w:pStyle w:val="a3"/>
               <w:numPr>
                 <w:ilvl w:val="0"/>
                 <w:numId w:val="41"/>
@@ -19829,7 +19869,7 @@
           </w:p>
           <w:p>
             <w:pPr>
-              <w:pStyle w:val="ListParagraph"/>
+              <w:pStyle w:val="a3"/>
               <w:numPr>
                 <w:ilvl w:val="0"/>
                 <w:numId w:val="41"/>
@@ -19854,7 +19894,7 @@
           </w:p>
           <w:p>
             <w:pPr>
-              <w:pStyle w:val="ListParagraph"/>
+              <w:pStyle w:val="a3"/>
               <w:numPr>
                 <w:ilvl w:val="0"/>
                 <w:numId w:val="41"/>
@@ -19879,7 +19919,7 @@
           </w:p>
           <w:p>
             <w:pPr>
-              <w:pStyle w:val="ListParagraph"/>
+              <w:pStyle w:val="a3"/>
               <w:numPr>
                 <w:ilvl w:val="0"/>
                 <w:numId w:val="41"/>
@@ -19971,7 +20011,7 @@
           </w:tcPr>
           <w:p>
             <w:pPr>
-              <w:pStyle w:val="Heading2"/>
+              <w:pStyle w:val="2"/>
               <w:bidi w:val="0"/>
             </w:pPr>
             <w:r>
@@ -20047,7 +20087,7 @@
           </w:tcPr>
           <w:p>
             <w:pPr>
-              <w:pStyle w:val="ListParagraph"/>
+              <w:pStyle w:val="a3"/>
               <w:numPr>
                 <w:ilvl w:val="0"/>
                 <w:numId w:val="52"/>
@@ -20068,7 +20108,7 @@
           </w:p>
           <w:p>
             <w:pPr>
-              <w:pStyle w:val="ListParagraph"/>
+              <w:pStyle w:val="a3"/>
               <w:numPr>
                 <w:ilvl w:val="0"/>
                 <w:numId w:val="52"/>
@@ -20265,7 +20305,7 @@
           </w:tcPr>
           <w:p>
             <w:pPr>
-              <w:pStyle w:val="ListParagraph"/>
+              <w:pStyle w:val="a3"/>
               <w:numPr>
                 <w:ilvl w:val="0"/>
                 <w:numId w:val="42"/>
@@ -20326,7 +20366,7 @@
           </w:p>
           <w:p>
             <w:pPr>
-              <w:pStyle w:val="ListParagraph"/>
+              <w:pStyle w:val="a3"/>
               <w:numPr>
                 <w:ilvl w:val="0"/>
                 <w:numId w:val="42"/>
@@ -20345,7 +20385,7 @@
           </w:p>
           <w:p>
             <w:pPr>
-              <w:pStyle w:val="ListParagraph"/>
+              <w:pStyle w:val="a3"/>
               <w:numPr>
                 <w:ilvl w:val="0"/>
                 <w:numId w:val="42"/>
@@ -20475,7 +20515,7 @@
           </w:tcPr>
           <w:p>
             <w:pPr>
-              <w:pStyle w:val="ListParagraph"/>
+              <w:pStyle w:val="a3"/>
               <w:numPr>
                 <w:ilvl w:val="0"/>
                 <w:numId w:val="43"/>
@@ -20494,7 +20534,7 @@
           </w:p>
           <w:p>
             <w:pPr>
-              <w:pStyle w:val="ListParagraph"/>
+              <w:pStyle w:val="a3"/>
               <w:numPr>
                 <w:ilvl w:val="0"/>
                 <w:numId w:val="43"/>
@@ -20513,7 +20553,7 @@
           </w:p>
           <w:p>
             <w:pPr>
-              <w:pStyle w:val="ListParagraph"/>
+              <w:pStyle w:val="a3"/>
               <w:numPr>
                 <w:ilvl w:val="0"/>
                 <w:numId w:val="43"/>
@@ -20532,7 +20572,7 @@
           </w:p>
           <w:p>
             <w:pPr>
-              <w:pStyle w:val="ListParagraph"/>
+              <w:pStyle w:val="a3"/>
               <w:numPr>
                 <w:ilvl w:val="0"/>
                 <w:numId w:val="43"/>
@@ -20551,7 +20591,7 @@
           </w:p>
           <w:p>
             <w:pPr>
-              <w:pStyle w:val="ListParagraph"/>
+              <w:pStyle w:val="a3"/>
               <w:numPr>
                 <w:ilvl w:val="0"/>
                 <w:numId w:val="43"/>
@@ -20570,7 +20610,7 @@
           </w:p>
           <w:p>
             <w:pPr>
-              <w:pStyle w:val="ListParagraph"/>
+              <w:pStyle w:val="a3"/>
               <w:numPr>
                 <w:ilvl w:val="0"/>
                 <w:numId w:val="43"/>
@@ -20674,7 +20714,7 @@
           </w:tcPr>
           <w:p>
             <w:pPr>
-              <w:pStyle w:val="Heading2"/>
+              <w:pStyle w:val="2"/>
               <w:bidi w:val="0"/>
             </w:pPr>
             <w:r>
@@ -20749,7 +20789,7 @@
           </w:tcPr>
           <w:p>
             <w:pPr>
-              <w:pStyle w:val="ListParagraph"/>
+              <w:pStyle w:val="a3"/>
               <w:numPr>
                 <w:ilvl w:val="0"/>
                 <w:numId w:val="53"/>
@@ -20768,7 +20808,7 @@
           </w:p>
           <w:p>
             <w:pPr>
-              <w:pStyle w:val="ListParagraph"/>
+              <w:pStyle w:val="a3"/>
               <w:numPr>
                 <w:ilvl w:val="0"/>
                 <w:numId w:val="53"/>
@@ -21131,7 +21171,7 @@
           </w:tcPr>
           <w:p>
             <w:pPr>
-              <w:pStyle w:val="ListParagraph"/>
+              <w:pStyle w:val="a3"/>
               <w:numPr>
                 <w:ilvl w:val="0"/>
                 <w:numId w:val="38"/>
@@ -21156,7 +21196,7 @@
           </w:p>
           <w:p>
             <w:pPr>
-              <w:pStyle w:val="ListParagraph"/>
+              <w:pStyle w:val="a3"/>
               <w:numPr>
                 <w:ilvl w:val="0"/>
                 <w:numId w:val="38"/>
@@ -21175,7 +21215,7 @@
           </w:p>
           <w:p>
             <w:pPr>
-              <w:pStyle w:val="ListParagraph"/>
+              <w:pStyle w:val="a3"/>
               <w:numPr>
                 <w:ilvl w:val="0"/>
                 <w:numId w:val="38"/>
@@ -21194,7 +21234,7 @@
           </w:p>
           <w:p>
             <w:pPr>
-              <w:pStyle w:val="ListParagraph"/>
+              <w:pStyle w:val="a3"/>
               <w:numPr>
                 <w:ilvl w:val="0"/>
                 <w:numId w:val="38"/>
@@ -21213,7 +21253,7 @@
           </w:p>
           <w:p>
             <w:pPr>
-              <w:pStyle w:val="ListParagraph"/>
+              <w:pStyle w:val="a3"/>
               <w:numPr>
                 <w:ilvl w:val="0"/>
                 <w:numId w:val="38"/>
@@ -21232,7 +21272,7 @@
           </w:p>
           <w:p>
             <w:pPr>
-              <w:pStyle w:val="ListParagraph"/>
+              <w:pStyle w:val="a3"/>
               <w:numPr>
                 <w:ilvl w:val="0"/>
                 <w:numId w:val="38"/>
@@ -21325,7 +21365,7 @@
           </w:tcPr>
           <w:p>
             <w:pPr>
-              <w:pStyle w:val="Heading2"/>
+              <w:pStyle w:val="2"/>
               <w:bidi w:val="0"/>
             </w:pPr>
             <w:r>
@@ -21364,11 +21404,16 @@
             <w:r>
               <w:t xml:space="preserve"> (II.4.13)</w:t>
             </w:r>
+            <w:proofErr w:type="gramStart"/>
             <w:r>
               <w:t>/</w:t>
             </w:r>
             <w:r>
-              <w:t>( (II.6.4)</w:t>
+              <w:t>( (</w:t>
+            </w:r>
+            <w:proofErr w:type="gramEnd"/>
+            <w:r>
+              <w:t>II.6.4)</w:t>
             </w:r>
           </w:p>
         </w:tc>
@@ -21427,7 +21472,7 @@
           </w:tcPr>
           <w:p>
             <w:pPr>
-              <w:pStyle w:val="ListParagraph"/>
+              <w:pStyle w:val="a3"/>
               <w:numPr>
                 <w:ilvl w:val="0"/>
                 <w:numId w:val="54"/>
@@ -21447,7 +21492,7 @@
           </w:p>
           <w:p>
             <w:pPr>
-              <w:pStyle w:val="ListParagraph"/>
+              <w:pStyle w:val="a3"/>
               <w:numPr>
                 <w:ilvl w:val="0"/>
                 <w:numId w:val="54"/>
@@ -21467,7 +21512,7 @@
           </w:p>
           <w:p>
             <w:pPr>
-              <w:pStyle w:val="ListParagraph"/>
+              <w:pStyle w:val="a3"/>
               <w:numPr>
                 <w:ilvl w:val="0"/>
                 <w:numId w:val="54"/>
@@ -21525,7 +21570,7 @@
           </w:tcPr>
           <w:p>
             <w:pPr>
-              <w:pStyle w:val="ListParagraph"/>
+              <w:pStyle w:val="a3"/>
               <w:numPr>
                 <w:ilvl w:val="0"/>
                 <w:numId w:val="55"/>
@@ -21546,7 +21591,7 @@
           </w:p>
           <w:p>
             <w:pPr>
-              <w:pStyle w:val="ListParagraph"/>
+              <w:pStyle w:val="a3"/>
               <w:numPr>
                 <w:ilvl w:val="0"/>
                 <w:numId w:val="55"/>
@@ -21824,7 +21869,7 @@
           </w:tcPr>
           <w:p>
             <w:pPr>
-              <w:pStyle w:val="ListParagraph"/>
+              <w:pStyle w:val="a3"/>
               <w:numPr>
                 <w:ilvl w:val="0"/>
                 <w:numId w:val="56"/>
@@ -21843,7 +21888,7 @@
           </w:p>
           <w:p>
             <w:pPr>
-              <w:pStyle w:val="ListParagraph"/>
+              <w:pStyle w:val="a3"/>
               <w:numPr>
                 <w:ilvl w:val="0"/>
                 <w:numId w:val="56"/>
@@ -21862,7 +21907,7 @@
           </w:p>
           <w:p>
             <w:pPr>
-              <w:pStyle w:val="ListParagraph"/>
+              <w:pStyle w:val="a3"/>
               <w:numPr>
                 <w:ilvl w:val="0"/>
                 <w:numId w:val="56"/>
@@ -21907,16 +21952,16 @@
 </file>
 
 <file path=word/comments.xml><?xml version="1.0" encoding="utf-8"?>
-<w:comments xmlns:wpc="http://schemas.microsoft.com/office/word/2010/wordprocessingCanvas" xmlns:cx="http://schemas.microsoft.com/office/drawing/2014/chartex" xmlns:cx1="http://schemas.microsoft.com/office/drawing/2015/9/8/chartex" xmlns:cx2="http://schemas.microsoft.com/office/drawing/2015/10/21/chartex" xmlns:cx3="http://schemas.microsoft.com/office/drawing/2016/5/9/chartex" xmlns:cx4="http://schemas.microsoft.com/office/drawing/2016/5/10/chartex" xmlns:cx5="http://schemas.microsoft.com/office/drawing/2016/5/11/chartex" xmlns:cx6="http://schemas.microsoft.com/office/drawing/2016/5/12/chartex" xmlns:cx7="http://schemas.microsoft.com/office/drawing/2016/5/13/chartex" xmlns:cx8="http://schemas.microsoft.com/office/drawing/2016/5/14/chartex" xmlns:mc="http://schemas.openxmlformats.org/markup-compatibility/2006" xmlns:aink="http://schemas.microsoft.com/office/drawing/2016/ink" xmlns:am3d="http://schemas.microsoft.com/office/drawing/2017/model3d" xmlns:o="urn:schemas-microsoft-com:office:office" xmlns:r="http://schemas.openxmlformats.org/officeDocument/2006/relationships" xmlns:m="http://schemas.openxmlformats.org/officeDocument/2006/math" xmlns:v="urn:schemas-microsoft-com:vml" xmlns:wp14="http://schemas.microsoft.com/office/word/2010/wordprocessingDrawing" xmlns:wp="http://schemas.openxmlformats.org/drawingml/2006/wordprocessingDrawing" xmlns:w10="urn:schemas-microsoft-com:office:word" xmlns:w="http://schemas.openxmlformats.org/wordprocessingml/2006/main" xmlns:w14="http://schemas.microsoft.com/office/word/2010/wordml" xmlns:w15="http://schemas.microsoft.com/office/word/2012/wordml" xmlns:w16cex="http://schemas.microsoft.com/office/word/2018/wordml/cex" xmlns:w16cid="http://schemas.microsoft.com/office/word/2016/wordml/cid" xmlns:w16="http://schemas.microsoft.com/office/word/2018/wordml" xmlns:w16sdtdh="http://schemas.microsoft.com/office/word/2020/wordml/sdtdatahash" xmlns:w16se="http://schemas.microsoft.com/office/word/2015/wordml/symex" xmlns:wpg="http://schemas.microsoft.com/office/word/2010/wordprocessingGroup" xmlns:wpi="http://schemas.microsoft.com/office/word/2010/wordprocessingInk" xmlns:wne="http://schemas.microsoft.com/office/word/2006/wordml" xmlns:wps="http://schemas.microsoft.com/office/word/2010/wordprocessingShape" mc:Ignorable="w14 w15 w16se w16cid w16 w16cex w16sdtdh wp14">
-  <w:comment w:id="0" w:author="Luee Akasha" w:date="2022-04-23T23:09:00Z" w:initials="LA">
+<w:comments xmlns:wpc="http://schemas.microsoft.com/office/word/2010/wordprocessingCanvas" xmlns:cx="http://schemas.microsoft.com/office/drawing/2014/chartex" xmlns:cx1="http://schemas.microsoft.com/office/drawing/2015/9/8/chartex" xmlns:cx2="http://schemas.microsoft.com/office/drawing/2015/10/21/chartex" xmlns:cx3="http://schemas.microsoft.com/office/drawing/2016/5/9/chartex" xmlns:cx4="http://schemas.microsoft.com/office/drawing/2016/5/10/chartex" xmlns:cx5="http://schemas.microsoft.com/office/drawing/2016/5/11/chartex" xmlns:cx6="http://schemas.microsoft.com/office/drawing/2016/5/12/chartex" xmlns:cx7="http://schemas.microsoft.com/office/drawing/2016/5/13/chartex" xmlns:cx8="http://schemas.microsoft.com/office/drawing/2016/5/14/chartex" xmlns:mc="http://schemas.openxmlformats.org/markup-compatibility/2006" xmlns:aink="http://schemas.microsoft.com/office/drawing/2016/ink" xmlns:am3d="http://schemas.microsoft.com/office/drawing/2017/model3d" xmlns:o="urn:schemas-microsoft-com:office:office" xmlns:r="http://schemas.openxmlformats.org/officeDocument/2006/relationships" xmlns:m="http://schemas.openxmlformats.org/officeDocument/2006/math" xmlns:v="urn:schemas-microsoft-com:vml" xmlns:wp14="http://schemas.microsoft.com/office/word/2010/wordprocessingDrawing" xmlns:wp="http://schemas.openxmlformats.org/drawingml/2006/wordprocessingDrawing" xmlns:w10="urn:schemas-microsoft-com:office:word" xmlns:w="http://schemas.openxmlformats.org/wordprocessingml/2006/main" xmlns:w14="http://schemas.microsoft.com/office/word/2010/wordml" xmlns:w15="http://schemas.microsoft.com/office/word/2012/wordml" xmlns:w16cid="http://schemas.microsoft.com/office/word/2016/wordml/cid" xmlns:w16se="http://schemas.microsoft.com/office/word/2015/wordml/symex" xmlns:wpg="http://schemas.microsoft.com/office/word/2010/wordprocessingGroup" xmlns:wpi="http://schemas.microsoft.com/office/word/2010/wordprocessingInk" xmlns:wne="http://schemas.microsoft.com/office/word/2006/wordml" xmlns:wps="http://schemas.microsoft.com/office/word/2010/wordprocessingShape" mc:Ignorable="w14 w15 w16se w16cid wp14">
+  <w:comment w:id="1" w:author="Luee Akasha" w:date="2022-04-23T23:09:00Z" w:initials="LA">
     <w:p>
       <w:pPr>
-        <w:pStyle w:val="CommentText"/>
+        <w:pStyle w:val="a7"/>
         <w:bidi w:val="0"/>
       </w:pPr>
       <w:r>
         <w:rPr>
-          <w:rStyle w:val="CommentReference"/>
+          <w:rStyle w:val="a6"/>
         </w:rPr>
         <w:annotationRef/>
       </w:r>
@@ -21925,15 +21970,15 @@
       </w:r>
     </w:p>
   </w:comment>
-  <w:comment w:id="1" w:author="Luee Akasha" w:date="2022-04-23T23:08:00Z" w:initials="LA">
+  <w:comment w:id="2" w:author="Luee Akasha" w:date="2022-04-23T23:08:00Z" w:initials="LA">
     <w:p>
       <w:pPr>
-        <w:pStyle w:val="CommentText"/>
+        <w:pStyle w:val="a7"/>
         <w:bidi w:val="0"/>
       </w:pPr>
       <w:r>
         <w:rPr>
-          <w:rStyle w:val="CommentReference"/>
+          <w:rStyle w:val="a6"/>
         </w:rPr>
         <w:annotationRef/>
       </w:r>
@@ -21946,7 +21991,7 @@
 </file>
 
 <file path=word/commentsExtended.xml><?xml version="1.0" encoding="utf-8"?>
-<w15:commentsEx xmlns:wpc="http://schemas.microsoft.com/office/word/2010/wordprocessingCanvas" xmlns:cx="http://schemas.microsoft.com/office/drawing/2014/chartex" xmlns:cx1="http://schemas.microsoft.com/office/drawing/2015/9/8/chartex" xmlns:cx2="http://schemas.microsoft.com/office/drawing/2015/10/21/chartex" xmlns:cx3="http://schemas.microsoft.com/office/drawing/2016/5/9/chartex" xmlns:cx4="http://schemas.microsoft.com/office/drawing/2016/5/10/chartex" xmlns:cx5="http://schemas.microsoft.com/office/drawing/2016/5/11/chartex" xmlns:cx6="http://schemas.microsoft.com/office/drawing/2016/5/12/chartex" xmlns:cx7="http://schemas.microsoft.com/office/drawing/2016/5/13/chartex" xmlns:cx8="http://schemas.microsoft.com/office/drawing/2016/5/14/chartex" xmlns:mc="http://schemas.openxmlformats.org/markup-compatibility/2006" xmlns:aink="http://schemas.microsoft.com/office/drawing/2016/ink" xmlns:am3d="http://schemas.microsoft.com/office/drawing/2017/model3d" xmlns:o="urn:schemas-microsoft-com:office:office" xmlns:r="http://schemas.openxmlformats.org/officeDocument/2006/relationships" xmlns:m="http://schemas.openxmlformats.org/officeDocument/2006/math" xmlns:v="urn:schemas-microsoft-com:vml" xmlns:wp14="http://schemas.microsoft.com/office/word/2010/wordprocessingDrawing" xmlns:wp="http://schemas.openxmlformats.org/drawingml/2006/wordprocessingDrawing" xmlns:w10="urn:schemas-microsoft-com:office:word" xmlns:w="http://schemas.openxmlformats.org/wordprocessingml/2006/main" xmlns:w14="http://schemas.microsoft.com/office/word/2010/wordml" xmlns:w15="http://schemas.microsoft.com/office/word/2012/wordml" xmlns:w16cex="http://schemas.microsoft.com/office/word/2018/wordml/cex" xmlns:w16cid="http://schemas.microsoft.com/office/word/2016/wordml/cid" xmlns:w16="http://schemas.microsoft.com/office/word/2018/wordml" xmlns:w16sdtdh="http://schemas.microsoft.com/office/word/2020/wordml/sdtdatahash" xmlns:w16se="http://schemas.microsoft.com/office/word/2015/wordml/symex" xmlns:wpg="http://schemas.microsoft.com/office/word/2010/wordprocessingGroup" xmlns:wpi="http://schemas.microsoft.com/office/word/2010/wordprocessingInk" xmlns:wne="http://schemas.microsoft.com/office/word/2006/wordml" xmlns:wps="http://schemas.microsoft.com/office/word/2010/wordprocessingShape" mc:Ignorable="w14 w15 w16se w16cid w16 w16cex w16sdtdh wp14">
+<w15:commentsEx xmlns:wpc="http://schemas.microsoft.com/office/word/2010/wordprocessingCanvas" xmlns:cx="http://schemas.microsoft.com/office/drawing/2014/chartex" xmlns:cx1="http://schemas.microsoft.com/office/drawing/2015/9/8/chartex" xmlns:cx2="http://schemas.microsoft.com/office/drawing/2015/10/21/chartex" xmlns:cx3="http://schemas.microsoft.com/office/drawing/2016/5/9/chartex" xmlns:cx4="http://schemas.microsoft.com/office/drawing/2016/5/10/chartex" xmlns:cx5="http://schemas.microsoft.com/office/drawing/2016/5/11/chartex" xmlns:cx6="http://schemas.microsoft.com/office/drawing/2016/5/12/chartex" xmlns:cx7="http://schemas.microsoft.com/office/drawing/2016/5/13/chartex" xmlns:cx8="http://schemas.microsoft.com/office/drawing/2016/5/14/chartex" xmlns:mc="http://schemas.openxmlformats.org/markup-compatibility/2006" xmlns:aink="http://schemas.microsoft.com/office/drawing/2016/ink" xmlns:am3d="http://schemas.microsoft.com/office/drawing/2017/model3d" xmlns:o="urn:schemas-microsoft-com:office:office" xmlns:r="http://schemas.openxmlformats.org/officeDocument/2006/relationships" xmlns:m="http://schemas.openxmlformats.org/officeDocument/2006/math" xmlns:v="urn:schemas-microsoft-com:vml" xmlns:wp14="http://schemas.microsoft.com/office/word/2010/wordprocessingDrawing" xmlns:wp="http://schemas.openxmlformats.org/drawingml/2006/wordprocessingDrawing" xmlns:w10="urn:schemas-microsoft-com:office:word" xmlns:w="http://schemas.openxmlformats.org/wordprocessingml/2006/main" xmlns:w14="http://schemas.microsoft.com/office/word/2010/wordml" xmlns:w15="http://schemas.microsoft.com/office/word/2012/wordml" xmlns:w16cid="http://schemas.microsoft.com/office/word/2016/wordml/cid" xmlns:w16se="http://schemas.microsoft.com/office/word/2015/wordml/symex" xmlns:wpg="http://schemas.microsoft.com/office/word/2010/wordprocessingGroup" xmlns:wpi="http://schemas.microsoft.com/office/word/2010/wordprocessingInk" xmlns:wne="http://schemas.microsoft.com/office/word/2006/wordml" xmlns:wps="http://schemas.microsoft.com/office/word/2010/wordprocessingShape" mc:Ignorable="w14 w15 w16se w16cid wp14">
   <w15:commentEx w15:paraId="65B1E077" w15:done="0"/>
   <w15:commentEx w15:paraId="1BE22FD2" w15:done="0"/>
 </w15:commentsEx>
@@ -21960,14 +22005,14 @@
 </file>
 
 <file path=word/commentsIds.xml><?xml version="1.0" encoding="utf-8"?>
-<w16cid:commentsIds xmlns:wpc="http://schemas.microsoft.com/office/word/2010/wordprocessingCanvas" xmlns:cx="http://schemas.microsoft.com/office/drawing/2014/chartex" xmlns:cx1="http://schemas.microsoft.com/office/drawing/2015/9/8/chartex" xmlns:cx2="http://schemas.microsoft.com/office/drawing/2015/10/21/chartex" xmlns:cx3="http://schemas.microsoft.com/office/drawing/2016/5/9/chartex" xmlns:cx4="http://schemas.microsoft.com/office/drawing/2016/5/10/chartex" xmlns:cx5="http://schemas.microsoft.com/office/drawing/2016/5/11/chartex" xmlns:cx6="http://schemas.microsoft.com/office/drawing/2016/5/12/chartex" xmlns:cx7="http://schemas.microsoft.com/office/drawing/2016/5/13/chartex" xmlns:cx8="http://schemas.microsoft.com/office/drawing/2016/5/14/chartex" xmlns:mc="http://schemas.openxmlformats.org/markup-compatibility/2006" xmlns:aink="http://schemas.microsoft.com/office/drawing/2016/ink" xmlns:am3d="http://schemas.microsoft.com/office/drawing/2017/model3d" xmlns:o="urn:schemas-microsoft-com:office:office" xmlns:r="http://schemas.openxmlformats.org/officeDocument/2006/relationships" xmlns:m="http://schemas.openxmlformats.org/officeDocument/2006/math" xmlns:v="urn:schemas-microsoft-com:vml" xmlns:wp14="http://schemas.microsoft.com/office/word/2010/wordprocessingDrawing" xmlns:wp="http://schemas.openxmlformats.org/drawingml/2006/wordprocessingDrawing" xmlns:w10="urn:schemas-microsoft-com:office:word" xmlns:w="http://schemas.openxmlformats.org/wordprocessingml/2006/main" xmlns:w14="http://schemas.microsoft.com/office/word/2010/wordml" xmlns:w15="http://schemas.microsoft.com/office/word/2012/wordml" xmlns:w16cex="http://schemas.microsoft.com/office/word/2018/wordml/cex" xmlns:w16cid="http://schemas.microsoft.com/office/word/2016/wordml/cid" xmlns:w16="http://schemas.microsoft.com/office/word/2018/wordml" xmlns:w16sdtdh="http://schemas.microsoft.com/office/word/2020/wordml/sdtdatahash" xmlns:w16se="http://schemas.microsoft.com/office/word/2015/wordml/symex" xmlns:wpg="http://schemas.microsoft.com/office/word/2010/wordprocessingGroup" xmlns:wpi="http://schemas.microsoft.com/office/word/2010/wordprocessingInk" xmlns:wne="http://schemas.microsoft.com/office/word/2006/wordml" xmlns:wps="http://schemas.microsoft.com/office/word/2010/wordprocessingShape" mc:Ignorable="w14 w15 w16se w16cid w16 w16cex w16sdtdh wp14">
+<w16cid:commentsIds xmlns:wpc="http://schemas.microsoft.com/office/word/2010/wordprocessingCanvas" xmlns:cx="http://schemas.microsoft.com/office/drawing/2014/chartex" xmlns:cx1="http://schemas.microsoft.com/office/drawing/2015/9/8/chartex" xmlns:cx2="http://schemas.microsoft.com/office/drawing/2015/10/21/chartex" xmlns:cx3="http://schemas.microsoft.com/office/drawing/2016/5/9/chartex" xmlns:cx4="http://schemas.microsoft.com/office/drawing/2016/5/10/chartex" xmlns:cx5="http://schemas.microsoft.com/office/drawing/2016/5/11/chartex" xmlns:cx6="http://schemas.microsoft.com/office/drawing/2016/5/12/chartex" xmlns:cx7="http://schemas.microsoft.com/office/drawing/2016/5/13/chartex" xmlns:cx8="http://schemas.microsoft.com/office/drawing/2016/5/14/chartex" xmlns:mc="http://schemas.openxmlformats.org/markup-compatibility/2006" xmlns:aink="http://schemas.microsoft.com/office/drawing/2016/ink" xmlns:am3d="http://schemas.microsoft.com/office/drawing/2017/model3d" xmlns:o="urn:schemas-microsoft-com:office:office" xmlns:r="http://schemas.openxmlformats.org/officeDocument/2006/relationships" xmlns:m="http://schemas.openxmlformats.org/officeDocument/2006/math" xmlns:v="urn:schemas-microsoft-com:vml" xmlns:wp14="http://schemas.microsoft.com/office/word/2010/wordprocessingDrawing" xmlns:wp="http://schemas.openxmlformats.org/drawingml/2006/wordprocessingDrawing" xmlns:w10="urn:schemas-microsoft-com:office:word" xmlns:w="http://schemas.openxmlformats.org/wordprocessingml/2006/main" xmlns:w14="http://schemas.microsoft.com/office/word/2010/wordml" xmlns:w15="http://schemas.microsoft.com/office/word/2012/wordml" xmlns:w16cid="http://schemas.microsoft.com/office/word/2016/wordml/cid" xmlns:w16se="http://schemas.microsoft.com/office/word/2015/wordml/symex" xmlns:wpg="http://schemas.microsoft.com/office/word/2010/wordprocessingGroup" xmlns:wpi="http://schemas.microsoft.com/office/word/2010/wordprocessingInk" xmlns:wne="http://schemas.microsoft.com/office/word/2006/wordml" xmlns:wps="http://schemas.microsoft.com/office/word/2010/wordprocessingShape" mc:Ignorable="w14 w15 w16se w16cid wp14">
   <w16cid:commentId w16cid:paraId="65B1E077" w16cid:durableId="260F0595"/>
   <w16cid:commentId w16cid:paraId="1BE22FD2" w16cid:durableId="260F055C"/>
 </w16cid:commentsIds>
 </file>
 
 <file path=word/numbering.xml><?xml version="1.0" encoding="utf-8"?>
-<w:numbering xmlns:wpc="http://schemas.microsoft.com/office/word/2010/wordprocessingCanvas" xmlns:cx="http://schemas.microsoft.com/office/drawing/2014/chartex" xmlns:cx1="http://schemas.microsoft.com/office/drawing/2015/9/8/chartex" xmlns:cx2="http://schemas.microsoft.com/office/drawing/2015/10/21/chartex" xmlns:cx3="http://schemas.microsoft.com/office/drawing/2016/5/9/chartex" xmlns:cx4="http://schemas.microsoft.com/office/drawing/2016/5/10/chartex" xmlns:cx5="http://schemas.microsoft.com/office/drawing/2016/5/11/chartex" xmlns:cx6="http://schemas.microsoft.com/office/drawing/2016/5/12/chartex" xmlns:cx7="http://schemas.microsoft.com/office/drawing/2016/5/13/chartex" xmlns:cx8="http://schemas.microsoft.com/office/drawing/2016/5/14/chartex" xmlns:mc="http://schemas.openxmlformats.org/markup-compatibility/2006" xmlns:aink="http://schemas.microsoft.com/office/drawing/2016/ink" xmlns:am3d="http://schemas.microsoft.com/office/drawing/2017/model3d" xmlns:o="urn:schemas-microsoft-com:office:office" xmlns:r="http://schemas.openxmlformats.org/officeDocument/2006/relationships" xmlns:m="http://schemas.openxmlformats.org/officeDocument/2006/math" xmlns:v="urn:schemas-microsoft-com:vml" xmlns:wp14="http://schemas.microsoft.com/office/word/2010/wordprocessingDrawing" xmlns:wp="http://schemas.openxmlformats.org/drawingml/2006/wordprocessingDrawing" xmlns:w10="urn:schemas-microsoft-com:office:word" xmlns:w="http://schemas.openxmlformats.org/wordprocessingml/2006/main" xmlns:w14="http://schemas.microsoft.com/office/word/2010/wordml" xmlns:w15="http://schemas.microsoft.com/office/word/2012/wordml" xmlns:w16cex="http://schemas.microsoft.com/office/word/2018/wordml/cex" xmlns:w16cid="http://schemas.microsoft.com/office/word/2016/wordml/cid" xmlns:w16="http://schemas.microsoft.com/office/word/2018/wordml" xmlns:w16sdtdh="http://schemas.microsoft.com/office/word/2020/wordml/sdtdatahash" xmlns:w16se="http://schemas.microsoft.com/office/word/2015/wordml/symex" xmlns:wpg="http://schemas.microsoft.com/office/word/2010/wordprocessingGroup" xmlns:wpi="http://schemas.microsoft.com/office/word/2010/wordprocessingInk" xmlns:wne="http://schemas.microsoft.com/office/word/2006/wordml" xmlns:wps="http://schemas.microsoft.com/office/word/2010/wordprocessingShape" mc:Ignorable="w14 w15 w16se w16cid w16 w16cex w16sdtdh wp14">
+<w:numbering xmlns:wpc="http://schemas.microsoft.com/office/word/2010/wordprocessingCanvas" xmlns:cx="http://schemas.microsoft.com/office/drawing/2014/chartex" xmlns:cx1="http://schemas.microsoft.com/office/drawing/2015/9/8/chartex" xmlns:cx2="http://schemas.microsoft.com/office/drawing/2015/10/21/chartex" xmlns:cx3="http://schemas.microsoft.com/office/drawing/2016/5/9/chartex" xmlns:cx4="http://schemas.microsoft.com/office/drawing/2016/5/10/chartex" xmlns:cx5="http://schemas.microsoft.com/office/drawing/2016/5/11/chartex" xmlns:cx6="http://schemas.microsoft.com/office/drawing/2016/5/12/chartex" xmlns:cx7="http://schemas.microsoft.com/office/drawing/2016/5/13/chartex" xmlns:cx8="http://schemas.microsoft.com/office/drawing/2016/5/14/chartex" xmlns:mc="http://schemas.openxmlformats.org/markup-compatibility/2006" xmlns:aink="http://schemas.microsoft.com/office/drawing/2016/ink" xmlns:am3d="http://schemas.microsoft.com/office/drawing/2017/model3d" xmlns:o="urn:schemas-microsoft-com:office:office" xmlns:r="http://schemas.openxmlformats.org/officeDocument/2006/relationships" xmlns:m="http://schemas.openxmlformats.org/officeDocument/2006/math" xmlns:v="urn:schemas-microsoft-com:vml" xmlns:wp14="http://schemas.microsoft.com/office/word/2010/wordprocessingDrawing" xmlns:wp="http://schemas.openxmlformats.org/drawingml/2006/wordprocessingDrawing" xmlns:w10="urn:schemas-microsoft-com:office:word" xmlns:w="http://schemas.openxmlformats.org/wordprocessingml/2006/main" xmlns:w14="http://schemas.microsoft.com/office/word/2010/wordml" xmlns:w15="http://schemas.microsoft.com/office/word/2012/wordml" xmlns:w16cid="http://schemas.microsoft.com/office/word/2016/wordml/cid" xmlns:w16se="http://schemas.microsoft.com/office/word/2015/wordml/symex" xmlns:wpg="http://schemas.microsoft.com/office/word/2010/wordprocessingGroup" xmlns:wpi="http://schemas.microsoft.com/office/word/2010/wordprocessingInk" xmlns:wne="http://schemas.microsoft.com/office/word/2006/wordml" xmlns:wps="http://schemas.microsoft.com/office/word/2010/wordprocessingShape" mc:Ignorable="w14 w15 w16se w16cid wp14">
   <w:abstractNum w:abstractNumId="0" w15:restartNumberingAfterBreak="0">
     <w:nsid w:val="006147E2"/>
     <w:multiLevelType w:val="hybridMultilevel"/>
@@ -27606,193 +27651,193 @@
       </w:rPr>
     </w:lvl>
   </w:abstractNum>
-  <w:num w:numId="1" w16cid:durableId="1715613131">
+  <w:num w:numId="1">
     <w:abstractNumId w:val="34"/>
   </w:num>
-  <w:num w:numId="2" w16cid:durableId="1511793713">
+  <w:num w:numId="2">
     <w:abstractNumId w:val="23"/>
   </w:num>
-  <w:num w:numId="3" w16cid:durableId="648248391">
+  <w:num w:numId="3">
     <w:abstractNumId w:val="5"/>
   </w:num>
-  <w:num w:numId="4" w16cid:durableId="1946377026">
+  <w:num w:numId="4">
     <w:abstractNumId w:val="15"/>
   </w:num>
-  <w:num w:numId="5" w16cid:durableId="667369643">
+  <w:num w:numId="5">
     <w:abstractNumId w:val="47"/>
   </w:num>
-  <w:num w:numId="6" w16cid:durableId="112722356">
+  <w:num w:numId="6">
     <w:abstractNumId w:val="40"/>
   </w:num>
-  <w:num w:numId="7" w16cid:durableId="249388813">
+  <w:num w:numId="7">
     <w:abstractNumId w:val="60"/>
   </w:num>
-  <w:num w:numId="8" w16cid:durableId="568033085">
+  <w:num w:numId="8">
     <w:abstractNumId w:val="16"/>
   </w:num>
-  <w:num w:numId="9" w16cid:durableId="2131509486">
+  <w:num w:numId="9">
     <w:abstractNumId w:val="28"/>
   </w:num>
-  <w:num w:numId="10" w16cid:durableId="686298146">
+  <w:num w:numId="10">
     <w:abstractNumId w:val="58"/>
   </w:num>
-  <w:num w:numId="11" w16cid:durableId="2022315243">
+  <w:num w:numId="11">
     <w:abstractNumId w:val="46"/>
   </w:num>
-  <w:num w:numId="12" w16cid:durableId="1234199565">
+  <w:num w:numId="12">
     <w:abstractNumId w:val="51"/>
   </w:num>
-  <w:num w:numId="13" w16cid:durableId="77219189">
+  <w:num w:numId="13">
     <w:abstractNumId w:val="19"/>
   </w:num>
-  <w:num w:numId="14" w16cid:durableId="1325427489">
+  <w:num w:numId="14">
     <w:abstractNumId w:val="54"/>
   </w:num>
-  <w:num w:numId="15" w16cid:durableId="1490753252">
+  <w:num w:numId="15">
     <w:abstractNumId w:val="44"/>
   </w:num>
-  <w:num w:numId="16" w16cid:durableId="2082753093">
+  <w:num w:numId="16">
     <w:abstractNumId w:val="39"/>
   </w:num>
-  <w:num w:numId="17" w16cid:durableId="2079936094">
+  <w:num w:numId="17">
     <w:abstractNumId w:val="14"/>
   </w:num>
-  <w:num w:numId="18" w16cid:durableId="2009795029">
+  <w:num w:numId="18">
     <w:abstractNumId w:val="43"/>
   </w:num>
-  <w:num w:numId="19" w16cid:durableId="1024983558">
+  <w:num w:numId="19">
     <w:abstractNumId w:val="41"/>
   </w:num>
-  <w:num w:numId="20" w16cid:durableId="1760983280">
+  <w:num w:numId="20">
     <w:abstractNumId w:val="38"/>
   </w:num>
-  <w:num w:numId="21" w16cid:durableId="348532668">
+  <w:num w:numId="21">
     <w:abstractNumId w:val="52"/>
   </w:num>
-  <w:num w:numId="22" w16cid:durableId="799422466">
+  <w:num w:numId="22">
     <w:abstractNumId w:val="50"/>
   </w:num>
-  <w:num w:numId="23" w16cid:durableId="1485900871">
+  <w:num w:numId="23">
     <w:abstractNumId w:val="17"/>
   </w:num>
-  <w:num w:numId="24" w16cid:durableId="148442894">
+  <w:num w:numId="24">
     <w:abstractNumId w:val="45"/>
   </w:num>
-  <w:num w:numId="25" w16cid:durableId="416947733">
+  <w:num w:numId="25">
     <w:abstractNumId w:val="24"/>
   </w:num>
-  <w:num w:numId="26" w16cid:durableId="206766119">
+  <w:num w:numId="26">
     <w:abstractNumId w:val="36"/>
   </w:num>
-  <w:num w:numId="27" w16cid:durableId="683871616">
+  <w:num w:numId="27">
     <w:abstractNumId w:val="25"/>
   </w:num>
-  <w:num w:numId="28" w16cid:durableId="465049114">
+  <w:num w:numId="28">
     <w:abstractNumId w:val="26"/>
   </w:num>
-  <w:num w:numId="29" w16cid:durableId="463734547">
+  <w:num w:numId="29">
     <w:abstractNumId w:val="35"/>
   </w:num>
-  <w:num w:numId="30" w16cid:durableId="1046443080">
+  <w:num w:numId="30">
     <w:abstractNumId w:val="2"/>
   </w:num>
-  <w:num w:numId="31" w16cid:durableId="867567079">
+  <w:num w:numId="31">
     <w:abstractNumId w:val="27"/>
   </w:num>
-  <w:num w:numId="32" w16cid:durableId="2134592892">
+  <w:num w:numId="32">
     <w:abstractNumId w:val="56"/>
   </w:num>
-  <w:num w:numId="33" w16cid:durableId="167983650">
+  <w:num w:numId="33">
     <w:abstractNumId w:val="59"/>
   </w:num>
-  <w:num w:numId="34" w16cid:durableId="1213927815">
+  <w:num w:numId="34">
     <w:abstractNumId w:val="57"/>
   </w:num>
-  <w:num w:numId="35" w16cid:durableId="1323973823">
+  <w:num w:numId="35">
     <w:abstractNumId w:val="0"/>
   </w:num>
-  <w:num w:numId="36" w16cid:durableId="1195122517">
+  <w:num w:numId="36">
     <w:abstractNumId w:val="11"/>
   </w:num>
-  <w:num w:numId="37" w16cid:durableId="1804234267">
+  <w:num w:numId="37">
     <w:abstractNumId w:val="7"/>
   </w:num>
-  <w:num w:numId="38" w16cid:durableId="1399791746">
+  <w:num w:numId="38">
     <w:abstractNumId w:val="42"/>
   </w:num>
-  <w:num w:numId="39" w16cid:durableId="757678685">
+  <w:num w:numId="39">
     <w:abstractNumId w:val="13"/>
   </w:num>
-  <w:num w:numId="40" w16cid:durableId="1028795307">
+  <w:num w:numId="40">
     <w:abstractNumId w:val="10"/>
   </w:num>
-  <w:num w:numId="41" w16cid:durableId="358436241">
+  <w:num w:numId="41">
     <w:abstractNumId w:val="8"/>
   </w:num>
-  <w:num w:numId="42" w16cid:durableId="1524585353">
+  <w:num w:numId="42">
     <w:abstractNumId w:val="61"/>
   </w:num>
-  <w:num w:numId="43" w16cid:durableId="1593005236">
+  <w:num w:numId="43">
     <w:abstractNumId w:val="18"/>
   </w:num>
-  <w:num w:numId="44" w16cid:durableId="288169509">
+  <w:num w:numId="44">
     <w:abstractNumId w:val="22"/>
   </w:num>
-  <w:num w:numId="45" w16cid:durableId="622616444">
+  <w:num w:numId="45">
     <w:abstractNumId w:val="4"/>
   </w:num>
-  <w:num w:numId="46" w16cid:durableId="327102549">
+  <w:num w:numId="46">
     <w:abstractNumId w:val="9"/>
   </w:num>
-  <w:num w:numId="47" w16cid:durableId="1131358633">
+  <w:num w:numId="47">
     <w:abstractNumId w:val="29"/>
   </w:num>
-  <w:num w:numId="48" w16cid:durableId="618996806">
+  <w:num w:numId="48">
     <w:abstractNumId w:val="20"/>
   </w:num>
-  <w:num w:numId="49" w16cid:durableId="2045864079">
+  <w:num w:numId="49">
     <w:abstractNumId w:val="6"/>
   </w:num>
-  <w:num w:numId="50" w16cid:durableId="900024951">
+  <w:num w:numId="50">
     <w:abstractNumId w:val="3"/>
   </w:num>
-  <w:num w:numId="51" w16cid:durableId="512839059">
+  <w:num w:numId="51">
     <w:abstractNumId w:val="1"/>
   </w:num>
-  <w:num w:numId="52" w16cid:durableId="1274358048">
+  <w:num w:numId="52">
     <w:abstractNumId w:val="32"/>
   </w:num>
-  <w:num w:numId="53" w16cid:durableId="1535970479">
+  <w:num w:numId="53">
     <w:abstractNumId w:val="48"/>
   </w:num>
-  <w:num w:numId="54" w16cid:durableId="916014181">
+  <w:num w:numId="54">
     <w:abstractNumId w:val="33"/>
   </w:num>
-  <w:num w:numId="55" w16cid:durableId="1026952059">
+  <w:num w:numId="55">
     <w:abstractNumId w:val="37"/>
   </w:num>
-  <w:num w:numId="56" w16cid:durableId="1777823010">
+  <w:num w:numId="56">
     <w:abstractNumId w:val="30"/>
   </w:num>
-  <w:num w:numId="57" w16cid:durableId="1833763410">
+  <w:num w:numId="57">
     <w:abstractNumId w:val="31"/>
   </w:num>
-  <w:num w:numId="58" w16cid:durableId="690911899">
+  <w:num w:numId="58">
     <w:abstractNumId w:val="49"/>
   </w:num>
-  <w:num w:numId="59" w16cid:durableId="1976986709">
+  <w:num w:numId="59">
     <w:abstractNumId w:val="55"/>
   </w:num>
-  <w:num w:numId="60" w16cid:durableId="1206530225">
+  <w:num w:numId="60">
     <w:abstractNumId w:val="12"/>
   </w:num>
-  <w:num w:numId="61" w16cid:durableId="1992981672">
+  <w:num w:numId="61">
     <w:abstractNumId w:val="21"/>
   </w:num>
-  <w:num w:numId="62" w16cid:durableId="1158838568">
+  <w:num w:numId="62">
     <w:abstractNumId w:val="53"/>
   </w:num>
-  <w:num w:numId="63" w16cid:durableId="411270402">
+  <w:num w:numId="63">
     <w:abstractNumId w:val="62"/>
   </w:num>
   <w:numIdMacAtCleanup w:val="56"/>
@@ -27800,7 +27845,7 @@
 </file>
 
 <file path=word/people.xml><?xml version="1.0" encoding="utf-8"?>
-<w15:people xmlns:wpc="http://schemas.microsoft.com/office/word/2010/wordprocessingCanvas" xmlns:cx="http://schemas.microsoft.com/office/drawing/2014/chartex" xmlns:cx1="http://schemas.microsoft.com/office/drawing/2015/9/8/chartex" xmlns:cx2="http://schemas.microsoft.com/office/drawing/2015/10/21/chartex" xmlns:cx3="http://schemas.microsoft.com/office/drawing/2016/5/9/chartex" xmlns:cx4="http://schemas.microsoft.com/office/drawing/2016/5/10/chartex" xmlns:cx5="http://schemas.microsoft.com/office/drawing/2016/5/11/chartex" xmlns:cx6="http://schemas.microsoft.com/office/drawing/2016/5/12/chartex" xmlns:cx7="http://schemas.microsoft.com/office/drawing/2016/5/13/chartex" xmlns:cx8="http://schemas.microsoft.com/office/drawing/2016/5/14/chartex" xmlns:mc="http://schemas.openxmlformats.org/markup-compatibility/2006" xmlns:aink="http://schemas.microsoft.com/office/drawing/2016/ink" xmlns:am3d="http://schemas.microsoft.com/office/drawing/2017/model3d" xmlns:o="urn:schemas-microsoft-com:office:office" xmlns:r="http://schemas.openxmlformats.org/officeDocument/2006/relationships" xmlns:m="http://schemas.openxmlformats.org/officeDocument/2006/math" xmlns:v="urn:schemas-microsoft-com:vml" xmlns:wp14="http://schemas.microsoft.com/office/word/2010/wordprocessingDrawing" xmlns:wp="http://schemas.openxmlformats.org/drawingml/2006/wordprocessingDrawing" xmlns:w10="urn:schemas-microsoft-com:office:word" xmlns:w="http://schemas.openxmlformats.org/wordprocessingml/2006/main" xmlns:w14="http://schemas.microsoft.com/office/word/2010/wordml" xmlns:w15="http://schemas.microsoft.com/office/word/2012/wordml" xmlns:w16cex="http://schemas.microsoft.com/office/word/2018/wordml/cex" xmlns:w16cid="http://schemas.microsoft.com/office/word/2016/wordml/cid" xmlns:w16="http://schemas.microsoft.com/office/word/2018/wordml" xmlns:w16sdtdh="http://schemas.microsoft.com/office/word/2020/wordml/sdtdatahash" xmlns:w16se="http://schemas.microsoft.com/office/word/2015/wordml/symex" xmlns:wpg="http://schemas.microsoft.com/office/word/2010/wordprocessingGroup" xmlns:wpi="http://schemas.microsoft.com/office/word/2010/wordprocessingInk" xmlns:wne="http://schemas.microsoft.com/office/word/2006/wordml" xmlns:wps="http://schemas.microsoft.com/office/word/2010/wordprocessingShape" mc:Ignorable="w14 w15 w16se w16cid w16 w16cex w16sdtdh wp14">
+<w15:people xmlns:wpc="http://schemas.microsoft.com/office/word/2010/wordprocessingCanvas" xmlns:cx="http://schemas.microsoft.com/office/drawing/2014/chartex" xmlns:cx1="http://schemas.microsoft.com/office/drawing/2015/9/8/chartex" xmlns:cx2="http://schemas.microsoft.com/office/drawing/2015/10/21/chartex" xmlns:cx3="http://schemas.microsoft.com/office/drawing/2016/5/9/chartex" xmlns:cx4="http://schemas.microsoft.com/office/drawing/2016/5/10/chartex" xmlns:cx5="http://schemas.microsoft.com/office/drawing/2016/5/11/chartex" xmlns:cx6="http://schemas.microsoft.com/office/drawing/2016/5/12/chartex" xmlns:cx7="http://schemas.microsoft.com/office/drawing/2016/5/13/chartex" xmlns:cx8="http://schemas.microsoft.com/office/drawing/2016/5/14/chartex" xmlns:mc="http://schemas.openxmlformats.org/markup-compatibility/2006" xmlns:aink="http://schemas.microsoft.com/office/drawing/2016/ink" xmlns:am3d="http://schemas.microsoft.com/office/drawing/2017/model3d" xmlns:o="urn:schemas-microsoft-com:office:office" xmlns:r="http://schemas.openxmlformats.org/officeDocument/2006/relationships" xmlns:m="http://schemas.openxmlformats.org/officeDocument/2006/math" xmlns:v="urn:schemas-microsoft-com:vml" xmlns:wp14="http://schemas.microsoft.com/office/word/2010/wordprocessingDrawing" xmlns:wp="http://schemas.openxmlformats.org/drawingml/2006/wordprocessingDrawing" xmlns:w10="urn:schemas-microsoft-com:office:word" xmlns:w="http://schemas.openxmlformats.org/wordprocessingml/2006/main" xmlns:w14="http://schemas.microsoft.com/office/word/2010/wordml" xmlns:w15="http://schemas.microsoft.com/office/word/2012/wordml" xmlns:w16cid="http://schemas.microsoft.com/office/word/2016/wordml/cid" xmlns:w16se="http://schemas.microsoft.com/office/word/2015/wordml/symex" xmlns:wpg="http://schemas.microsoft.com/office/word/2010/wordprocessingGroup" xmlns:wpi="http://schemas.microsoft.com/office/word/2010/wordprocessingInk" xmlns:wne="http://schemas.microsoft.com/office/word/2006/wordml" xmlns:wps="http://schemas.microsoft.com/office/word/2010/wordprocessingShape" mc:Ignorable="w14 w15 w16se w16cid wp14">
   <w15:person w15:author="Luee Akasha">
     <w15:presenceInfo w15:providerId="None" w15:userId="Luee Akasha"/>
   </w15:person>
@@ -27808,7 +27853,7 @@
 </file>
 
 <file path=word/styles.xml><?xml version="1.0" encoding="utf-8"?>
-<w:styles xmlns:mc="http://schemas.openxmlformats.org/markup-compatibility/2006" xmlns:r="http://schemas.openxmlformats.org/officeDocument/2006/relationships" xmlns:w="http://schemas.openxmlformats.org/wordprocessingml/2006/main" xmlns:w14="http://schemas.microsoft.com/office/word/2010/wordml" xmlns:w15="http://schemas.microsoft.com/office/word/2012/wordml" xmlns:w16cex="http://schemas.microsoft.com/office/word/2018/wordml/cex" xmlns:w16cid="http://schemas.microsoft.com/office/word/2016/wordml/cid" xmlns:w16="http://schemas.microsoft.com/office/word/2018/wordml" xmlns:w16sdtdh="http://schemas.microsoft.com/office/word/2020/wordml/sdtdatahash" xmlns:w16se="http://schemas.microsoft.com/office/word/2015/wordml/symex" mc:Ignorable="w14 w15 w16se w16cid w16 w16cex w16sdtdh">
+<w:styles xmlns:mc="http://schemas.openxmlformats.org/markup-compatibility/2006" xmlns:r="http://schemas.openxmlformats.org/officeDocument/2006/relationships" xmlns:w="http://schemas.openxmlformats.org/wordprocessingml/2006/main" xmlns:w14="http://schemas.microsoft.com/office/word/2010/wordml" xmlns:w15="http://schemas.microsoft.com/office/word/2012/wordml" xmlns:w16cid="http://schemas.microsoft.com/office/word/2016/wordml/cid" xmlns:w16se="http://schemas.microsoft.com/office/word/2015/wordml/symex" mc:Ignorable="w14 w15 w16se w16cid">
   <w:docDefaults>
     <w:rPrDefault>
       <w:rPr>
@@ -27825,7 +27870,7 @@
       </w:pPr>
     </w:pPrDefault>
   </w:docDefaults>
-  <w:latentStyles w:defLockedState="0" w:defUIPriority="99" w:defSemiHidden="0" w:defUnhideWhenUsed="0" w:defQFormat="0" w:count="376">
+  <w:latentStyles w:defLockedState="0" w:defUIPriority="99" w:defSemiHidden="0" w:defUnhideWhenUsed="0" w:defQFormat="0" w:count="375">
     <w:lsdException w:name="Normal" w:uiPriority="0" w:qFormat="1"/>
     <w:lsdException w:name="heading 1" w:uiPriority="9" w:qFormat="1"/>
     <w:lsdException w:name="heading 2" w:semiHidden="1" w:uiPriority="9" w:unhideWhenUsed="1" w:qFormat="1"/>
@@ -28201,18 +28246,17 @@
     <w:lsdException w:name="Smart Hyperlink" w:semiHidden="1" w:unhideWhenUsed="1"/>
     <w:lsdException w:name="Hashtag" w:semiHidden="1" w:unhideWhenUsed="1"/>
     <w:lsdException w:name="Unresolved Mention" w:semiHidden="1" w:unhideWhenUsed="1"/>
-    <w:lsdException w:name="Smart Link" w:semiHidden="1" w:unhideWhenUsed="1"/>
   </w:latentStyles>
-  <w:style w:type="paragraph" w:default="1" w:styleId="Normal">
+  <w:style w:type="paragraph" w:default="1" w:styleId="a">
     <w:name w:val="Normal"/>
     <w:qFormat/>
     <w:rsid w:val="002C07A7"/>
   </w:style>
-  <w:style w:type="paragraph" w:styleId="Heading1">
+  <w:style w:type="paragraph" w:styleId="1">
     <w:name w:val="heading 1"/>
-    <w:basedOn w:val="Normal"/>
-    <w:next w:val="Normal"/>
-    <w:link w:val="Heading1Char"/>
+    <w:basedOn w:val="a"/>
+    <w:next w:val="a"/>
+    <w:link w:val="10"/>
     <w:uiPriority w:val="9"/>
     <w:qFormat/>
     <w:rsid w:val="00082E26"/>
@@ -28229,11 +28273,11 @@
       <w:szCs w:val="32"/>
     </w:rPr>
   </w:style>
-  <w:style w:type="paragraph" w:styleId="Heading2">
+  <w:style w:type="paragraph" w:styleId="2">
     <w:name w:val="heading 2"/>
-    <w:basedOn w:val="Normal"/>
-    <w:next w:val="Normal"/>
-    <w:link w:val="Heading2Char"/>
+    <w:basedOn w:val="a"/>
+    <w:next w:val="a"/>
+    <w:link w:val="20"/>
     <w:uiPriority w:val="9"/>
     <w:unhideWhenUsed/>
     <w:qFormat/>
@@ -28251,13 +28295,13 @@
       <w:szCs w:val="26"/>
     </w:rPr>
   </w:style>
-  <w:style w:type="character" w:default="1" w:styleId="DefaultParagraphFont">
+  <w:style w:type="character" w:default="1" w:styleId="a0">
     <w:name w:val="Default Paragraph Font"/>
     <w:uiPriority w:val="1"/>
     <w:semiHidden/>
     <w:unhideWhenUsed/>
   </w:style>
-  <w:style w:type="table" w:default="1" w:styleId="TableNormal">
+  <w:style w:type="table" w:default="1" w:styleId="a1">
     <w:name w:val="Normal Table"/>
     <w:uiPriority w:val="99"/>
     <w:semiHidden/>
@@ -28272,15 +28316,15 @@
       </w:tblCellMar>
     </w:tblPr>
   </w:style>
-  <w:style w:type="numbering" w:default="1" w:styleId="NoList">
+  <w:style w:type="numbering" w:default="1" w:styleId="a2">
     <w:name w:val="No List"/>
     <w:uiPriority w:val="99"/>
     <w:semiHidden/>
     <w:unhideWhenUsed/>
   </w:style>
-  <w:style w:type="paragraph" w:styleId="ListParagraph">
+  <w:style w:type="paragraph" w:styleId="a3">
     <w:name w:val="List Paragraph"/>
-    <w:basedOn w:val="Normal"/>
+    <w:basedOn w:val="a"/>
     <w:uiPriority w:val="34"/>
     <w:qFormat/>
     <w:rsid w:val="00771157"/>
@@ -28289,11 +28333,11 @@
       <w:contextualSpacing/>
     </w:pPr>
   </w:style>
-  <w:style w:type="paragraph" w:styleId="Title">
+  <w:style w:type="paragraph" w:styleId="a4">
     <w:name w:val="Title"/>
-    <w:basedOn w:val="Normal"/>
-    <w:next w:val="Normal"/>
-    <w:link w:val="TitleChar"/>
+    <w:basedOn w:val="a"/>
+    <w:next w:val="a"/>
+    <w:link w:val="a5"/>
     <w:uiPriority w:val="10"/>
     <w:qFormat/>
     <w:rsid w:val="005F3F24"/>
@@ -28309,10 +28353,10 @@
       <w:szCs w:val="56"/>
     </w:rPr>
   </w:style>
-  <w:style w:type="character" w:customStyle="1" w:styleId="TitleChar">
-    <w:name w:val="Title Char"/>
-    <w:basedOn w:val="DefaultParagraphFont"/>
-    <w:link w:val="Title"/>
+  <w:style w:type="character" w:customStyle="1" w:styleId="a5">
+    <w:name w:val="כותרת טקסט תו"/>
+    <w:basedOn w:val="a0"/>
+    <w:link w:val="a4"/>
     <w:uiPriority w:val="10"/>
     <w:rsid w:val="005F3F24"/>
     <w:rPr>
@@ -28323,9 +28367,9 @@
       <w:szCs w:val="56"/>
     </w:rPr>
   </w:style>
-  <w:style w:type="character" w:styleId="CommentReference">
+  <w:style w:type="character" w:styleId="a6">
     <w:name w:val="annotation reference"/>
-    <w:basedOn w:val="DefaultParagraphFont"/>
+    <w:basedOn w:val="a0"/>
     <w:uiPriority w:val="99"/>
     <w:semiHidden/>
     <w:unhideWhenUsed/>
@@ -28335,10 +28379,10 @@
       <w:szCs w:val="16"/>
     </w:rPr>
   </w:style>
-  <w:style w:type="paragraph" w:styleId="CommentText">
+  <w:style w:type="paragraph" w:styleId="a7">
     <w:name w:val="annotation text"/>
-    <w:basedOn w:val="Normal"/>
-    <w:link w:val="CommentTextChar"/>
+    <w:basedOn w:val="a"/>
+    <w:link w:val="a8"/>
     <w:uiPriority w:val="99"/>
     <w:unhideWhenUsed/>
     <w:rsid w:val="006760D3"/>
@@ -28350,10 +28394,10 @@
       <w:szCs w:val="20"/>
     </w:rPr>
   </w:style>
-  <w:style w:type="character" w:customStyle="1" w:styleId="CommentTextChar">
-    <w:name w:val="Comment Text Char"/>
-    <w:basedOn w:val="DefaultParagraphFont"/>
-    <w:link w:val="CommentText"/>
+  <w:style w:type="character" w:customStyle="1" w:styleId="a8">
+    <w:name w:val="טקסט הערה תו"/>
+    <w:basedOn w:val="a0"/>
+    <w:link w:val="a7"/>
     <w:uiPriority w:val="99"/>
     <w:rsid w:val="006760D3"/>
     <w:rPr>
@@ -28361,11 +28405,11 @@
       <w:szCs w:val="20"/>
     </w:rPr>
   </w:style>
-  <w:style w:type="paragraph" w:styleId="CommentSubject">
+  <w:style w:type="paragraph" w:styleId="a9">
     <w:name w:val="annotation subject"/>
-    <w:basedOn w:val="CommentText"/>
-    <w:next w:val="CommentText"/>
-    <w:link w:val="CommentSubjectChar"/>
+    <w:basedOn w:val="a7"/>
+    <w:next w:val="a7"/>
+    <w:link w:val="aa"/>
     <w:uiPriority w:val="99"/>
     <w:semiHidden/>
     <w:unhideWhenUsed/>
@@ -28375,10 +28419,10 @@
       <w:bCs/>
     </w:rPr>
   </w:style>
-  <w:style w:type="character" w:customStyle="1" w:styleId="CommentSubjectChar">
-    <w:name w:val="Comment Subject Char"/>
-    <w:basedOn w:val="CommentTextChar"/>
-    <w:link w:val="CommentSubject"/>
+  <w:style w:type="character" w:customStyle="1" w:styleId="aa">
+    <w:name w:val="נושא הערה תו"/>
+    <w:basedOn w:val="a8"/>
+    <w:link w:val="a9"/>
     <w:uiPriority w:val="99"/>
     <w:semiHidden/>
     <w:rsid w:val="006760D3"/>
@@ -28389,10 +28433,10 @@
       <w:szCs w:val="20"/>
     </w:rPr>
   </w:style>
-  <w:style w:type="character" w:customStyle="1" w:styleId="Heading2Char">
-    <w:name w:val="Heading 2 Char"/>
-    <w:basedOn w:val="DefaultParagraphFont"/>
-    <w:link w:val="Heading2"/>
+  <w:style w:type="character" w:customStyle="1" w:styleId="20">
+    <w:name w:val="כותרת 2 תו"/>
+    <w:basedOn w:val="a0"/>
+    <w:link w:val="2"/>
     <w:uiPriority w:val="9"/>
     <w:rsid w:val="005638D8"/>
     <w:rPr>
@@ -28404,8 +28448,8 @@
   </w:style>
   <w:style w:type="paragraph" w:styleId="Index1">
     <w:name w:val="index 1"/>
-    <w:basedOn w:val="Normal"/>
-    <w:next w:val="Normal"/>
+    <w:basedOn w:val="a"/>
+    <w:next w:val="a"/>
     <w:autoRedefine/>
     <w:uiPriority w:val="99"/>
     <w:unhideWhenUsed/>
@@ -28421,10 +28465,10 @@
       <w:szCs w:val="18"/>
     </w:rPr>
   </w:style>
-  <w:style w:type="character" w:customStyle="1" w:styleId="Heading1Char">
-    <w:name w:val="Heading 1 Char"/>
-    <w:basedOn w:val="DefaultParagraphFont"/>
-    <w:link w:val="Heading1"/>
+  <w:style w:type="character" w:customStyle="1" w:styleId="10">
+    <w:name w:val="כותרת 1 תו"/>
+    <w:basedOn w:val="a0"/>
+    <w:link w:val="1"/>
     <w:uiPriority w:val="9"/>
     <w:rsid w:val="00082E26"/>
     <w:rPr>
@@ -28436,8 +28480,8 @@
   </w:style>
   <w:style w:type="paragraph" w:styleId="Index2">
     <w:name w:val="index 2"/>
-    <w:basedOn w:val="Normal"/>
-    <w:next w:val="Normal"/>
+    <w:basedOn w:val="a"/>
+    <w:next w:val="a"/>
     <w:autoRedefine/>
     <w:uiPriority w:val="99"/>
     <w:unhideWhenUsed/>
@@ -28455,8 +28499,8 @@
   </w:style>
   <w:style w:type="paragraph" w:styleId="Index9">
     <w:name w:val="index 9"/>
-    <w:basedOn w:val="Normal"/>
-    <w:next w:val="Normal"/>
+    <w:basedOn w:val="a"/>
+    <w:next w:val="a"/>
     <w:autoRedefine/>
     <w:uiPriority w:val="99"/>
     <w:unhideWhenUsed/>
@@ -28474,8 +28518,8 @@
   </w:style>
   <w:style w:type="paragraph" w:styleId="Index3">
     <w:name w:val="index 3"/>
-    <w:basedOn w:val="Normal"/>
-    <w:next w:val="Normal"/>
+    <w:basedOn w:val="a"/>
+    <w:next w:val="a"/>
     <w:autoRedefine/>
     <w:uiPriority w:val="99"/>
     <w:unhideWhenUsed/>
@@ -28493,8 +28537,8 @@
   </w:style>
   <w:style w:type="paragraph" w:styleId="Index4">
     <w:name w:val="index 4"/>
-    <w:basedOn w:val="Normal"/>
-    <w:next w:val="Normal"/>
+    <w:basedOn w:val="a"/>
+    <w:next w:val="a"/>
     <w:autoRedefine/>
     <w:uiPriority w:val="99"/>
     <w:unhideWhenUsed/>
@@ -28512,8 +28556,8 @@
   </w:style>
   <w:style w:type="paragraph" w:styleId="Index5">
     <w:name w:val="index 5"/>
-    <w:basedOn w:val="Normal"/>
-    <w:next w:val="Normal"/>
+    <w:basedOn w:val="a"/>
+    <w:next w:val="a"/>
     <w:autoRedefine/>
     <w:uiPriority w:val="99"/>
     <w:unhideWhenUsed/>
@@ -28531,8 +28575,8 @@
   </w:style>
   <w:style w:type="paragraph" w:styleId="Index6">
     <w:name w:val="index 6"/>
-    <w:basedOn w:val="Normal"/>
-    <w:next w:val="Normal"/>
+    <w:basedOn w:val="a"/>
+    <w:next w:val="a"/>
     <w:autoRedefine/>
     <w:uiPriority w:val="99"/>
     <w:unhideWhenUsed/>
@@ -28550,8 +28594,8 @@
   </w:style>
   <w:style w:type="paragraph" w:styleId="Index7">
     <w:name w:val="index 7"/>
-    <w:basedOn w:val="Normal"/>
-    <w:next w:val="Normal"/>
+    <w:basedOn w:val="a"/>
+    <w:next w:val="a"/>
     <w:autoRedefine/>
     <w:uiPriority w:val="99"/>
     <w:unhideWhenUsed/>
@@ -28569,8 +28613,8 @@
   </w:style>
   <w:style w:type="paragraph" w:styleId="Index8">
     <w:name w:val="index 8"/>
-    <w:basedOn w:val="Normal"/>
-    <w:next w:val="Normal"/>
+    <w:basedOn w:val="a"/>
+    <w:next w:val="a"/>
     <w:autoRedefine/>
     <w:uiPriority w:val="99"/>
     <w:unhideWhenUsed/>
@@ -28586,9 +28630,9 @@
       <w:szCs w:val="18"/>
     </w:rPr>
   </w:style>
-  <w:style w:type="paragraph" w:styleId="IndexHeading">
+  <w:style w:type="paragraph" w:styleId="ab">
     <w:name w:val="index heading"/>
-    <w:basedOn w:val="Normal"/>
+    <w:basedOn w:val="a"/>
     <w:next w:val="Index1"/>
     <w:uiPriority w:val="99"/>
     <w:unhideWhenUsed/>
@@ -28604,6 +28648,36 @@
       <w:bCs/>
       <w:sz w:val="26"/>
       <w:szCs w:val="26"/>
+    </w:rPr>
+  </w:style>
+  <w:style w:type="paragraph" w:styleId="ac">
+    <w:name w:val="Balloon Text"/>
+    <w:basedOn w:val="a"/>
+    <w:link w:val="ad"/>
+    <w:uiPriority w:val="99"/>
+    <w:semiHidden/>
+    <w:unhideWhenUsed/>
+    <w:rsid w:val="006E428A"/>
+    <w:pPr>
+      <w:spacing w:after="0" w:line="240" w:lineRule="auto"/>
+    </w:pPr>
+    <w:rPr>
+      <w:rFonts w:ascii="Tahoma" w:hAnsi="Tahoma" w:cs="Tahoma"/>
+      <w:sz w:val="18"/>
+      <w:szCs w:val="18"/>
+    </w:rPr>
+  </w:style>
+  <w:style w:type="character" w:customStyle="1" w:styleId="ad">
+    <w:name w:val="טקסט בלונים תו"/>
+    <w:basedOn w:val="a0"/>
+    <w:link w:val="ac"/>
+    <w:uiPriority w:val="99"/>
+    <w:semiHidden/>
+    <w:rsid w:val="006E428A"/>
+    <w:rPr>
+      <w:rFonts w:ascii="Tahoma" w:hAnsi="Tahoma" w:cs="Tahoma"/>
+      <w:sz w:val="18"/>
+      <w:szCs w:val="18"/>
     </w:rPr>
   </w:style>
 </w:styles>
@@ -28909,7 +28983,7 @@
 </file>
 
 <file path=customXml/itemProps1.xml><?xml version="1.0" encoding="utf-8"?>
-<ds:datastoreItem xmlns:ds="http://schemas.openxmlformats.org/officeDocument/2006/customXml" ds:itemID="{3268E68C-05BC-480E-8D46-DED0236E6C65}">
+<ds:datastoreItem xmlns:ds="http://schemas.openxmlformats.org/officeDocument/2006/customXml" ds:itemID="{40654A09-4E02-45F2-B1F2-4ABFE43094A9}">
   <ds:schemaRefs>
     <ds:schemaRef ds:uri="http://schemas.openxmlformats.org/officeDocument/2006/bibliography"/>
   </ds:schemaRefs>

</xml_diff>

<commit_message>
Changed stuff according to andalus
</commit_message>
<xml_diff>
--- a/Docs/V0_UseCases.docx
+++ b/Docs/V0_UseCases.docx
@@ -1,10 +1,10 @@
 
 <file path=word/document.xml><?xml version="1.0" encoding="utf-8"?>
-<w:document xmlns:wpc="http://schemas.microsoft.com/office/word/2010/wordprocessingCanvas" xmlns:cx="http://schemas.microsoft.com/office/drawing/2014/chartex" xmlns:cx1="http://schemas.microsoft.com/office/drawing/2015/9/8/chartex" xmlns:cx2="http://schemas.microsoft.com/office/drawing/2015/10/21/chartex" xmlns:cx3="http://schemas.microsoft.com/office/drawing/2016/5/9/chartex" xmlns:cx4="http://schemas.microsoft.com/office/drawing/2016/5/10/chartex" xmlns:cx5="http://schemas.microsoft.com/office/drawing/2016/5/11/chartex" xmlns:cx6="http://schemas.microsoft.com/office/drawing/2016/5/12/chartex" xmlns:cx7="http://schemas.microsoft.com/office/drawing/2016/5/13/chartex" xmlns:cx8="http://schemas.microsoft.com/office/drawing/2016/5/14/chartex" xmlns:mc="http://schemas.openxmlformats.org/markup-compatibility/2006" xmlns:aink="http://schemas.microsoft.com/office/drawing/2016/ink" xmlns:am3d="http://schemas.microsoft.com/office/drawing/2017/model3d" xmlns:o="urn:schemas-microsoft-com:office:office" xmlns:r="http://schemas.openxmlformats.org/officeDocument/2006/relationships" xmlns:m="http://schemas.openxmlformats.org/officeDocument/2006/math" xmlns:v="urn:schemas-microsoft-com:vml" xmlns:wp14="http://schemas.microsoft.com/office/word/2010/wordprocessingDrawing" xmlns:wp="http://schemas.openxmlformats.org/drawingml/2006/wordprocessingDrawing" xmlns:w10="urn:schemas-microsoft-com:office:word" xmlns:w="http://schemas.openxmlformats.org/wordprocessingml/2006/main" xmlns:w14="http://schemas.microsoft.com/office/word/2010/wordml" xmlns:w15="http://schemas.microsoft.com/office/word/2012/wordml" xmlns:w16cid="http://schemas.microsoft.com/office/word/2016/wordml/cid" xmlns:w16se="http://schemas.microsoft.com/office/word/2015/wordml/symex" xmlns:wpg="http://schemas.microsoft.com/office/word/2010/wordprocessingGroup" xmlns:wpi="http://schemas.microsoft.com/office/word/2010/wordprocessingInk" xmlns:wne="http://schemas.microsoft.com/office/word/2006/wordml" xmlns:wps="http://schemas.microsoft.com/office/word/2010/wordprocessingShape" mc:Ignorable="w14 w15 w16se w16cid wp14">
+<w:document xmlns:wpc="http://schemas.microsoft.com/office/word/2010/wordprocessingCanvas" xmlns:cx="http://schemas.microsoft.com/office/drawing/2014/chartex" xmlns:cx1="http://schemas.microsoft.com/office/drawing/2015/9/8/chartex" xmlns:cx2="http://schemas.microsoft.com/office/drawing/2015/10/21/chartex" xmlns:cx3="http://schemas.microsoft.com/office/drawing/2016/5/9/chartex" xmlns:cx4="http://schemas.microsoft.com/office/drawing/2016/5/10/chartex" xmlns:cx5="http://schemas.microsoft.com/office/drawing/2016/5/11/chartex" xmlns:cx6="http://schemas.microsoft.com/office/drawing/2016/5/12/chartex" xmlns:cx7="http://schemas.microsoft.com/office/drawing/2016/5/13/chartex" xmlns:cx8="http://schemas.microsoft.com/office/drawing/2016/5/14/chartex" xmlns:mc="http://schemas.openxmlformats.org/markup-compatibility/2006" xmlns:aink="http://schemas.microsoft.com/office/drawing/2016/ink" xmlns:am3d="http://schemas.microsoft.com/office/drawing/2017/model3d" xmlns:o="urn:schemas-microsoft-com:office:office" xmlns:r="http://schemas.openxmlformats.org/officeDocument/2006/relationships" xmlns:m="http://schemas.openxmlformats.org/officeDocument/2006/math" xmlns:v="urn:schemas-microsoft-com:vml" xmlns:wp14="http://schemas.microsoft.com/office/word/2010/wordprocessingDrawing" xmlns:wp="http://schemas.openxmlformats.org/drawingml/2006/wordprocessingDrawing" xmlns:w10="urn:schemas-microsoft-com:office:word" xmlns:w="http://schemas.openxmlformats.org/wordprocessingml/2006/main" xmlns:w14="http://schemas.microsoft.com/office/word/2010/wordml" xmlns:w15="http://schemas.microsoft.com/office/word/2012/wordml" xmlns:w16cex="http://schemas.microsoft.com/office/word/2018/wordml/cex" xmlns:w16cid="http://schemas.microsoft.com/office/word/2016/wordml/cid" xmlns:w16="http://schemas.microsoft.com/office/word/2018/wordml" xmlns:w16sdtdh="http://schemas.microsoft.com/office/word/2020/wordml/sdtdatahash" xmlns:w16se="http://schemas.microsoft.com/office/word/2015/wordml/symex" xmlns:wpg="http://schemas.microsoft.com/office/word/2010/wordprocessingGroup" xmlns:wpi="http://schemas.microsoft.com/office/word/2010/wordprocessingInk" xmlns:wne="http://schemas.microsoft.com/office/word/2006/wordml" xmlns:wps="http://schemas.microsoft.com/office/word/2010/wordprocessingShape" mc:Ignorable="w14 w15 w16se w16cid w16 w16cex w16sdtdh wp14">
   <w:body>
     <w:p>
       <w:pPr>
-        <w:pStyle w:val="a4"/>
+        <w:pStyle w:val="Title"/>
         <w:bidi w:val="0"/>
         <w:jc w:val="center"/>
       </w:pPr>
@@ -1018,7 +1018,7 @@
     </w:p>
     <w:p>
       <w:pPr>
-        <w:pStyle w:val="1"/>
+        <w:pStyle w:val="Heading1"/>
         <w:bidi w:val="0"/>
       </w:pPr>
       <w:r>
@@ -1098,7 +1098,7 @@
           </w:tcPr>
           <w:p>
             <w:pPr>
-              <w:pStyle w:val="2"/>
+              <w:pStyle w:val="Heading2"/>
               <w:bidi w:val="0"/>
             </w:pPr>
             <w:r>
@@ -1491,7 +1491,7 @@
           </w:tcPr>
           <w:p>
             <w:pPr>
-              <w:pStyle w:val="a3"/>
+              <w:pStyle w:val="ListParagraph"/>
               <w:numPr>
                 <w:ilvl w:val="0"/>
                 <w:numId w:val="13"/>
@@ -1505,21 +1505,7 @@
               <w:rPr>
                 <w:rFonts w:ascii="Arial" w:hAnsi="Arial" w:cs="Arial"/>
               </w:rPr>
-              <w:t xml:space="preserve">The system admin open and </w:t>
-            </w:r>
-            <w:proofErr w:type="gramStart"/>
-            <w:r>
-              <w:rPr>
-                <w:rFonts w:ascii="Arial" w:hAnsi="Arial" w:cs="Arial"/>
-              </w:rPr>
-              <w:t>initialize</w:t>
-            </w:r>
-            <w:proofErr w:type="gramEnd"/>
-            <w:r>
-              <w:rPr>
-                <w:rFonts w:ascii="Arial" w:hAnsi="Arial" w:cs="Arial"/>
-              </w:rPr>
-              <w:t xml:space="preserve"> the </w:t>
+              <w:t xml:space="preserve">The system admin open and initialize the </w:t>
             </w:r>
             <w:r>
               <w:rPr>
@@ -1536,7 +1522,7 @@
           </w:p>
           <w:p>
             <w:pPr>
-              <w:pStyle w:val="a3"/>
+              <w:pStyle w:val="ListParagraph"/>
               <w:numPr>
                 <w:ilvl w:val="0"/>
                 <w:numId w:val="13"/>
@@ -1640,7 +1626,7 @@
           </w:tcPr>
           <w:p>
             <w:pPr>
-              <w:pStyle w:val="2"/>
+              <w:pStyle w:val="Heading2"/>
               <w:bidi w:val="0"/>
             </w:pPr>
             <w:r>
@@ -2048,7 +2034,7 @@
           </w:tcPr>
           <w:p>
             <w:pPr>
-              <w:pStyle w:val="a3"/>
+              <w:pStyle w:val="ListParagraph"/>
               <w:numPr>
                 <w:ilvl w:val="0"/>
                 <w:numId w:val="14"/>
@@ -2079,7 +2065,7 @@
           </w:p>
           <w:p>
             <w:pPr>
-              <w:pStyle w:val="a3"/>
+              <w:pStyle w:val="ListParagraph"/>
               <w:numPr>
                 <w:ilvl w:val="0"/>
                 <w:numId w:val="14"/>
@@ -2219,7 +2205,7 @@
           </w:tcPr>
           <w:p>
             <w:pPr>
-              <w:pStyle w:val="2"/>
+              <w:pStyle w:val="Heading2"/>
               <w:bidi w:val="0"/>
             </w:pPr>
             <w:r>
@@ -2616,7 +2602,7 @@
           </w:tcPr>
           <w:p>
             <w:pPr>
-              <w:pStyle w:val="a3"/>
+              <w:pStyle w:val="ListParagraph"/>
               <w:numPr>
                 <w:ilvl w:val="0"/>
                 <w:numId w:val="15"/>
@@ -2635,7 +2621,7 @@
           </w:p>
           <w:p>
             <w:pPr>
-              <w:pStyle w:val="a3"/>
+              <w:pStyle w:val="ListParagraph"/>
               <w:numPr>
                 <w:ilvl w:val="0"/>
                 <w:numId w:val="15"/>
@@ -2654,7 +2640,7 @@
           </w:p>
           <w:p>
             <w:pPr>
-              <w:pStyle w:val="a3"/>
+              <w:pStyle w:val="ListParagraph"/>
               <w:numPr>
                 <w:ilvl w:val="0"/>
                 <w:numId w:val="15"/>
@@ -2763,7 +2749,7 @@
           </w:tcPr>
           <w:p>
             <w:pPr>
-              <w:pStyle w:val="2"/>
+              <w:pStyle w:val="Heading2"/>
               <w:bidi w:val="0"/>
             </w:pPr>
             <w:r>
@@ -2841,7 +2827,7 @@
           </w:tcPr>
           <w:p>
             <w:pPr>
-              <w:pStyle w:val="a3"/>
+              <w:pStyle w:val="ListParagraph"/>
               <w:numPr>
                 <w:ilvl w:val="0"/>
                 <w:numId w:val="16"/>
@@ -2866,7 +2852,7 @@
           </w:p>
           <w:p>
             <w:pPr>
-              <w:pStyle w:val="a3"/>
+              <w:pStyle w:val="ListParagraph"/>
               <w:numPr>
                 <w:ilvl w:val="0"/>
                 <w:numId w:val="16"/>
@@ -2935,7 +2921,7 @@
           </w:tcPr>
           <w:p>
             <w:pPr>
-              <w:pStyle w:val="a3"/>
+              <w:pStyle w:val="ListParagraph"/>
               <w:numPr>
                 <w:ilvl w:val="0"/>
                 <w:numId w:val="18"/>
@@ -2960,7 +2946,7 @@
           </w:p>
           <w:p>
             <w:pPr>
-              <w:pStyle w:val="a3"/>
+              <w:pStyle w:val="ListParagraph"/>
               <w:numPr>
                 <w:ilvl w:val="0"/>
                 <w:numId w:val="18"/>
@@ -3035,7 +3021,7 @@
           </w:tcPr>
           <w:p>
             <w:pPr>
-              <w:pStyle w:val="a3"/>
+              <w:pStyle w:val="ListParagraph"/>
               <w:numPr>
                 <w:ilvl w:val="0"/>
                 <w:numId w:val="17"/>
@@ -3054,7 +3040,7 @@
           </w:p>
           <w:p>
             <w:pPr>
-              <w:pStyle w:val="a3"/>
+              <w:pStyle w:val="ListParagraph"/>
               <w:numPr>
                 <w:ilvl w:val="0"/>
                 <w:numId w:val="17"/>
@@ -3268,7 +3254,7 @@
           </w:tcPr>
           <w:p>
             <w:pPr>
-              <w:pStyle w:val="a3"/>
+              <w:pStyle w:val="ListParagraph"/>
               <w:numPr>
                 <w:ilvl w:val="0"/>
                 <w:numId w:val="19"/>
@@ -3299,7 +3285,7 @@
           </w:p>
           <w:p>
             <w:pPr>
-              <w:pStyle w:val="a3"/>
+              <w:pStyle w:val="ListParagraph"/>
               <w:numPr>
                 <w:ilvl w:val="0"/>
                 <w:numId w:val="19"/>
@@ -3354,7 +3340,7 @@
           </w:p>
           <w:p>
             <w:pPr>
-              <w:pStyle w:val="a3"/>
+              <w:pStyle w:val="ListParagraph"/>
               <w:numPr>
                 <w:ilvl w:val="0"/>
                 <w:numId w:val="19"/>
@@ -3476,7 +3462,7 @@
           </w:tcPr>
           <w:p>
             <w:pPr>
-              <w:pStyle w:val="2"/>
+              <w:pStyle w:val="Heading2"/>
               <w:bidi w:val="0"/>
             </w:pPr>
             <w:r>
@@ -3866,7 +3852,7 @@
           </w:tcPr>
           <w:p>
             <w:pPr>
-              <w:pStyle w:val="a3"/>
+              <w:pStyle w:val="ListParagraph"/>
               <w:numPr>
                 <w:ilvl w:val="0"/>
                 <w:numId w:val="20"/>
@@ -3885,7 +3871,7 @@
           </w:p>
           <w:p>
             <w:pPr>
-              <w:pStyle w:val="a3"/>
+              <w:pStyle w:val="ListParagraph"/>
               <w:numPr>
                 <w:ilvl w:val="0"/>
                 <w:numId w:val="20"/>
@@ -3978,7 +3964,7 @@
           </w:tcPr>
           <w:p>
             <w:pPr>
-              <w:pStyle w:val="2"/>
+              <w:pStyle w:val="Heading2"/>
               <w:bidi w:val="0"/>
             </w:pPr>
             <w:r>
@@ -4374,7 +4360,7 @@
           </w:tcPr>
           <w:p>
             <w:pPr>
-              <w:pStyle w:val="a3"/>
+              <w:pStyle w:val="ListParagraph"/>
               <w:numPr>
                 <w:ilvl w:val="0"/>
                 <w:numId w:val="21"/>
@@ -4393,7 +4379,7 @@
           </w:p>
           <w:p>
             <w:pPr>
-              <w:pStyle w:val="a3"/>
+              <w:pStyle w:val="ListParagraph"/>
               <w:numPr>
                 <w:ilvl w:val="0"/>
                 <w:numId w:val="21"/>
@@ -4412,7 +4398,7 @@
           </w:p>
           <w:p>
             <w:pPr>
-              <w:pStyle w:val="a3"/>
+              <w:pStyle w:val="ListParagraph"/>
               <w:numPr>
                 <w:ilvl w:val="0"/>
                 <w:numId w:val="21"/>
@@ -4431,7 +4417,7 @@
           </w:p>
           <w:p>
             <w:pPr>
-              <w:pStyle w:val="a3"/>
+              <w:pStyle w:val="ListParagraph"/>
               <w:numPr>
                 <w:ilvl w:val="0"/>
                 <w:numId w:val="21"/>
@@ -4463,7 +4449,7 @@
     </w:p>
     <w:p>
       <w:pPr>
-        <w:pStyle w:val="1"/>
+        <w:pStyle w:val="Heading1"/>
         <w:bidi w:val="0"/>
       </w:pPr>
       <w:r>
@@ -4525,7 +4511,7 @@
           </w:tcPr>
           <w:p>
             <w:pPr>
-              <w:pStyle w:val="2"/>
+              <w:pStyle w:val="Heading2"/>
               <w:bidi w:val="0"/>
             </w:pPr>
             <w:r>
@@ -4535,16 +4521,7 @@
               <w:instrText xml:space="preserve"> XE "</w:instrText>
             </w:r>
             <w:r>
-              <w:instrText>Get into the Trading system as a guest (II.1</w:instrText>
-            </w:r>
-            <w:r>
-              <w:rPr>
-                <w:lang w:val="en-IL"/>
-              </w:rPr>
-              <w:instrText>.1</w:instrText>
-            </w:r>
-            <w:r>
-              <w:instrText>)</w:instrText>
+              <w:instrText>Get into the Trading system as a guest (II.1)</w:instrText>
             </w:r>
             <w:r>
               <w:instrText xml:space="preserve">" </w:instrText>
@@ -4568,16 +4545,7 @@
               <w:t>guest</w:t>
             </w:r>
             <w:r>
-              <w:t xml:space="preserve"> (II.1</w:t>
-            </w:r>
-            <w:r>
-              <w:rPr>
-                <w:lang w:val="en-IL"/>
-              </w:rPr>
-              <w:t>.1</w:t>
-            </w:r>
-            <w:r>
-              <w:t>)</w:t>
+              <w:t xml:space="preserve"> (II.1)</w:t>
             </w:r>
           </w:p>
         </w:tc>
@@ -4792,7 +4760,7 @@
           </w:tcPr>
           <w:p>
             <w:pPr>
-              <w:pStyle w:val="a3"/>
+              <w:pStyle w:val="ListParagraph"/>
               <w:numPr>
                 <w:ilvl w:val="0"/>
                 <w:numId w:val="2"/>
@@ -4856,7 +4824,7 @@
           </w:tcPr>
           <w:p>
             <w:pPr>
-              <w:pStyle w:val="a3"/>
+              <w:pStyle w:val="ListParagraph"/>
               <w:numPr>
                 <w:ilvl w:val="0"/>
                 <w:numId w:val="1"/>
@@ -4887,7 +4855,7 @@
           </w:p>
           <w:p>
             <w:pPr>
-              <w:pStyle w:val="a3"/>
+              <w:pStyle w:val="ListParagraph"/>
               <w:numPr>
                 <w:ilvl w:val="0"/>
                 <w:numId w:val="1"/>
@@ -4958,7 +4926,7 @@
           </w:tcPr>
           <w:p>
             <w:pPr>
-              <w:pStyle w:val="a3"/>
+              <w:pStyle w:val="ListParagraph"/>
               <w:numPr>
                 <w:ilvl w:val="0"/>
                 <w:numId w:val="3"/>
@@ -5013,7 +4981,7 @@
           </w:p>
           <w:p>
             <w:pPr>
-              <w:pStyle w:val="a3"/>
+              <w:pStyle w:val="ListParagraph"/>
               <w:numPr>
                 <w:ilvl w:val="0"/>
                 <w:numId w:val="3"/>
@@ -5127,7 +5095,7 @@
           </w:tcPr>
           <w:p>
             <w:pPr>
-              <w:pStyle w:val="2"/>
+              <w:pStyle w:val="Heading2"/>
               <w:bidi w:val="0"/>
             </w:pPr>
             <w:r>
@@ -5137,16 +5105,7 @@
               <w:instrText xml:space="preserve"> XE "</w:instrText>
             </w:r>
             <w:r>
-              <w:instrText>Trading system quitting as a guest (II</w:instrText>
-            </w:r>
-            <w:r>
-              <w:rPr>
-                <w:lang w:val="en-IL"/>
-              </w:rPr>
-              <w:instrText>.1</w:instrText>
-            </w:r>
-            <w:r>
-              <w:instrText>.2)</w:instrText>
+              <w:instrText>Trading system quitting as a guest (II.2)</w:instrText>
             </w:r>
             <w:r>
               <w:instrText xml:space="preserve">" </w:instrText>
@@ -5161,16 +5120,7 @@
               <w:t xml:space="preserve"> as a guest</w:t>
             </w:r>
             <w:r>
-              <w:t xml:space="preserve"> (II</w:t>
-            </w:r>
-            <w:r>
-              <w:rPr>
-                <w:lang w:val="en-IL"/>
-              </w:rPr>
-              <w:t>.1</w:t>
-            </w:r>
-            <w:r>
-              <w:t>.2)</w:t>
+              <w:t xml:space="preserve"> (II.2)</w:t>
             </w:r>
           </w:p>
         </w:tc>
@@ -5288,7 +5238,7 @@
           </w:tcPr>
           <w:p>
             <w:pPr>
-              <w:pStyle w:val="a3"/>
+              <w:pStyle w:val="ListParagraph"/>
               <w:numPr>
                 <w:ilvl w:val="0"/>
                 <w:numId w:val="5"/>
@@ -5544,7 +5494,7 @@
           </w:tcPr>
           <w:p>
             <w:pPr>
-              <w:pStyle w:val="a3"/>
+              <w:pStyle w:val="ListParagraph"/>
               <w:numPr>
                 <w:ilvl w:val="0"/>
                 <w:numId w:val="4"/>
@@ -5563,7 +5513,7 @@
           </w:p>
           <w:p>
             <w:pPr>
-              <w:pStyle w:val="a3"/>
+              <w:pStyle w:val="ListParagraph"/>
               <w:numPr>
                 <w:ilvl w:val="0"/>
                 <w:numId w:val="4"/>
@@ -5588,7 +5538,7 @@
           </w:p>
           <w:p>
             <w:pPr>
-              <w:pStyle w:val="a3"/>
+              <w:pStyle w:val="ListParagraph"/>
               <w:numPr>
                 <w:ilvl w:val="0"/>
                 <w:numId w:val="4"/>
@@ -5680,7 +5630,7 @@
           </w:tcPr>
           <w:p>
             <w:pPr>
-              <w:pStyle w:val="2"/>
+              <w:pStyle w:val="Heading2"/>
               <w:bidi w:val="0"/>
             </w:pPr>
             <w:r>
@@ -5690,16 +5640,7 @@
               <w:instrText xml:space="preserve"> XE "</w:instrText>
             </w:r>
             <w:r>
-              <w:instrText>Registration for the trading system (II</w:instrText>
-            </w:r>
-            <w:r>
-              <w:rPr>
-                <w:lang w:val="en-IL"/>
-              </w:rPr>
-              <w:instrText>.1</w:instrText>
-            </w:r>
-            <w:r>
-              <w:instrText>.3)</w:instrText>
+              <w:instrText>Registration for the trading system (II.3)</w:instrText>
             </w:r>
             <w:r>
               <w:instrText xml:space="preserve">" </w:instrText>
@@ -5711,16 +5652,7 @@
               <w:t>Registration for the trading system</w:t>
             </w:r>
             <w:r>
-              <w:t xml:space="preserve"> (II</w:t>
-            </w:r>
-            <w:r>
-              <w:rPr>
-                <w:lang w:val="en-IL"/>
-              </w:rPr>
-              <w:t>.1</w:t>
-            </w:r>
-            <w:r>
-              <w:t>.3)</w:t>
+              <w:t xml:space="preserve"> (II.3)</w:t>
             </w:r>
           </w:p>
         </w:tc>
@@ -5963,7 +5895,7 @@
           </w:tcPr>
           <w:p>
             <w:pPr>
-              <w:pStyle w:val="a3"/>
+              <w:pStyle w:val="ListParagraph"/>
               <w:numPr>
                 <w:ilvl w:val="0"/>
                 <w:numId w:val="6"/>
@@ -6030,7 +5962,7 @@
           </w:tcPr>
           <w:p>
             <w:pPr>
-              <w:pStyle w:val="a3"/>
+              <w:pStyle w:val="ListParagraph"/>
               <w:numPr>
                 <w:ilvl w:val="0"/>
                 <w:numId w:val="7"/>
@@ -6098,7 +6030,7 @@
           </w:tcPr>
           <w:p>
             <w:pPr>
-              <w:pStyle w:val="a3"/>
+              <w:pStyle w:val="ListParagraph"/>
               <w:numPr>
                 <w:ilvl w:val="0"/>
                 <w:numId w:val="8"/>
@@ -6117,7 +6049,7 @@
           </w:p>
           <w:p>
             <w:pPr>
-              <w:pStyle w:val="a3"/>
+              <w:pStyle w:val="ListParagraph"/>
               <w:numPr>
                 <w:ilvl w:val="0"/>
                 <w:numId w:val="8"/>
@@ -6136,7 +6068,7 @@
           </w:p>
           <w:p>
             <w:pPr>
-              <w:pStyle w:val="a3"/>
+              <w:pStyle w:val="ListParagraph"/>
               <w:numPr>
                 <w:ilvl w:val="0"/>
                 <w:numId w:val="8"/>
@@ -6155,7 +6087,7 @@
           </w:p>
           <w:p>
             <w:pPr>
-              <w:pStyle w:val="a3"/>
+              <w:pStyle w:val="ListParagraph"/>
               <w:numPr>
                 <w:ilvl w:val="0"/>
                 <w:numId w:val="8"/>
@@ -6247,7 +6179,7 @@
           </w:tcPr>
           <w:p>
             <w:pPr>
-              <w:pStyle w:val="2"/>
+              <w:pStyle w:val="Heading2"/>
               <w:bidi w:val="0"/>
             </w:pPr>
             <w:r>
@@ -6257,16 +6189,7 @@
               <w:instrText xml:space="preserve"> XE "</w:instrText>
             </w:r>
             <w:r>
-              <w:instrText>Login to the trading system (II</w:instrText>
-            </w:r>
-            <w:r>
-              <w:rPr>
-                <w:lang w:val="en-IL"/>
-              </w:rPr>
-              <w:instrText>.1</w:instrText>
-            </w:r>
-            <w:r>
-              <w:instrText>.4)</w:instrText>
+              <w:instrText>Login to the trading system (II.4)</w:instrText>
             </w:r>
             <w:r>
               <w:instrText xml:space="preserve">" </w:instrText>
@@ -6278,18 +6201,7 @@
               <w:t>Login to the trading system</w:t>
             </w:r>
             <w:r>
-              <w:t xml:space="preserve"> (II</w:t>
-            </w:r>
-            <w:r>
-              <w:rPr>
-                <w:lang w:val="en-IL"/>
-              </w:rPr>
-              <w:t>.1</w:t>
-            </w:r>
-            <w:bookmarkStart w:id="0" w:name="_GoBack"/>
-            <w:bookmarkEnd w:id="0"/>
-            <w:r>
-              <w:t>.4)</w:t>
+              <w:t xml:space="preserve"> (II.4)</w:t>
             </w:r>
           </w:p>
         </w:tc>
@@ -6681,7 +6593,7 @@
           </w:tcPr>
           <w:p>
             <w:pPr>
-              <w:pStyle w:val="a3"/>
+              <w:pStyle w:val="ListParagraph"/>
               <w:numPr>
                 <w:ilvl w:val="0"/>
                 <w:numId w:val="9"/>
@@ -6700,7 +6612,7 @@
           </w:p>
           <w:p>
             <w:pPr>
-              <w:pStyle w:val="a3"/>
+              <w:pStyle w:val="ListParagraph"/>
               <w:numPr>
                 <w:ilvl w:val="0"/>
                 <w:numId w:val="9"/>
@@ -6719,7 +6631,7 @@
           </w:p>
           <w:p>
             <w:pPr>
-              <w:pStyle w:val="a3"/>
+              <w:pStyle w:val="ListParagraph"/>
               <w:numPr>
                 <w:ilvl w:val="0"/>
                 <w:numId w:val="9"/>
@@ -6738,7 +6650,7 @@
           </w:p>
           <w:p>
             <w:pPr>
-              <w:pStyle w:val="a3"/>
+              <w:pStyle w:val="ListParagraph"/>
               <w:numPr>
                 <w:ilvl w:val="0"/>
                 <w:numId w:val="9"/>
@@ -6757,7 +6669,7 @@
           </w:p>
           <w:p>
             <w:pPr>
-              <w:pStyle w:val="a3"/>
+              <w:pStyle w:val="ListParagraph"/>
               <w:numPr>
                 <w:ilvl w:val="0"/>
                 <w:numId w:val="9"/>
@@ -6776,7 +6688,7 @@
           </w:p>
           <w:p>
             <w:pPr>
-              <w:pStyle w:val="a3"/>
+              <w:pStyle w:val="ListParagraph"/>
               <w:numPr>
                 <w:ilvl w:val="0"/>
                 <w:numId w:val="9"/>
@@ -6874,7 +6786,7 @@
           </w:tcPr>
           <w:p>
             <w:pPr>
-              <w:pStyle w:val="2"/>
+              <w:pStyle w:val="Heading2"/>
               <w:bidi w:val="0"/>
             </w:pPr>
             <w:r>
@@ -7084,7 +6996,7 @@
           </w:tcPr>
           <w:p>
             <w:pPr>
-              <w:pStyle w:val="a3"/>
+              <w:pStyle w:val="ListParagraph"/>
               <w:numPr>
                 <w:ilvl w:val="0"/>
                 <w:numId w:val="10"/>
@@ -7103,7 +7015,7 @@
           </w:p>
           <w:p>
             <w:pPr>
-              <w:pStyle w:val="a3"/>
+              <w:pStyle w:val="ListParagraph"/>
               <w:numPr>
                 <w:ilvl w:val="0"/>
                 <w:numId w:val="10"/>
@@ -7309,7 +7221,7 @@
           </w:tcPr>
           <w:p>
             <w:pPr>
-              <w:pStyle w:val="a3"/>
+              <w:pStyle w:val="ListParagraph"/>
               <w:numPr>
                 <w:ilvl w:val="0"/>
                 <w:numId w:val="11"/>
@@ -7346,7 +7258,7 @@
           </w:p>
           <w:p>
             <w:pPr>
-              <w:pStyle w:val="a3"/>
+              <w:pStyle w:val="ListParagraph"/>
               <w:numPr>
                 <w:ilvl w:val="0"/>
                 <w:numId w:val="11"/>
@@ -7377,7 +7289,7 @@
           </w:p>
           <w:p>
             <w:pPr>
-              <w:pStyle w:val="a3"/>
+              <w:pStyle w:val="ListParagraph"/>
               <w:numPr>
                 <w:ilvl w:val="0"/>
                 <w:numId w:val="11"/>
@@ -7408,7 +7320,7 @@
           </w:p>
           <w:p>
             <w:pPr>
-              <w:pStyle w:val="a3"/>
+              <w:pStyle w:val="ListParagraph"/>
               <w:numPr>
                 <w:ilvl w:val="0"/>
                 <w:numId w:val="11"/>
@@ -7500,7 +7412,7 @@
           </w:tcPr>
           <w:p>
             <w:pPr>
-              <w:pStyle w:val="2"/>
+              <w:pStyle w:val="Heading2"/>
               <w:bidi w:val="0"/>
             </w:pPr>
             <w:r>
@@ -7733,7 +7645,7 @@
           </w:p>
           <w:p>
             <w:pPr>
-              <w:pStyle w:val="a3"/>
+              <w:pStyle w:val="ListParagraph"/>
               <w:numPr>
                 <w:ilvl w:val="0"/>
                 <w:numId w:val="12"/>
@@ -7752,7 +7664,7 @@
           </w:p>
           <w:p>
             <w:pPr>
-              <w:pStyle w:val="a3"/>
+              <w:pStyle w:val="ListParagraph"/>
               <w:numPr>
                 <w:ilvl w:val="0"/>
                 <w:numId w:val="12"/>
@@ -7771,7 +7683,7 @@
           </w:p>
           <w:p>
             <w:pPr>
-              <w:pStyle w:val="a3"/>
+              <w:pStyle w:val="ListParagraph"/>
               <w:numPr>
                 <w:ilvl w:val="0"/>
                 <w:numId w:val="12"/>
@@ -7978,7 +7890,7 @@
           </w:tcPr>
           <w:p>
             <w:pPr>
-              <w:pStyle w:val="a3"/>
+              <w:pStyle w:val="ListParagraph"/>
               <w:numPr>
                 <w:ilvl w:val="0"/>
                 <w:numId w:val="22"/>
@@ -8015,7 +7927,7 @@
           </w:p>
           <w:p>
             <w:pPr>
-              <w:pStyle w:val="a3"/>
+              <w:pStyle w:val="ListParagraph"/>
               <w:numPr>
                 <w:ilvl w:val="0"/>
                 <w:numId w:val="22"/>
@@ -8034,7 +7946,7 @@
           </w:p>
           <w:p>
             <w:pPr>
-              <w:pStyle w:val="a3"/>
+              <w:pStyle w:val="ListParagraph"/>
               <w:numPr>
                 <w:ilvl w:val="0"/>
                 <w:numId w:val="22"/>
@@ -8131,7 +8043,7 @@
           </w:tcPr>
           <w:p>
             <w:pPr>
-              <w:pStyle w:val="2"/>
+              <w:pStyle w:val="Heading2"/>
               <w:bidi w:val="0"/>
             </w:pPr>
             <w:r>
@@ -8560,7 +8472,7 @@
           </w:tcPr>
           <w:p>
             <w:pPr>
-              <w:pStyle w:val="a3"/>
+              <w:pStyle w:val="ListParagraph"/>
               <w:numPr>
                 <w:ilvl w:val="0"/>
                 <w:numId w:val="23"/>
@@ -8579,7 +8491,7 @@
           </w:p>
           <w:p>
             <w:pPr>
-              <w:pStyle w:val="a3"/>
+              <w:pStyle w:val="ListParagraph"/>
               <w:numPr>
                 <w:ilvl w:val="0"/>
                 <w:numId w:val="23"/>
@@ -8671,7 +8583,7 @@
           </w:tcPr>
           <w:p>
             <w:pPr>
-              <w:pStyle w:val="2"/>
+              <w:pStyle w:val="Heading2"/>
               <w:bidi w:val="0"/>
             </w:pPr>
             <w:r>
@@ -9076,7 +8988,7 @@
           </w:tcPr>
           <w:p>
             <w:pPr>
-              <w:pStyle w:val="a3"/>
+              <w:pStyle w:val="ListParagraph"/>
               <w:numPr>
                 <w:ilvl w:val="0"/>
                 <w:numId w:val="25"/>
@@ -9095,7 +9007,7 @@
           </w:p>
           <w:p>
             <w:pPr>
-              <w:pStyle w:val="a3"/>
+              <w:pStyle w:val="ListParagraph"/>
               <w:numPr>
                 <w:ilvl w:val="0"/>
                 <w:numId w:val="25"/>
@@ -9114,7 +9026,7 @@
           </w:p>
           <w:p>
             <w:pPr>
-              <w:pStyle w:val="a3"/>
+              <w:pStyle w:val="ListParagraph"/>
               <w:numPr>
                 <w:ilvl w:val="0"/>
                 <w:numId w:val="25"/>
@@ -9206,7 +9118,7 @@
           </w:tcPr>
           <w:p>
             <w:pPr>
-              <w:pStyle w:val="2"/>
+              <w:pStyle w:val="Heading2"/>
               <w:bidi w:val="0"/>
             </w:pPr>
             <w:r>
@@ -9620,7 +9532,7 @@
           </w:tcPr>
           <w:p>
             <w:pPr>
-              <w:pStyle w:val="a3"/>
+              <w:pStyle w:val="ListParagraph"/>
               <w:numPr>
                 <w:ilvl w:val="0"/>
                 <w:numId w:val="24"/>
@@ -9639,7 +9551,7 @@
           </w:p>
           <w:p>
             <w:pPr>
-              <w:pStyle w:val="a3"/>
+              <w:pStyle w:val="ListParagraph"/>
               <w:numPr>
                 <w:ilvl w:val="0"/>
                 <w:numId w:val="24"/>
@@ -9658,7 +9570,7 @@
           </w:p>
           <w:p>
             <w:pPr>
-              <w:pStyle w:val="a3"/>
+              <w:pStyle w:val="ListParagraph"/>
               <w:numPr>
                 <w:ilvl w:val="1"/>
                 <w:numId w:val="24"/>
@@ -9677,7 +9589,7 @@
           </w:p>
           <w:p>
             <w:pPr>
-              <w:pStyle w:val="a3"/>
+              <w:pStyle w:val="ListParagraph"/>
               <w:numPr>
                 <w:ilvl w:val="1"/>
                 <w:numId w:val="24"/>
@@ -9708,7 +9620,7 @@
           </w:p>
           <w:p>
             <w:pPr>
-              <w:pStyle w:val="a3"/>
+              <w:pStyle w:val="ListParagraph"/>
               <w:numPr>
                 <w:ilvl w:val="1"/>
                 <w:numId w:val="24"/>
@@ -9727,7 +9639,7 @@
           </w:p>
           <w:p>
             <w:pPr>
-              <w:pStyle w:val="a3"/>
+              <w:pStyle w:val="ListParagraph"/>
               <w:numPr>
                 <w:ilvl w:val="1"/>
                 <w:numId w:val="24"/>
@@ -9824,7 +9736,7 @@
           </w:tcPr>
           <w:p>
             <w:pPr>
-              <w:pStyle w:val="2"/>
+              <w:pStyle w:val="Heading2"/>
               <w:bidi w:val="0"/>
             </w:pPr>
             <w:r>
@@ -9851,16 +9763,16 @@
             <w:r>
               <w:t xml:space="preserve"> </w:t>
             </w:r>
-            <w:commentRangeStart w:id="1"/>
+            <w:commentRangeStart w:id="0"/>
             <w:r>
               <w:t>(II.2.5 *)</w:t>
             </w:r>
-            <w:commentRangeEnd w:id="1"/>
-            <w:r>
-              <w:rPr>
-                <w:rStyle w:val="a6"/>
-              </w:rPr>
-              <w:commentReference w:id="1"/>
+            <w:commentRangeEnd w:id="0"/>
+            <w:r>
+              <w:rPr>
+                <w:rStyle w:val="CommentReference"/>
+              </w:rPr>
+              <w:commentReference w:id="0"/>
             </w:r>
           </w:p>
         </w:tc>
@@ -10266,7 +10178,7 @@
           </w:tcPr>
           <w:p>
             <w:pPr>
-              <w:pStyle w:val="a3"/>
+              <w:pStyle w:val="ListParagraph"/>
               <w:numPr>
                 <w:ilvl w:val="0"/>
                 <w:numId w:val="63"/>
@@ -10285,7 +10197,7 @@
           </w:p>
           <w:p>
             <w:pPr>
-              <w:pStyle w:val="a3"/>
+              <w:pStyle w:val="ListParagraph"/>
               <w:numPr>
                 <w:ilvl w:val="0"/>
                 <w:numId w:val="63"/>
@@ -10304,7 +10216,7 @@
           </w:p>
           <w:p>
             <w:pPr>
-              <w:pStyle w:val="a3"/>
+              <w:pStyle w:val="ListParagraph"/>
               <w:numPr>
                 <w:ilvl w:val="1"/>
                 <w:numId w:val="63"/>
@@ -10323,7 +10235,7 @@
           </w:p>
           <w:p>
             <w:pPr>
-              <w:pStyle w:val="a3"/>
+              <w:pStyle w:val="ListParagraph"/>
               <w:numPr>
                 <w:ilvl w:val="1"/>
                 <w:numId w:val="63"/>
@@ -10342,7 +10254,7 @@
           </w:p>
           <w:p>
             <w:pPr>
-              <w:pStyle w:val="a3"/>
+              <w:pStyle w:val="ListParagraph"/>
               <w:numPr>
                 <w:ilvl w:val="1"/>
                 <w:numId w:val="63"/>
@@ -10361,7 +10273,7 @@
           </w:p>
           <w:p>
             <w:pPr>
-              <w:pStyle w:val="a3"/>
+              <w:pStyle w:val="ListParagraph"/>
               <w:numPr>
                 <w:ilvl w:val="1"/>
                 <w:numId w:val="63"/>
@@ -10458,7 +10370,7 @@
           </w:tcPr>
           <w:p>
             <w:pPr>
-              <w:pStyle w:val="2"/>
+              <w:pStyle w:val="Heading2"/>
               <w:bidi w:val="0"/>
             </w:pPr>
             <w:r>
@@ -10656,7 +10568,7 @@
           </w:tcPr>
           <w:p>
             <w:pPr>
-              <w:pStyle w:val="a3"/>
+              <w:pStyle w:val="ListParagraph"/>
               <w:numPr>
                 <w:ilvl w:val="0"/>
                 <w:numId w:val="57"/>
@@ -10675,7 +10587,7 @@
           </w:p>
           <w:p>
             <w:pPr>
-              <w:pStyle w:val="a3"/>
+              <w:pStyle w:val="ListParagraph"/>
               <w:numPr>
                 <w:ilvl w:val="0"/>
                 <w:numId w:val="57"/>
@@ -10891,7 +10803,7 @@
           </w:tcPr>
           <w:p>
             <w:pPr>
-              <w:pStyle w:val="a3"/>
+              <w:pStyle w:val="ListParagraph"/>
               <w:numPr>
                 <w:ilvl w:val="0"/>
                 <w:numId w:val="59"/>
@@ -10910,7 +10822,7 @@
           </w:p>
           <w:p>
             <w:pPr>
-              <w:pStyle w:val="a3"/>
+              <w:pStyle w:val="ListParagraph"/>
               <w:numPr>
                 <w:ilvl w:val="0"/>
                 <w:numId w:val="59"/>
@@ -10929,7 +10841,7 @@
           </w:p>
           <w:p>
             <w:pPr>
-              <w:pStyle w:val="a3"/>
+              <w:pStyle w:val="ListParagraph"/>
               <w:numPr>
                 <w:ilvl w:val="0"/>
                 <w:numId w:val="59"/>
@@ -10960,7 +10872,7 @@
           </w:p>
           <w:p>
             <w:pPr>
-              <w:pStyle w:val="a3"/>
+              <w:pStyle w:val="ListParagraph"/>
               <w:bidi w:val="0"/>
               <w:rPr>
                 <w:rFonts w:ascii="Arial" w:hAnsi="Arial" w:cs="Arial"/>
@@ -11048,7 +10960,7 @@
           </w:tcPr>
           <w:p>
             <w:pPr>
-              <w:pStyle w:val="2"/>
+              <w:pStyle w:val="Heading2"/>
               <w:bidi w:val="0"/>
             </w:pPr>
             <w:r>
@@ -11270,7 +11182,7 @@
           </w:tcPr>
           <w:p>
             <w:pPr>
-              <w:pStyle w:val="a3"/>
+              <w:pStyle w:val="ListParagraph"/>
               <w:numPr>
                 <w:ilvl w:val="0"/>
                 <w:numId w:val="58"/>
@@ -11289,7 +11201,7 @@
           </w:p>
           <w:p>
             <w:pPr>
-              <w:pStyle w:val="a3"/>
+              <w:pStyle w:val="ListParagraph"/>
               <w:numPr>
                 <w:ilvl w:val="0"/>
                 <w:numId w:val="58"/>
@@ -11515,7 +11427,7 @@
           </w:tcPr>
           <w:p>
             <w:pPr>
-              <w:pStyle w:val="a3"/>
+              <w:pStyle w:val="ListParagraph"/>
               <w:numPr>
                 <w:ilvl w:val="0"/>
                 <w:numId w:val="61"/>
@@ -11534,7 +11446,7 @@
           </w:p>
           <w:p>
             <w:pPr>
-              <w:pStyle w:val="a3"/>
+              <w:pStyle w:val="ListParagraph"/>
               <w:numPr>
                 <w:ilvl w:val="0"/>
                 <w:numId w:val="61"/>
@@ -11565,7 +11477,7 @@
           </w:p>
           <w:p>
             <w:pPr>
-              <w:pStyle w:val="a3"/>
+              <w:pStyle w:val="ListParagraph"/>
               <w:numPr>
                 <w:ilvl w:val="0"/>
                 <w:numId w:val="61"/>
@@ -11608,7 +11520,7 @@
           </w:p>
           <w:p>
             <w:pPr>
-              <w:pStyle w:val="a3"/>
+              <w:pStyle w:val="ListParagraph"/>
               <w:numPr>
                 <w:ilvl w:val="0"/>
                 <w:numId w:val="61"/>
@@ -11627,7 +11539,7 @@
           </w:p>
           <w:p>
             <w:pPr>
-              <w:pStyle w:val="a3"/>
+              <w:pStyle w:val="ListParagraph"/>
               <w:bidi w:val="0"/>
               <w:rPr>
                 <w:rFonts w:ascii="Arial" w:hAnsi="Arial" w:cs="Arial"/>
@@ -11744,7 +11656,7 @@
           </w:tcPr>
           <w:p>
             <w:pPr>
-              <w:pStyle w:val="2"/>
+              <w:pStyle w:val="Heading2"/>
               <w:bidi w:val="0"/>
             </w:pPr>
             <w:r>
@@ -11954,7 +11866,7 @@
           </w:tcPr>
           <w:p>
             <w:pPr>
-              <w:pStyle w:val="a3"/>
+              <w:pStyle w:val="ListParagraph"/>
               <w:numPr>
                 <w:ilvl w:val="0"/>
                 <w:numId w:val="58"/>
@@ -11973,7 +11885,7 @@
           </w:p>
           <w:p>
             <w:pPr>
-              <w:pStyle w:val="a3"/>
+              <w:pStyle w:val="ListParagraph"/>
               <w:numPr>
                 <w:ilvl w:val="0"/>
                 <w:numId w:val="58"/>
@@ -12187,7 +12099,7 @@
           </w:tcPr>
           <w:p>
             <w:pPr>
-              <w:pStyle w:val="a3"/>
+              <w:pStyle w:val="ListParagraph"/>
               <w:numPr>
                 <w:ilvl w:val="0"/>
                 <w:numId w:val="62"/>
@@ -12206,7 +12118,7 @@
           </w:p>
           <w:p>
             <w:pPr>
-              <w:pStyle w:val="a3"/>
+              <w:pStyle w:val="ListParagraph"/>
               <w:numPr>
                 <w:ilvl w:val="0"/>
                 <w:numId w:val="62"/>
@@ -12225,7 +12137,7 @@
           </w:p>
           <w:p>
             <w:pPr>
-              <w:pStyle w:val="a3"/>
+              <w:pStyle w:val="ListParagraph"/>
               <w:numPr>
                 <w:ilvl w:val="0"/>
                 <w:numId w:val="62"/>
@@ -12244,7 +12156,7 @@
           </w:p>
           <w:p>
             <w:pPr>
-              <w:pStyle w:val="a3"/>
+              <w:pStyle w:val="ListParagraph"/>
               <w:numPr>
                 <w:ilvl w:val="0"/>
                 <w:numId w:val="62"/>
@@ -12341,7 +12253,7 @@
           </w:tcPr>
           <w:p>
             <w:pPr>
-              <w:pStyle w:val="2"/>
+              <w:pStyle w:val="Heading2"/>
               <w:bidi w:val="0"/>
               <w:rPr>
                 <w:rtl/>
@@ -12746,7 +12658,7 @@
           </w:tcPr>
           <w:p>
             <w:pPr>
-              <w:pStyle w:val="a3"/>
+              <w:pStyle w:val="ListParagraph"/>
               <w:numPr>
                 <w:ilvl w:val="0"/>
                 <w:numId w:val="60"/>
@@ -12765,7 +12677,7 @@
           </w:p>
           <w:p>
             <w:pPr>
-              <w:pStyle w:val="a3"/>
+              <w:pStyle w:val="ListParagraph"/>
               <w:numPr>
                 <w:ilvl w:val="0"/>
                 <w:numId w:val="60"/>
@@ -12784,7 +12696,7 @@
           </w:p>
           <w:p>
             <w:pPr>
-              <w:pStyle w:val="a3"/>
+              <w:pStyle w:val="ListParagraph"/>
               <w:numPr>
                 <w:ilvl w:val="0"/>
                 <w:numId w:val="60"/>
@@ -12882,7 +12794,7 @@
           </w:tcPr>
           <w:p>
             <w:pPr>
-              <w:pStyle w:val="2"/>
+              <w:pStyle w:val="Heading2"/>
               <w:bidi w:val="0"/>
             </w:pPr>
             <w:r>
@@ -12900,7 +12812,7 @@
             <w:r>
               <w:fldChar w:fldCharType="end"/>
             </w:r>
-            <w:commentRangeStart w:id="2"/>
+            <w:commentRangeStart w:id="1"/>
             <w:r>
               <w:t>Trading system quitting as a member</w:t>
             </w:r>
@@ -12913,12 +12825,12 @@
             <w:r>
               <w:t xml:space="preserve">) </w:t>
             </w:r>
-            <w:commentRangeEnd w:id="2"/>
-            <w:r>
-              <w:rPr>
-                <w:rStyle w:val="a6"/>
-              </w:rPr>
-              <w:commentReference w:id="2"/>
+            <w:commentRangeEnd w:id="1"/>
+            <w:r>
+              <w:rPr>
+                <w:rStyle w:val="CommentReference"/>
+              </w:rPr>
+              <w:commentReference w:id="1"/>
             </w:r>
           </w:p>
         </w:tc>
@@ -13035,7 +12947,7 @@
           </w:tcPr>
           <w:p>
             <w:pPr>
-              <w:pStyle w:val="a3"/>
+              <w:pStyle w:val="ListParagraph"/>
               <w:numPr>
                 <w:ilvl w:val="0"/>
                 <w:numId w:val="26"/>
@@ -13172,7 +13084,7 @@
           </w:tcPr>
           <w:p>
             <w:pPr>
-              <w:pStyle w:val="a3"/>
+              <w:pStyle w:val="ListParagraph"/>
               <w:numPr>
                 <w:ilvl w:val="0"/>
                 <w:numId w:val="28"/>
@@ -13239,7 +13151,7 @@
           </w:tcPr>
           <w:p>
             <w:pPr>
-              <w:pStyle w:val="a3"/>
+              <w:pStyle w:val="ListParagraph"/>
               <w:numPr>
                 <w:ilvl w:val="0"/>
                 <w:numId w:val="27"/>
@@ -13258,7 +13170,7 @@
           </w:p>
           <w:p>
             <w:pPr>
-              <w:pStyle w:val="a3"/>
+              <w:pStyle w:val="ListParagraph"/>
               <w:numPr>
                 <w:ilvl w:val="0"/>
                 <w:numId w:val="27"/>
@@ -13326,7 +13238,7 @@
           </w:tcPr>
           <w:p>
             <w:pPr>
-              <w:pStyle w:val="a3"/>
+              <w:pStyle w:val="ListParagraph"/>
               <w:numPr>
                 <w:ilvl w:val="0"/>
                 <w:numId w:val="4"/>
@@ -13345,7 +13257,7 @@
           </w:p>
           <w:p>
             <w:pPr>
-              <w:pStyle w:val="a3"/>
+              <w:pStyle w:val="ListParagraph"/>
               <w:numPr>
                 <w:ilvl w:val="0"/>
                 <w:numId w:val="4"/>
@@ -13437,7 +13349,7 @@
           </w:tcPr>
           <w:p>
             <w:pPr>
-              <w:pStyle w:val="2"/>
+              <w:pStyle w:val="Heading2"/>
               <w:bidi w:val="0"/>
               <w:rPr>
                 <w:rtl/>
@@ -13858,7 +13770,7 @@
           </w:tcPr>
           <w:p>
             <w:pPr>
-              <w:pStyle w:val="a3"/>
+              <w:pStyle w:val="ListParagraph"/>
               <w:numPr>
                 <w:ilvl w:val="0"/>
                 <w:numId w:val="29"/>
@@ -13877,7 +13789,7 @@
           </w:p>
           <w:p>
             <w:pPr>
-              <w:pStyle w:val="a3"/>
+              <w:pStyle w:val="ListParagraph"/>
               <w:numPr>
                 <w:ilvl w:val="0"/>
                 <w:numId w:val="29"/>
@@ -13991,7 +13903,7 @@
           </w:tcPr>
           <w:p>
             <w:pPr>
-              <w:pStyle w:val="2"/>
+              <w:pStyle w:val="Heading2"/>
               <w:bidi w:val="0"/>
             </w:pPr>
             <w:r>
@@ -14256,7 +14168,7 @@
           </w:tcPr>
           <w:p>
             <w:pPr>
-              <w:pStyle w:val="a3"/>
+              <w:pStyle w:val="ListParagraph"/>
               <w:numPr>
                 <w:ilvl w:val="0"/>
                 <w:numId w:val="31"/>
@@ -14275,7 +14187,7 @@
           </w:p>
           <w:p>
             <w:pPr>
-              <w:pStyle w:val="a3"/>
+              <w:pStyle w:val="ListParagraph"/>
               <w:numPr>
                 <w:ilvl w:val="0"/>
                 <w:numId w:val="31"/>
@@ -14419,7 +14331,7 @@
           </w:tcPr>
           <w:p>
             <w:pPr>
-              <w:pStyle w:val="a3"/>
+              <w:pStyle w:val="ListParagraph"/>
               <w:numPr>
                 <w:ilvl w:val="0"/>
                 <w:numId w:val="30"/>
@@ -14438,7 +14350,7 @@
           </w:p>
           <w:p>
             <w:pPr>
-              <w:pStyle w:val="a3"/>
+              <w:pStyle w:val="ListParagraph"/>
               <w:numPr>
                 <w:ilvl w:val="0"/>
                 <w:numId w:val="30"/>
@@ -14457,7 +14369,7 @@
           </w:p>
           <w:p>
             <w:pPr>
-              <w:pStyle w:val="a3"/>
+              <w:pStyle w:val="ListParagraph"/>
               <w:numPr>
                 <w:ilvl w:val="0"/>
                 <w:numId w:val="30"/>
@@ -14476,7 +14388,7 @@
           </w:p>
           <w:p>
             <w:pPr>
-              <w:pStyle w:val="a3"/>
+              <w:pStyle w:val="ListParagraph"/>
               <w:numPr>
                 <w:ilvl w:val="0"/>
                 <w:numId w:val="30"/>
@@ -14501,7 +14413,7 @@
           </w:p>
           <w:p>
             <w:pPr>
-              <w:pStyle w:val="a3"/>
+              <w:pStyle w:val="ListParagraph"/>
               <w:numPr>
                 <w:ilvl w:val="0"/>
                 <w:numId w:val="30"/>
@@ -14534,7 +14446,7 @@
     </w:p>
     <w:p>
       <w:pPr>
-        <w:pStyle w:val="1"/>
+        <w:pStyle w:val="Heading1"/>
         <w:bidi w:val="0"/>
       </w:pPr>
       <w:r>
@@ -14608,7 +14520,7 @@
           </w:tcPr>
           <w:p>
             <w:pPr>
-              <w:pStyle w:val="2"/>
+              <w:pStyle w:val="Heading2"/>
               <w:bidi w:val="0"/>
             </w:pPr>
             <w:r>
@@ -14683,7 +14595,7 @@
           </w:tcPr>
           <w:p>
             <w:pPr>
-              <w:pStyle w:val="a3"/>
+              <w:pStyle w:val="ListParagraph"/>
               <w:numPr>
                 <w:ilvl w:val="0"/>
                 <w:numId w:val="44"/>
@@ -14702,7 +14614,7 @@
           </w:p>
           <w:p>
             <w:pPr>
-              <w:pStyle w:val="a3"/>
+              <w:pStyle w:val="ListParagraph"/>
               <w:numPr>
                 <w:ilvl w:val="0"/>
                 <w:numId w:val="44"/>
@@ -15024,7 +14936,7 @@
           </w:tcPr>
           <w:p>
             <w:pPr>
-              <w:pStyle w:val="a3"/>
+              <w:pStyle w:val="ListParagraph"/>
               <w:numPr>
                 <w:ilvl w:val="0"/>
                 <w:numId w:val="32"/>
@@ -15043,7 +14955,7 @@
           </w:p>
           <w:p>
             <w:pPr>
-              <w:pStyle w:val="a3"/>
+              <w:pStyle w:val="ListParagraph"/>
               <w:numPr>
                 <w:ilvl w:val="0"/>
                 <w:numId w:val="32"/>
@@ -15062,7 +14974,7 @@
           </w:p>
           <w:p>
             <w:pPr>
-              <w:pStyle w:val="a3"/>
+              <w:pStyle w:val="ListParagraph"/>
               <w:numPr>
                 <w:ilvl w:val="0"/>
                 <w:numId w:val="32"/>
@@ -15081,7 +14993,7 @@
           </w:p>
           <w:p>
             <w:pPr>
-              <w:pStyle w:val="a3"/>
+              <w:pStyle w:val="ListParagraph"/>
               <w:numPr>
                 <w:ilvl w:val="0"/>
                 <w:numId w:val="32"/>
@@ -15100,7 +15012,7 @@
           </w:p>
           <w:p>
             <w:pPr>
-              <w:pStyle w:val="a3"/>
+              <w:pStyle w:val="ListParagraph"/>
               <w:numPr>
                 <w:ilvl w:val="0"/>
                 <w:numId w:val="32"/>
@@ -15198,7 +15110,7 @@
           </w:tcPr>
           <w:p>
             <w:pPr>
-              <w:pStyle w:val="2"/>
+              <w:pStyle w:val="Heading2"/>
               <w:bidi w:val="0"/>
             </w:pPr>
             <w:r>
@@ -15273,7 +15185,7 @@
           </w:tcPr>
           <w:p>
             <w:pPr>
-              <w:pStyle w:val="a3"/>
+              <w:pStyle w:val="ListParagraph"/>
               <w:numPr>
                 <w:ilvl w:val="0"/>
                 <w:numId w:val="45"/>
@@ -15292,7 +15204,7 @@
           </w:p>
           <w:p>
             <w:pPr>
-              <w:pStyle w:val="a3"/>
+              <w:pStyle w:val="ListParagraph"/>
               <w:numPr>
                 <w:ilvl w:val="0"/>
                 <w:numId w:val="45"/>
@@ -15615,7 +15527,7 @@
           </w:tcPr>
           <w:p>
             <w:pPr>
-              <w:pStyle w:val="a3"/>
+              <w:pStyle w:val="ListParagraph"/>
               <w:numPr>
                 <w:ilvl w:val="0"/>
                 <w:numId w:val="33"/>
@@ -15634,7 +15546,7 @@
           </w:p>
           <w:p>
             <w:pPr>
-              <w:pStyle w:val="a3"/>
+              <w:pStyle w:val="ListParagraph"/>
               <w:numPr>
                 <w:ilvl w:val="0"/>
                 <w:numId w:val="33"/>
@@ -15653,7 +15565,7 @@
           </w:p>
           <w:p>
             <w:pPr>
-              <w:pStyle w:val="a3"/>
+              <w:pStyle w:val="ListParagraph"/>
               <w:numPr>
                 <w:ilvl w:val="0"/>
                 <w:numId w:val="33"/>
@@ -15672,7 +15584,7 @@
           </w:p>
           <w:p>
             <w:pPr>
-              <w:pStyle w:val="a3"/>
+              <w:pStyle w:val="ListParagraph"/>
               <w:numPr>
                 <w:ilvl w:val="0"/>
                 <w:numId w:val="33"/>
@@ -15691,7 +15603,7 @@
           </w:p>
           <w:p>
             <w:pPr>
-              <w:pStyle w:val="a3"/>
+              <w:pStyle w:val="ListParagraph"/>
               <w:numPr>
                 <w:ilvl w:val="0"/>
                 <w:numId w:val="33"/>
@@ -15813,7 +15725,7 @@
           </w:tcPr>
           <w:p>
             <w:pPr>
-              <w:pStyle w:val="2"/>
+              <w:pStyle w:val="Heading2"/>
               <w:bidi w:val="0"/>
             </w:pPr>
             <w:r>
@@ -15888,7 +15800,7 @@
           </w:tcPr>
           <w:p>
             <w:pPr>
-              <w:pStyle w:val="a3"/>
+              <w:pStyle w:val="ListParagraph"/>
               <w:numPr>
                 <w:ilvl w:val="0"/>
                 <w:numId w:val="46"/>
@@ -15907,7 +15819,7 @@
           </w:p>
           <w:p>
             <w:pPr>
-              <w:pStyle w:val="a3"/>
+              <w:pStyle w:val="ListParagraph"/>
               <w:numPr>
                 <w:ilvl w:val="0"/>
                 <w:numId w:val="46"/>
@@ -16228,7 +16140,7 @@
           </w:tcPr>
           <w:p>
             <w:pPr>
-              <w:pStyle w:val="a3"/>
+              <w:pStyle w:val="ListParagraph"/>
               <w:numPr>
                 <w:ilvl w:val="0"/>
                 <w:numId w:val="34"/>
@@ -16247,7 +16159,7 @@
           </w:p>
           <w:p>
             <w:pPr>
-              <w:pStyle w:val="a3"/>
+              <w:pStyle w:val="ListParagraph"/>
               <w:numPr>
                 <w:ilvl w:val="0"/>
                 <w:numId w:val="34"/>
@@ -16266,7 +16178,7 @@
           </w:p>
           <w:p>
             <w:pPr>
-              <w:pStyle w:val="a3"/>
+              <w:pStyle w:val="ListParagraph"/>
               <w:numPr>
                 <w:ilvl w:val="0"/>
                 <w:numId w:val="34"/>
@@ -16285,7 +16197,7 @@
           </w:p>
           <w:p>
             <w:pPr>
-              <w:pStyle w:val="a3"/>
+              <w:pStyle w:val="ListParagraph"/>
               <w:numPr>
                 <w:ilvl w:val="0"/>
                 <w:numId w:val="34"/>
@@ -16304,7 +16216,7 @@
           </w:p>
           <w:p>
             <w:pPr>
-              <w:pStyle w:val="a3"/>
+              <w:pStyle w:val="ListParagraph"/>
               <w:numPr>
                 <w:ilvl w:val="0"/>
                 <w:numId w:val="34"/>
@@ -16420,7 +16332,7 @@
           </w:tcPr>
           <w:p>
             <w:pPr>
-              <w:pStyle w:val="2"/>
+              <w:pStyle w:val="Heading2"/>
               <w:bidi w:val="0"/>
             </w:pPr>
             <w:r>
@@ -16510,7 +16422,7 @@
           </w:tcPr>
           <w:p>
             <w:pPr>
-              <w:pStyle w:val="a3"/>
+              <w:pStyle w:val="ListParagraph"/>
               <w:numPr>
                 <w:ilvl w:val="0"/>
                 <w:numId w:val="47"/>
@@ -16529,7 +16441,7 @@
           </w:p>
           <w:p>
             <w:pPr>
-              <w:pStyle w:val="a3"/>
+              <w:pStyle w:val="ListParagraph"/>
               <w:numPr>
                 <w:ilvl w:val="0"/>
                 <w:numId w:val="47"/>
@@ -16675,7 +16587,13 @@
               <w:rPr>
                 <w:rFonts w:ascii="Arial" w:hAnsi="Arial" w:cs="Arial"/>
               </w:rPr>
-              <w:t xml:space="preserve">purchase </w:t>
+              <w:t>purchase</w:t>
+            </w:r>
+            <w:r>
+              <w:rPr>
+                <w:rFonts w:ascii="Arial" w:hAnsi="Arial" w:cs="Arial"/>
+              </w:rPr>
+              <w:t xml:space="preserve"> </w:t>
             </w:r>
             <w:r>
               <w:rPr>
@@ -16746,7 +16664,13 @@
               <w:rPr>
                 <w:rFonts w:ascii="Arial" w:hAnsi="Arial" w:cs="Arial"/>
               </w:rPr>
-              <w:t xml:space="preserve">purchase </w:t>
+              <w:t>purchase</w:t>
+            </w:r>
+            <w:r>
+              <w:rPr>
+                <w:rFonts w:ascii="Arial" w:hAnsi="Arial" w:cs="Arial"/>
+              </w:rPr>
+              <w:t xml:space="preserve"> </w:t>
             </w:r>
             <w:r>
               <w:rPr>
@@ -16820,7 +16744,13 @@
               <w:rPr>
                 <w:rFonts w:ascii="Arial" w:hAnsi="Arial" w:cs="Arial"/>
               </w:rPr>
-              <w:t xml:space="preserve">purchase </w:t>
+              <w:t>purchase</w:t>
+            </w:r>
+            <w:r>
+              <w:rPr>
+                <w:rFonts w:ascii="Arial" w:hAnsi="Arial" w:cs="Arial"/>
+              </w:rPr>
+              <w:t xml:space="preserve"> </w:t>
             </w:r>
             <w:r>
               <w:rPr>
@@ -16886,7 +16816,7 @@
           </w:tcPr>
           <w:p>
             <w:pPr>
-              <w:pStyle w:val="a3"/>
+              <w:pStyle w:val="ListParagraph"/>
               <w:numPr>
                 <w:ilvl w:val="0"/>
                 <w:numId w:val="35"/>
@@ -16906,7 +16836,13 @@
               <w:rPr>
                 <w:rFonts w:ascii="Arial" w:hAnsi="Arial" w:cs="Arial"/>
               </w:rPr>
-              <w:t xml:space="preserve">purchase </w:t>
+              <w:t>purchase</w:t>
+            </w:r>
+            <w:r>
+              <w:rPr>
+                <w:rFonts w:ascii="Arial" w:hAnsi="Arial" w:cs="Arial"/>
+              </w:rPr>
+              <w:t xml:space="preserve"> </w:t>
             </w:r>
             <w:r>
               <w:rPr>
@@ -16917,7 +16853,7 @@
           </w:p>
           <w:p>
             <w:pPr>
-              <w:pStyle w:val="a3"/>
+              <w:pStyle w:val="ListParagraph"/>
               <w:numPr>
                 <w:ilvl w:val="0"/>
                 <w:numId w:val="35"/>
@@ -16937,7 +16873,13 @@
               <w:rPr>
                 <w:rFonts w:ascii="Arial" w:hAnsi="Arial" w:cs="Arial"/>
               </w:rPr>
-              <w:t xml:space="preserve">purchase </w:t>
+              <w:t>purchase</w:t>
+            </w:r>
+            <w:r>
+              <w:rPr>
+                <w:rFonts w:ascii="Arial" w:hAnsi="Arial" w:cs="Arial"/>
+              </w:rPr>
+              <w:t xml:space="preserve"> </w:t>
             </w:r>
             <w:r>
               <w:rPr>
@@ -16948,7 +16890,7 @@
           </w:p>
           <w:p>
             <w:pPr>
-              <w:pStyle w:val="a3"/>
+              <w:pStyle w:val="ListParagraph"/>
               <w:numPr>
                 <w:ilvl w:val="0"/>
                 <w:numId w:val="35"/>
@@ -16968,7 +16910,13 @@
               <w:rPr>
                 <w:rFonts w:ascii="Arial" w:hAnsi="Arial" w:cs="Arial"/>
               </w:rPr>
-              <w:t xml:space="preserve">purchase </w:t>
+              <w:t>purchase</w:t>
+            </w:r>
+            <w:r>
+              <w:rPr>
+                <w:rFonts w:ascii="Arial" w:hAnsi="Arial" w:cs="Arial"/>
+              </w:rPr>
+              <w:t xml:space="preserve"> </w:t>
             </w:r>
             <w:r>
               <w:rPr>
@@ -16979,7 +16927,7 @@
           </w:p>
           <w:p>
             <w:pPr>
-              <w:pStyle w:val="a3"/>
+              <w:pStyle w:val="ListParagraph"/>
               <w:numPr>
                 <w:ilvl w:val="0"/>
                 <w:numId w:val="35"/>
@@ -16999,7 +16947,13 @@
               <w:rPr>
                 <w:rFonts w:ascii="Arial" w:hAnsi="Arial" w:cs="Arial"/>
               </w:rPr>
-              <w:t xml:space="preserve">purchase </w:t>
+              <w:t>purchase</w:t>
+            </w:r>
+            <w:r>
+              <w:rPr>
+                <w:rFonts w:ascii="Arial" w:hAnsi="Arial" w:cs="Arial"/>
+              </w:rPr>
+              <w:t xml:space="preserve"> </w:t>
             </w:r>
             <w:r>
               <w:rPr>
@@ -17010,7 +16964,7 @@
           </w:p>
           <w:p>
             <w:pPr>
-              <w:pStyle w:val="a3"/>
+              <w:pStyle w:val="ListParagraph"/>
               <w:numPr>
                 <w:ilvl w:val="0"/>
                 <w:numId w:val="35"/>
@@ -17030,7 +16984,13 @@
               <w:rPr>
                 <w:rFonts w:ascii="Arial" w:hAnsi="Arial" w:cs="Arial"/>
               </w:rPr>
-              <w:t xml:space="preserve">purchase </w:t>
+              <w:t>purchase</w:t>
+            </w:r>
+            <w:r>
+              <w:rPr>
+                <w:rFonts w:ascii="Arial" w:hAnsi="Arial" w:cs="Arial"/>
+              </w:rPr>
+              <w:t xml:space="preserve"> </w:t>
             </w:r>
             <w:r>
               <w:rPr>
@@ -17041,7 +17001,7 @@
           </w:p>
           <w:p>
             <w:pPr>
-              <w:pStyle w:val="a3"/>
+              <w:pStyle w:val="ListParagraph"/>
               <w:numPr>
                 <w:ilvl w:val="0"/>
                 <w:numId w:val="35"/>
@@ -17060,7 +17020,7 @@
           </w:p>
           <w:p>
             <w:pPr>
-              <w:pStyle w:val="a3"/>
+              <w:pStyle w:val="ListParagraph"/>
               <w:numPr>
                 <w:ilvl w:val="0"/>
                 <w:numId w:val="35"/>
@@ -17152,7 +17112,7 @@
           </w:tcPr>
           <w:p>
             <w:pPr>
-              <w:pStyle w:val="2"/>
+              <w:pStyle w:val="Heading2"/>
               <w:bidi w:val="0"/>
             </w:pPr>
             <w:r>
@@ -17227,7 +17187,7 @@
           </w:tcPr>
           <w:p>
             <w:pPr>
-              <w:pStyle w:val="a3"/>
+              <w:pStyle w:val="ListParagraph"/>
               <w:numPr>
                 <w:ilvl w:val="0"/>
                 <w:numId w:val="48"/>
@@ -17246,7 +17206,7 @@
           </w:p>
           <w:p>
             <w:pPr>
-              <w:pStyle w:val="a3"/>
+              <w:pStyle w:val="ListParagraph"/>
               <w:numPr>
                 <w:ilvl w:val="0"/>
                 <w:numId w:val="48"/>
@@ -17580,7 +17540,7 @@
           </w:tcPr>
           <w:p>
             <w:pPr>
-              <w:pStyle w:val="a3"/>
+              <w:pStyle w:val="ListParagraph"/>
               <w:numPr>
                 <w:ilvl w:val="0"/>
                 <w:numId w:val="36"/>
@@ -17599,7 +17559,7 @@
           </w:p>
           <w:p>
             <w:pPr>
-              <w:pStyle w:val="a3"/>
+              <w:pStyle w:val="ListParagraph"/>
               <w:numPr>
                 <w:ilvl w:val="0"/>
                 <w:numId w:val="36"/>
@@ -17630,7 +17590,7 @@
           </w:p>
           <w:p>
             <w:pPr>
-              <w:pStyle w:val="a3"/>
+              <w:pStyle w:val="ListParagraph"/>
               <w:numPr>
                 <w:ilvl w:val="0"/>
                 <w:numId w:val="36"/>
@@ -17661,7 +17621,7 @@
           </w:p>
           <w:p>
             <w:pPr>
-              <w:pStyle w:val="a3"/>
+              <w:pStyle w:val="ListParagraph"/>
               <w:numPr>
                 <w:ilvl w:val="0"/>
                 <w:numId w:val="36"/>
@@ -17692,7 +17652,7 @@
           </w:p>
           <w:p>
             <w:pPr>
-              <w:pStyle w:val="a3"/>
+              <w:pStyle w:val="ListParagraph"/>
               <w:numPr>
                 <w:ilvl w:val="0"/>
                 <w:numId w:val="36"/>
@@ -17735,7 +17695,7 @@
           </w:p>
           <w:p>
             <w:pPr>
-              <w:pStyle w:val="a3"/>
+              <w:pStyle w:val="ListParagraph"/>
               <w:numPr>
                 <w:ilvl w:val="0"/>
                 <w:numId w:val="36"/>
@@ -17754,7 +17714,7 @@
           </w:p>
           <w:p>
             <w:pPr>
-              <w:pStyle w:val="a3"/>
+              <w:pStyle w:val="ListParagraph"/>
               <w:numPr>
                 <w:ilvl w:val="0"/>
                 <w:numId w:val="36"/>
@@ -17847,7 +17807,7 @@
           </w:tcPr>
           <w:p>
             <w:pPr>
-              <w:pStyle w:val="2"/>
+              <w:pStyle w:val="Heading2"/>
               <w:bidi w:val="0"/>
             </w:pPr>
             <w:r>
@@ -17922,7 +17882,7 @@
           </w:tcPr>
           <w:p>
             <w:pPr>
-              <w:pStyle w:val="a3"/>
+              <w:pStyle w:val="ListParagraph"/>
               <w:numPr>
                 <w:ilvl w:val="0"/>
                 <w:numId w:val="49"/>
@@ -17941,7 +17901,7 @@
           </w:p>
           <w:p>
             <w:pPr>
-              <w:pStyle w:val="a3"/>
+              <w:pStyle w:val="ListParagraph"/>
               <w:numPr>
                 <w:ilvl w:val="0"/>
                 <w:numId w:val="49"/>
@@ -18316,7 +18276,7 @@
           </w:tcPr>
           <w:p>
             <w:pPr>
-              <w:pStyle w:val="a3"/>
+              <w:pStyle w:val="ListParagraph"/>
               <w:numPr>
                 <w:ilvl w:val="0"/>
                 <w:numId w:val="37"/>
@@ -18335,7 +18295,7 @@
           </w:p>
           <w:p>
             <w:pPr>
-              <w:pStyle w:val="a3"/>
+              <w:pStyle w:val="ListParagraph"/>
               <w:numPr>
                 <w:ilvl w:val="0"/>
                 <w:numId w:val="37"/>
@@ -18354,7 +18314,7 @@
           </w:p>
           <w:p>
             <w:pPr>
-              <w:pStyle w:val="a3"/>
+              <w:pStyle w:val="ListParagraph"/>
               <w:numPr>
                 <w:ilvl w:val="0"/>
                 <w:numId w:val="37"/>
@@ -18373,7 +18333,7 @@
           </w:p>
           <w:p>
             <w:pPr>
-              <w:pStyle w:val="a3"/>
+              <w:pStyle w:val="ListParagraph"/>
               <w:numPr>
                 <w:ilvl w:val="0"/>
                 <w:numId w:val="37"/>
@@ -18392,7 +18352,7 @@
           </w:p>
           <w:p>
             <w:pPr>
-              <w:pStyle w:val="a3"/>
+              <w:pStyle w:val="ListParagraph"/>
               <w:numPr>
                 <w:ilvl w:val="0"/>
                 <w:numId w:val="37"/>
@@ -18411,7 +18371,7 @@
           </w:p>
           <w:p>
             <w:pPr>
-              <w:pStyle w:val="a3"/>
+              <w:pStyle w:val="ListParagraph"/>
               <w:numPr>
                 <w:ilvl w:val="0"/>
                 <w:numId w:val="37"/>
@@ -18533,7 +18493,7 @@
           </w:tcPr>
           <w:p>
             <w:pPr>
-              <w:pStyle w:val="2"/>
+              <w:pStyle w:val="Heading2"/>
               <w:bidi w:val="0"/>
             </w:pPr>
             <w:r>
@@ -18608,7 +18568,7 @@
           </w:tcPr>
           <w:p>
             <w:pPr>
-              <w:pStyle w:val="a3"/>
+              <w:pStyle w:val="ListParagraph"/>
               <w:numPr>
                 <w:ilvl w:val="0"/>
                 <w:numId w:val="50"/>
@@ -18627,7 +18587,7 @@
           </w:p>
           <w:p>
             <w:pPr>
-              <w:pStyle w:val="a3"/>
+              <w:pStyle w:val="ListParagraph"/>
               <w:numPr>
                 <w:ilvl w:val="0"/>
                 <w:numId w:val="50"/>
@@ -18854,7 +18814,7 @@
           </w:p>
           <w:p>
             <w:pPr>
-              <w:pStyle w:val="a3"/>
+              <w:pStyle w:val="ListParagraph"/>
               <w:numPr>
                 <w:ilvl w:val="0"/>
                 <w:numId w:val="39"/>
@@ -18873,7 +18833,7 @@
           </w:p>
           <w:p>
             <w:pPr>
-              <w:pStyle w:val="a3"/>
+              <w:pStyle w:val="ListParagraph"/>
               <w:numPr>
                 <w:ilvl w:val="0"/>
                 <w:numId w:val="39"/>
@@ -19052,7 +19012,7 @@
           </w:tcPr>
           <w:p>
             <w:pPr>
-              <w:pStyle w:val="a3"/>
+              <w:pStyle w:val="ListParagraph"/>
               <w:numPr>
                 <w:ilvl w:val="0"/>
                 <w:numId w:val="40"/>
@@ -19071,7 +19031,7 @@
           </w:p>
           <w:p>
             <w:pPr>
-              <w:pStyle w:val="a3"/>
+              <w:pStyle w:val="ListParagraph"/>
               <w:numPr>
                 <w:ilvl w:val="0"/>
                 <w:numId w:val="40"/>
@@ -19090,7 +19050,7 @@
           </w:p>
           <w:p>
             <w:pPr>
-              <w:pStyle w:val="a3"/>
+              <w:pStyle w:val="ListParagraph"/>
               <w:numPr>
                 <w:ilvl w:val="0"/>
                 <w:numId w:val="40"/>
@@ -19121,7 +19081,7 @@
           </w:p>
           <w:p>
             <w:pPr>
-              <w:pStyle w:val="a3"/>
+              <w:pStyle w:val="ListParagraph"/>
               <w:numPr>
                 <w:ilvl w:val="0"/>
                 <w:numId w:val="40"/>
@@ -19152,7 +19112,7 @@
           </w:p>
           <w:p>
             <w:pPr>
-              <w:pStyle w:val="a3"/>
+              <w:pStyle w:val="ListParagraph"/>
               <w:numPr>
                 <w:ilvl w:val="0"/>
                 <w:numId w:val="40"/>
@@ -19171,7 +19131,7 @@
           </w:p>
           <w:p>
             <w:pPr>
-              <w:pStyle w:val="a3"/>
+              <w:pStyle w:val="ListParagraph"/>
               <w:numPr>
                 <w:ilvl w:val="0"/>
                 <w:numId w:val="40"/>
@@ -19220,7 +19180,7 @@
           </w:p>
           <w:p>
             <w:pPr>
-              <w:pStyle w:val="a3"/>
+              <w:pStyle w:val="ListParagraph"/>
               <w:numPr>
                 <w:ilvl w:val="0"/>
                 <w:numId w:val="40"/>
@@ -19324,7 +19284,7 @@
           </w:tcPr>
           <w:p>
             <w:pPr>
-              <w:pStyle w:val="2"/>
+              <w:pStyle w:val="Heading2"/>
               <w:bidi w:val="0"/>
             </w:pPr>
             <w:r>
@@ -19402,7 +19362,7 @@
           </w:tcPr>
           <w:p>
             <w:pPr>
-              <w:pStyle w:val="a3"/>
+              <w:pStyle w:val="ListParagraph"/>
               <w:numPr>
                 <w:ilvl w:val="0"/>
                 <w:numId w:val="51"/>
@@ -19423,7 +19383,7 @@
           </w:p>
           <w:p>
             <w:pPr>
-              <w:pStyle w:val="a3"/>
+              <w:pStyle w:val="ListParagraph"/>
               <w:numPr>
                 <w:ilvl w:val="0"/>
                 <w:numId w:val="51"/>
@@ -19763,7 +19723,7 @@
           </w:tcPr>
           <w:p>
             <w:pPr>
-              <w:pStyle w:val="a3"/>
+              <w:pStyle w:val="ListParagraph"/>
               <w:numPr>
                 <w:ilvl w:val="0"/>
                 <w:numId w:val="41"/>
@@ -19782,7 +19742,7 @@
           </w:p>
           <w:p>
             <w:pPr>
-              <w:pStyle w:val="a3"/>
+              <w:pStyle w:val="ListParagraph"/>
               <w:numPr>
                 <w:ilvl w:val="0"/>
                 <w:numId w:val="41"/>
@@ -19801,7 +19761,7 @@
           </w:p>
           <w:p>
             <w:pPr>
-              <w:pStyle w:val="a3"/>
+              <w:pStyle w:val="ListParagraph"/>
               <w:numPr>
                 <w:ilvl w:val="0"/>
                 <w:numId w:val="41"/>
@@ -19826,7 +19786,7 @@
           </w:p>
           <w:p>
             <w:pPr>
-              <w:pStyle w:val="a3"/>
+              <w:pStyle w:val="ListParagraph"/>
               <w:numPr>
                 <w:ilvl w:val="0"/>
                 <w:numId w:val="41"/>
@@ -19869,7 +19829,7 @@
           </w:p>
           <w:p>
             <w:pPr>
-              <w:pStyle w:val="a3"/>
+              <w:pStyle w:val="ListParagraph"/>
               <w:numPr>
                 <w:ilvl w:val="0"/>
                 <w:numId w:val="41"/>
@@ -19894,7 +19854,7 @@
           </w:p>
           <w:p>
             <w:pPr>
-              <w:pStyle w:val="a3"/>
+              <w:pStyle w:val="ListParagraph"/>
               <w:numPr>
                 <w:ilvl w:val="0"/>
                 <w:numId w:val="41"/>
@@ -19919,7 +19879,7 @@
           </w:p>
           <w:p>
             <w:pPr>
-              <w:pStyle w:val="a3"/>
+              <w:pStyle w:val="ListParagraph"/>
               <w:numPr>
                 <w:ilvl w:val="0"/>
                 <w:numId w:val="41"/>
@@ -20011,7 +19971,7 @@
           </w:tcPr>
           <w:p>
             <w:pPr>
-              <w:pStyle w:val="2"/>
+              <w:pStyle w:val="Heading2"/>
               <w:bidi w:val="0"/>
             </w:pPr>
             <w:r>
@@ -20087,7 +20047,7 @@
           </w:tcPr>
           <w:p>
             <w:pPr>
-              <w:pStyle w:val="a3"/>
+              <w:pStyle w:val="ListParagraph"/>
               <w:numPr>
                 <w:ilvl w:val="0"/>
                 <w:numId w:val="52"/>
@@ -20108,7 +20068,7 @@
           </w:p>
           <w:p>
             <w:pPr>
-              <w:pStyle w:val="a3"/>
+              <w:pStyle w:val="ListParagraph"/>
               <w:numPr>
                 <w:ilvl w:val="0"/>
                 <w:numId w:val="52"/>
@@ -20305,7 +20265,7 @@
           </w:tcPr>
           <w:p>
             <w:pPr>
-              <w:pStyle w:val="a3"/>
+              <w:pStyle w:val="ListParagraph"/>
               <w:numPr>
                 <w:ilvl w:val="0"/>
                 <w:numId w:val="42"/>
@@ -20366,7 +20326,7 @@
           </w:p>
           <w:p>
             <w:pPr>
-              <w:pStyle w:val="a3"/>
+              <w:pStyle w:val="ListParagraph"/>
               <w:numPr>
                 <w:ilvl w:val="0"/>
                 <w:numId w:val="42"/>
@@ -20385,7 +20345,7 @@
           </w:p>
           <w:p>
             <w:pPr>
-              <w:pStyle w:val="a3"/>
+              <w:pStyle w:val="ListParagraph"/>
               <w:numPr>
                 <w:ilvl w:val="0"/>
                 <w:numId w:val="42"/>
@@ -20515,7 +20475,7 @@
           </w:tcPr>
           <w:p>
             <w:pPr>
-              <w:pStyle w:val="a3"/>
+              <w:pStyle w:val="ListParagraph"/>
               <w:numPr>
                 <w:ilvl w:val="0"/>
                 <w:numId w:val="43"/>
@@ -20534,7 +20494,7 @@
           </w:p>
           <w:p>
             <w:pPr>
-              <w:pStyle w:val="a3"/>
+              <w:pStyle w:val="ListParagraph"/>
               <w:numPr>
                 <w:ilvl w:val="0"/>
                 <w:numId w:val="43"/>
@@ -20553,7 +20513,7 @@
           </w:p>
           <w:p>
             <w:pPr>
-              <w:pStyle w:val="a3"/>
+              <w:pStyle w:val="ListParagraph"/>
               <w:numPr>
                 <w:ilvl w:val="0"/>
                 <w:numId w:val="43"/>
@@ -20572,7 +20532,7 @@
           </w:p>
           <w:p>
             <w:pPr>
-              <w:pStyle w:val="a3"/>
+              <w:pStyle w:val="ListParagraph"/>
               <w:numPr>
                 <w:ilvl w:val="0"/>
                 <w:numId w:val="43"/>
@@ -20591,7 +20551,7 @@
           </w:p>
           <w:p>
             <w:pPr>
-              <w:pStyle w:val="a3"/>
+              <w:pStyle w:val="ListParagraph"/>
               <w:numPr>
                 <w:ilvl w:val="0"/>
                 <w:numId w:val="43"/>
@@ -20610,7 +20570,7 @@
           </w:p>
           <w:p>
             <w:pPr>
-              <w:pStyle w:val="a3"/>
+              <w:pStyle w:val="ListParagraph"/>
               <w:numPr>
                 <w:ilvl w:val="0"/>
                 <w:numId w:val="43"/>
@@ -20714,7 +20674,7 @@
           </w:tcPr>
           <w:p>
             <w:pPr>
-              <w:pStyle w:val="2"/>
+              <w:pStyle w:val="Heading2"/>
               <w:bidi w:val="0"/>
             </w:pPr>
             <w:r>
@@ -20789,7 +20749,7 @@
           </w:tcPr>
           <w:p>
             <w:pPr>
-              <w:pStyle w:val="a3"/>
+              <w:pStyle w:val="ListParagraph"/>
               <w:numPr>
                 <w:ilvl w:val="0"/>
                 <w:numId w:val="53"/>
@@ -20808,7 +20768,7 @@
           </w:p>
           <w:p>
             <w:pPr>
-              <w:pStyle w:val="a3"/>
+              <w:pStyle w:val="ListParagraph"/>
               <w:numPr>
                 <w:ilvl w:val="0"/>
                 <w:numId w:val="53"/>
@@ -21171,7 +21131,7 @@
           </w:tcPr>
           <w:p>
             <w:pPr>
-              <w:pStyle w:val="a3"/>
+              <w:pStyle w:val="ListParagraph"/>
               <w:numPr>
                 <w:ilvl w:val="0"/>
                 <w:numId w:val="38"/>
@@ -21196,7 +21156,7 @@
           </w:p>
           <w:p>
             <w:pPr>
-              <w:pStyle w:val="a3"/>
+              <w:pStyle w:val="ListParagraph"/>
               <w:numPr>
                 <w:ilvl w:val="0"/>
                 <w:numId w:val="38"/>
@@ -21215,7 +21175,7 @@
           </w:p>
           <w:p>
             <w:pPr>
-              <w:pStyle w:val="a3"/>
+              <w:pStyle w:val="ListParagraph"/>
               <w:numPr>
                 <w:ilvl w:val="0"/>
                 <w:numId w:val="38"/>
@@ -21234,7 +21194,7 @@
           </w:p>
           <w:p>
             <w:pPr>
-              <w:pStyle w:val="a3"/>
+              <w:pStyle w:val="ListParagraph"/>
               <w:numPr>
                 <w:ilvl w:val="0"/>
                 <w:numId w:val="38"/>
@@ -21253,7 +21213,7 @@
           </w:p>
           <w:p>
             <w:pPr>
-              <w:pStyle w:val="a3"/>
+              <w:pStyle w:val="ListParagraph"/>
               <w:numPr>
                 <w:ilvl w:val="0"/>
                 <w:numId w:val="38"/>
@@ -21272,7 +21232,7 @@
           </w:p>
           <w:p>
             <w:pPr>
-              <w:pStyle w:val="a3"/>
+              <w:pStyle w:val="ListParagraph"/>
               <w:numPr>
                 <w:ilvl w:val="0"/>
                 <w:numId w:val="38"/>
@@ -21365,7 +21325,7 @@
           </w:tcPr>
           <w:p>
             <w:pPr>
-              <w:pStyle w:val="2"/>
+              <w:pStyle w:val="Heading2"/>
               <w:bidi w:val="0"/>
             </w:pPr>
             <w:r>
@@ -21404,16 +21364,11 @@
             <w:r>
               <w:t xml:space="preserve"> (II.4.13)</w:t>
             </w:r>
-            <w:proofErr w:type="gramStart"/>
             <w:r>
               <w:t>/</w:t>
             </w:r>
             <w:r>
-              <w:t>( (</w:t>
-            </w:r>
-            <w:proofErr w:type="gramEnd"/>
-            <w:r>
-              <w:t>II.6.4)</w:t>
+              <w:t>( (II.6.4)</w:t>
             </w:r>
           </w:p>
         </w:tc>
@@ -21472,7 +21427,7 @@
           </w:tcPr>
           <w:p>
             <w:pPr>
-              <w:pStyle w:val="a3"/>
+              <w:pStyle w:val="ListParagraph"/>
               <w:numPr>
                 <w:ilvl w:val="0"/>
                 <w:numId w:val="54"/>
@@ -21492,7 +21447,7 @@
           </w:p>
           <w:p>
             <w:pPr>
-              <w:pStyle w:val="a3"/>
+              <w:pStyle w:val="ListParagraph"/>
               <w:numPr>
                 <w:ilvl w:val="0"/>
                 <w:numId w:val="54"/>
@@ -21512,7 +21467,7 @@
           </w:p>
           <w:p>
             <w:pPr>
-              <w:pStyle w:val="a3"/>
+              <w:pStyle w:val="ListParagraph"/>
               <w:numPr>
                 <w:ilvl w:val="0"/>
                 <w:numId w:val="54"/>
@@ -21570,7 +21525,7 @@
           </w:tcPr>
           <w:p>
             <w:pPr>
-              <w:pStyle w:val="a3"/>
+              <w:pStyle w:val="ListParagraph"/>
               <w:numPr>
                 <w:ilvl w:val="0"/>
                 <w:numId w:val="55"/>
@@ -21591,7 +21546,7 @@
           </w:p>
           <w:p>
             <w:pPr>
-              <w:pStyle w:val="a3"/>
+              <w:pStyle w:val="ListParagraph"/>
               <w:numPr>
                 <w:ilvl w:val="0"/>
                 <w:numId w:val="55"/>
@@ -21869,7 +21824,7 @@
           </w:tcPr>
           <w:p>
             <w:pPr>
-              <w:pStyle w:val="a3"/>
+              <w:pStyle w:val="ListParagraph"/>
               <w:numPr>
                 <w:ilvl w:val="0"/>
                 <w:numId w:val="56"/>
@@ -21888,7 +21843,7 @@
           </w:p>
           <w:p>
             <w:pPr>
-              <w:pStyle w:val="a3"/>
+              <w:pStyle w:val="ListParagraph"/>
               <w:numPr>
                 <w:ilvl w:val="0"/>
                 <w:numId w:val="56"/>
@@ -21907,7 +21862,7 @@
           </w:p>
           <w:p>
             <w:pPr>
-              <w:pStyle w:val="a3"/>
+              <w:pStyle w:val="ListParagraph"/>
               <w:numPr>
                 <w:ilvl w:val="0"/>
                 <w:numId w:val="56"/>
@@ -21952,16 +21907,16 @@
 </file>
 
 <file path=word/comments.xml><?xml version="1.0" encoding="utf-8"?>
-<w:comments xmlns:wpc="http://schemas.microsoft.com/office/word/2010/wordprocessingCanvas" xmlns:cx="http://schemas.microsoft.com/office/drawing/2014/chartex" xmlns:cx1="http://schemas.microsoft.com/office/drawing/2015/9/8/chartex" xmlns:cx2="http://schemas.microsoft.com/office/drawing/2015/10/21/chartex" xmlns:cx3="http://schemas.microsoft.com/office/drawing/2016/5/9/chartex" xmlns:cx4="http://schemas.microsoft.com/office/drawing/2016/5/10/chartex" xmlns:cx5="http://schemas.microsoft.com/office/drawing/2016/5/11/chartex" xmlns:cx6="http://schemas.microsoft.com/office/drawing/2016/5/12/chartex" xmlns:cx7="http://schemas.microsoft.com/office/drawing/2016/5/13/chartex" xmlns:cx8="http://schemas.microsoft.com/office/drawing/2016/5/14/chartex" xmlns:mc="http://schemas.openxmlformats.org/markup-compatibility/2006" xmlns:aink="http://schemas.microsoft.com/office/drawing/2016/ink" xmlns:am3d="http://schemas.microsoft.com/office/drawing/2017/model3d" xmlns:o="urn:schemas-microsoft-com:office:office" xmlns:r="http://schemas.openxmlformats.org/officeDocument/2006/relationships" xmlns:m="http://schemas.openxmlformats.org/officeDocument/2006/math" xmlns:v="urn:schemas-microsoft-com:vml" xmlns:wp14="http://schemas.microsoft.com/office/word/2010/wordprocessingDrawing" xmlns:wp="http://schemas.openxmlformats.org/drawingml/2006/wordprocessingDrawing" xmlns:w10="urn:schemas-microsoft-com:office:word" xmlns:w="http://schemas.openxmlformats.org/wordprocessingml/2006/main" xmlns:w14="http://schemas.microsoft.com/office/word/2010/wordml" xmlns:w15="http://schemas.microsoft.com/office/word/2012/wordml" xmlns:w16cid="http://schemas.microsoft.com/office/word/2016/wordml/cid" xmlns:w16se="http://schemas.microsoft.com/office/word/2015/wordml/symex" xmlns:wpg="http://schemas.microsoft.com/office/word/2010/wordprocessingGroup" xmlns:wpi="http://schemas.microsoft.com/office/word/2010/wordprocessingInk" xmlns:wne="http://schemas.microsoft.com/office/word/2006/wordml" xmlns:wps="http://schemas.microsoft.com/office/word/2010/wordprocessingShape" mc:Ignorable="w14 w15 w16se w16cid wp14">
-  <w:comment w:id="1" w:author="Luee Akasha" w:date="2022-04-23T23:09:00Z" w:initials="LA">
+<w:comments xmlns:wpc="http://schemas.microsoft.com/office/word/2010/wordprocessingCanvas" xmlns:cx="http://schemas.microsoft.com/office/drawing/2014/chartex" xmlns:cx1="http://schemas.microsoft.com/office/drawing/2015/9/8/chartex" xmlns:cx2="http://schemas.microsoft.com/office/drawing/2015/10/21/chartex" xmlns:cx3="http://schemas.microsoft.com/office/drawing/2016/5/9/chartex" xmlns:cx4="http://schemas.microsoft.com/office/drawing/2016/5/10/chartex" xmlns:cx5="http://schemas.microsoft.com/office/drawing/2016/5/11/chartex" xmlns:cx6="http://schemas.microsoft.com/office/drawing/2016/5/12/chartex" xmlns:cx7="http://schemas.microsoft.com/office/drawing/2016/5/13/chartex" xmlns:cx8="http://schemas.microsoft.com/office/drawing/2016/5/14/chartex" xmlns:mc="http://schemas.openxmlformats.org/markup-compatibility/2006" xmlns:aink="http://schemas.microsoft.com/office/drawing/2016/ink" xmlns:am3d="http://schemas.microsoft.com/office/drawing/2017/model3d" xmlns:o="urn:schemas-microsoft-com:office:office" xmlns:r="http://schemas.openxmlformats.org/officeDocument/2006/relationships" xmlns:m="http://schemas.openxmlformats.org/officeDocument/2006/math" xmlns:v="urn:schemas-microsoft-com:vml" xmlns:wp14="http://schemas.microsoft.com/office/word/2010/wordprocessingDrawing" xmlns:wp="http://schemas.openxmlformats.org/drawingml/2006/wordprocessingDrawing" xmlns:w10="urn:schemas-microsoft-com:office:word" xmlns:w="http://schemas.openxmlformats.org/wordprocessingml/2006/main" xmlns:w14="http://schemas.microsoft.com/office/word/2010/wordml" xmlns:w15="http://schemas.microsoft.com/office/word/2012/wordml" xmlns:w16cex="http://schemas.microsoft.com/office/word/2018/wordml/cex" xmlns:w16cid="http://schemas.microsoft.com/office/word/2016/wordml/cid" xmlns:w16="http://schemas.microsoft.com/office/word/2018/wordml" xmlns:w16sdtdh="http://schemas.microsoft.com/office/word/2020/wordml/sdtdatahash" xmlns:w16se="http://schemas.microsoft.com/office/word/2015/wordml/symex" xmlns:wpg="http://schemas.microsoft.com/office/word/2010/wordprocessingGroup" xmlns:wpi="http://schemas.microsoft.com/office/word/2010/wordprocessingInk" xmlns:wne="http://schemas.microsoft.com/office/word/2006/wordml" xmlns:wps="http://schemas.microsoft.com/office/word/2010/wordprocessingShape" mc:Ignorable="w14 w15 w16se w16cid w16 w16cex w16sdtdh wp14">
+  <w:comment w:id="0" w:author="Luee Akasha" w:date="2022-04-23T23:09:00Z" w:initials="LA">
     <w:p>
       <w:pPr>
-        <w:pStyle w:val="a7"/>
+        <w:pStyle w:val="CommentText"/>
         <w:bidi w:val="0"/>
       </w:pPr>
       <w:r>
         <w:rPr>
-          <w:rStyle w:val="a6"/>
+          <w:rStyle w:val="CommentReference"/>
         </w:rPr>
         <w:annotationRef/>
       </w:r>
@@ -21970,15 +21925,15 @@
       </w:r>
     </w:p>
   </w:comment>
-  <w:comment w:id="2" w:author="Luee Akasha" w:date="2022-04-23T23:08:00Z" w:initials="LA">
+  <w:comment w:id="1" w:author="Luee Akasha" w:date="2022-04-23T23:08:00Z" w:initials="LA">
     <w:p>
       <w:pPr>
-        <w:pStyle w:val="a7"/>
+        <w:pStyle w:val="CommentText"/>
         <w:bidi w:val="0"/>
       </w:pPr>
       <w:r>
         <w:rPr>
-          <w:rStyle w:val="a6"/>
+          <w:rStyle w:val="CommentReference"/>
         </w:rPr>
         <w:annotationRef/>
       </w:r>
@@ -21991,7 +21946,7 @@
 </file>
 
 <file path=word/commentsExtended.xml><?xml version="1.0" encoding="utf-8"?>
-<w15:commentsEx xmlns:wpc="http://schemas.microsoft.com/office/word/2010/wordprocessingCanvas" xmlns:cx="http://schemas.microsoft.com/office/drawing/2014/chartex" xmlns:cx1="http://schemas.microsoft.com/office/drawing/2015/9/8/chartex" xmlns:cx2="http://schemas.microsoft.com/office/drawing/2015/10/21/chartex" xmlns:cx3="http://schemas.microsoft.com/office/drawing/2016/5/9/chartex" xmlns:cx4="http://schemas.microsoft.com/office/drawing/2016/5/10/chartex" xmlns:cx5="http://schemas.microsoft.com/office/drawing/2016/5/11/chartex" xmlns:cx6="http://schemas.microsoft.com/office/drawing/2016/5/12/chartex" xmlns:cx7="http://schemas.microsoft.com/office/drawing/2016/5/13/chartex" xmlns:cx8="http://schemas.microsoft.com/office/drawing/2016/5/14/chartex" xmlns:mc="http://schemas.openxmlformats.org/markup-compatibility/2006" xmlns:aink="http://schemas.microsoft.com/office/drawing/2016/ink" xmlns:am3d="http://schemas.microsoft.com/office/drawing/2017/model3d" xmlns:o="urn:schemas-microsoft-com:office:office" xmlns:r="http://schemas.openxmlformats.org/officeDocument/2006/relationships" xmlns:m="http://schemas.openxmlformats.org/officeDocument/2006/math" xmlns:v="urn:schemas-microsoft-com:vml" xmlns:wp14="http://schemas.microsoft.com/office/word/2010/wordprocessingDrawing" xmlns:wp="http://schemas.openxmlformats.org/drawingml/2006/wordprocessingDrawing" xmlns:w10="urn:schemas-microsoft-com:office:word" xmlns:w="http://schemas.openxmlformats.org/wordprocessingml/2006/main" xmlns:w14="http://schemas.microsoft.com/office/word/2010/wordml" xmlns:w15="http://schemas.microsoft.com/office/word/2012/wordml" xmlns:w16cid="http://schemas.microsoft.com/office/word/2016/wordml/cid" xmlns:w16se="http://schemas.microsoft.com/office/word/2015/wordml/symex" xmlns:wpg="http://schemas.microsoft.com/office/word/2010/wordprocessingGroup" xmlns:wpi="http://schemas.microsoft.com/office/word/2010/wordprocessingInk" xmlns:wne="http://schemas.microsoft.com/office/word/2006/wordml" xmlns:wps="http://schemas.microsoft.com/office/word/2010/wordprocessingShape" mc:Ignorable="w14 w15 w16se w16cid wp14">
+<w15:commentsEx xmlns:wpc="http://schemas.microsoft.com/office/word/2010/wordprocessingCanvas" xmlns:cx="http://schemas.microsoft.com/office/drawing/2014/chartex" xmlns:cx1="http://schemas.microsoft.com/office/drawing/2015/9/8/chartex" xmlns:cx2="http://schemas.microsoft.com/office/drawing/2015/10/21/chartex" xmlns:cx3="http://schemas.microsoft.com/office/drawing/2016/5/9/chartex" xmlns:cx4="http://schemas.microsoft.com/office/drawing/2016/5/10/chartex" xmlns:cx5="http://schemas.microsoft.com/office/drawing/2016/5/11/chartex" xmlns:cx6="http://schemas.microsoft.com/office/drawing/2016/5/12/chartex" xmlns:cx7="http://schemas.microsoft.com/office/drawing/2016/5/13/chartex" xmlns:cx8="http://schemas.microsoft.com/office/drawing/2016/5/14/chartex" xmlns:mc="http://schemas.openxmlformats.org/markup-compatibility/2006" xmlns:aink="http://schemas.microsoft.com/office/drawing/2016/ink" xmlns:am3d="http://schemas.microsoft.com/office/drawing/2017/model3d" xmlns:o="urn:schemas-microsoft-com:office:office" xmlns:r="http://schemas.openxmlformats.org/officeDocument/2006/relationships" xmlns:m="http://schemas.openxmlformats.org/officeDocument/2006/math" xmlns:v="urn:schemas-microsoft-com:vml" xmlns:wp14="http://schemas.microsoft.com/office/word/2010/wordprocessingDrawing" xmlns:wp="http://schemas.openxmlformats.org/drawingml/2006/wordprocessingDrawing" xmlns:w10="urn:schemas-microsoft-com:office:word" xmlns:w="http://schemas.openxmlformats.org/wordprocessingml/2006/main" xmlns:w14="http://schemas.microsoft.com/office/word/2010/wordml" xmlns:w15="http://schemas.microsoft.com/office/word/2012/wordml" xmlns:w16cex="http://schemas.microsoft.com/office/word/2018/wordml/cex" xmlns:w16cid="http://schemas.microsoft.com/office/word/2016/wordml/cid" xmlns:w16="http://schemas.microsoft.com/office/word/2018/wordml" xmlns:w16sdtdh="http://schemas.microsoft.com/office/word/2020/wordml/sdtdatahash" xmlns:w16se="http://schemas.microsoft.com/office/word/2015/wordml/symex" xmlns:wpg="http://schemas.microsoft.com/office/word/2010/wordprocessingGroup" xmlns:wpi="http://schemas.microsoft.com/office/word/2010/wordprocessingInk" xmlns:wne="http://schemas.microsoft.com/office/word/2006/wordml" xmlns:wps="http://schemas.microsoft.com/office/word/2010/wordprocessingShape" mc:Ignorable="w14 w15 w16se w16cid w16 w16cex w16sdtdh wp14">
   <w15:commentEx w15:paraId="65B1E077" w15:done="0"/>
   <w15:commentEx w15:paraId="1BE22FD2" w15:done="0"/>
 </w15:commentsEx>
@@ -22005,14 +21960,14 @@
 </file>
 
 <file path=word/commentsIds.xml><?xml version="1.0" encoding="utf-8"?>
-<w16cid:commentsIds xmlns:wpc="http://schemas.microsoft.com/office/word/2010/wordprocessingCanvas" xmlns:cx="http://schemas.microsoft.com/office/drawing/2014/chartex" xmlns:cx1="http://schemas.microsoft.com/office/drawing/2015/9/8/chartex" xmlns:cx2="http://schemas.microsoft.com/office/drawing/2015/10/21/chartex" xmlns:cx3="http://schemas.microsoft.com/office/drawing/2016/5/9/chartex" xmlns:cx4="http://schemas.microsoft.com/office/drawing/2016/5/10/chartex" xmlns:cx5="http://schemas.microsoft.com/office/drawing/2016/5/11/chartex" xmlns:cx6="http://schemas.microsoft.com/office/drawing/2016/5/12/chartex" xmlns:cx7="http://schemas.microsoft.com/office/drawing/2016/5/13/chartex" xmlns:cx8="http://schemas.microsoft.com/office/drawing/2016/5/14/chartex" xmlns:mc="http://schemas.openxmlformats.org/markup-compatibility/2006" xmlns:aink="http://schemas.microsoft.com/office/drawing/2016/ink" xmlns:am3d="http://schemas.microsoft.com/office/drawing/2017/model3d" xmlns:o="urn:schemas-microsoft-com:office:office" xmlns:r="http://schemas.openxmlformats.org/officeDocument/2006/relationships" xmlns:m="http://schemas.openxmlformats.org/officeDocument/2006/math" xmlns:v="urn:schemas-microsoft-com:vml" xmlns:wp14="http://schemas.microsoft.com/office/word/2010/wordprocessingDrawing" xmlns:wp="http://schemas.openxmlformats.org/drawingml/2006/wordprocessingDrawing" xmlns:w10="urn:schemas-microsoft-com:office:word" xmlns:w="http://schemas.openxmlformats.org/wordprocessingml/2006/main" xmlns:w14="http://schemas.microsoft.com/office/word/2010/wordml" xmlns:w15="http://schemas.microsoft.com/office/word/2012/wordml" xmlns:w16cid="http://schemas.microsoft.com/office/word/2016/wordml/cid" xmlns:w16se="http://schemas.microsoft.com/office/word/2015/wordml/symex" xmlns:wpg="http://schemas.microsoft.com/office/word/2010/wordprocessingGroup" xmlns:wpi="http://schemas.microsoft.com/office/word/2010/wordprocessingInk" xmlns:wne="http://schemas.microsoft.com/office/word/2006/wordml" xmlns:wps="http://schemas.microsoft.com/office/word/2010/wordprocessingShape" mc:Ignorable="w14 w15 w16se w16cid wp14">
+<w16cid:commentsIds xmlns:wpc="http://schemas.microsoft.com/office/word/2010/wordprocessingCanvas" xmlns:cx="http://schemas.microsoft.com/office/drawing/2014/chartex" xmlns:cx1="http://schemas.microsoft.com/office/drawing/2015/9/8/chartex" xmlns:cx2="http://schemas.microsoft.com/office/drawing/2015/10/21/chartex" xmlns:cx3="http://schemas.microsoft.com/office/drawing/2016/5/9/chartex" xmlns:cx4="http://schemas.microsoft.com/office/drawing/2016/5/10/chartex" xmlns:cx5="http://schemas.microsoft.com/office/drawing/2016/5/11/chartex" xmlns:cx6="http://schemas.microsoft.com/office/drawing/2016/5/12/chartex" xmlns:cx7="http://schemas.microsoft.com/office/drawing/2016/5/13/chartex" xmlns:cx8="http://schemas.microsoft.com/office/drawing/2016/5/14/chartex" xmlns:mc="http://schemas.openxmlformats.org/markup-compatibility/2006" xmlns:aink="http://schemas.microsoft.com/office/drawing/2016/ink" xmlns:am3d="http://schemas.microsoft.com/office/drawing/2017/model3d" xmlns:o="urn:schemas-microsoft-com:office:office" xmlns:r="http://schemas.openxmlformats.org/officeDocument/2006/relationships" xmlns:m="http://schemas.openxmlformats.org/officeDocument/2006/math" xmlns:v="urn:schemas-microsoft-com:vml" xmlns:wp14="http://schemas.microsoft.com/office/word/2010/wordprocessingDrawing" xmlns:wp="http://schemas.openxmlformats.org/drawingml/2006/wordprocessingDrawing" xmlns:w10="urn:schemas-microsoft-com:office:word" xmlns:w="http://schemas.openxmlformats.org/wordprocessingml/2006/main" xmlns:w14="http://schemas.microsoft.com/office/word/2010/wordml" xmlns:w15="http://schemas.microsoft.com/office/word/2012/wordml" xmlns:w16cex="http://schemas.microsoft.com/office/word/2018/wordml/cex" xmlns:w16cid="http://schemas.microsoft.com/office/word/2016/wordml/cid" xmlns:w16="http://schemas.microsoft.com/office/word/2018/wordml" xmlns:w16sdtdh="http://schemas.microsoft.com/office/word/2020/wordml/sdtdatahash" xmlns:w16se="http://schemas.microsoft.com/office/word/2015/wordml/symex" xmlns:wpg="http://schemas.microsoft.com/office/word/2010/wordprocessingGroup" xmlns:wpi="http://schemas.microsoft.com/office/word/2010/wordprocessingInk" xmlns:wne="http://schemas.microsoft.com/office/word/2006/wordml" xmlns:wps="http://schemas.microsoft.com/office/word/2010/wordprocessingShape" mc:Ignorable="w14 w15 w16se w16cid w16 w16cex w16sdtdh wp14">
   <w16cid:commentId w16cid:paraId="65B1E077" w16cid:durableId="260F0595"/>
   <w16cid:commentId w16cid:paraId="1BE22FD2" w16cid:durableId="260F055C"/>
 </w16cid:commentsIds>
 </file>
 
 <file path=word/numbering.xml><?xml version="1.0" encoding="utf-8"?>
-<w:numbering xmlns:wpc="http://schemas.microsoft.com/office/word/2010/wordprocessingCanvas" xmlns:cx="http://schemas.microsoft.com/office/drawing/2014/chartex" xmlns:cx1="http://schemas.microsoft.com/office/drawing/2015/9/8/chartex" xmlns:cx2="http://schemas.microsoft.com/office/drawing/2015/10/21/chartex" xmlns:cx3="http://schemas.microsoft.com/office/drawing/2016/5/9/chartex" xmlns:cx4="http://schemas.microsoft.com/office/drawing/2016/5/10/chartex" xmlns:cx5="http://schemas.microsoft.com/office/drawing/2016/5/11/chartex" xmlns:cx6="http://schemas.microsoft.com/office/drawing/2016/5/12/chartex" xmlns:cx7="http://schemas.microsoft.com/office/drawing/2016/5/13/chartex" xmlns:cx8="http://schemas.microsoft.com/office/drawing/2016/5/14/chartex" xmlns:mc="http://schemas.openxmlformats.org/markup-compatibility/2006" xmlns:aink="http://schemas.microsoft.com/office/drawing/2016/ink" xmlns:am3d="http://schemas.microsoft.com/office/drawing/2017/model3d" xmlns:o="urn:schemas-microsoft-com:office:office" xmlns:r="http://schemas.openxmlformats.org/officeDocument/2006/relationships" xmlns:m="http://schemas.openxmlformats.org/officeDocument/2006/math" xmlns:v="urn:schemas-microsoft-com:vml" xmlns:wp14="http://schemas.microsoft.com/office/word/2010/wordprocessingDrawing" xmlns:wp="http://schemas.openxmlformats.org/drawingml/2006/wordprocessingDrawing" xmlns:w10="urn:schemas-microsoft-com:office:word" xmlns:w="http://schemas.openxmlformats.org/wordprocessingml/2006/main" xmlns:w14="http://schemas.microsoft.com/office/word/2010/wordml" xmlns:w15="http://schemas.microsoft.com/office/word/2012/wordml" xmlns:w16cid="http://schemas.microsoft.com/office/word/2016/wordml/cid" xmlns:w16se="http://schemas.microsoft.com/office/word/2015/wordml/symex" xmlns:wpg="http://schemas.microsoft.com/office/word/2010/wordprocessingGroup" xmlns:wpi="http://schemas.microsoft.com/office/word/2010/wordprocessingInk" xmlns:wne="http://schemas.microsoft.com/office/word/2006/wordml" xmlns:wps="http://schemas.microsoft.com/office/word/2010/wordprocessingShape" mc:Ignorable="w14 w15 w16se w16cid wp14">
+<w:numbering xmlns:wpc="http://schemas.microsoft.com/office/word/2010/wordprocessingCanvas" xmlns:cx="http://schemas.microsoft.com/office/drawing/2014/chartex" xmlns:cx1="http://schemas.microsoft.com/office/drawing/2015/9/8/chartex" xmlns:cx2="http://schemas.microsoft.com/office/drawing/2015/10/21/chartex" xmlns:cx3="http://schemas.microsoft.com/office/drawing/2016/5/9/chartex" xmlns:cx4="http://schemas.microsoft.com/office/drawing/2016/5/10/chartex" xmlns:cx5="http://schemas.microsoft.com/office/drawing/2016/5/11/chartex" xmlns:cx6="http://schemas.microsoft.com/office/drawing/2016/5/12/chartex" xmlns:cx7="http://schemas.microsoft.com/office/drawing/2016/5/13/chartex" xmlns:cx8="http://schemas.microsoft.com/office/drawing/2016/5/14/chartex" xmlns:mc="http://schemas.openxmlformats.org/markup-compatibility/2006" xmlns:aink="http://schemas.microsoft.com/office/drawing/2016/ink" xmlns:am3d="http://schemas.microsoft.com/office/drawing/2017/model3d" xmlns:o="urn:schemas-microsoft-com:office:office" xmlns:r="http://schemas.openxmlformats.org/officeDocument/2006/relationships" xmlns:m="http://schemas.openxmlformats.org/officeDocument/2006/math" xmlns:v="urn:schemas-microsoft-com:vml" xmlns:wp14="http://schemas.microsoft.com/office/word/2010/wordprocessingDrawing" xmlns:wp="http://schemas.openxmlformats.org/drawingml/2006/wordprocessingDrawing" xmlns:w10="urn:schemas-microsoft-com:office:word" xmlns:w="http://schemas.openxmlformats.org/wordprocessingml/2006/main" xmlns:w14="http://schemas.microsoft.com/office/word/2010/wordml" xmlns:w15="http://schemas.microsoft.com/office/word/2012/wordml" xmlns:w16cex="http://schemas.microsoft.com/office/word/2018/wordml/cex" xmlns:w16cid="http://schemas.microsoft.com/office/word/2016/wordml/cid" xmlns:w16="http://schemas.microsoft.com/office/word/2018/wordml" xmlns:w16sdtdh="http://schemas.microsoft.com/office/word/2020/wordml/sdtdatahash" xmlns:w16se="http://schemas.microsoft.com/office/word/2015/wordml/symex" xmlns:wpg="http://schemas.microsoft.com/office/word/2010/wordprocessingGroup" xmlns:wpi="http://schemas.microsoft.com/office/word/2010/wordprocessingInk" xmlns:wne="http://schemas.microsoft.com/office/word/2006/wordml" xmlns:wps="http://schemas.microsoft.com/office/word/2010/wordprocessingShape" mc:Ignorable="w14 w15 w16se w16cid w16 w16cex w16sdtdh wp14">
   <w:abstractNum w:abstractNumId="0" w15:restartNumberingAfterBreak="0">
     <w:nsid w:val="006147E2"/>
     <w:multiLevelType w:val="hybridMultilevel"/>
@@ -27651,193 +27606,193 @@
       </w:rPr>
     </w:lvl>
   </w:abstractNum>
-  <w:num w:numId="1">
+  <w:num w:numId="1" w16cid:durableId="1715613131">
     <w:abstractNumId w:val="34"/>
   </w:num>
-  <w:num w:numId="2">
+  <w:num w:numId="2" w16cid:durableId="1511793713">
     <w:abstractNumId w:val="23"/>
   </w:num>
-  <w:num w:numId="3">
+  <w:num w:numId="3" w16cid:durableId="648248391">
     <w:abstractNumId w:val="5"/>
   </w:num>
-  <w:num w:numId="4">
+  <w:num w:numId="4" w16cid:durableId="1946377026">
     <w:abstractNumId w:val="15"/>
   </w:num>
-  <w:num w:numId="5">
+  <w:num w:numId="5" w16cid:durableId="667369643">
     <w:abstractNumId w:val="47"/>
   </w:num>
-  <w:num w:numId="6">
+  <w:num w:numId="6" w16cid:durableId="112722356">
     <w:abstractNumId w:val="40"/>
   </w:num>
-  <w:num w:numId="7">
+  <w:num w:numId="7" w16cid:durableId="249388813">
     <w:abstractNumId w:val="60"/>
   </w:num>
-  <w:num w:numId="8">
+  <w:num w:numId="8" w16cid:durableId="568033085">
     <w:abstractNumId w:val="16"/>
   </w:num>
-  <w:num w:numId="9">
+  <w:num w:numId="9" w16cid:durableId="2131509486">
     <w:abstractNumId w:val="28"/>
   </w:num>
-  <w:num w:numId="10">
+  <w:num w:numId="10" w16cid:durableId="686298146">
     <w:abstractNumId w:val="58"/>
   </w:num>
-  <w:num w:numId="11">
+  <w:num w:numId="11" w16cid:durableId="2022315243">
     <w:abstractNumId w:val="46"/>
   </w:num>
-  <w:num w:numId="12">
+  <w:num w:numId="12" w16cid:durableId="1234199565">
     <w:abstractNumId w:val="51"/>
   </w:num>
-  <w:num w:numId="13">
+  <w:num w:numId="13" w16cid:durableId="77219189">
     <w:abstractNumId w:val="19"/>
   </w:num>
-  <w:num w:numId="14">
+  <w:num w:numId="14" w16cid:durableId="1325427489">
     <w:abstractNumId w:val="54"/>
   </w:num>
-  <w:num w:numId="15">
+  <w:num w:numId="15" w16cid:durableId="1490753252">
     <w:abstractNumId w:val="44"/>
   </w:num>
-  <w:num w:numId="16">
+  <w:num w:numId="16" w16cid:durableId="2082753093">
     <w:abstractNumId w:val="39"/>
   </w:num>
-  <w:num w:numId="17">
+  <w:num w:numId="17" w16cid:durableId="2079936094">
     <w:abstractNumId w:val="14"/>
   </w:num>
-  <w:num w:numId="18">
+  <w:num w:numId="18" w16cid:durableId="2009795029">
     <w:abstractNumId w:val="43"/>
   </w:num>
-  <w:num w:numId="19">
+  <w:num w:numId="19" w16cid:durableId="1024983558">
     <w:abstractNumId w:val="41"/>
   </w:num>
-  <w:num w:numId="20">
+  <w:num w:numId="20" w16cid:durableId="1760983280">
     <w:abstractNumId w:val="38"/>
   </w:num>
-  <w:num w:numId="21">
+  <w:num w:numId="21" w16cid:durableId="348532668">
     <w:abstractNumId w:val="52"/>
   </w:num>
-  <w:num w:numId="22">
+  <w:num w:numId="22" w16cid:durableId="799422466">
     <w:abstractNumId w:val="50"/>
   </w:num>
-  <w:num w:numId="23">
+  <w:num w:numId="23" w16cid:durableId="1485900871">
     <w:abstractNumId w:val="17"/>
   </w:num>
-  <w:num w:numId="24">
+  <w:num w:numId="24" w16cid:durableId="148442894">
     <w:abstractNumId w:val="45"/>
   </w:num>
-  <w:num w:numId="25">
+  <w:num w:numId="25" w16cid:durableId="416947733">
     <w:abstractNumId w:val="24"/>
   </w:num>
-  <w:num w:numId="26">
+  <w:num w:numId="26" w16cid:durableId="206766119">
     <w:abstractNumId w:val="36"/>
   </w:num>
-  <w:num w:numId="27">
+  <w:num w:numId="27" w16cid:durableId="683871616">
     <w:abstractNumId w:val="25"/>
   </w:num>
-  <w:num w:numId="28">
+  <w:num w:numId="28" w16cid:durableId="465049114">
     <w:abstractNumId w:val="26"/>
   </w:num>
-  <w:num w:numId="29">
+  <w:num w:numId="29" w16cid:durableId="463734547">
     <w:abstractNumId w:val="35"/>
   </w:num>
-  <w:num w:numId="30">
+  <w:num w:numId="30" w16cid:durableId="1046443080">
     <w:abstractNumId w:val="2"/>
   </w:num>
-  <w:num w:numId="31">
+  <w:num w:numId="31" w16cid:durableId="867567079">
     <w:abstractNumId w:val="27"/>
   </w:num>
-  <w:num w:numId="32">
+  <w:num w:numId="32" w16cid:durableId="2134592892">
     <w:abstractNumId w:val="56"/>
   </w:num>
-  <w:num w:numId="33">
+  <w:num w:numId="33" w16cid:durableId="167983650">
     <w:abstractNumId w:val="59"/>
   </w:num>
-  <w:num w:numId="34">
+  <w:num w:numId="34" w16cid:durableId="1213927815">
     <w:abstractNumId w:val="57"/>
   </w:num>
-  <w:num w:numId="35">
+  <w:num w:numId="35" w16cid:durableId="1323973823">
     <w:abstractNumId w:val="0"/>
   </w:num>
-  <w:num w:numId="36">
+  <w:num w:numId="36" w16cid:durableId="1195122517">
     <w:abstractNumId w:val="11"/>
   </w:num>
-  <w:num w:numId="37">
+  <w:num w:numId="37" w16cid:durableId="1804234267">
     <w:abstractNumId w:val="7"/>
   </w:num>
-  <w:num w:numId="38">
+  <w:num w:numId="38" w16cid:durableId="1399791746">
     <w:abstractNumId w:val="42"/>
   </w:num>
-  <w:num w:numId="39">
+  <w:num w:numId="39" w16cid:durableId="757678685">
     <w:abstractNumId w:val="13"/>
   </w:num>
-  <w:num w:numId="40">
+  <w:num w:numId="40" w16cid:durableId="1028795307">
     <w:abstractNumId w:val="10"/>
   </w:num>
-  <w:num w:numId="41">
+  <w:num w:numId="41" w16cid:durableId="358436241">
     <w:abstractNumId w:val="8"/>
   </w:num>
-  <w:num w:numId="42">
+  <w:num w:numId="42" w16cid:durableId="1524585353">
     <w:abstractNumId w:val="61"/>
   </w:num>
-  <w:num w:numId="43">
+  <w:num w:numId="43" w16cid:durableId="1593005236">
     <w:abstractNumId w:val="18"/>
   </w:num>
-  <w:num w:numId="44">
+  <w:num w:numId="44" w16cid:durableId="288169509">
     <w:abstractNumId w:val="22"/>
   </w:num>
-  <w:num w:numId="45">
+  <w:num w:numId="45" w16cid:durableId="622616444">
     <w:abstractNumId w:val="4"/>
   </w:num>
-  <w:num w:numId="46">
+  <w:num w:numId="46" w16cid:durableId="327102549">
     <w:abstractNumId w:val="9"/>
   </w:num>
-  <w:num w:numId="47">
+  <w:num w:numId="47" w16cid:durableId="1131358633">
     <w:abstractNumId w:val="29"/>
   </w:num>
-  <w:num w:numId="48">
+  <w:num w:numId="48" w16cid:durableId="618996806">
     <w:abstractNumId w:val="20"/>
   </w:num>
-  <w:num w:numId="49">
+  <w:num w:numId="49" w16cid:durableId="2045864079">
     <w:abstractNumId w:val="6"/>
   </w:num>
-  <w:num w:numId="50">
+  <w:num w:numId="50" w16cid:durableId="900024951">
     <w:abstractNumId w:val="3"/>
   </w:num>
-  <w:num w:numId="51">
+  <w:num w:numId="51" w16cid:durableId="512839059">
     <w:abstractNumId w:val="1"/>
   </w:num>
-  <w:num w:numId="52">
+  <w:num w:numId="52" w16cid:durableId="1274358048">
     <w:abstractNumId w:val="32"/>
   </w:num>
-  <w:num w:numId="53">
+  <w:num w:numId="53" w16cid:durableId="1535970479">
     <w:abstractNumId w:val="48"/>
   </w:num>
-  <w:num w:numId="54">
+  <w:num w:numId="54" w16cid:durableId="916014181">
     <w:abstractNumId w:val="33"/>
   </w:num>
-  <w:num w:numId="55">
+  <w:num w:numId="55" w16cid:durableId="1026952059">
     <w:abstractNumId w:val="37"/>
   </w:num>
-  <w:num w:numId="56">
+  <w:num w:numId="56" w16cid:durableId="1777823010">
     <w:abstractNumId w:val="30"/>
   </w:num>
-  <w:num w:numId="57">
+  <w:num w:numId="57" w16cid:durableId="1833763410">
     <w:abstractNumId w:val="31"/>
   </w:num>
-  <w:num w:numId="58">
+  <w:num w:numId="58" w16cid:durableId="690911899">
     <w:abstractNumId w:val="49"/>
   </w:num>
-  <w:num w:numId="59">
+  <w:num w:numId="59" w16cid:durableId="1976986709">
     <w:abstractNumId w:val="55"/>
   </w:num>
-  <w:num w:numId="60">
+  <w:num w:numId="60" w16cid:durableId="1206530225">
     <w:abstractNumId w:val="12"/>
   </w:num>
-  <w:num w:numId="61">
+  <w:num w:numId="61" w16cid:durableId="1992981672">
     <w:abstractNumId w:val="21"/>
   </w:num>
-  <w:num w:numId="62">
+  <w:num w:numId="62" w16cid:durableId="1158838568">
     <w:abstractNumId w:val="53"/>
   </w:num>
-  <w:num w:numId="63">
+  <w:num w:numId="63" w16cid:durableId="411270402">
     <w:abstractNumId w:val="62"/>
   </w:num>
   <w:numIdMacAtCleanup w:val="56"/>
@@ -27845,7 +27800,7 @@
 </file>
 
 <file path=word/people.xml><?xml version="1.0" encoding="utf-8"?>
-<w15:people xmlns:wpc="http://schemas.microsoft.com/office/word/2010/wordprocessingCanvas" xmlns:cx="http://schemas.microsoft.com/office/drawing/2014/chartex" xmlns:cx1="http://schemas.microsoft.com/office/drawing/2015/9/8/chartex" xmlns:cx2="http://schemas.microsoft.com/office/drawing/2015/10/21/chartex" xmlns:cx3="http://schemas.microsoft.com/office/drawing/2016/5/9/chartex" xmlns:cx4="http://schemas.microsoft.com/office/drawing/2016/5/10/chartex" xmlns:cx5="http://schemas.microsoft.com/office/drawing/2016/5/11/chartex" xmlns:cx6="http://schemas.microsoft.com/office/drawing/2016/5/12/chartex" xmlns:cx7="http://schemas.microsoft.com/office/drawing/2016/5/13/chartex" xmlns:cx8="http://schemas.microsoft.com/office/drawing/2016/5/14/chartex" xmlns:mc="http://schemas.openxmlformats.org/markup-compatibility/2006" xmlns:aink="http://schemas.microsoft.com/office/drawing/2016/ink" xmlns:am3d="http://schemas.microsoft.com/office/drawing/2017/model3d" xmlns:o="urn:schemas-microsoft-com:office:office" xmlns:r="http://schemas.openxmlformats.org/officeDocument/2006/relationships" xmlns:m="http://schemas.openxmlformats.org/officeDocument/2006/math" xmlns:v="urn:schemas-microsoft-com:vml" xmlns:wp14="http://schemas.microsoft.com/office/word/2010/wordprocessingDrawing" xmlns:wp="http://schemas.openxmlformats.org/drawingml/2006/wordprocessingDrawing" xmlns:w10="urn:schemas-microsoft-com:office:word" xmlns:w="http://schemas.openxmlformats.org/wordprocessingml/2006/main" xmlns:w14="http://schemas.microsoft.com/office/word/2010/wordml" xmlns:w15="http://schemas.microsoft.com/office/word/2012/wordml" xmlns:w16cid="http://schemas.microsoft.com/office/word/2016/wordml/cid" xmlns:w16se="http://schemas.microsoft.com/office/word/2015/wordml/symex" xmlns:wpg="http://schemas.microsoft.com/office/word/2010/wordprocessingGroup" xmlns:wpi="http://schemas.microsoft.com/office/word/2010/wordprocessingInk" xmlns:wne="http://schemas.microsoft.com/office/word/2006/wordml" xmlns:wps="http://schemas.microsoft.com/office/word/2010/wordprocessingShape" mc:Ignorable="w14 w15 w16se w16cid wp14">
+<w15:people xmlns:wpc="http://schemas.microsoft.com/office/word/2010/wordprocessingCanvas" xmlns:cx="http://schemas.microsoft.com/office/drawing/2014/chartex" xmlns:cx1="http://schemas.microsoft.com/office/drawing/2015/9/8/chartex" xmlns:cx2="http://schemas.microsoft.com/office/drawing/2015/10/21/chartex" xmlns:cx3="http://schemas.microsoft.com/office/drawing/2016/5/9/chartex" xmlns:cx4="http://schemas.microsoft.com/office/drawing/2016/5/10/chartex" xmlns:cx5="http://schemas.microsoft.com/office/drawing/2016/5/11/chartex" xmlns:cx6="http://schemas.microsoft.com/office/drawing/2016/5/12/chartex" xmlns:cx7="http://schemas.microsoft.com/office/drawing/2016/5/13/chartex" xmlns:cx8="http://schemas.microsoft.com/office/drawing/2016/5/14/chartex" xmlns:mc="http://schemas.openxmlformats.org/markup-compatibility/2006" xmlns:aink="http://schemas.microsoft.com/office/drawing/2016/ink" xmlns:am3d="http://schemas.microsoft.com/office/drawing/2017/model3d" xmlns:o="urn:schemas-microsoft-com:office:office" xmlns:r="http://schemas.openxmlformats.org/officeDocument/2006/relationships" xmlns:m="http://schemas.openxmlformats.org/officeDocument/2006/math" xmlns:v="urn:schemas-microsoft-com:vml" xmlns:wp14="http://schemas.microsoft.com/office/word/2010/wordprocessingDrawing" xmlns:wp="http://schemas.openxmlformats.org/drawingml/2006/wordprocessingDrawing" xmlns:w10="urn:schemas-microsoft-com:office:word" xmlns:w="http://schemas.openxmlformats.org/wordprocessingml/2006/main" xmlns:w14="http://schemas.microsoft.com/office/word/2010/wordml" xmlns:w15="http://schemas.microsoft.com/office/word/2012/wordml" xmlns:w16cex="http://schemas.microsoft.com/office/word/2018/wordml/cex" xmlns:w16cid="http://schemas.microsoft.com/office/word/2016/wordml/cid" xmlns:w16="http://schemas.microsoft.com/office/word/2018/wordml" xmlns:w16sdtdh="http://schemas.microsoft.com/office/word/2020/wordml/sdtdatahash" xmlns:w16se="http://schemas.microsoft.com/office/word/2015/wordml/symex" xmlns:wpg="http://schemas.microsoft.com/office/word/2010/wordprocessingGroup" xmlns:wpi="http://schemas.microsoft.com/office/word/2010/wordprocessingInk" xmlns:wne="http://schemas.microsoft.com/office/word/2006/wordml" xmlns:wps="http://schemas.microsoft.com/office/word/2010/wordprocessingShape" mc:Ignorable="w14 w15 w16se w16cid w16 w16cex w16sdtdh wp14">
   <w15:person w15:author="Luee Akasha">
     <w15:presenceInfo w15:providerId="None" w15:userId="Luee Akasha"/>
   </w15:person>
@@ -27853,7 +27808,7 @@
 </file>
 
 <file path=word/styles.xml><?xml version="1.0" encoding="utf-8"?>
-<w:styles xmlns:mc="http://schemas.openxmlformats.org/markup-compatibility/2006" xmlns:r="http://schemas.openxmlformats.org/officeDocument/2006/relationships" xmlns:w="http://schemas.openxmlformats.org/wordprocessingml/2006/main" xmlns:w14="http://schemas.microsoft.com/office/word/2010/wordml" xmlns:w15="http://schemas.microsoft.com/office/word/2012/wordml" xmlns:w16cid="http://schemas.microsoft.com/office/word/2016/wordml/cid" xmlns:w16se="http://schemas.microsoft.com/office/word/2015/wordml/symex" mc:Ignorable="w14 w15 w16se w16cid">
+<w:styles xmlns:mc="http://schemas.openxmlformats.org/markup-compatibility/2006" xmlns:r="http://schemas.openxmlformats.org/officeDocument/2006/relationships" xmlns:w="http://schemas.openxmlformats.org/wordprocessingml/2006/main" xmlns:w14="http://schemas.microsoft.com/office/word/2010/wordml" xmlns:w15="http://schemas.microsoft.com/office/word/2012/wordml" xmlns:w16cex="http://schemas.microsoft.com/office/word/2018/wordml/cex" xmlns:w16cid="http://schemas.microsoft.com/office/word/2016/wordml/cid" xmlns:w16="http://schemas.microsoft.com/office/word/2018/wordml" xmlns:w16sdtdh="http://schemas.microsoft.com/office/word/2020/wordml/sdtdatahash" xmlns:w16se="http://schemas.microsoft.com/office/word/2015/wordml/symex" mc:Ignorable="w14 w15 w16se w16cid w16 w16cex w16sdtdh">
   <w:docDefaults>
     <w:rPrDefault>
       <w:rPr>
@@ -27870,7 +27825,7 @@
       </w:pPr>
     </w:pPrDefault>
   </w:docDefaults>
-  <w:latentStyles w:defLockedState="0" w:defUIPriority="99" w:defSemiHidden="0" w:defUnhideWhenUsed="0" w:defQFormat="0" w:count="375">
+  <w:latentStyles w:defLockedState="0" w:defUIPriority="99" w:defSemiHidden="0" w:defUnhideWhenUsed="0" w:defQFormat="0" w:count="376">
     <w:lsdException w:name="Normal" w:uiPriority="0" w:qFormat="1"/>
     <w:lsdException w:name="heading 1" w:uiPriority="9" w:qFormat="1"/>
     <w:lsdException w:name="heading 2" w:semiHidden="1" w:uiPriority="9" w:unhideWhenUsed="1" w:qFormat="1"/>
@@ -28246,17 +28201,18 @@
     <w:lsdException w:name="Smart Hyperlink" w:semiHidden="1" w:unhideWhenUsed="1"/>
     <w:lsdException w:name="Hashtag" w:semiHidden="1" w:unhideWhenUsed="1"/>
     <w:lsdException w:name="Unresolved Mention" w:semiHidden="1" w:unhideWhenUsed="1"/>
+    <w:lsdException w:name="Smart Link" w:semiHidden="1" w:unhideWhenUsed="1"/>
   </w:latentStyles>
-  <w:style w:type="paragraph" w:default="1" w:styleId="a">
+  <w:style w:type="paragraph" w:default="1" w:styleId="Normal">
     <w:name w:val="Normal"/>
     <w:qFormat/>
     <w:rsid w:val="002C07A7"/>
   </w:style>
-  <w:style w:type="paragraph" w:styleId="1">
+  <w:style w:type="paragraph" w:styleId="Heading1">
     <w:name w:val="heading 1"/>
-    <w:basedOn w:val="a"/>
-    <w:next w:val="a"/>
-    <w:link w:val="10"/>
+    <w:basedOn w:val="Normal"/>
+    <w:next w:val="Normal"/>
+    <w:link w:val="Heading1Char"/>
     <w:uiPriority w:val="9"/>
     <w:qFormat/>
     <w:rsid w:val="00082E26"/>
@@ -28273,11 +28229,11 @@
       <w:szCs w:val="32"/>
     </w:rPr>
   </w:style>
-  <w:style w:type="paragraph" w:styleId="2">
+  <w:style w:type="paragraph" w:styleId="Heading2">
     <w:name w:val="heading 2"/>
-    <w:basedOn w:val="a"/>
-    <w:next w:val="a"/>
-    <w:link w:val="20"/>
+    <w:basedOn w:val="Normal"/>
+    <w:next w:val="Normal"/>
+    <w:link w:val="Heading2Char"/>
     <w:uiPriority w:val="9"/>
     <w:unhideWhenUsed/>
     <w:qFormat/>
@@ -28295,13 +28251,13 @@
       <w:szCs w:val="26"/>
     </w:rPr>
   </w:style>
-  <w:style w:type="character" w:default="1" w:styleId="a0">
+  <w:style w:type="character" w:default="1" w:styleId="DefaultParagraphFont">
     <w:name w:val="Default Paragraph Font"/>
     <w:uiPriority w:val="1"/>
     <w:semiHidden/>
     <w:unhideWhenUsed/>
   </w:style>
-  <w:style w:type="table" w:default="1" w:styleId="a1">
+  <w:style w:type="table" w:default="1" w:styleId="TableNormal">
     <w:name w:val="Normal Table"/>
     <w:uiPriority w:val="99"/>
     <w:semiHidden/>
@@ -28316,15 +28272,15 @@
       </w:tblCellMar>
     </w:tblPr>
   </w:style>
-  <w:style w:type="numbering" w:default="1" w:styleId="a2">
+  <w:style w:type="numbering" w:default="1" w:styleId="NoList">
     <w:name w:val="No List"/>
     <w:uiPriority w:val="99"/>
     <w:semiHidden/>
     <w:unhideWhenUsed/>
   </w:style>
-  <w:style w:type="paragraph" w:styleId="a3">
+  <w:style w:type="paragraph" w:styleId="ListParagraph">
     <w:name w:val="List Paragraph"/>
-    <w:basedOn w:val="a"/>
+    <w:basedOn w:val="Normal"/>
     <w:uiPriority w:val="34"/>
     <w:qFormat/>
     <w:rsid w:val="00771157"/>
@@ -28333,11 +28289,11 @@
       <w:contextualSpacing/>
     </w:pPr>
   </w:style>
-  <w:style w:type="paragraph" w:styleId="a4">
+  <w:style w:type="paragraph" w:styleId="Title">
     <w:name w:val="Title"/>
-    <w:basedOn w:val="a"/>
-    <w:next w:val="a"/>
-    <w:link w:val="a5"/>
+    <w:basedOn w:val="Normal"/>
+    <w:next w:val="Normal"/>
+    <w:link w:val="TitleChar"/>
     <w:uiPriority w:val="10"/>
     <w:qFormat/>
     <w:rsid w:val="005F3F24"/>
@@ -28353,10 +28309,10 @@
       <w:szCs w:val="56"/>
     </w:rPr>
   </w:style>
-  <w:style w:type="character" w:customStyle="1" w:styleId="a5">
-    <w:name w:val="כותרת טקסט תו"/>
-    <w:basedOn w:val="a0"/>
-    <w:link w:val="a4"/>
+  <w:style w:type="character" w:customStyle="1" w:styleId="TitleChar">
+    <w:name w:val="Title Char"/>
+    <w:basedOn w:val="DefaultParagraphFont"/>
+    <w:link w:val="Title"/>
     <w:uiPriority w:val="10"/>
     <w:rsid w:val="005F3F24"/>
     <w:rPr>
@@ -28367,9 +28323,9 @@
       <w:szCs w:val="56"/>
     </w:rPr>
   </w:style>
-  <w:style w:type="character" w:styleId="a6">
+  <w:style w:type="character" w:styleId="CommentReference">
     <w:name w:val="annotation reference"/>
-    <w:basedOn w:val="a0"/>
+    <w:basedOn w:val="DefaultParagraphFont"/>
     <w:uiPriority w:val="99"/>
     <w:semiHidden/>
     <w:unhideWhenUsed/>
@@ -28379,10 +28335,10 @@
       <w:szCs w:val="16"/>
     </w:rPr>
   </w:style>
-  <w:style w:type="paragraph" w:styleId="a7">
+  <w:style w:type="paragraph" w:styleId="CommentText">
     <w:name w:val="annotation text"/>
-    <w:basedOn w:val="a"/>
-    <w:link w:val="a8"/>
+    <w:basedOn w:val="Normal"/>
+    <w:link w:val="CommentTextChar"/>
     <w:uiPriority w:val="99"/>
     <w:unhideWhenUsed/>
     <w:rsid w:val="006760D3"/>
@@ -28394,10 +28350,10 @@
       <w:szCs w:val="20"/>
     </w:rPr>
   </w:style>
-  <w:style w:type="character" w:customStyle="1" w:styleId="a8">
-    <w:name w:val="טקסט הערה תו"/>
-    <w:basedOn w:val="a0"/>
-    <w:link w:val="a7"/>
+  <w:style w:type="character" w:customStyle="1" w:styleId="CommentTextChar">
+    <w:name w:val="Comment Text Char"/>
+    <w:basedOn w:val="DefaultParagraphFont"/>
+    <w:link w:val="CommentText"/>
     <w:uiPriority w:val="99"/>
     <w:rsid w:val="006760D3"/>
     <w:rPr>
@@ -28405,11 +28361,11 @@
       <w:szCs w:val="20"/>
     </w:rPr>
   </w:style>
-  <w:style w:type="paragraph" w:styleId="a9">
+  <w:style w:type="paragraph" w:styleId="CommentSubject">
     <w:name w:val="annotation subject"/>
-    <w:basedOn w:val="a7"/>
-    <w:next w:val="a7"/>
-    <w:link w:val="aa"/>
+    <w:basedOn w:val="CommentText"/>
+    <w:next w:val="CommentText"/>
+    <w:link w:val="CommentSubjectChar"/>
     <w:uiPriority w:val="99"/>
     <w:semiHidden/>
     <w:unhideWhenUsed/>
@@ -28419,10 +28375,10 @@
       <w:bCs/>
     </w:rPr>
   </w:style>
-  <w:style w:type="character" w:customStyle="1" w:styleId="aa">
-    <w:name w:val="נושא הערה תו"/>
-    <w:basedOn w:val="a8"/>
-    <w:link w:val="a9"/>
+  <w:style w:type="character" w:customStyle="1" w:styleId="CommentSubjectChar">
+    <w:name w:val="Comment Subject Char"/>
+    <w:basedOn w:val="CommentTextChar"/>
+    <w:link w:val="CommentSubject"/>
     <w:uiPriority w:val="99"/>
     <w:semiHidden/>
     <w:rsid w:val="006760D3"/>
@@ -28433,10 +28389,10 @@
       <w:szCs w:val="20"/>
     </w:rPr>
   </w:style>
-  <w:style w:type="character" w:customStyle="1" w:styleId="20">
-    <w:name w:val="כותרת 2 תו"/>
-    <w:basedOn w:val="a0"/>
-    <w:link w:val="2"/>
+  <w:style w:type="character" w:customStyle="1" w:styleId="Heading2Char">
+    <w:name w:val="Heading 2 Char"/>
+    <w:basedOn w:val="DefaultParagraphFont"/>
+    <w:link w:val="Heading2"/>
     <w:uiPriority w:val="9"/>
     <w:rsid w:val="005638D8"/>
     <w:rPr>
@@ -28448,8 +28404,8 @@
   </w:style>
   <w:style w:type="paragraph" w:styleId="Index1">
     <w:name w:val="index 1"/>
-    <w:basedOn w:val="a"/>
-    <w:next w:val="a"/>
+    <w:basedOn w:val="Normal"/>
+    <w:next w:val="Normal"/>
     <w:autoRedefine/>
     <w:uiPriority w:val="99"/>
     <w:unhideWhenUsed/>
@@ -28465,10 +28421,10 @@
       <w:szCs w:val="18"/>
     </w:rPr>
   </w:style>
-  <w:style w:type="character" w:customStyle="1" w:styleId="10">
-    <w:name w:val="כותרת 1 תו"/>
-    <w:basedOn w:val="a0"/>
-    <w:link w:val="1"/>
+  <w:style w:type="character" w:customStyle="1" w:styleId="Heading1Char">
+    <w:name w:val="Heading 1 Char"/>
+    <w:basedOn w:val="DefaultParagraphFont"/>
+    <w:link w:val="Heading1"/>
     <w:uiPriority w:val="9"/>
     <w:rsid w:val="00082E26"/>
     <w:rPr>
@@ -28480,8 +28436,8 @@
   </w:style>
   <w:style w:type="paragraph" w:styleId="Index2">
     <w:name w:val="index 2"/>
-    <w:basedOn w:val="a"/>
-    <w:next w:val="a"/>
+    <w:basedOn w:val="Normal"/>
+    <w:next w:val="Normal"/>
     <w:autoRedefine/>
     <w:uiPriority w:val="99"/>
     <w:unhideWhenUsed/>
@@ -28499,8 +28455,8 @@
   </w:style>
   <w:style w:type="paragraph" w:styleId="Index9">
     <w:name w:val="index 9"/>
-    <w:basedOn w:val="a"/>
-    <w:next w:val="a"/>
+    <w:basedOn w:val="Normal"/>
+    <w:next w:val="Normal"/>
     <w:autoRedefine/>
     <w:uiPriority w:val="99"/>
     <w:unhideWhenUsed/>
@@ -28518,8 +28474,8 @@
   </w:style>
   <w:style w:type="paragraph" w:styleId="Index3">
     <w:name w:val="index 3"/>
-    <w:basedOn w:val="a"/>
-    <w:next w:val="a"/>
+    <w:basedOn w:val="Normal"/>
+    <w:next w:val="Normal"/>
     <w:autoRedefine/>
     <w:uiPriority w:val="99"/>
     <w:unhideWhenUsed/>
@@ -28537,8 +28493,8 @@
   </w:style>
   <w:style w:type="paragraph" w:styleId="Index4">
     <w:name w:val="index 4"/>
-    <w:basedOn w:val="a"/>
-    <w:next w:val="a"/>
+    <w:basedOn w:val="Normal"/>
+    <w:next w:val="Normal"/>
     <w:autoRedefine/>
     <w:uiPriority w:val="99"/>
     <w:unhideWhenUsed/>
@@ -28556,8 +28512,8 @@
   </w:style>
   <w:style w:type="paragraph" w:styleId="Index5">
     <w:name w:val="index 5"/>
-    <w:basedOn w:val="a"/>
-    <w:next w:val="a"/>
+    <w:basedOn w:val="Normal"/>
+    <w:next w:val="Normal"/>
     <w:autoRedefine/>
     <w:uiPriority w:val="99"/>
     <w:unhideWhenUsed/>
@@ -28575,8 +28531,8 @@
   </w:style>
   <w:style w:type="paragraph" w:styleId="Index6">
     <w:name w:val="index 6"/>
-    <w:basedOn w:val="a"/>
-    <w:next w:val="a"/>
+    <w:basedOn w:val="Normal"/>
+    <w:next w:val="Normal"/>
     <w:autoRedefine/>
     <w:uiPriority w:val="99"/>
     <w:unhideWhenUsed/>
@@ -28594,8 +28550,8 @@
   </w:style>
   <w:style w:type="paragraph" w:styleId="Index7">
     <w:name w:val="index 7"/>
-    <w:basedOn w:val="a"/>
-    <w:next w:val="a"/>
+    <w:basedOn w:val="Normal"/>
+    <w:next w:val="Normal"/>
     <w:autoRedefine/>
     <w:uiPriority w:val="99"/>
     <w:unhideWhenUsed/>
@@ -28613,8 +28569,8 @@
   </w:style>
   <w:style w:type="paragraph" w:styleId="Index8">
     <w:name w:val="index 8"/>
-    <w:basedOn w:val="a"/>
-    <w:next w:val="a"/>
+    <w:basedOn w:val="Normal"/>
+    <w:next w:val="Normal"/>
     <w:autoRedefine/>
     <w:uiPriority w:val="99"/>
     <w:unhideWhenUsed/>
@@ -28630,9 +28586,9 @@
       <w:szCs w:val="18"/>
     </w:rPr>
   </w:style>
-  <w:style w:type="paragraph" w:styleId="ab">
+  <w:style w:type="paragraph" w:styleId="IndexHeading">
     <w:name w:val="index heading"/>
-    <w:basedOn w:val="a"/>
+    <w:basedOn w:val="Normal"/>
     <w:next w:val="Index1"/>
     <w:uiPriority w:val="99"/>
     <w:unhideWhenUsed/>
@@ -28648,36 +28604,6 @@
       <w:bCs/>
       <w:sz w:val="26"/>
       <w:szCs w:val="26"/>
-    </w:rPr>
-  </w:style>
-  <w:style w:type="paragraph" w:styleId="ac">
-    <w:name w:val="Balloon Text"/>
-    <w:basedOn w:val="a"/>
-    <w:link w:val="ad"/>
-    <w:uiPriority w:val="99"/>
-    <w:semiHidden/>
-    <w:unhideWhenUsed/>
-    <w:rsid w:val="006E428A"/>
-    <w:pPr>
-      <w:spacing w:after="0" w:line="240" w:lineRule="auto"/>
-    </w:pPr>
-    <w:rPr>
-      <w:rFonts w:ascii="Tahoma" w:hAnsi="Tahoma" w:cs="Tahoma"/>
-      <w:sz w:val="18"/>
-      <w:szCs w:val="18"/>
-    </w:rPr>
-  </w:style>
-  <w:style w:type="character" w:customStyle="1" w:styleId="ad">
-    <w:name w:val="טקסט בלונים תו"/>
-    <w:basedOn w:val="a0"/>
-    <w:link w:val="ac"/>
-    <w:uiPriority w:val="99"/>
-    <w:semiHidden/>
-    <w:rsid w:val="006E428A"/>
-    <w:rPr>
-      <w:rFonts w:ascii="Tahoma" w:hAnsi="Tahoma" w:cs="Tahoma"/>
-      <w:sz w:val="18"/>
-      <w:szCs w:val="18"/>
     </w:rPr>
   </w:style>
 </w:styles>
@@ -28983,7 +28909,7 @@
 </file>
 
 <file path=customXml/itemProps1.xml><?xml version="1.0" encoding="utf-8"?>
-<ds:datastoreItem xmlns:ds="http://schemas.openxmlformats.org/officeDocument/2006/customXml" ds:itemID="{40654A09-4E02-45F2-B1F2-4ABFE43094A9}">
+<ds:datastoreItem xmlns:ds="http://schemas.openxmlformats.org/officeDocument/2006/customXml" ds:itemID="{3268E68C-05BC-480E-8D46-DED0236E6C65}">
   <ds:schemaRefs>
     <ds:schemaRef ds:uri="http://schemas.openxmlformats.org/officeDocument/2006/bibliography"/>
   </ds:schemaRefs>

</xml_diff>

<commit_message>
Fixed small detail in usecases (Login II.1.4)
</commit_message>
<xml_diff>
--- a/Docs/V0_UseCases.docx
+++ b/Docs/V0_UseCases.docx
@@ -1,6 +1,6 @@
 
 <file path=word/document.xml><?xml version="1.0" encoding="utf-8"?>
-<w:document xmlns:wpc="http://schemas.microsoft.com/office/word/2010/wordprocessingCanvas" xmlns:cx="http://schemas.microsoft.com/office/drawing/2014/chartex" xmlns:cx1="http://schemas.microsoft.com/office/drawing/2015/9/8/chartex" xmlns:cx2="http://schemas.microsoft.com/office/drawing/2015/10/21/chartex" xmlns:cx3="http://schemas.microsoft.com/office/drawing/2016/5/9/chartex" xmlns:cx4="http://schemas.microsoft.com/office/drawing/2016/5/10/chartex" xmlns:cx5="http://schemas.microsoft.com/office/drawing/2016/5/11/chartex" xmlns:cx6="http://schemas.microsoft.com/office/drawing/2016/5/12/chartex" xmlns:cx7="http://schemas.microsoft.com/office/drawing/2016/5/13/chartex" xmlns:cx8="http://schemas.microsoft.com/office/drawing/2016/5/14/chartex" xmlns:mc="http://schemas.openxmlformats.org/markup-compatibility/2006" xmlns:aink="http://schemas.microsoft.com/office/drawing/2016/ink" xmlns:am3d="http://schemas.microsoft.com/office/drawing/2017/model3d" xmlns:o="urn:schemas-microsoft-com:office:office" xmlns:r="http://schemas.openxmlformats.org/officeDocument/2006/relationships" xmlns:m="http://schemas.openxmlformats.org/officeDocument/2006/math" xmlns:v="urn:schemas-microsoft-com:vml" xmlns:wp14="http://schemas.microsoft.com/office/word/2010/wordprocessingDrawing" xmlns:wp="http://schemas.openxmlformats.org/drawingml/2006/wordprocessingDrawing" xmlns:w10="urn:schemas-microsoft-com:office:word" xmlns:w="http://schemas.openxmlformats.org/wordprocessingml/2006/main" xmlns:w14="http://schemas.microsoft.com/office/word/2010/wordml" xmlns:w15="http://schemas.microsoft.com/office/word/2012/wordml" xmlns:w16cex="http://schemas.microsoft.com/office/word/2018/wordml/cex" xmlns:w16cid="http://schemas.microsoft.com/office/word/2016/wordml/cid" xmlns:w16="http://schemas.microsoft.com/office/word/2018/wordml" xmlns:w16sdtdh="http://schemas.microsoft.com/office/word/2020/wordml/sdtdatahash" xmlns:w16se="http://schemas.microsoft.com/office/word/2015/wordml/symex" xmlns:wpg="http://schemas.microsoft.com/office/word/2010/wordprocessingGroup" xmlns:wpi="http://schemas.microsoft.com/office/word/2010/wordprocessingInk" xmlns:wne="http://schemas.microsoft.com/office/word/2006/wordml" xmlns:wps="http://schemas.microsoft.com/office/word/2010/wordprocessingShape" mc:Ignorable="w14 w15 w16se w16cid w16 w16cex w16sdtdh wp14">
+<w:document xmlns:wpc="http://schemas.microsoft.com/office/word/2010/wordprocessingCanvas" xmlns:cx="http://schemas.microsoft.com/office/drawing/2014/chartex" xmlns:cx1="http://schemas.microsoft.com/office/drawing/2015/9/8/chartex" xmlns:cx2="http://schemas.microsoft.com/office/drawing/2015/10/21/chartex" xmlns:cx3="http://schemas.microsoft.com/office/drawing/2016/5/9/chartex" xmlns:cx4="http://schemas.microsoft.com/office/drawing/2016/5/10/chartex" xmlns:cx5="http://schemas.microsoft.com/office/drawing/2016/5/11/chartex" xmlns:cx6="http://schemas.microsoft.com/office/drawing/2016/5/12/chartex" xmlns:cx7="http://schemas.microsoft.com/office/drawing/2016/5/13/chartex" xmlns:cx8="http://schemas.microsoft.com/office/drawing/2016/5/14/chartex" xmlns:mc="http://schemas.openxmlformats.org/markup-compatibility/2006" xmlns:aink="http://schemas.microsoft.com/office/drawing/2016/ink" xmlns:am3d="http://schemas.microsoft.com/office/drawing/2017/model3d" xmlns:o="urn:schemas-microsoft-com:office:office" xmlns:oel="http://schemas.microsoft.com/office/2019/extlst" xmlns:r="http://schemas.openxmlformats.org/officeDocument/2006/relationships" xmlns:m="http://schemas.openxmlformats.org/officeDocument/2006/math" xmlns:v="urn:schemas-microsoft-com:vml" xmlns:wp14="http://schemas.microsoft.com/office/word/2010/wordprocessingDrawing" xmlns:wp="http://schemas.openxmlformats.org/drawingml/2006/wordprocessingDrawing" xmlns:w10="urn:schemas-microsoft-com:office:word" xmlns:w="http://schemas.openxmlformats.org/wordprocessingml/2006/main" xmlns:w14="http://schemas.microsoft.com/office/word/2010/wordml" xmlns:w15="http://schemas.microsoft.com/office/word/2012/wordml" xmlns:w16cex="http://schemas.microsoft.com/office/word/2018/wordml/cex" xmlns:w16cid="http://schemas.microsoft.com/office/word/2016/wordml/cid" xmlns:w16="http://schemas.microsoft.com/office/word/2018/wordml" xmlns:w16sdtdh="http://schemas.microsoft.com/office/word/2020/wordml/sdtdatahash" xmlns:w16se="http://schemas.microsoft.com/office/word/2015/wordml/symex" xmlns:wpg="http://schemas.microsoft.com/office/word/2010/wordprocessingGroup" xmlns:wpi="http://schemas.microsoft.com/office/word/2010/wordprocessingInk" xmlns:wne="http://schemas.microsoft.com/office/word/2006/wordml" xmlns:wps="http://schemas.microsoft.com/office/word/2010/wordprocessingShape" mc:Ignorable="w14 w15 w16se w16cid w16 w16cex w16sdtdh wp14">
   <w:body>
     <w:p>
       <w:pPr>
@@ -416,7 +416,19 @@
         <w:rPr>
           <w:noProof/>
         </w:rPr>
-        <w:t>Login to the trading system (II.4)</w:t>
+        <w:t>Login to the trading system (II.</w:t>
+      </w:r>
+      <w:r>
+        <w:rPr>
+          <w:noProof/>
+        </w:rPr>
+        <w:t>1.</w:t>
+      </w:r>
+      <w:r>
+        <w:rPr>
+          <w:noProof/>
+        </w:rPr>
+        <w:t>4)</w:t>
       </w:r>
       <w:r>
         <w:rPr>
@@ -5909,7 +5921,21 @@
               <w:rPr>
                 <w:rFonts w:ascii="Arial" w:hAnsi="Arial" w:cs="Arial"/>
               </w:rPr>
-              <w:t>The guest must log in in order to trade as a member.</w:t>
+              <w:t xml:space="preserve">The guest must log in </w:t>
+            </w:r>
+            <w:proofErr w:type="gramStart"/>
+            <w:r>
+              <w:rPr>
+                <w:rFonts w:ascii="Arial" w:hAnsi="Arial" w:cs="Arial"/>
+              </w:rPr>
+              <w:t>in order to</w:t>
+            </w:r>
+            <w:proofErr w:type="gramEnd"/>
+            <w:r>
+              <w:rPr>
+                <w:rFonts w:ascii="Arial" w:hAnsi="Arial" w:cs="Arial"/>
+              </w:rPr>
+              <w:t xml:space="preserve"> trade as a member.</w:t>
             </w:r>
           </w:p>
         </w:tc>
@@ -6201,7 +6227,13 @@
               <w:t>Login to the trading system</w:t>
             </w:r>
             <w:r>
-              <w:t xml:space="preserve"> (II.4)</w:t>
+              <w:t xml:space="preserve"> (II.</w:t>
+            </w:r>
+            <w:r>
+              <w:t>1.</w:t>
+            </w:r>
+            <w:r>
+              <w:t>4)</w:t>
             </w:r>
           </w:p>
         </w:tc>
@@ -7960,7 +7992,21 @@
               <w:rPr>
                 <w:rFonts w:ascii="Arial" w:hAnsi="Arial" w:cs="Arial"/>
               </w:rPr>
-              <w:t>The user is able to filter the result by price range, item rank, category or shop rank.</w:t>
+              <w:t xml:space="preserve">The user </w:t>
+            </w:r>
+            <w:proofErr w:type="gramStart"/>
+            <w:r>
+              <w:rPr>
+                <w:rFonts w:ascii="Arial" w:hAnsi="Arial" w:cs="Arial"/>
+              </w:rPr>
+              <w:t>is able to</w:t>
+            </w:r>
+            <w:proofErr w:type="gramEnd"/>
+            <w:r>
+              <w:rPr>
+                <w:rFonts w:ascii="Arial" w:hAnsi="Arial" w:cs="Arial"/>
+              </w:rPr>
+              <w:t xml:space="preserve"> filter the result by price range, item rank, category or shop rank.</w:t>
             </w:r>
           </w:p>
         </w:tc>
@@ -9040,7 +9086,21 @@
               <w:rPr>
                 <w:rFonts w:ascii="Arial" w:hAnsi="Arial" w:cs="Arial"/>
               </w:rPr>
-              <w:t>The user is able to see minimized info about his items, as well user can make changes on those items.</w:t>
+              <w:t xml:space="preserve">The user </w:t>
+            </w:r>
+            <w:proofErr w:type="gramStart"/>
+            <w:r>
+              <w:rPr>
+                <w:rFonts w:ascii="Arial" w:hAnsi="Arial" w:cs="Arial"/>
+              </w:rPr>
+              <w:t>is able to</w:t>
+            </w:r>
+            <w:proofErr w:type="gramEnd"/>
+            <w:r>
+              <w:rPr>
+                <w:rFonts w:ascii="Arial" w:hAnsi="Arial" w:cs="Arial"/>
+              </w:rPr>
+              <w:t xml:space="preserve"> see minimized info about his items, as well user can make changes on those items.</w:t>
             </w:r>
           </w:p>
         </w:tc>
@@ -16587,13 +16647,7 @@
               <w:rPr>
                 <w:rFonts w:ascii="Arial" w:hAnsi="Arial" w:cs="Arial"/>
               </w:rPr>
-              <w:t>purchase</w:t>
-            </w:r>
-            <w:r>
-              <w:rPr>
-                <w:rFonts w:ascii="Arial" w:hAnsi="Arial" w:cs="Arial"/>
-              </w:rPr>
-              <w:t xml:space="preserve"> </w:t>
+              <w:t xml:space="preserve">purchase </w:t>
             </w:r>
             <w:r>
               <w:rPr>
@@ -16664,13 +16718,7 @@
               <w:rPr>
                 <w:rFonts w:ascii="Arial" w:hAnsi="Arial" w:cs="Arial"/>
               </w:rPr>
-              <w:t>purchase</w:t>
-            </w:r>
-            <w:r>
-              <w:rPr>
-                <w:rFonts w:ascii="Arial" w:hAnsi="Arial" w:cs="Arial"/>
-              </w:rPr>
-              <w:t xml:space="preserve"> </w:t>
+              <w:t xml:space="preserve">purchase </w:t>
             </w:r>
             <w:r>
               <w:rPr>
@@ -16744,13 +16792,7 @@
               <w:rPr>
                 <w:rFonts w:ascii="Arial" w:hAnsi="Arial" w:cs="Arial"/>
               </w:rPr>
-              <w:t>purchase</w:t>
-            </w:r>
-            <w:r>
-              <w:rPr>
-                <w:rFonts w:ascii="Arial" w:hAnsi="Arial" w:cs="Arial"/>
-              </w:rPr>
-              <w:t xml:space="preserve"> </w:t>
+              <w:t xml:space="preserve">purchase </w:t>
             </w:r>
             <w:r>
               <w:rPr>
@@ -16836,13 +16878,7 @@
               <w:rPr>
                 <w:rFonts w:ascii="Arial" w:hAnsi="Arial" w:cs="Arial"/>
               </w:rPr>
-              <w:t>purchase</w:t>
-            </w:r>
-            <w:r>
-              <w:rPr>
-                <w:rFonts w:ascii="Arial" w:hAnsi="Arial" w:cs="Arial"/>
-              </w:rPr>
-              <w:t xml:space="preserve"> </w:t>
+              <w:t xml:space="preserve">purchase </w:t>
             </w:r>
             <w:r>
               <w:rPr>
@@ -16873,13 +16909,7 @@
               <w:rPr>
                 <w:rFonts w:ascii="Arial" w:hAnsi="Arial" w:cs="Arial"/>
               </w:rPr>
-              <w:t>purchase</w:t>
-            </w:r>
-            <w:r>
-              <w:rPr>
-                <w:rFonts w:ascii="Arial" w:hAnsi="Arial" w:cs="Arial"/>
-              </w:rPr>
-              <w:t xml:space="preserve"> </w:t>
+              <w:t xml:space="preserve">purchase </w:t>
             </w:r>
             <w:r>
               <w:rPr>
@@ -16910,13 +16940,7 @@
               <w:rPr>
                 <w:rFonts w:ascii="Arial" w:hAnsi="Arial" w:cs="Arial"/>
               </w:rPr>
-              <w:t>purchase</w:t>
-            </w:r>
-            <w:r>
-              <w:rPr>
-                <w:rFonts w:ascii="Arial" w:hAnsi="Arial" w:cs="Arial"/>
-              </w:rPr>
-              <w:t xml:space="preserve"> </w:t>
+              <w:t xml:space="preserve">purchase </w:t>
             </w:r>
             <w:r>
               <w:rPr>
@@ -16947,13 +16971,7 @@
               <w:rPr>
                 <w:rFonts w:ascii="Arial" w:hAnsi="Arial" w:cs="Arial"/>
               </w:rPr>
-              <w:t>purchase</w:t>
-            </w:r>
-            <w:r>
-              <w:rPr>
-                <w:rFonts w:ascii="Arial" w:hAnsi="Arial" w:cs="Arial"/>
-              </w:rPr>
-              <w:t xml:space="preserve"> </w:t>
+              <w:t xml:space="preserve">purchase </w:t>
             </w:r>
             <w:r>
               <w:rPr>
@@ -16984,13 +17002,7 @@
               <w:rPr>
                 <w:rFonts w:ascii="Arial" w:hAnsi="Arial" w:cs="Arial"/>
               </w:rPr>
-              <w:t>purchase</w:t>
-            </w:r>
-            <w:r>
-              <w:rPr>
-                <w:rFonts w:ascii="Arial" w:hAnsi="Arial" w:cs="Arial"/>
-              </w:rPr>
-              <w:t xml:space="preserve"> </w:t>
+              <w:t xml:space="preserve">purchase </w:t>
             </w:r>
             <w:r>
               <w:rPr>
@@ -17358,7 +17370,21 @@
               <w:rPr>
                 <w:rFonts w:ascii="Arial" w:hAnsi="Arial" w:cs="Arial"/>
               </w:rPr>
-              <w:t xml:space="preserve">Shop’s details, items’ details and their updated discount policy. </w:t>
+              <w:t xml:space="preserve">Shop’s details, items’ </w:t>
+            </w:r>
+            <w:proofErr w:type="gramStart"/>
+            <w:r>
+              <w:rPr>
+                <w:rFonts w:ascii="Arial" w:hAnsi="Arial" w:cs="Arial"/>
+              </w:rPr>
+              <w:t>details</w:t>
+            </w:r>
+            <w:proofErr w:type="gramEnd"/>
+            <w:r>
+              <w:rPr>
+                <w:rFonts w:ascii="Arial" w:hAnsi="Arial" w:cs="Arial"/>
+              </w:rPr>
+              <w:t xml:space="preserve"> and their updated discount policy. </w:t>
             </w:r>
           </w:p>
         </w:tc>
@@ -19537,8 +19563,16 @@
               <w:rPr>
                 <w:rFonts w:ascii="Arial" w:hAnsi="Arial" w:cs="Arial"/>
               </w:rPr>
-              <w:t>manager’s details</w:t>
-            </w:r>
+              <w:t xml:space="preserve">manager’s </w:t>
+            </w:r>
+            <w:proofErr w:type="gramStart"/>
+            <w:r>
+              <w:rPr>
+                <w:rFonts w:ascii="Arial" w:hAnsi="Arial" w:cs="Arial"/>
+              </w:rPr>
+              <w:t>details</w:t>
+            </w:r>
+            <w:proofErr w:type="gramEnd"/>
             <w:r>
               <w:rPr>
                 <w:rFonts w:ascii="Arial" w:hAnsi="Arial" w:cs="Arial"/>
@@ -21364,11 +21398,16 @@
             <w:r>
               <w:t xml:space="preserve"> (II.4.13)</w:t>
             </w:r>
+            <w:proofErr w:type="gramStart"/>
             <w:r>
               <w:t>/</w:t>
             </w:r>
             <w:r>
-              <w:t>( (II.6.4)</w:t>
+              <w:t>( (</w:t>
+            </w:r>
+            <w:proofErr w:type="gramEnd"/>
+            <w:r>
+              <w:t>II.6.4)</w:t>
             </w:r>
           </w:p>
         </w:tc>
@@ -21706,7 +21745,23 @@
                 <w:rFonts w:ascii="Arial" w:hAnsi="Arial" w:cs="Arial"/>
                 <w:lang w:bidi="ar-EG"/>
               </w:rPr>
-              <w:t xml:space="preserve"> otherwise relevant error message is shown.</w:t>
+              <w:t xml:space="preserve"> </w:t>
+            </w:r>
+            <w:proofErr w:type="gramStart"/>
+            <w:r>
+              <w:rPr>
+                <w:rFonts w:ascii="Arial" w:hAnsi="Arial" w:cs="Arial"/>
+                <w:lang w:bidi="ar-EG"/>
+              </w:rPr>
+              <w:t>otherwise</w:t>
+            </w:r>
+            <w:proofErr w:type="gramEnd"/>
+            <w:r>
+              <w:rPr>
+                <w:rFonts w:ascii="Arial" w:hAnsi="Arial" w:cs="Arial"/>
+                <w:lang w:bidi="ar-EG"/>
+              </w:rPr>
+              <w:t xml:space="preserve"> relevant error message is shown.</w:t>
             </w:r>
           </w:p>
         </w:tc>
@@ -21907,7 +21962,7 @@
 </file>
 
 <file path=word/comments.xml><?xml version="1.0" encoding="utf-8"?>
-<w:comments xmlns:wpc="http://schemas.microsoft.com/office/word/2010/wordprocessingCanvas" xmlns:cx="http://schemas.microsoft.com/office/drawing/2014/chartex" xmlns:cx1="http://schemas.microsoft.com/office/drawing/2015/9/8/chartex" xmlns:cx2="http://schemas.microsoft.com/office/drawing/2015/10/21/chartex" xmlns:cx3="http://schemas.microsoft.com/office/drawing/2016/5/9/chartex" xmlns:cx4="http://schemas.microsoft.com/office/drawing/2016/5/10/chartex" xmlns:cx5="http://schemas.microsoft.com/office/drawing/2016/5/11/chartex" xmlns:cx6="http://schemas.microsoft.com/office/drawing/2016/5/12/chartex" xmlns:cx7="http://schemas.microsoft.com/office/drawing/2016/5/13/chartex" xmlns:cx8="http://schemas.microsoft.com/office/drawing/2016/5/14/chartex" xmlns:mc="http://schemas.openxmlformats.org/markup-compatibility/2006" xmlns:aink="http://schemas.microsoft.com/office/drawing/2016/ink" xmlns:am3d="http://schemas.microsoft.com/office/drawing/2017/model3d" xmlns:o="urn:schemas-microsoft-com:office:office" xmlns:r="http://schemas.openxmlformats.org/officeDocument/2006/relationships" xmlns:m="http://schemas.openxmlformats.org/officeDocument/2006/math" xmlns:v="urn:schemas-microsoft-com:vml" xmlns:wp14="http://schemas.microsoft.com/office/word/2010/wordprocessingDrawing" xmlns:wp="http://schemas.openxmlformats.org/drawingml/2006/wordprocessingDrawing" xmlns:w10="urn:schemas-microsoft-com:office:word" xmlns:w="http://schemas.openxmlformats.org/wordprocessingml/2006/main" xmlns:w14="http://schemas.microsoft.com/office/word/2010/wordml" xmlns:w15="http://schemas.microsoft.com/office/word/2012/wordml" xmlns:w16cex="http://schemas.microsoft.com/office/word/2018/wordml/cex" xmlns:w16cid="http://schemas.microsoft.com/office/word/2016/wordml/cid" xmlns:w16="http://schemas.microsoft.com/office/word/2018/wordml" xmlns:w16sdtdh="http://schemas.microsoft.com/office/word/2020/wordml/sdtdatahash" xmlns:w16se="http://schemas.microsoft.com/office/word/2015/wordml/symex" xmlns:wpg="http://schemas.microsoft.com/office/word/2010/wordprocessingGroup" xmlns:wpi="http://schemas.microsoft.com/office/word/2010/wordprocessingInk" xmlns:wne="http://schemas.microsoft.com/office/word/2006/wordml" xmlns:wps="http://schemas.microsoft.com/office/word/2010/wordprocessingShape" mc:Ignorable="w14 w15 w16se w16cid w16 w16cex w16sdtdh wp14">
+<w:comments xmlns:wpc="http://schemas.microsoft.com/office/word/2010/wordprocessingCanvas" xmlns:cx="http://schemas.microsoft.com/office/drawing/2014/chartex" xmlns:cx1="http://schemas.microsoft.com/office/drawing/2015/9/8/chartex" xmlns:cx2="http://schemas.microsoft.com/office/drawing/2015/10/21/chartex" xmlns:cx3="http://schemas.microsoft.com/office/drawing/2016/5/9/chartex" xmlns:cx4="http://schemas.microsoft.com/office/drawing/2016/5/10/chartex" xmlns:cx5="http://schemas.microsoft.com/office/drawing/2016/5/11/chartex" xmlns:cx6="http://schemas.microsoft.com/office/drawing/2016/5/12/chartex" xmlns:cx7="http://schemas.microsoft.com/office/drawing/2016/5/13/chartex" xmlns:cx8="http://schemas.microsoft.com/office/drawing/2016/5/14/chartex" xmlns:mc="http://schemas.openxmlformats.org/markup-compatibility/2006" xmlns:aink="http://schemas.microsoft.com/office/drawing/2016/ink" xmlns:am3d="http://schemas.microsoft.com/office/drawing/2017/model3d" xmlns:o="urn:schemas-microsoft-com:office:office" xmlns:oel="http://schemas.microsoft.com/office/2019/extlst" xmlns:r="http://schemas.openxmlformats.org/officeDocument/2006/relationships" xmlns:m="http://schemas.openxmlformats.org/officeDocument/2006/math" xmlns:v="urn:schemas-microsoft-com:vml" xmlns:wp14="http://schemas.microsoft.com/office/word/2010/wordprocessingDrawing" xmlns:wp="http://schemas.openxmlformats.org/drawingml/2006/wordprocessingDrawing" xmlns:w10="urn:schemas-microsoft-com:office:word" xmlns:w="http://schemas.openxmlformats.org/wordprocessingml/2006/main" xmlns:w14="http://schemas.microsoft.com/office/word/2010/wordml" xmlns:w15="http://schemas.microsoft.com/office/word/2012/wordml" xmlns:w16cex="http://schemas.microsoft.com/office/word/2018/wordml/cex" xmlns:w16cid="http://schemas.microsoft.com/office/word/2016/wordml/cid" xmlns:w16="http://schemas.microsoft.com/office/word/2018/wordml" xmlns:w16sdtdh="http://schemas.microsoft.com/office/word/2020/wordml/sdtdatahash" xmlns:w16se="http://schemas.microsoft.com/office/word/2015/wordml/symex" xmlns:wpg="http://schemas.microsoft.com/office/word/2010/wordprocessingGroup" xmlns:wpi="http://schemas.microsoft.com/office/word/2010/wordprocessingInk" xmlns:wne="http://schemas.microsoft.com/office/word/2006/wordml" xmlns:wps="http://schemas.microsoft.com/office/word/2010/wordprocessingShape" mc:Ignorable="w14 w15 w16se w16cid w16 w16cex w16sdtdh wp14">
   <w:comment w:id="0" w:author="Luee Akasha" w:date="2022-04-23T23:09:00Z" w:initials="LA">
     <w:p>
       <w:pPr>
@@ -21946,28 +22001,28 @@
 </file>
 
 <file path=word/commentsExtended.xml><?xml version="1.0" encoding="utf-8"?>
-<w15:commentsEx xmlns:wpc="http://schemas.microsoft.com/office/word/2010/wordprocessingCanvas" xmlns:cx="http://schemas.microsoft.com/office/drawing/2014/chartex" xmlns:cx1="http://schemas.microsoft.com/office/drawing/2015/9/8/chartex" xmlns:cx2="http://schemas.microsoft.com/office/drawing/2015/10/21/chartex" xmlns:cx3="http://schemas.microsoft.com/office/drawing/2016/5/9/chartex" xmlns:cx4="http://schemas.microsoft.com/office/drawing/2016/5/10/chartex" xmlns:cx5="http://schemas.microsoft.com/office/drawing/2016/5/11/chartex" xmlns:cx6="http://schemas.microsoft.com/office/drawing/2016/5/12/chartex" xmlns:cx7="http://schemas.microsoft.com/office/drawing/2016/5/13/chartex" xmlns:cx8="http://schemas.microsoft.com/office/drawing/2016/5/14/chartex" xmlns:mc="http://schemas.openxmlformats.org/markup-compatibility/2006" xmlns:aink="http://schemas.microsoft.com/office/drawing/2016/ink" xmlns:am3d="http://schemas.microsoft.com/office/drawing/2017/model3d" xmlns:o="urn:schemas-microsoft-com:office:office" xmlns:r="http://schemas.openxmlformats.org/officeDocument/2006/relationships" xmlns:m="http://schemas.openxmlformats.org/officeDocument/2006/math" xmlns:v="urn:schemas-microsoft-com:vml" xmlns:wp14="http://schemas.microsoft.com/office/word/2010/wordprocessingDrawing" xmlns:wp="http://schemas.openxmlformats.org/drawingml/2006/wordprocessingDrawing" xmlns:w10="urn:schemas-microsoft-com:office:word" xmlns:w="http://schemas.openxmlformats.org/wordprocessingml/2006/main" xmlns:w14="http://schemas.microsoft.com/office/word/2010/wordml" xmlns:w15="http://schemas.microsoft.com/office/word/2012/wordml" xmlns:w16cex="http://schemas.microsoft.com/office/word/2018/wordml/cex" xmlns:w16cid="http://schemas.microsoft.com/office/word/2016/wordml/cid" xmlns:w16="http://schemas.microsoft.com/office/word/2018/wordml" xmlns:w16sdtdh="http://schemas.microsoft.com/office/word/2020/wordml/sdtdatahash" xmlns:w16se="http://schemas.microsoft.com/office/word/2015/wordml/symex" xmlns:wpg="http://schemas.microsoft.com/office/word/2010/wordprocessingGroup" xmlns:wpi="http://schemas.microsoft.com/office/word/2010/wordprocessingInk" xmlns:wne="http://schemas.microsoft.com/office/word/2006/wordml" xmlns:wps="http://schemas.microsoft.com/office/word/2010/wordprocessingShape" mc:Ignorable="w14 w15 w16se w16cid w16 w16cex w16sdtdh wp14">
+<w15:commentsEx xmlns:wpc="http://schemas.microsoft.com/office/word/2010/wordprocessingCanvas" xmlns:cx="http://schemas.microsoft.com/office/drawing/2014/chartex" xmlns:cx1="http://schemas.microsoft.com/office/drawing/2015/9/8/chartex" xmlns:cx2="http://schemas.microsoft.com/office/drawing/2015/10/21/chartex" xmlns:cx3="http://schemas.microsoft.com/office/drawing/2016/5/9/chartex" xmlns:cx4="http://schemas.microsoft.com/office/drawing/2016/5/10/chartex" xmlns:cx5="http://schemas.microsoft.com/office/drawing/2016/5/11/chartex" xmlns:cx6="http://schemas.microsoft.com/office/drawing/2016/5/12/chartex" xmlns:cx7="http://schemas.microsoft.com/office/drawing/2016/5/13/chartex" xmlns:cx8="http://schemas.microsoft.com/office/drawing/2016/5/14/chartex" xmlns:mc="http://schemas.openxmlformats.org/markup-compatibility/2006" xmlns:aink="http://schemas.microsoft.com/office/drawing/2016/ink" xmlns:am3d="http://schemas.microsoft.com/office/drawing/2017/model3d" xmlns:o="urn:schemas-microsoft-com:office:office" xmlns:oel="http://schemas.microsoft.com/office/2019/extlst" xmlns:r="http://schemas.openxmlformats.org/officeDocument/2006/relationships" xmlns:m="http://schemas.openxmlformats.org/officeDocument/2006/math" xmlns:v="urn:schemas-microsoft-com:vml" xmlns:wp14="http://schemas.microsoft.com/office/word/2010/wordprocessingDrawing" xmlns:wp="http://schemas.openxmlformats.org/drawingml/2006/wordprocessingDrawing" xmlns:w10="urn:schemas-microsoft-com:office:word" xmlns:w="http://schemas.openxmlformats.org/wordprocessingml/2006/main" xmlns:w14="http://schemas.microsoft.com/office/word/2010/wordml" xmlns:w15="http://schemas.microsoft.com/office/word/2012/wordml" xmlns:w16cex="http://schemas.microsoft.com/office/word/2018/wordml/cex" xmlns:w16cid="http://schemas.microsoft.com/office/word/2016/wordml/cid" xmlns:w16="http://schemas.microsoft.com/office/word/2018/wordml" xmlns:w16sdtdh="http://schemas.microsoft.com/office/word/2020/wordml/sdtdatahash" xmlns:w16se="http://schemas.microsoft.com/office/word/2015/wordml/symex" xmlns:wpg="http://schemas.microsoft.com/office/word/2010/wordprocessingGroup" xmlns:wpi="http://schemas.microsoft.com/office/word/2010/wordprocessingInk" xmlns:wne="http://schemas.microsoft.com/office/word/2006/wordml" xmlns:wps="http://schemas.microsoft.com/office/word/2010/wordprocessingShape" mc:Ignorable="w14 w15 w16se w16cid w16 w16cex w16sdtdh wp14">
   <w15:commentEx w15:paraId="65B1E077" w15:done="0"/>
   <w15:commentEx w15:paraId="1BE22FD2" w15:done="0"/>
 </w15:commentsEx>
 </file>
 
 <file path=word/commentsExtensible.xml><?xml version="1.0" encoding="utf-8"?>
-<w16cex:commentsExtensible xmlns:wpc="http://schemas.microsoft.com/office/word/2010/wordprocessingCanvas" xmlns:cx="http://schemas.microsoft.com/office/drawing/2014/chartex" xmlns:cx1="http://schemas.microsoft.com/office/drawing/2015/9/8/chartex" xmlns:cx2="http://schemas.microsoft.com/office/drawing/2015/10/21/chartex" xmlns:cx3="http://schemas.microsoft.com/office/drawing/2016/5/9/chartex" xmlns:cx4="http://schemas.microsoft.com/office/drawing/2016/5/10/chartex" xmlns:cx5="http://schemas.microsoft.com/office/drawing/2016/5/11/chartex" xmlns:cx6="http://schemas.microsoft.com/office/drawing/2016/5/12/chartex" xmlns:cx7="http://schemas.microsoft.com/office/drawing/2016/5/13/chartex" xmlns:cx8="http://schemas.microsoft.com/office/drawing/2016/5/14/chartex" xmlns:mc="http://schemas.openxmlformats.org/markup-compatibility/2006" xmlns:aink="http://schemas.microsoft.com/office/drawing/2016/ink" xmlns:am3d="http://schemas.microsoft.com/office/drawing/2017/model3d" xmlns:o="urn:schemas-microsoft-com:office:office" xmlns:r="http://schemas.openxmlformats.org/officeDocument/2006/relationships" xmlns:m="http://schemas.openxmlformats.org/officeDocument/2006/math" xmlns:v="urn:schemas-microsoft-com:vml" xmlns:wp14="http://schemas.microsoft.com/office/word/2010/wordprocessingDrawing" xmlns:wp="http://schemas.openxmlformats.org/drawingml/2006/wordprocessingDrawing" xmlns:w10="urn:schemas-microsoft-com:office:word" xmlns:w="http://schemas.openxmlformats.org/wordprocessingml/2006/main" xmlns:w14="http://schemas.microsoft.com/office/word/2010/wordml" xmlns:w15="http://schemas.microsoft.com/office/word/2012/wordml" xmlns:w16cex="http://schemas.microsoft.com/office/word/2018/wordml/cex" xmlns:w16cid="http://schemas.microsoft.com/office/word/2016/wordml/cid" xmlns:w16="http://schemas.microsoft.com/office/word/2018/wordml" xmlns:w16sdtdh="http://schemas.microsoft.com/office/word/2020/wordml/sdtdatahash" xmlns:w16se="http://schemas.microsoft.com/office/word/2015/wordml/symex" xmlns:wpg="http://schemas.microsoft.com/office/word/2010/wordprocessingGroup" xmlns:wpi="http://schemas.microsoft.com/office/word/2010/wordprocessingInk" xmlns:wne="http://schemas.microsoft.com/office/word/2006/wordml" xmlns:wps="http://schemas.microsoft.com/office/word/2010/wordprocessingShape" mc:Ignorable="w14 w15 w16se w16cid w16 w16cex w16sdtdh wp14">
+<w16cex:commentsExtensible xmlns:wpc="http://schemas.microsoft.com/office/word/2010/wordprocessingCanvas" xmlns:cx="http://schemas.microsoft.com/office/drawing/2014/chartex" xmlns:cx1="http://schemas.microsoft.com/office/drawing/2015/9/8/chartex" xmlns:cx2="http://schemas.microsoft.com/office/drawing/2015/10/21/chartex" xmlns:cx3="http://schemas.microsoft.com/office/drawing/2016/5/9/chartex" xmlns:cx4="http://schemas.microsoft.com/office/drawing/2016/5/10/chartex" xmlns:cx5="http://schemas.microsoft.com/office/drawing/2016/5/11/chartex" xmlns:cx6="http://schemas.microsoft.com/office/drawing/2016/5/12/chartex" xmlns:cx7="http://schemas.microsoft.com/office/drawing/2016/5/13/chartex" xmlns:cx8="http://schemas.microsoft.com/office/drawing/2016/5/14/chartex" xmlns:mc="http://schemas.openxmlformats.org/markup-compatibility/2006" xmlns:aink="http://schemas.microsoft.com/office/drawing/2016/ink" xmlns:am3d="http://schemas.microsoft.com/office/drawing/2017/model3d" xmlns:o="urn:schemas-microsoft-com:office:office" xmlns:oel="http://schemas.microsoft.com/office/2019/extlst" xmlns:r="http://schemas.openxmlformats.org/officeDocument/2006/relationships" xmlns:m="http://schemas.openxmlformats.org/officeDocument/2006/math" xmlns:v="urn:schemas-microsoft-com:vml" xmlns:wp14="http://schemas.microsoft.com/office/word/2010/wordprocessingDrawing" xmlns:wp="http://schemas.openxmlformats.org/drawingml/2006/wordprocessingDrawing" xmlns:w10="urn:schemas-microsoft-com:office:word" xmlns:w="http://schemas.openxmlformats.org/wordprocessingml/2006/main" xmlns:w14="http://schemas.microsoft.com/office/word/2010/wordml" xmlns:w15="http://schemas.microsoft.com/office/word/2012/wordml" xmlns:w16cex="http://schemas.microsoft.com/office/word/2018/wordml/cex" xmlns:w16cid="http://schemas.microsoft.com/office/word/2016/wordml/cid" xmlns:w16="http://schemas.microsoft.com/office/word/2018/wordml" xmlns:w16sdtdh="http://schemas.microsoft.com/office/word/2020/wordml/sdtdatahash" xmlns:w16se="http://schemas.microsoft.com/office/word/2015/wordml/symex" xmlns:wpg="http://schemas.microsoft.com/office/word/2010/wordprocessingGroup" xmlns:wpi="http://schemas.microsoft.com/office/word/2010/wordprocessingInk" xmlns:wne="http://schemas.microsoft.com/office/word/2006/wordml" xmlns:wps="http://schemas.microsoft.com/office/word/2010/wordprocessingShape" mc:Ignorable="w14 w15 w16se w16cid w16 w16cex w16sdtdh wp14">
   <w16cex:commentExtensible w16cex:durableId="260F0595" w16cex:dateUtc="2022-04-23T20:09:00Z"/>
   <w16cex:commentExtensible w16cex:durableId="260F055C" w16cex:dateUtc="2022-04-23T20:08:00Z"/>
 </w16cex:commentsExtensible>
 </file>
 
 <file path=word/commentsIds.xml><?xml version="1.0" encoding="utf-8"?>
-<w16cid:commentsIds xmlns:wpc="http://schemas.microsoft.com/office/word/2010/wordprocessingCanvas" xmlns:cx="http://schemas.microsoft.com/office/drawing/2014/chartex" xmlns:cx1="http://schemas.microsoft.com/office/drawing/2015/9/8/chartex" xmlns:cx2="http://schemas.microsoft.com/office/drawing/2015/10/21/chartex" xmlns:cx3="http://schemas.microsoft.com/office/drawing/2016/5/9/chartex" xmlns:cx4="http://schemas.microsoft.com/office/drawing/2016/5/10/chartex" xmlns:cx5="http://schemas.microsoft.com/office/drawing/2016/5/11/chartex" xmlns:cx6="http://schemas.microsoft.com/office/drawing/2016/5/12/chartex" xmlns:cx7="http://schemas.microsoft.com/office/drawing/2016/5/13/chartex" xmlns:cx8="http://schemas.microsoft.com/office/drawing/2016/5/14/chartex" xmlns:mc="http://schemas.openxmlformats.org/markup-compatibility/2006" xmlns:aink="http://schemas.microsoft.com/office/drawing/2016/ink" xmlns:am3d="http://schemas.microsoft.com/office/drawing/2017/model3d" xmlns:o="urn:schemas-microsoft-com:office:office" xmlns:r="http://schemas.openxmlformats.org/officeDocument/2006/relationships" xmlns:m="http://schemas.openxmlformats.org/officeDocument/2006/math" xmlns:v="urn:schemas-microsoft-com:vml" xmlns:wp14="http://schemas.microsoft.com/office/word/2010/wordprocessingDrawing" xmlns:wp="http://schemas.openxmlformats.org/drawingml/2006/wordprocessingDrawing" xmlns:w10="urn:schemas-microsoft-com:office:word" xmlns:w="http://schemas.openxmlformats.org/wordprocessingml/2006/main" xmlns:w14="http://schemas.microsoft.com/office/word/2010/wordml" xmlns:w15="http://schemas.microsoft.com/office/word/2012/wordml" xmlns:w16cex="http://schemas.microsoft.com/office/word/2018/wordml/cex" xmlns:w16cid="http://schemas.microsoft.com/office/word/2016/wordml/cid" xmlns:w16="http://schemas.microsoft.com/office/word/2018/wordml" xmlns:w16sdtdh="http://schemas.microsoft.com/office/word/2020/wordml/sdtdatahash" xmlns:w16se="http://schemas.microsoft.com/office/word/2015/wordml/symex" xmlns:wpg="http://schemas.microsoft.com/office/word/2010/wordprocessingGroup" xmlns:wpi="http://schemas.microsoft.com/office/word/2010/wordprocessingInk" xmlns:wne="http://schemas.microsoft.com/office/word/2006/wordml" xmlns:wps="http://schemas.microsoft.com/office/word/2010/wordprocessingShape" mc:Ignorable="w14 w15 w16se w16cid w16 w16cex w16sdtdh wp14">
+<w16cid:commentsIds xmlns:wpc="http://schemas.microsoft.com/office/word/2010/wordprocessingCanvas" xmlns:cx="http://schemas.microsoft.com/office/drawing/2014/chartex" xmlns:cx1="http://schemas.microsoft.com/office/drawing/2015/9/8/chartex" xmlns:cx2="http://schemas.microsoft.com/office/drawing/2015/10/21/chartex" xmlns:cx3="http://schemas.microsoft.com/office/drawing/2016/5/9/chartex" xmlns:cx4="http://schemas.microsoft.com/office/drawing/2016/5/10/chartex" xmlns:cx5="http://schemas.microsoft.com/office/drawing/2016/5/11/chartex" xmlns:cx6="http://schemas.microsoft.com/office/drawing/2016/5/12/chartex" xmlns:cx7="http://schemas.microsoft.com/office/drawing/2016/5/13/chartex" xmlns:cx8="http://schemas.microsoft.com/office/drawing/2016/5/14/chartex" xmlns:mc="http://schemas.openxmlformats.org/markup-compatibility/2006" xmlns:aink="http://schemas.microsoft.com/office/drawing/2016/ink" xmlns:am3d="http://schemas.microsoft.com/office/drawing/2017/model3d" xmlns:o="urn:schemas-microsoft-com:office:office" xmlns:oel="http://schemas.microsoft.com/office/2019/extlst" xmlns:r="http://schemas.openxmlformats.org/officeDocument/2006/relationships" xmlns:m="http://schemas.openxmlformats.org/officeDocument/2006/math" xmlns:v="urn:schemas-microsoft-com:vml" xmlns:wp14="http://schemas.microsoft.com/office/word/2010/wordprocessingDrawing" xmlns:wp="http://schemas.openxmlformats.org/drawingml/2006/wordprocessingDrawing" xmlns:w10="urn:schemas-microsoft-com:office:word" xmlns:w="http://schemas.openxmlformats.org/wordprocessingml/2006/main" xmlns:w14="http://schemas.microsoft.com/office/word/2010/wordml" xmlns:w15="http://schemas.microsoft.com/office/word/2012/wordml" xmlns:w16cex="http://schemas.microsoft.com/office/word/2018/wordml/cex" xmlns:w16cid="http://schemas.microsoft.com/office/word/2016/wordml/cid" xmlns:w16="http://schemas.microsoft.com/office/word/2018/wordml" xmlns:w16sdtdh="http://schemas.microsoft.com/office/word/2020/wordml/sdtdatahash" xmlns:w16se="http://schemas.microsoft.com/office/word/2015/wordml/symex" xmlns:wpg="http://schemas.microsoft.com/office/word/2010/wordprocessingGroup" xmlns:wpi="http://schemas.microsoft.com/office/word/2010/wordprocessingInk" xmlns:wne="http://schemas.microsoft.com/office/word/2006/wordml" xmlns:wps="http://schemas.microsoft.com/office/word/2010/wordprocessingShape" mc:Ignorable="w14 w15 w16se w16cid w16 w16cex w16sdtdh wp14">
   <w16cid:commentId w16cid:paraId="65B1E077" w16cid:durableId="260F0595"/>
   <w16cid:commentId w16cid:paraId="1BE22FD2" w16cid:durableId="260F055C"/>
 </w16cid:commentsIds>
 </file>
 
 <file path=word/numbering.xml><?xml version="1.0" encoding="utf-8"?>
-<w:numbering xmlns:wpc="http://schemas.microsoft.com/office/word/2010/wordprocessingCanvas" xmlns:cx="http://schemas.microsoft.com/office/drawing/2014/chartex" xmlns:cx1="http://schemas.microsoft.com/office/drawing/2015/9/8/chartex" xmlns:cx2="http://schemas.microsoft.com/office/drawing/2015/10/21/chartex" xmlns:cx3="http://schemas.microsoft.com/office/drawing/2016/5/9/chartex" xmlns:cx4="http://schemas.microsoft.com/office/drawing/2016/5/10/chartex" xmlns:cx5="http://schemas.microsoft.com/office/drawing/2016/5/11/chartex" xmlns:cx6="http://schemas.microsoft.com/office/drawing/2016/5/12/chartex" xmlns:cx7="http://schemas.microsoft.com/office/drawing/2016/5/13/chartex" xmlns:cx8="http://schemas.microsoft.com/office/drawing/2016/5/14/chartex" xmlns:mc="http://schemas.openxmlformats.org/markup-compatibility/2006" xmlns:aink="http://schemas.microsoft.com/office/drawing/2016/ink" xmlns:am3d="http://schemas.microsoft.com/office/drawing/2017/model3d" xmlns:o="urn:schemas-microsoft-com:office:office" xmlns:r="http://schemas.openxmlformats.org/officeDocument/2006/relationships" xmlns:m="http://schemas.openxmlformats.org/officeDocument/2006/math" xmlns:v="urn:schemas-microsoft-com:vml" xmlns:wp14="http://schemas.microsoft.com/office/word/2010/wordprocessingDrawing" xmlns:wp="http://schemas.openxmlformats.org/drawingml/2006/wordprocessingDrawing" xmlns:w10="urn:schemas-microsoft-com:office:word" xmlns:w="http://schemas.openxmlformats.org/wordprocessingml/2006/main" xmlns:w14="http://schemas.microsoft.com/office/word/2010/wordml" xmlns:w15="http://schemas.microsoft.com/office/word/2012/wordml" xmlns:w16cex="http://schemas.microsoft.com/office/word/2018/wordml/cex" xmlns:w16cid="http://schemas.microsoft.com/office/word/2016/wordml/cid" xmlns:w16="http://schemas.microsoft.com/office/word/2018/wordml" xmlns:w16sdtdh="http://schemas.microsoft.com/office/word/2020/wordml/sdtdatahash" xmlns:w16se="http://schemas.microsoft.com/office/word/2015/wordml/symex" xmlns:wpg="http://schemas.microsoft.com/office/word/2010/wordprocessingGroup" xmlns:wpi="http://schemas.microsoft.com/office/word/2010/wordprocessingInk" xmlns:wne="http://schemas.microsoft.com/office/word/2006/wordml" xmlns:wps="http://schemas.microsoft.com/office/word/2010/wordprocessingShape" mc:Ignorable="w14 w15 w16se w16cid w16 w16cex w16sdtdh wp14">
+<w:numbering xmlns:wpc="http://schemas.microsoft.com/office/word/2010/wordprocessingCanvas" xmlns:cx="http://schemas.microsoft.com/office/drawing/2014/chartex" xmlns:cx1="http://schemas.microsoft.com/office/drawing/2015/9/8/chartex" xmlns:cx2="http://schemas.microsoft.com/office/drawing/2015/10/21/chartex" xmlns:cx3="http://schemas.microsoft.com/office/drawing/2016/5/9/chartex" xmlns:cx4="http://schemas.microsoft.com/office/drawing/2016/5/10/chartex" xmlns:cx5="http://schemas.microsoft.com/office/drawing/2016/5/11/chartex" xmlns:cx6="http://schemas.microsoft.com/office/drawing/2016/5/12/chartex" xmlns:cx7="http://schemas.microsoft.com/office/drawing/2016/5/13/chartex" xmlns:cx8="http://schemas.microsoft.com/office/drawing/2016/5/14/chartex" xmlns:mc="http://schemas.openxmlformats.org/markup-compatibility/2006" xmlns:aink="http://schemas.microsoft.com/office/drawing/2016/ink" xmlns:am3d="http://schemas.microsoft.com/office/drawing/2017/model3d" xmlns:o="urn:schemas-microsoft-com:office:office" xmlns:oel="http://schemas.microsoft.com/office/2019/extlst" xmlns:r="http://schemas.openxmlformats.org/officeDocument/2006/relationships" xmlns:m="http://schemas.openxmlformats.org/officeDocument/2006/math" xmlns:v="urn:schemas-microsoft-com:vml" xmlns:wp14="http://schemas.microsoft.com/office/word/2010/wordprocessingDrawing" xmlns:wp="http://schemas.openxmlformats.org/drawingml/2006/wordprocessingDrawing" xmlns:w10="urn:schemas-microsoft-com:office:word" xmlns:w="http://schemas.openxmlformats.org/wordprocessingml/2006/main" xmlns:w14="http://schemas.microsoft.com/office/word/2010/wordml" xmlns:w15="http://schemas.microsoft.com/office/word/2012/wordml" xmlns:w16cex="http://schemas.microsoft.com/office/word/2018/wordml/cex" xmlns:w16cid="http://schemas.microsoft.com/office/word/2016/wordml/cid" xmlns:w16="http://schemas.microsoft.com/office/word/2018/wordml" xmlns:w16sdtdh="http://schemas.microsoft.com/office/word/2020/wordml/sdtdatahash" xmlns:w16se="http://schemas.microsoft.com/office/word/2015/wordml/symex" xmlns:wpg="http://schemas.microsoft.com/office/word/2010/wordprocessingGroup" xmlns:wpi="http://schemas.microsoft.com/office/word/2010/wordprocessingInk" xmlns:wne="http://schemas.microsoft.com/office/word/2006/wordml" xmlns:wps="http://schemas.microsoft.com/office/word/2010/wordprocessingShape" mc:Ignorable="w14 w15 w16se w16cid w16 w16cex w16sdtdh wp14">
   <w:abstractNum w:abstractNumId="0" w15:restartNumberingAfterBreak="0">
     <w:nsid w:val="006147E2"/>
     <w:multiLevelType w:val="hybridMultilevel"/>
@@ -27800,7 +27855,7 @@
 </file>
 
 <file path=word/people.xml><?xml version="1.0" encoding="utf-8"?>
-<w15:people xmlns:wpc="http://schemas.microsoft.com/office/word/2010/wordprocessingCanvas" xmlns:cx="http://schemas.microsoft.com/office/drawing/2014/chartex" xmlns:cx1="http://schemas.microsoft.com/office/drawing/2015/9/8/chartex" xmlns:cx2="http://schemas.microsoft.com/office/drawing/2015/10/21/chartex" xmlns:cx3="http://schemas.microsoft.com/office/drawing/2016/5/9/chartex" xmlns:cx4="http://schemas.microsoft.com/office/drawing/2016/5/10/chartex" xmlns:cx5="http://schemas.microsoft.com/office/drawing/2016/5/11/chartex" xmlns:cx6="http://schemas.microsoft.com/office/drawing/2016/5/12/chartex" xmlns:cx7="http://schemas.microsoft.com/office/drawing/2016/5/13/chartex" xmlns:cx8="http://schemas.microsoft.com/office/drawing/2016/5/14/chartex" xmlns:mc="http://schemas.openxmlformats.org/markup-compatibility/2006" xmlns:aink="http://schemas.microsoft.com/office/drawing/2016/ink" xmlns:am3d="http://schemas.microsoft.com/office/drawing/2017/model3d" xmlns:o="urn:schemas-microsoft-com:office:office" xmlns:r="http://schemas.openxmlformats.org/officeDocument/2006/relationships" xmlns:m="http://schemas.openxmlformats.org/officeDocument/2006/math" xmlns:v="urn:schemas-microsoft-com:vml" xmlns:wp14="http://schemas.microsoft.com/office/word/2010/wordprocessingDrawing" xmlns:wp="http://schemas.openxmlformats.org/drawingml/2006/wordprocessingDrawing" xmlns:w10="urn:schemas-microsoft-com:office:word" xmlns:w="http://schemas.openxmlformats.org/wordprocessingml/2006/main" xmlns:w14="http://schemas.microsoft.com/office/word/2010/wordml" xmlns:w15="http://schemas.microsoft.com/office/word/2012/wordml" xmlns:w16cex="http://schemas.microsoft.com/office/word/2018/wordml/cex" xmlns:w16cid="http://schemas.microsoft.com/office/word/2016/wordml/cid" xmlns:w16="http://schemas.microsoft.com/office/word/2018/wordml" xmlns:w16sdtdh="http://schemas.microsoft.com/office/word/2020/wordml/sdtdatahash" xmlns:w16se="http://schemas.microsoft.com/office/word/2015/wordml/symex" xmlns:wpg="http://schemas.microsoft.com/office/word/2010/wordprocessingGroup" xmlns:wpi="http://schemas.microsoft.com/office/word/2010/wordprocessingInk" xmlns:wne="http://schemas.microsoft.com/office/word/2006/wordml" xmlns:wps="http://schemas.microsoft.com/office/word/2010/wordprocessingShape" mc:Ignorable="w14 w15 w16se w16cid w16 w16cex w16sdtdh wp14">
+<w15:people xmlns:wpc="http://schemas.microsoft.com/office/word/2010/wordprocessingCanvas" xmlns:cx="http://schemas.microsoft.com/office/drawing/2014/chartex" xmlns:cx1="http://schemas.microsoft.com/office/drawing/2015/9/8/chartex" xmlns:cx2="http://schemas.microsoft.com/office/drawing/2015/10/21/chartex" xmlns:cx3="http://schemas.microsoft.com/office/drawing/2016/5/9/chartex" xmlns:cx4="http://schemas.microsoft.com/office/drawing/2016/5/10/chartex" xmlns:cx5="http://schemas.microsoft.com/office/drawing/2016/5/11/chartex" xmlns:cx6="http://schemas.microsoft.com/office/drawing/2016/5/12/chartex" xmlns:cx7="http://schemas.microsoft.com/office/drawing/2016/5/13/chartex" xmlns:cx8="http://schemas.microsoft.com/office/drawing/2016/5/14/chartex" xmlns:mc="http://schemas.openxmlformats.org/markup-compatibility/2006" xmlns:aink="http://schemas.microsoft.com/office/drawing/2016/ink" xmlns:am3d="http://schemas.microsoft.com/office/drawing/2017/model3d" xmlns:o="urn:schemas-microsoft-com:office:office" xmlns:oel="http://schemas.microsoft.com/office/2019/extlst" xmlns:r="http://schemas.openxmlformats.org/officeDocument/2006/relationships" xmlns:m="http://schemas.openxmlformats.org/officeDocument/2006/math" xmlns:v="urn:schemas-microsoft-com:vml" xmlns:wp14="http://schemas.microsoft.com/office/word/2010/wordprocessingDrawing" xmlns:wp="http://schemas.openxmlformats.org/drawingml/2006/wordprocessingDrawing" xmlns:w10="urn:schemas-microsoft-com:office:word" xmlns:w="http://schemas.openxmlformats.org/wordprocessingml/2006/main" xmlns:w14="http://schemas.microsoft.com/office/word/2010/wordml" xmlns:w15="http://schemas.microsoft.com/office/word/2012/wordml" xmlns:w16cex="http://schemas.microsoft.com/office/word/2018/wordml/cex" xmlns:w16cid="http://schemas.microsoft.com/office/word/2016/wordml/cid" xmlns:w16="http://schemas.microsoft.com/office/word/2018/wordml" xmlns:w16sdtdh="http://schemas.microsoft.com/office/word/2020/wordml/sdtdatahash" xmlns:w16se="http://schemas.microsoft.com/office/word/2015/wordml/symex" xmlns:wpg="http://schemas.microsoft.com/office/word/2010/wordprocessingGroup" xmlns:wpi="http://schemas.microsoft.com/office/word/2010/wordprocessingInk" xmlns:wne="http://schemas.microsoft.com/office/word/2006/wordml" xmlns:wps="http://schemas.microsoft.com/office/word/2010/wordprocessingShape" mc:Ignorable="w14 w15 w16se w16cid w16 w16cex w16sdtdh wp14">
   <w15:person w15:author="Luee Akasha">
     <w15:presenceInfo w15:providerId="None" w15:userId="Luee Akasha"/>
   </w15:person>
@@ -28606,6 +28661,76 @@
       <w:szCs w:val="26"/>
     </w:rPr>
   </w:style>
+  <w:style w:type="paragraph" w:styleId="TOCHeading">
+    <w:name w:val="TOC Heading"/>
+    <w:basedOn w:val="Heading1"/>
+    <w:next w:val="Normal"/>
+    <w:uiPriority w:val="39"/>
+    <w:unhideWhenUsed/>
+    <w:qFormat/>
+    <w:rsid w:val="000D24E3"/>
+    <w:pPr>
+      <w:bidi w:val="0"/>
+      <w:outlineLvl w:val="9"/>
+    </w:pPr>
+    <w:rPr>
+      <w:lang w:bidi="ar-SA"/>
+    </w:rPr>
+  </w:style>
+  <w:style w:type="paragraph" w:styleId="TOC1">
+    <w:name w:val="toc 1"/>
+    <w:basedOn w:val="Normal"/>
+    <w:next w:val="Normal"/>
+    <w:autoRedefine/>
+    <w:uiPriority w:val="39"/>
+    <w:unhideWhenUsed/>
+    <w:rsid w:val="000D24E3"/>
+    <w:pPr>
+      <w:spacing w:after="100"/>
+    </w:pPr>
+  </w:style>
+  <w:style w:type="paragraph" w:styleId="TOC2">
+    <w:name w:val="toc 2"/>
+    <w:basedOn w:val="Normal"/>
+    <w:next w:val="Normal"/>
+    <w:autoRedefine/>
+    <w:uiPriority w:val="39"/>
+    <w:unhideWhenUsed/>
+    <w:rsid w:val="000D24E3"/>
+    <w:pPr>
+      <w:spacing w:after="100"/>
+      <w:ind w:left="220"/>
+    </w:pPr>
+  </w:style>
+  <w:style w:type="character" w:styleId="Hyperlink">
+    <w:name w:val="Hyperlink"/>
+    <w:basedOn w:val="DefaultParagraphFont"/>
+    <w:uiPriority w:val="99"/>
+    <w:unhideWhenUsed/>
+    <w:rsid w:val="000D24E3"/>
+    <w:rPr>
+      <w:color w:val="0563C1" w:themeColor="hyperlink"/>
+      <w:u w:val="single"/>
+    </w:rPr>
+  </w:style>
+  <w:style w:type="paragraph" w:styleId="TOC3">
+    <w:name w:val="toc 3"/>
+    <w:basedOn w:val="Normal"/>
+    <w:next w:val="Normal"/>
+    <w:autoRedefine/>
+    <w:uiPriority w:val="39"/>
+    <w:unhideWhenUsed/>
+    <w:rsid w:val="000C1876"/>
+    <w:pPr>
+      <w:bidi w:val="0"/>
+      <w:spacing w:after="100"/>
+      <w:ind w:left="440"/>
+    </w:pPr>
+    <w:rPr>
+      <w:rFonts w:eastAsiaTheme="minorEastAsia" w:cs="Times New Roman"/>
+      <w:lang w:bidi="ar-SA"/>
+    </w:rPr>
+  </w:style>
 </w:styles>
 </file>
 

</xml_diff>